<commit_message>
decompiler: KR. made 20%
</commit_message>
<xml_diff>
--- a/Курсовая работа. Декомпилятор.docx
+++ b/Курсовая работа. Декомпилятор.docx
@@ -5013,7 +5013,13 @@
     </w:p>
     <w:p>
       <w:r>
-        <w:t>В данной главе описываются теоретические основы процесса декомпиляции и его этапы</w:t>
+        <w:t xml:space="preserve">В данной главе описываются теоретические основы процесса декомпиляции и его </w:t>
+      </w:r>
+      <w:r>
+        <w:t xml:space="preserve">основные </w:t>
+      </w:r>
+      <w:r>
+        <w:t>этапы</w:t>
       </w:r>
       <w:r>
         <w:t>.</w:t>
@@ -5063,7 +5069,7 @@
           <v:shape id="_x0000_i1239" type="#_x0000_t75" style="width:59.25pt;height:18.75pt" o:ole="">
             <v:imagedata r:id="rId9" o:title=""/>
           </v:shape>
-          <o:OLEObject Type="Embed" ProgID="Equation.DSMT4" ShapeID="_x0000_i1239" DrawAspect="Content" ObjectID="_1680692298" r:id="rId10"/>
+          <o:OLEObject Type="Embed" ProgID="Equation.DSMT4" ShapeID="_x0000_i1239" DrawAspect="Content" ObjectID="_1680710617" r:id="rId10"/>
         </w:object>
       </w:r>
       <w:r>
@@ -5080,7 +5086,7 @@
           <v:shape id="_x0000_i1240" type="#_x0000_t75" style="width:12pt;height:18pt" o:ole="">
             <v:imagedata r:id="rId11" o:title=""/>
           </v:shape>
-          <o:OLEObject Type="Embed" ProgID="Equation.DSMT4" ShapeID="_x0000_i1240" DrawAspect="Content" ObjectID="_1680692299" r:id="rId12"/>
+          <o:OLEObject Type="Embed" ProgID="Equation.DSMT4" ShapeID="_x0000_i1240" DrawAspect="Content" ObjectID="_1680710618" r:id="rId12"/>
         </w:object>
       </w:r>
       <w:r>
@@ -5094,7 +5100,7 @@
           <v:shape id="_x0000_i1241" type="#_x0000_t75" style="width:6.75pt;height:14.25pt" o:ole="">
             <v:imagedata r:id="rId13" o:title=""/>
           </v:shape>
-          <o:OLEObject Type="Embed" ProgID="Equation.DSMT4" ShapeID="_x0000_i1241" DrawAspect="Content" ObjectID="_1680692300" r:id="rId14"/>
+          <o:OLEObject Type="Embed" ProgID="Equation.DSMT4" ShapeID="_x0000_i1241" DrawAspect="Content" ObjectID="_1680710619" r:id="rId14"/>
         </w:object>
       </w:r>
       <w:r>
@@ -5108,7 +5114,7 @@
           <v:shape id="_x0000_i1242" type="#_x0000_t75" style="width:15pt;height:18.75pt" o:ole="">
             <v:imagedata r:id="rId15" o:title=""/>
           </v:shape>
-          <o:OLEObject Type="Embed" ProgID="Equation.DSMT4" ShapeID="_x0000_i1242" DrawAspect="Content" ObjectID="_1680692301" r:id="rId16"/>
+          <o:OLEObject Type="Embed" ProgID="Equation.DSMT4" ShapeID="_x0000_i1242" DrawAspect="Content" ObjectID="_1680710620" r:id="rId16"/>
         </w:object>
       </w:r>
       <w:r>
@@ -5125,7 +5131,7 @@
           <v:shape id="_x0000_i1243" type="#_x0000_t75" style="width:12pt;height:12.75pt" o:ole="">
             <v:imagedata r:id="rId17" o:title=""/>
           </v:shape>
-          <o:OLEObject Type="Embed" ProgID="Equation.DSMT4" ShapeID="_x0000_i1243" DrawAspect="Content" ObjectID="_1680692302" r:id="rId18"/>
+          <o:OLEObject Type="Embed" ProgID="Equation.DSMT4" ShapeID="_x0000_i1243" DrawAspect="Content" ObjectID="_1680710621" r:id="rId18"/>
         </w:object>
       </w:r>
       <w:r>
@@ -5146,7 +5152,7 @@
           <v:shape id="_x0000_i1244" type="#_x0000_t75" style="width:12.75pt;height:12.75pt" o:ole="">
             <v:imagedata r:id="rId19" o:title=""/>
           </v:shape>
-          <o:OLEObject Type="Embed" ProgID="Equation.DSMT4" ShapeID="_x0000_i1244" DrawAspect="Content" ObjectID="_1680692303" r:id="rId20"/>
+          <o:OLEObject Type="Embed" ProgID="Equation.DSMT4" ShapeID="_x0000_i1244" DrawAspect="Content" ObjectID="_1680710622" r:id="rId20"/>
         </w:object>
       </w:r>
       <w:r>
@@ -5163,7 +5169,7 @@
           <v:shape id="_x0000_i1245" type="#_x0000_t75" style="width:66.75pt;height:20.25pt" o:ole="">
             <v:imagedata r:id="rId21" o:title=""/>
           </v:shape>
-          <o:OLEObject Type="Embed" ProgID="Equation.DSMT4" ShapeID="_x0000_i1245" DrawAspect="Content" ObjectID="_1680692304" r:id="rId22"/>
+          <o:OLEObject Type="Embed" ProgID="Equation.DSMT4" ShapeID="_x0000_i1245" DrawAspect="Content" ObjectID="_1680710623" r:id="rId22"/>
         </w:object>
       </w:r>
       <w:r>
@@ -5220,6 +5226,70 @@
       <w:r>
         <w:t xml:space="preserve"> первоначальная структура исходного кода</w:t>
       </w:r>
+      <w:r>
+        <w:t>.</w:t>
+      </w:r>
+    </w:p>
+    <w:p>
+      <w:r>
+        <w:t xml:space="preserve">Таким образом, задача сводится к </w:t>
+      </w:r>
+      <w:r>
+        <w:t>построению</w:t>
+      </w:r>
+      <w:r>
+        <w:t xml:space="preserve"> приближенной функции </w:t>
+      </w:r>
+      <w:r>
+        <w:rPr>
+          <w:position w:val="-4"/>
+        </w:rPr>
+        <w:object w:dxaOrig="260" w:dyaOrig="260" w14:anchorId="3BBC3F91">
+          <v:shape id="_x0000_i1466" type="#_x0000_t75" style="width:12.75pt;height:12.75pt" o:ole="">
+            <v:imagedata r:id="rId23" o:title=""/>
+          </v:shape>
+          <o:OLEObject Type="Embed" ProgID="Equation.DSMT4" ShapeID="_x0000_i1466" DrawAspect="Content" ObjectID="_1680710624" r:id="rId24"/>
+        </w:object>
+      </w:r>
+      <w:r>
+        <w:t xml:space="preserve">, такой что </w:t>
+      </w:r>
+      <w:r>
+        <w:rPr>
+          <w:position w:val="-14"/>
+        </w:rPr>
+        <w:object w:dxaOrig="1680" w:dyaOrig="400" w14:anchorId="068E015C">
+          <v:shape id="_x0000_i1469" type="#_x0000_t75" style="width:84pt;height:20.25pt" o:ole="">
+            <v:imagedata r:id="rId25" o:title=""/>
+          </v:shape>
+          <o:OLEObject Type="Embed" ProgID="Equation.DSMT4" ShapeID="_x0000_i1469" DrawAspect="Content" ObjectID="_1680710625" r:id="rId26"/>
+        </w:object>
+      </w:r>
+      <w:r>
+        <w:t>.</w:t>
+      </w:r>
+      <w:r>
+        <w:t xml:space="preserve"> Функцию </w:t>
+      </w:r>
+      <w:r>
+        <w:rPr>
+          <w:position w:val="-4"/>
+        </w:rPr>
+        <w:object w:dxaOrig="260" w:dyaOrig="260" w14:anchorId="1B7106B0">
+          <v:shape id="_x0000_i1470" type="#_x0000_t75" style="width:12.75pt;height:12.75pt" o:ole="">
+            <v:imagedata r:id="rId23" o:title=""/>
+          </v:shape>
+          <o:OLEObject Type="Embed" ProgID="Equation.DSMT4" ShapeID="_x0000_i1470" DrawAspect="Content" ObjectID="_1680710626" r:id="rId27"/>
+        </w:object>
+      </w:r>
+      <w:r>
+        <w:t xml:space="preserve"> назовем </w:t>
+      </w:r>
+      <w:proofErr w:type="spellStart"/>
+      <w:r>
+        <w:t>декомпилятором</w:t>
+      </w:r>
+      <w:proofErr w:type="spellEnd"/>
       <w:r>
         <w:t>.</w:t>
       </w:r>
@@ -5243,12 +5313,231 @@
       <w:proofErr w:type="spellEnd"/>
     </w:p>
     <w:p>
+      <w:pPr>
+        <w:rPr>
+          <w:lang w:val="en-US"/>
+        </w:rPr>
+      </w:pPr>
       <w:r>
         <w:t>Процесс декомпиляции можно представить в виде нескольких основных этапов преобразования данных из низкоуровневого кода в высокоуровневый код</w:t>
       </w:r>
       <w:r>
         <w:t>.</w:t>
       </w:r>
+      <w:r>
+        <w:t xml:space="preserve"> На рис. 1.1 изображена схема конвейера </w:t>
+      </w:r>
+      <w:proofErr w:type="spellStart"/>
+      <w:r>
+        <w:t>декомпилятора</w:t>
+      </w:r>
+      <w:proofErr w:type="spellEnd"/>
+      <w:r>
+        <w:t>, которая будет использована для решения поставленной задачи.</w:t>
+      </w:r>
+      <w:r>
+        <w:t xml:space="preserve"> Можно выделить несколько </w:t>
+      </w:r>
+      <w:r>
+        <w:t>основных</w:t>
+      </w:r>
+      <w:r>
+        <w:t xml:space="preserve"> этапов</w:t>
+      </w:r>
+      <w:r>
+        <w:rPr>
+          <w:lang w:val="en-US"/>
+        </w:rPr>
+        <w:t>:</w:t>
+      </w:r>
+    </w:p>
+    <w:p>
+      <w:pPr>
+        <w:pStyle w:val="af0"/>
+        <w:numPr>
+          <w:ilvl w:val="0"/>
+          <w:numId w:val="46"/>
+        </w:numPr>
+        <w:rPr>
+          <w:lang w:val="en-US"/>
+        </w:rPr>
+      </w:pPr>
+      <w:r>
+        <w:t>Декодирование</w:t>
+      </w:r>
+    </w:p>
+    <w:p>
+      <w:pPr>
+        <w:pStyle w:val="af0"/>
+        <w:numPr>
+          <w:ilvl w:val="0"/>
+          <w:numId w:val="46"/>
+        </w:numPr>
+        <w:rPr>
+          <w:lang w:val="en-US"/>
+        </w:rPr>
+      </w:pPr>
+      <w:r>
+        <w:t xml:space="preserve">Трансляция в </w:t>
+      </w:r>
+      <w:r>
+        <w:rPr>
+          <w:lang w:val="en-US"/>
+        </w:rPr>
+        <w:t>P</w:t>
+      </w:r>
+      <w:r>
+        <w:t>-код</w:t>
+      </w:r>
+    </w:p>
+    <w:p>
+      <w:pPr>
+        <w:pStyle w:val="af0"/>
+        <w:numPr>
+          <w:ilvl w:val="0"/>
+          <w:numId w:val="46"/>
+        </w:numPr>
+        <w:rPr>
+          <w:lang w:val="en-US"/>
+        </w:rPr>
+      </w:pPr>
+      <w:r>
+        <w:t>Построение графа потока управления</w:t>
+      </w:r>
+    </w:p>
+    <w:p>
+      <w:pPr>
+        <w:pStyle w:val="af0"/>
+        <w:numPr>
+          <w:ilvl w:val="0"/>
+          <w:numId w:val="46"/>
+        </w:numPr>
+        <w:rPr>
+          <w:lang w:val="en-US"/>
+        </w:rPr>
+      </w:pPr>
+      <w:r>
+        <w:t>Построение абстрактного синтаксического дерева</w:t>
+      </w:r>
+    </w:p>
+    <w:p>
+      <w:pPr>
+        <w:pStyle w:val="af0"/>
+        <w:numPr>
+          <w:ilvl w:val="0"/>
+          <w:numId w:val="46"/>
+        </w:numPr>
+        <w:rPr>
+          <w:lang w:val="en-US"/>
+        </w:rPr>
+      </w:pPr>
+      <w:r>
+        <w:t>Оптимизация</w:t>
+      </w:r>
+    </w:p>
+    <w:p>
+      <w:pPr>
+        <w:pStyle w:val="af0"/>
+        <w:numPr>
+          <w:ilvl w:val="0"/>
+          <w:numId w:val="46"/>
+        </w:numPr>
+        <w:rPr>
+          <w:lang w:val="en-US"/>
+        </w:rPr>
+      </w:pPr>
+      <w:r>
+        <w:t>Символизация</w:t>
+      </w:r>
+    </w:p>
+    <w:p>
+      <w:pPr>
+        <w:pStyle w:val="af0"/>
+        <w:numPr>
+          <w:ilvl w:val="0"/>
+          <w:numId w:val="46"/>
+        </w:numPr>
+        <w:rPr>
+          <w:lang w:val="en-US"/>
+        </w:rPr>
+      </w:pPr>
+      <w:r>
+        <w:t>Типизация</w:t>
+      </w:r>
+    </w:p>
+    <w:p>
+      <w:pPr>
+        <w:pStyle w:val="af0"/>
+        <w:numPr>
+          <w:ilvl w:val="0"/>
+          <w:numId w:val="46"/>
+        </w:numPr>
+        <w:rPr>
+          <w:lang w:val="en-US"/>
+        </w:rPr>
+      </w:pPr>
+      <w:r>
+        <w:t>Генерация кода</w:t>
+      </w:r>
+    </w:p>
+    <w:p>
+      <w:r>
+        <w:lastRenderedPageBreak/>
+        <w:drawing>
+          <wp:inline distT="0" distB="0" distL="0" distR="0" wp14:anchorId="221A3343" wp14:editId="0849BCF2">
+            <wp:extent cx="5551808" cy="3552825"/>
+            <wp:effectExtent l="0" t="0" r="0" b="0"/>
+            <wp:docPr id="29" name="Рисунок 29"/>
+            <wp:cNvGraphicFramePr>
+              <a:graphicFrameLocks xmlns:a="http://schemas.openxmlformats.org/drawingml/2006/main" noChangeAspect="1"/>
+            </wp:cNvGraphicFramePr>
+            <a:graphic xmlns:a="http://schemas.openxmlformats.org/drawingml/2006/main">
+              <a:graphicData uri="http://schemas.openxmlformats.org/drawingml/2006/picture">
+                <pic:pic xmlns:pic="http://schemas.openxmlformats.org/drawingml/2006/picture">
+                  <pic:nvPicPr>
+                    <pic:cNvPr id="1" name=""/>
+                    <pic:cNvPicPr/>
+                  </pic:nvPicPr>
+                  <pic:blipFill>
+                    <a:blip r:embed="rId28"/>
+                    <a:stretch>
+                      <a:fillRect/>
+                    </a:stretch>
+                  </pic:blipFill>
+                  <pic:spPr>
+                    <a:xfrm>
+                      <a:off x="0" y="0"/>
+                      <a:ext cx="5566237" cy="3562059"/>
+                    </a:xfrm>
+                    <a:prstGeom prst="rect">
+                      <a:avLst/>
+                    </a:prstGeom>
+                  </pic:spPr>
+                </pic:pic>
+              </a:graphicData>
+            </a:graphic>
+          </wp:inline>
+        </w:drawing>
+      </w:r>
+    </w:p>
+    <w:p>
+      <w:pPr>
+        <w:pStyle w:val="afd"/>
+        <w:spacing w:after="120" w:line="360" w:lineRule="auto"/>
+        <w:ind w:firstLine="0"/>
+        <w:jc w:val="center"/>
+      </w:pPr>
+      <w:r>
+        <w:t>Рисунок 1.1.</w:t>
+      </w:r>
+      <w:r>
+        <w:t xml:space="preserve"> Конвейер </w:t>
+      </w:r>
+      <w:proofErr w:type="spellStart"/>
+      <w:r>
+        <w:t>декомпилятора</w:t>
+      </w:r>
+      <w:proofErr w:type="spellEnd"/>
     </w:p>
     <w:p>
       <w:pPr>
@@ -5425,8 +5714,41 @@
       </w:pPr>
       <w:bookmarkStart w:id="34" w:name="_Toc70077461"/>
       <w:r>
+        <w:t>Трансл</w:t>
+      </w:r>
+      <w:r>
+        <w:t>яция</w:t>
+      </w:r>
+      <w:r>
+        <w:t xml:space="preserve"> инструкций языка ассемблер в </w:t>
+      </w:r>
+      <w:r>
+        <w:rPr>
+          <w:lang w:val="en-US"/>
+        </w:rPr>
+        <w:t>P</w:t>
+      </w:r>
+      <w:r>
+        <w:t>-код</w:t>
+      </w:r>
+      <w:bookmarkEnd w:id="34"/>
+    </w:p>
+    <w:p>
+      <w:r>
+        <w:t xml:space="preserve">Вторым этапом декомпиляции является преобразование структур описания инструкций языка ассемблер в аппаратно-независимый P-код. P-код – концепция аппаратно-независимого исполняемого кода в программировании, часто его определяют как «Ассемблер для гипотетического процессора», который служит необходимым промежуточным абстрактным слоем между аппаратно-зависимым языком ассемблер X86-64 и высокоуровневым языком C. P-код содержит минимальный набор команд, благодаря которому можно реализовать любой </w:t>
+      </w:r>
+      <w:r>
         <w:lastRenderedPageBreak/>
-        <w:t xml:space="preserve">Транслирование инструкций языка ассемблер в </w:t>
+        <w:t>алгоритм, таким образом P-код имеет полноту по Тьюрингу.</w:t>
+      </w:r>
+      <w:r>
+        <w:t xml:space="preserve"> На рис. 1.</w:t>
+      </w:r>
+      <w:r>
+        <w:t>2</w:t>
+      </w:r>
+      <w:r>
+        <w:t xml:space="preserve"> изображен пример листинга </w:t>
       </w:r>
       <w:r>
         <w:rPr>
@@ -5435,13 +5757,121 @@
         <w:t>P</w:t>
       </w:r>
       <w:r>
-        <w:t>-код</w:t>
-      </w:r>
-      <w:bookmarkEnd w:id="34"/>
-    </w:p>
-    <w:p>
-      <w:r>
-        <w:t>Вторым этапом декомпиляции является преобразование структур описания инструкций языка ассемблер в аппаратно-независимый P-код. P-код – концепция аппаратно-независимого исполняемого кода в программировании, часто его определяют как «Ассемблер для гипотетического процессора», который служит необходимым промежуточным абстрактным слоем между аппаратно-зависимым языком ассемблер X86-64 и высокоуровневым языком C. P-код содержит минимальный набор команд, благодаря которому можно реализовать любой алгоритм, таким образом P-код имеет полноту по Тьюрингу.</w:t>
+        <w:t xml:space="preserve">-кода для инструкций </w:t>
+      </w:r>
+      <w:r>
+        <w:t>“</w:t>
+      </w:r>
+      <w:r>
+        <w:rPr>
+          <w:lang w:val="en-US"/>
+        </w:rPr>
+        <w:t>AND</w:t>
+      </w:r>
+      <w:r>
+        <w:t>”</w:t>
+      </w:r>
+      <w:r>
+        <w:t xml:space="preserve"> и </w:t>
+      </w:r>
+      <w:r>
+        <w:t>“</w:t>
+      </w:r>
+      <w:r>
+        <w:rPr>
+          <w:lang w:val="en-US"/>
+        </w:rPr>
+        <w:t>OR</w:t>
+      </w:r>
+      <w:r>
+        <w:t>”</w:t>
+      </w:r>
+      <w:r>
+        <w:t>.</w:t>
+      </w:r>
+    </w:p>
+    <w:p>
+      <w:pPr>
+        <w:jc w:val="center"/>
+      </w:pPr>
+      <w:r>
+        <w:rPr>
+          <w:noProof/>
+        </w:rPr>
+        <w:drawing>
+          <wp:inline distT="0" distB="0" distL="0" distR="0" wp14:anchorId="34D24161" wp14:editId="374F4B04">
+            <wp:extent cx="3219450" cy="2340948"/>
+            <wp:effectExtent l="0" t="0" r="0" b="2540"/>
+            <wp:docPr id="27" name="Рисунок 27"/>
+            <wp:cNvGraphicFramePr>
+              <a:graphicFrameLocks xmlns:a="http://schemas.openxmlformats.org/drawingml/2006/main" noChangeAspect="1"/>
+            </wp:cNvGraphicFramePr>
+            <a:graphic xmlns:a="http://schemas.openxmlformats.org/drawingml/2006/main">
+              <a:graphicData uri="http://schemas.openxmlformats.org/drawingml/2006/picture">
+                <pic:pic xmlns:pic="http://schemas.openxmlformats.org/drawingml/2006/picture">
+                  <pic:nvPicPr>
+                    <pic:cNvPr id="0" name="Picture 439"/>
+                    <pic:cNvPicPr>
+                      <a:picLocks noChangeAspect="1" noChangeArrowheads="1"/>
+                    </pic:cNvPicPr>
+                  </pic:nvPicPr>
+                  <pic:blipFill>
+                    <a:blip r:embed="rId29">
+                      <a:extLst>
+                        <a:ext uri="{28A0092B-C50C-407E-A947-70E740481C1C}">
+                          <a14:useLocalDpi xmlns:a14="http://schemas.microsoft.com/office/drawing/2010/main" val="0"/>
+                        </a:ext>
+                      </a:extLst>
+                    </a:blip>
+                    <a:srcRect/>
+                    <a:stretch>
+                      <a:fillRect/>
+                    </a:stretch>
+                  </pic:blipFill>
+                  <pic:spPr bwMode="auto">
+                    <a:xfrm>
+                      <a:off x="0" y="0"/>
+                      <a:ext cx="3239550" cy="2355563"/>
+                    </a:xfrm>
+                    <a:prstGeom prst="rect">
+                      <a:avLst/>
+                    </a:prstGeom>
+                    <a:noFill/>
+                    <a:ln>
+                      <a:noFill/>
+                    </a:ln>
+                  </pic:spPr>
+                </pic:pic>
+              </a:graphicData>
+            </a:graphic>
+          </wp:inline>
+        </w:drawing>
+      </w:r>
+    </w:p>
+    <w:p>
+      <w:pPr>
+        <w:pStyle w:val="afd"/>
+        <w:spacing w:after="120" w:line="360" w:lineRule="auto"/>
+        <w:ind w:firstLine="0"/>
+        <w:jc w:val="center"/>
+      </w:pPr>
+      <w:r>
+        <w:t>Рисунок 1.</w:t>
+      </w:r>
+      <w:r>
+        <w:t>2</w:t>
+      </w:r>
+      <w:r>
+        <w:t xml:space="preserve">. Пример </w:t>
+      </w:r>
+      <w:r>
+        <w:rPr>
+          <w:lang w:val="en-US"/>
+        </w:rPr>
+        <w:t>P</w:t>
+      </w:r>
+      <w:r>
+        <w:t>-кода</w:t>
       </w:r>
     </w:p>
     <w:p>
@@ -5456,6 +5886,18 @@
         <w:t>я</w:t>
       </w:r>
       <w:bookmarkEnd w:id="35"/>
+      <w:r>
+        <w:t xml:space="preserve"> из </w:t>
+      </w:r>
+      <w:r>
+        <w:rPr>
+          <w:lang w:val="en-US"/>
+        </w:rPr>
+        <w:t>P</w:t>
+      </w:r>
+      <w:r>
+        <w:t>-кода</w:t>
+      </w:r>
     </w:p>
     <w:p>
       <w:pPr>
@@ -5529,100 +5971,178 @@
       <w:r>
         <w:t>Вершина, из которого нет выходящих ребер, является конечной и всегда содержит последней инструкцией команду возврата, представляющую из себя безусловный переход в другую область программы. Конечных вершин может быть несколько. Вершина, в которую не входит ни одно ребро, является начальной вершиной в графе потока управления и всегда представлена одна.</w:t>
       </w:r>
-    </w:p>
-    <w:p>
-      <w:pPr>
-        <w:pStyle w:val="3"/>
-      </w:pPr>
-      <w:bookmarkStart w:id="36" w:name="_Toc70077463"/>
-      <w:r>
-        <w:t xml:space="preserve">Построение </w:t>
-      </w:r>
-      <w:bookmarkStart w:id="37" w:name="_Hlk70035495"/>
-      <w:r>
-        <w:t>абстрактного синтаксического дерева</w:t>
-      </w:r>
-      <w:bookmarkEnd w:id="37"/>
-      <w:r>
-        <w:t xml:space="preserve"> из </w:t>
-      </w:r>
-      <w:r>
-        <w:rPr>
-          <w:lang w:val="en-US"/>
-        </w:rPr>
-        <w:t>P</w:t>
-      </w:r>
-      <w:r>
-        <w:t>-кода</w:t>
-      </w:r>
-      <w:bookmarkEnd w:id="36"/>
-    </w:p>
-    <w:p>
-      <w:r>
-        <w:t xml:space="preserve">Четвертым этапом является построение </w:t>
-      </w:r>
-      <w:r>
-        <w:t>абстрактного синтаксического дерева</w:t>
-      </w:r>
-      <w:r>
-        <w:t xml:space="preserve"> из </w:t>
-      </w:r>
-      <w:r>
-        <w:t>построенного на предыдущем этапе графа потока управления</w:t>
-      </w:r>
-      <w:r>
-        <w:t>. Абстрактное синтаксическое дерево – это промежуточное представление высокоуровневого кода</w:t>
-      </w:r>
-      <w:r>
-        <w:t xml:space="preserve"> в виде ориентированного дерева,</w:t>
+      <w:r>
+        <w:t xml:space="preserve"> На рис.</w:t>
       </w:r>
       <w:r>
         <w:t xml:space="preserve"> </w:t>
       </w:r>
       <w:r>
-        <w:t>в котором внутренние вершины сопоставлены с операторами языка программирования, а листья — с соответствующими операндами.</w:t>
-      </w:r>
-      <w:r>
-        <w:t xml:space="preserve"> </w:t>
-      </w:r>
-      <w:r>
-        <w:t>Таким образом, листья являются пустыми операторами и представляют только переменные и константы.</w:t>
-      </w:r>
-      <w:r>
-        <w:t xml:space="preserve"> Пример а</w:t>
-      </w:r>
-      <w:r>
-        <w:t>бстрактно</w:t>
-      </w:r>
-      <w:r>
-        <w:t>го</w:t>
-      </w:r>
-      <w:r>
-        <w:t xml:space="preserve"> синтаксическо</w:t>
-      </w:r>
-      <w:r>
-        <w:t>го</w:t>
-      </w:r>
-      <w:r>
-        <w:t xml:space="preserve"> дерев</w:t>
-      </w:r>
-      <w:r>
-        <w:t>а приведен на рис. 1.1.</w:t>
-      </w:r>
-    </w:p>
-    <w:p>
-      <w:pPr>
-        <w:jc w:val="center"/>
-      </w:pPr>
-      <w:r>
-        <w:rPr>
-          <w:noProof/>
-        </w:rPr>
+        <w:t>1.</w:t>
+      </w:r>
+      <w:r>
+        <w:t>3</w:t>
+      </w:r>
+      <w:r>
+        <w:t xml:space="preserve"> изображен пример графа потока управления с двумя конечными вершинами. В блоках 1.1 и 1.2 содержится команда условного перехода, таким образом поток управления делится на два </w:t>
+      </w:r>
+      <w:r>
+        <w:t xml:space="preserve">дочерних </w:t>
+      </w:r>
+      <w:r>
+        <w:t>потока.</w:t>
+      </w:r>
+    </w:p>
+    <w:p>
+      <w:pPr>
+        <w:pStyle w:val="affe"/>
+      </w:pPr>
+      <w:r>
         <w:lastRenderedPageBreak/>
         <w:drawing>
-          <wp:inline distT="0" distB="0" distL="0" distR="0" wp14:anchorId="00BB969F" wp14:editId="40574462">
+          <wp:inline distT="0" distB="0" distL="0" distR="0" wp14:anchorId="55116678" wp14:editId="1794F079">
+            <wp:extent cx="4171950" cy="3810000"/>
+            <wp:effectExtent l="0" t="0" r="0" b="0"/>
+            <wp:docPr id="1" name="Рисунок 1"/>
+            <wp:cNvGraphicFramePr>
+              <a:graphicFrameLocks xmlns:a="http://schemas.openxmlformats.org/drawingml/2006/main" noChangeAspect="1"/>
+            </wp:cNvGraphicFramePr>
+            <a:graphic xmlns:a="http://schemas.openxmlformats.org/drawingml/2006/main">
+              <a:graphicData uri="http://schemas.openxmlformats.org/drawingml/2006/picture">
+                <pic:pic xmlns:pic="http://schemas.openxmlformats.org/drawingml/2006/picture">
+                  <pic:nvPicPr>
+                    <pic:cNvPr id="1" name=""/>
+                    <pic:cNvPicPr/>
+                  </pic:nvPicPr>
+                  <pic:blipFill>
+                    <a:blip r:embed="rId30"/>
+                    <a:stretch>
+                      <a:fillRect/>
+                    </a:stretch>
+                  </pic:blipFill>
+                  <pic:spPr>
+                    <a:xfrm>
+                      <a:off x="0" y="0"/>
+                      <a:ext cx="4171950" cy="3810000"/>
+                    </a:xfrm>
+                    <a:prstGeom prst="rect">
+                      <a:avLst/>
+                    </a:prstGeom>
+                  </pic:spPr>
+                </pic:pic>
+              </a:graphicData>
+            </a:graphic>
+          </wp:inline>
+        </w:drawing>
+      </w:r>
+    </w:p>
+    <w:p>
+      <w:pPr>
+        <w:pStyle w:val="afd"/>
+        <w:spacing w:after="120" w:line="360" w:lineRule="auto"/>
+        <w:ind w:firstLine="0"/>
+        <w:jc w:val="center"/>
+      </w:pPr>
+      <w:r>
+        <w:t>Рисунок 1.</w:t>
+      </w:r>
+      <w:r>
+        <w:t>3</w:t>
+      </w:r>
+      <w:r>
+        <w:t xml:space="preserve">. Пример </w:t>
+      </w:r>
+      <w:r>
+        <w:t>графа потока управления</w:t>
+      </w:r>
+    </w:p>
+    <w:p>
+      <w:pPr>
+        <w:pStyle w:val="3"/>
+      </w:pPr>
+      <w:bookmarkStart w:id="36" w:name="_Toc70077463"/>
+      <w:r>
+        <w:t xml:space="preserve">Построение </w:t>
+      </w:r>
+      <w:bookmarkStart w:id="37" w:name="_Hlk70035495"/>
+      <w:r>
+        <w:t>абстрактного синтаксического дерева</w:t>
+      </w:r>
+      <w:bookmarkEnd w:id="36"/>
+      <w:bookmarkEnd w:id="37"/>
+    </w:p>
+    <w:p>
+      <w:r>
+        <w:t xml:space="preserve">Четвертым этапом является построение </w:t>
+      </w:r>
+      <w:r>
+        <w:t>абстрактного синтаксического дерева</w:t>
+      </w:r>
+      <w:r>
+        <w:t xml:space="preserve"> из </w:t>
+      </w:r>
+      <w:r>
+        <w:t>построенного на предыдущем этапе графа потока управления</w:t>
+      </w:r>
+      <w:r>
+        <w:t>. Абстрактное синтаксическое дерево – это промежуточное представление высокоуровневого кода</w:t>
+      </w:r>
+      <w:r>
+        <w:t xml:space="preserve"> в виде ориентированного дерева,</w:t>
+      </w:r>
+      <w:r>
+        <w:t xml:space="preserve"> </w:t>
+      </w:r>
+      <w:r>
+        <w:t>в котором внутренние вершины сопоставлены с операторами языка программирования, а листья — с соответствующими операндами.</w:t>
+      </w:r>
+      <w:r>
+        <w:t xml:space="preserve"> </w:t>
+      </w:r>
+      <w:r>
+        <w:t>Таким образом, листья являются пустыми операторами и представляют только переменные и константы.</w:t>
+      </w:r>
+      <w:r>
+        <w:t xml:space="preserve"> Пример а</w:t>
+      </w:r>
+      <w:r>
+        <w:t>бстрактно</w:t>
+      </w:r>
+      <w:r>
+        <w:t>го</w:t>
+      </w:r>
+      <w:r>
+        <w:t xml:space="preserve"> синтаксическо</w:t>
+      </w:r>
+      <w:r>
+        <w:t>го</w:t>
+      </w:r>
+      <w:r>
+        <w:t xml:space="preserve"> дерев</w:t>
+      </w:r>
+      <w:r>
+        <w:t>а приведен на рис. 1.</w:t>
+      </w:r>
+      <w:r>
+        <w:t>4</w:t>
+      </w:r>
+      <w:r>
+        <w:t>.</w:t>
+      </w:r>
+    </w:p>
+    <w:p>
+      <w:pPr>
+        <w:jc w:val="center"/>
+      </w:pPr>
+      <w:r>
+        <w:rPr>
+          <w:noProof/>
+        </w:rPr>
+        <w:lastRenderedPageBreak/>
+        <w:drawing>
+          <wp:inline distT="0" distB="0" distL="0" distR="0" wp14:anchorId="00BB969F" wp14:editId="574F522C">
             <wp:extent cx="3810000" cy="4295775"/>
-            <wp:effectExtent l="0" t="0" r="0" b="9525"/>
+            <wp:effectExtent l="0" t="0" r="0" b="0"/>
             <wp:docPr id="25" name="Рисунок 25"/>
             <wp:cNvGraphicFramePr>
               <a:graphicFrameLocks xmlns:a="http://schemas.openxmlformats.org/drawingml/2006/main" noChangeAspect="1"/>
@@ -5637,7 +6157,7 @@
                     </pic:cNvPicPr>
                   </pic:nvPicPr>
                   <pic:blipFill>
-                    <a:blip r:embed="rId23">
+                    <a:blip r:embed="rId31">
                       <a:extLst>
                         <a:ext uri="{28A0092B-C50C-407E-A947-70E740481C1C}">
                           <a14:useLocalDpi xmlns:a14="http://schemas.microsoft.com/office/drawing/2010/main" val="0"/>
@@ -5680,18 +6200,565 @@
         <w:t>Рисунок</w:t>
       </w:r>
       <w:r>
-        <w:t xml:space="preserve"> 1.1</w:t>
+        <w:t xml:space="preserve"> 1.</w:t>
+      </w:r>
+      <w:r>
+        <w:t>4</w:t>
       </w:r>
       <w:r>
         <w:t>.</w:t>
       </w:r>
       <w:r>
-        <w:t xml:space="preserve"> Абстрактное </w:t>
-      </w:r>
-      <w:r>
-        <w:t>синтаксическое дерево</w:t>
-      </w:r>
-    </w:p>
+        <w:t xml:space="preserve"> </w:t>
+      </w:r>
+      <w:r>
+        <w:t>Пример а</w:t>
+      </w:r>
+      <w:r>
+        <w:t>бстрактно</w:t>
+      </w:r>
+      <w:r>
+        <w:t>го</w:t>
+      </w:r>
+      <w:r>
+        <w:t xml:space="preserve"> </w:t>
+      </w:r>
+      <w:r>
+        <w:t>синтаксическо</w:t>
+      </w:r>
+      <w:r>
+        <w:t>го</w:t>
+      </w:r>
+      <w:r>
+        <w:t xml:space="preserve"> дерев</w:t>
+      </w:r>
+      <w:r>
+        <w:t>а</w:t>
+      </w:r>
+    </w:p>
+    <w:p>
+      <w:pPr>
+        <w:pStyle w:val="3"/>
+      </w:pPr>
+      <w:r>
+        <w:t>Оптимизация</w:t>
+      </w:r>
+    </w:p>
+    <w:p>
+      <w:r>
+        <w:t>Пятый этап заключается в оптимизации</w:t>
+      </w:r>
+      <w:r>
+        <w:t xml:space="preserve"> полученного абстрактного синтаксического дерева, в частности</w:t>
+      </w:r>
+      <w:r>
+        <w:t xml:space="preserve"> константных выражений. Оптимизация проводится с целью сделать сгенерированные выражения из </w:t>
+      </w:r>
+      <w:r>
+        <w:rPr>
+          <w:lang w:val="en-US"/>
+        </w:rPr>
+        <w:t>P</w:t>
+      </w:r>
+      <w:r>
+        <w:t xml:space="preserve">-кода более </w:t>
+      </w:r>
+      <w:r>
+        <w:t xml:space="preserve">унифицированными и </w:t>
+      </w:r>
+      <w:r>
+        <w:t xml:space="preserve">читаемыми для человека. </w:t>
+      </w:r>
+      <w:r>
+        <w:t>Метрик</w:t>
+      </w:r>
+      <w:r>
+        <w:t xml:space="preserve"> читабельности выражения может быть перечислено несколько, но основн</w:t>
+      </w:r>
+      <w:r>
+        <w:t>ая</w:t>
+      </w:r>
+      <w:r>
+        <w:t xml:space="preserve"> </w:t>
+      </w:r>
+      <w:r>
+        <w:t>метрика</w:t>
+      </w:r>
+      <w:r>
+        <w:t xml:space="preserve"> – длина выражения</w:t>
+      </w:r>
+      <w:r>
+        <w:t xml:space="preserve">: </w:t>
+      </w:r>
+      <w:r>
+        <w:t>чем меньше длина выражения в символах, тем более читаемым оно является.</w:t>
+      </w:r>
+      <w:r>
+        <w:t xml:space="preserve"> </w:t>
+      </w:r>
+      <w:r>
+        <w:t>О</w:t>
+      </w:r>
+      <w:r>
+        <w:t>сновные примеры оптимизации</w:t>
+      </w:r>
+      <w:r>
+        <w:t xml:space="preserve"> перечислены ниже</w:t>
+      </w:r>
+      <w:r>
+        <w:t>:</w:t>
+      </w:r>
+    </w:p>
+    <w:p>
+      <w:pPr>
+        <w:pStyle w:val="af0"/>
+        <w:numPr>
+          <w:ilvl w:val="0"/>
+          <w:numId w:val="47"/>
+        </w:numPr>
+      </w:pPr>
+      <w:r>
+        <w:t>Перемещение числовых операндов вправо</w:t>
+      </w:r>
+      <w:r>
+        <w:t>: “5 + [</w:t>
+      </w:r>
+      <w:proofErr w:type="spellStart"/>
+      <w:r>
+        <w:rPr>
+          <w:lang w:val="en-US"/>
+        </w:rPr>
+        <w:t>rax</w:t>
+      </w:r>
+      <w:proofErr w:type="spellEnd"/>
+      <w:r>
+        <w:t>]” → “</w:t>
+      </w:r>
+      <w:r>
+        <w:t>[</w:t>
+      </w:r>
+      <w:proofErr w:type="spellStart"/>
+      <w:r>
+        <w:rPr>
+          <w:lang w:val="en-US"/>
+        </w:rPr>
+        <w:t>rax</w:t>
+      </w:r>
+      <w:proofErr w:type="spellEnd"/>
+      <w:r>
+        <w:t>]</w:t>
+      </w:r>
+      <w:r>
+        <w:t xml:space="preserve"> + 5”.</w:t>
+      </w:r>
+    </w:p>
+    <w:p>
+      <w:pPr>
+        <w:pStyle w:val="af0"/>
+        <w:numPr>
+          <w:ilvl w:val="0"/>
+          <w:numId w:val="47"/>
+        </w:numPr>
+      </w:pPr>
+      <w:r>
+        <w:t>Вычисление числовых операндов</w:t>
+      </w:r>
+      <w:r>
+        <w:rPr>
+          <w:lang w:val="en-US"/>
+        </w:rPr>
+        <w:t xml:space="preserve">: “5 + 2” </w:t>
+      </w:r>
+      <w:r>
+        <w:t>→</w:t>
+      </w:r>
+      <w:r>
+        <w:rPr>
+          <w:lang w:val="en-US"/>
+        </w:rPr>
+        <w:t xml:space="preserve"> “7”</w:t>
+      </w:r>
+      <w:r>
+        <w:t>.</w:t>
+      </w:r>
+    </w:p>
+    <w:p>
+      <w:pPr>
+        <w:pStyle w:val="af0"/>
+        <w:numPr>
+          <w:ilvl w:val="0"/>
+          <w:numId w:val="47"/>
+        </w:numPr>
+      </w:pPr>
+      <w:r>
+        <w:t>Раскрытие скобок</w:t>
+      </w:r>
+      <w:r>
+        <w:rPr>
+          <w:lang w:val="en-US"/>
+        </w:rPr>
+        <w:t>: “([</w:t>
+      </w:r>
+      <w:proofErr w:type="spellStart"/>
+      <w:r>
+        <w:rPr>
+          <w:lang w:val="en-US"/>
+        </w:rPr>
+        <w:t>rax</w:t>
+      </w:r>
+      <w:proofErr w:type="spellEnd"/>
+      <w:r>
+        <w:rPr>
+          <w:lang w:val="en-US"/>
+        </w:rPr>
+        <w:t xml:space="preserve">] + 5) * 2” </w:t>
+      </w:r>
+      <w:r>
+        <w:t>→</w:t>
+      </w:r>
+      <w:r>
+        <w:rPr>
+          <w:lang w:val="en-US"/>
+        </w:rPr>
+        <w:t xml:space="preserve"> “</w:t>
+      </w:r>
+      <w:r>
+        <w:rPr>
+          <w:lang w:val="en-US"/>
+        </w:rPr>
+        <w:t>[</w:t>
+      </w:r>
+      <w:proofErr w:type="spellStart"/>
+      <w:r>
+        <w:rPr>
+          <w:lang w:val="en-US"/>
+        </w:rPr>
+        <w:t>rax</w:t>
+      </w:r>
+      <w:proofErr w:type="spellEnd"/>
+      <w:r>
+        <w:rPr>
+          <w:lang w:val="en-US"/>
+        </w:rPr>
+        <w:t>]</w:t>
+      </w:r>
+      <w:r>
+        <w:t xml:space="preserve"> * 2 + 10</w:t>
+      </w:r>
+      <w:r>
+        <w:rPr>
+          <w:lang w:val="en-US"/>
+        </w:rPr>
+        <w:t>”</w:t>
+      </w:r>
+      <w:r>
+        <w:t>.</w:t>
+      </w:r>
+    </w:p>
+    <w:p>
+      <w:pPr>
+        <w:pStyle w:val="af0"/>
+        <w:numPr>
+          <w:ilvl w:val="0"/>
+          <w:numId w:val="47"/>
+        </w:numPr>
+      </w:pPr>
+      <w:r>
+        <w:t>Вычисление нулевых выражений</w:t>
+      </w:r>
+      <w:r>
+        <w:t>: “[</w:t>
+      </w:r>
+      <w:r>
+        <w:rPr>
+          <w:lang w:val="en-US"/>
+        </w:rPr>
+        <w:t>ax</w:t>
+      </w:r>
+      <w:r>
+        <w:t>] &amp; 0</w:t>
+      </w:r>
+      <w:proofErr w:type="spellStart"/>
+      <w:r>
+        <w:rPr>
+          <w:lang w:val="en-US"/>
+        </w:rPr>
+        <w:t>xFFFF</w:t>
+      </w:r>
+      <w:proofErr w:type="spellEnd"/>
+      <w:r>
+        <w:t xml:space="preserve">0000” </w:t>
+      </w:r>
+      <w:r>
+        <w:t>→</w:t>
+      </w:r>
+      <w:r>
+        <w:t xml:space="preserve"> “</w:t>
+      </w:r>
+      <w:r>
+        <w:t>0</w:t>
+      </w:r>
+      <w:r>
+        <w:t>”</w:t>
+      </w:r>
+      <w:r>
+        <w:t>.</w:t>
+      </w:r>
+    </w:p>
+    <w:p>
+      <w:r>
+        <w:t>Стоит отметить, что вопреки метрике длины выражения оптимизация, заключающ</w:t>
+      </w:r>
+      <w:r>
+        <w:t>ая</w:t>
+      </w:r>
+      <w:r>
+        <w:t>ся в раскрытии скобок, часто увеличивает длину выражения.</w:t>
+      </w:r>
+      <w:r>
+        <w:t xml:space="preserve"> Однако, это необходимо для этапа символизации, на котором буд</w:t>
+      </w:r>
+      <w:r>
+        <w:t>е</w:t>
+      </w:r>
+      <w:r>
+        <w:t>т</w:t>
+      </w:r>
+      <w:r>
+        <w:t xml:space="preserve"> происходить</w:t>
+      </w:r>
+      <w:r>
+        <w:t xml:space="preserve"> процесс</w:t>
+      </w:r>
+      <w:r>
+        <w:t xml:space="preserve"> </w:t>
+      </w:r>
+      <w:r>
+        <w:t>создани</w:t>
+      </w:r>
+      <w:r>
+        <w:t>я</w:t>
+      </w:r>
+      <w:r>
+        <w:t xml:space="preserve"> массив</w:t>
+      </w:r>
+      <w:r>
+        <w:t xml:space="preserve">ов, </w:t>
+      </w:r>
+      <w:r>
+        <w:t>который</w:t>
+      </w:r>
+      <w:r>
+        <w:t xml:space="preserve"> требует полного раскрытия всех линейных выражений</w:t>
+      </w:r>
+      <w:r>
+        <w:t>.</w:t>
+      </w:r>
+    </w:p>
+    <w:p>
+      <w:pPr>
+        <w:pStyle w:val="3"/>
+      </w:pPr>
+      <w:r>
+        <w:lastRenderedPageBreak/>
+        <w:t>Символизация</w:t>
+      </w:r>
+    </w:p>
+    <w:p>
+      <w:pPr>
+        <w:rPr>
+          <w:lang w:val="en-US"/>
+        </w:rPr>
+      </w:pPr>
+      <w:r>
+        <w:t xml:space="preserve">Шестым этапом является процесс соотнесения узлам </w:t>
+      </w:r>
+      <w:r>
+        <w:t>абстрактного синтаксического дерева</w:t>
+      </w:r>
+      <w:r>
+        <w:t xml:space="preserve"> символов. Символом в контексте теории компиляции является наименование</w:t>
+      </w:r>
+      <w:r>
+        <w:t xml:space="preserve"> и тип</w:t>
+      </w:r>
+      <w:r>
+        <w:t xml:space="preserve"> сущности, которой могут быть переменные или функции.</w:t>
+      </w:r>
+      <w:r>
+        <w:t xml:space="preserve"> Более подробно</w:t>
+      </w:r>
+      <w:r>
+        <w:rPr>
+          <w:lang w:val="en-US"/>
+        </w:rPr>
+        <w:t>,</w:t>
+      </w:r>
+      <w:r>
+        <w:t xml:space="preserve"> сущностью мо</w:t>
+      </w:r>
+      <w:r>
+        <w:t>гут</w:t>
+      </w:r>
+      <w:r>
+        <w:t xml:space="preserve"> являться</w:t>
+      </w:r>
+      <w:r>
+        <w:rPr>
+          <w:lang w:val="en-US"/>
+        </w:rPr>
+        <w:t>:</w:t>
+      </w:r>
+    </w:p>
+    <w:p>
+      <w:pPr>
+        <w:pStyle w:val="af0"/>
+        <w:numPr>
+          <w:ilvl w:val="0"/>
+          <w:numId w:val="48"/>
+        </w:numPr>
+        <w:rPr>
+          <w:lang w:val="en-US"/>
+        </w:rPr>
+      </w:pPr>
+      <w:r>
+        <w:t>Функции.</w:t>
+      </w:r>
+    </w:p>
+    <w:p>
+      <w:pPr>
+        <w:pStyle w:val="af0"/>
+        <w:numPr>
+          <w:ilvl w:val="0"/>
+          <w:numId w:val="48"/>
+        </w:numPr>
+        <w:rPr>
+          <w:lang w:val="en-US"/>
+        </w:rPr>
+      </w:pPr>
+      <w:r>
+        <w:t>Параметры функции.</w:t>
+      </w:r>
+    </w:p>
+    <w:p>
+      <w:pPr>
+        <w:pStyle w:val="af0"/>
+        <w:numPr>
+          <w:ilvl w:val="0"/>
+          <w:numId w:val="48"/>
+        </w:numPr>
+      </w:pPr>
+      <w:r>
+        <w:t>Локальные переменные (стековые или регистровые).</w:t>
+      </w:r>
+    </w:p>
+    <w:p>
+      <w:pPr>
+        <w:pStyle w:val="af0"/>
+        <w:numPr>
+          <w:ilvl w:val="0"/>
+          <w:numId w:val="48"/>
+        </w:numPr>
+        <w:rPr>
+          <w:lang w:val="en-US"/>
+        </w:rPr>
+      </w:pPr>
+      <w:r>
+        <w:t>Глобальные переменные.</w:t>
+      </w:r>
+    </w:p>
+    <w:p>
+      <w:r>
+        <w:t xml:space="preserve">При разработке </w:t>
+      </w:r>
+      <w:proofErr w:type="spellStart"/>
+      <w:r>
+        <w:t>декомпилятора</w:t>
+      </w:r>
+      <w:proofErr w:type="spellEnd"/>
+      <w:r>
+        <w:t xml:space="preserve"> было принято следующее </w:t>
+      </w:r>
+      <w:r>
+        <w:t>допущение</w:t>
+      </w:r>
+      <w:r>
+        <w:t>:</w:t>
+      </w:r>
+      <w:r>
+        <w:t xml:space="preserve"> </w:t>
+      </w:r>
+      <w:r>
+        <w:t xml:space="preserve">участок машинного кода будет </w:t>
+      </w:r>
+      <w:proofErr w:type="spellStart"/>
+      <w:r>
+        <w:t>декомпилирован</w:t>
+      </w:r>
+      <w:proofErr w:type="spellEnd"/>
+      <w:r>
+        <w:t xml:space="preserve"> полностью, если будут определены все необходимые символы. Это означает, что </w:t>
+      </w:r>
+      <w:r>
+        <w:t>для полной декомпиляции кода достаточно найти или вычислить символы для перечисленных выше сущностей в абстрактном синтаксическом дереве.</w:t>
+      </w:r>
+    </w:p>
+    <w:p>
+      <w:r>
+        <w:t>Автосимволы…</w:t>
+      </w:r>
+    </w:p>
+    <w:p>
+      <w:pPr>
+        <w:pStyle w:val="3"/>
+      </w:pPr>
+      <w:r>
+        <w:t>Типизация</w:t>
+      </w:r>
+    </w:p>
+    <w:p>
+      <w:r>
+        <w:t xml:space="preserve">Седьмой этап </w:t>
+      </w:r>
+      <w:r>
+        <w:t xml:space="preserve">заключается в итерационном прохождении по полученному на предыдущем этапе символизированному </w:t>
+      </w:r>
+      <w:r>
+        <w:t>абстрактно</w:t>
+      </w:r>
+      <w:r>
+        <w:t>му</w:t>
+      </w:r>
+      <w:r>
+        <w:t xml:space="preserve"> синтаксическо</w:t>
+      </w:r>
+      <w:r>
+        <w:t>му</w:t>
+      </w:r>
+      <w:r>
+        <w:t xml:space="preserve"> дерев</w:t>
+      </w:r>
+      <w:r>
+        <w:t>у и вычислении для каждого узла этого дерева собственного типа</w:t>
+      </w:r>
+      <w:r>
+        <w:t>. Правило вычисления типов</w:t>
+      </w:r>
+      <w:r>
+        <w:t xml:space="preserve"> узлов</w:t>
+      </w:r>
+      <w:r>
+        <w:t xml:space="preserve"> базируется на стандарте целевого высокоуровневого языка.</w:t>
+      </w:r>
+    </w:p>
+    <w:p>
+      <w:r>
+        <w:t>Источники типов…</w:t>
+      </w:r>
+    </w:p>
+    <w:p/>
+    <w:p/>
+    <w:p/>
     <w:p>
       <w:pPr>
         <w:jc w:val="center"/>
@@ -9524,7 +10591,7 @@
       <w:r>
         <w:t xml:space="preserve">: </w:t>
       </w:r>
-      <w:hyperlink r:id="rId24" w:history="1">
+      <w:hyperlink r:id="rId32" w:history="1">
         <w:r>
           <w:rPr>
             <w:rStyle w:val="afc"/>
@@ -9751,7 +10818,7 @@
       <w:r>
         <w:t xml:space="preserve">: </w:t>
       </w:r>
-      <w:hyperlink r:id="rId25" w:history="1">
+      <w:hyperlink r:id="rId33" w:history="1">
         <w:r>
           <w:rPr>
             <w:rStyle w:val="afc"/>
@@ -9911,7 +10978,7 @@
       <w:r>
         <w:t xml:space="preserve">: </w:t>
       </w:r>
-      <w:hyperlink r:id="rId26" w:history="1">
+      <w:hyperlink r:id="rId34" w:history="1">
         <w:r>
           <w:rPr>
             <w:rStyle w:val="afc"/>
@@ -10061,7 +11128,7 @@
       <w:r>
         <w:t xml:space="preserve">: </w:t>
       </w:r>
-      <w:hyperlink r:id="rId27" w:history="1">
+      <w:hyperlink r:id="rId35" w:history="1">
         <w:r>
           <w:rPr>
             <w:rStyle w:val="afc"/>
@@ -10243,7 +11310,7 @@
       <w:r>
         <w:t xml:space="preserve">: </w:t>
       </w:r>
-      <w:hyperlink r:id="rId28" w:history="1">
+      <w:hyperlink r:id="rId36" w:history="1">
         <w:r>
           <w:rPr>
             <w:rStyle w:val="afc"/>
@@ -10452,7 +11519,7 @@
       <w:r>
         <w:t xml:space="preserve">: </w:t>
       </w:r>
-      <w:hyperlink r:id="rId29" w:history="1">
+      <w:hyperlink r:id="rId37" w:history="1">
         <w:r>
           <w:rPr>
             <w:rStyle w:val="afc"/>
@@ -10728,7 +11795,7 @@
       <w:r>
         <w:t xml:space="preserve">: </w:t>
       </w:r>
-      <w:hyperlink r:id="rId30" w:anchor="gmf-tooling" w:history="1">
+      <w:hyperlink r:id="rId38" w:anchor="gmf-tooling" w:history="1">
         <w:r>
           <w:rPr>
             <w:rStyle w:val="afc"/>
@@ -10918,7 +11985,7 @@
       <w:r>
         <w:t xml:space="preserve">: </w:t>
       </w:r>
-      <w:hyperlink r:id="rId31" w:history="1">
+      <w:hyperlink r:id="rId39" w:history="1">
         <w:r>
           <w:rPr>
             <w:rStyle w:val="afc"/>
@@ -11086,7 +12153,7 @@
       <w:r>
         <w:t xml:space="preserve">: </w:t>
       </w:r>
-      <w:hyperlink r:id="rId32" w:history="1">
+      <w:hyperlink r:id="rId40" w:history="1">
         <w:r>
           <w:rPr>
             <w:rStyle w:val="afc"/>
@@ -11354,7 +12421,7 @@
       <w:r>
         <w:t xml:space="preserve">: </w:t>
       </w:r>
-      <w:hyperlink r:id="rId33" w:history="1">
+      <w:hyperlink r:id="rId41" w:history="1">
         <w:r>
           <w:rPr>
             <w:rStyle w:val="afc"/>
@@ -11512,7 +12579,7 @@
       <w:r>
         <w:t xml:space="preserve">: </w:t>
       </w:r>
-      <w:hyperlink r:id="rId34" w:history="1">
+      <w:hyperlink r:id="rId42" w:history="1">
         <w:r>
           <w:rPr>
             <w:rStyle w:val="afc"/>
@@ -11730,7 +12797,7 @@
         </w:rPr>
         <w:t xml:space="preserve">: </w:t>
       </w:r>
-      <w:hyperlink r:id="rId35" w:history="1">
+      <w:hyperlink r:id="rId43" w:history="1">
         <w:r>
           <w:rPr>
             <w:rStyle w:val="afc"/>
@@ -11890,7 +12957,7 @@
         </w:rPr>
         <w:t xml:space="preserve">: </w:t>
       </w:r>
-      <w:hyperlink r:id="rId36" w:history="1">
+      <w:hyperlink r:id="rId44" w:history="1">
         <w:r>
           <w:rPr>
             <w:rStyle w:val="afc"/>
@@ -12046,7 +13113,7 @@
       <w:r>
         <w:t xml:space="preserve">: </w:t>
       </w:r>
-      <w:hyperlink r:id="rId37" w:history="1">
+      <w:hyperlink r:id="rId45" w:history="1">
         <w:r>
           <w:rPr>
             <w:rStyle w:val="afc"/>
@@ -12324,7 +13391,7 @@
         </w:rPr>
         <w:t xml:space="preserve">: </w:t>
       </w:r>
-      <w:hyperlink r:id="rId38" w:history="1">
+      <w:hyperlink r:id="rId46" w:history="1">
         <w:r>
           <w:rPr>
             <w:rStyle w:val="afc"/>
@@ -12707,9 +13774,9 @@
       <w:r>
         <w:object w:dxaOrig="4065" w:dyaOrig="3406" w14:anchorId="0A1A995F">
           <v:shape id="_x0000_i1048" type="#_x0000_t75" style="width:186.75pt;height:157.5pt" o:ole="">
-            <v:imagedata r:id="rId39" o:title=""/>
+            <v:imagedata r:id="rId47" o:title=""/>
           </v:shape>
-          <o:OLEObject Type="Embed" ProgID="Visio.Drawing.15" ShapeID="_x0000_i1048" DrawAspect="Content" ObjectID="_1680692305" r:id="rId40"/>
+          <o:OLEObject Type="Embed" ProgID="Visio.Drawing.15" ShapeID="_x0000_i1048" DrawAspect="Content" ObjectID="_1680710627" r:id="rId48"/>
         </w:object>
       </w:r>
     </w:p>
@@ -12959,9 +14026,9 @@
       <w:r>
         <w:object w:dxaOrig="3406" w:dyaOrig="1320" w14:anchorId="045CAC06">
           <v:shape id="_x0000_i1049" type="#_x0000_t75" style="width:173.25pt;height:65.25pt" o:ole="">
-            <v:imagedata r:id="rId41" o:title=""/>
+            <v:imagedata r:id="rId49" o:title=""/>
           </v:shape>
-          <o:OLEObject Type="Embed" ProgID="Visio.Drawing.15" ShapeID="_x0000_i1049" DrawAspect="Content" ObjectID="_1680692306" r:id="rId42"/>
+          <o:OLEObject Type="Embed" ProgID="Visio.Drawing.15" ShapeID="_x0000_i1049" DrawAspect="Content" ObjectID="_1680710628" r:id="rId50"/>
         </w:object>
       </w:r>
     </w:p>
@@ -13026,9 +14093,9 @@
       <w:r>
         <w:object w:dxaOrig="2356" w:dyaOrig="1200" w14:anchorId="4C2F2B24">
           <v:shape id="_x0000_i1050" type="#_x0000_t75" style="width:114.75pt;height:57.75pt" o:ole="">
-            <v:imagedata r:id="rId43" o:title=""/>
+            <v:imagedata r:id="rId51" o:title=""/>
           </v:shape>
-          <o:OLEObject Type="Embed" ProgID="Visio.Drawing.15" ShapeID="_x0000_i1050" DrawAspect="Content" ObjectID="_1680692307" r:id="rId44"/>
+          <o:OLEObject Type="Embed" ProgID="Visio.Drawing.15" ShapeID="_x0000_i1050" DrawAspect="Content" ObjectID="_1680710629" r:id="rId52"/>
         </w:object>
       </w:r>
     </w:p>
@@ -13098,9 +14165,9 @@
       <w:r>
         <w:object w:dxaOrig="2356" w:dyaOrig="1231" w14:anchorId="14F51BE1">
           <v:shape id="_x0000_i1051" type="#_x0000_t75" style="width:114.75pt;height:65.25pt" o:ole="">
-            <v:imagedata r:id="rId45" o:title=""/>
+            <v:imagedata r:id="rId53" o:title=""/>
           </v:shape>
-          <o:OLEObject Type="Embed" ProgID="Visio.Drawing.15" ShapeID="_x0000_i1051" DrawAspect="Content" ObjectID="_1680692308" r:id="rId46"/>
+          <o:OLEObject Type="Embed" ProgID="Visio.Drawing.15" ShapeID="_x0000_i1051" DrawAspect="Content" ObjectID="_1680710630" r:id="rId54"/>
         </w:object>
       </w:r>
     </w:p>
@@ -13172,9 +14239,9 @@
       <w:r>
         <w:object w:dxaOrig="2371" w:dyaOrig="540" w14:anchorId="4B1CBB6A">
           <v:shape id="_x0000_i1052" type="#_x0000_t75" style="width:122.25pt;height:29.25pt" o:ole="">
-            <v:imagedata r:id="rId47" o:title=""/>
+            <v:imagedata r:id="rId55" o:title=""/>
           </v:shape>
-          <o:OLEObject Type="Embed" ProgID="Visio.Drawing.15" ShapeID="_x0000_i1052" DrawAspect="Content" ObjectID="_1680692309" r:id="rId48"/>
+          <o:OLEObject Type="Embed" ProgID="Visio.Drawing.15" ShapeID="_x0000_i1052" DrawAspect="Content" ObjectID="_1680710631" r:id="rId56"/>
         </w:object>
       </w:r>
     </w:p>
@@ -13236,9 +14303,9 @@
       <w:r>
         <w:object w:dxaOrig="10411" w:dyaOrig="4291" w14:anchorId="21BBBCD4">
           <v:shape id="_x0000_i1053" type="#_x0000_t75" style="width:436.5pt;height:177.75pt" o:ole="">
-            <v:imagedata r:id="rId49" o:title=""/>
+            <v:imagedata r:id="rId57" o:title=""/>
           </v:shape>
-          <o:OLEObject Type="Embed" ProgID="Visio.Drawing.15" ShapeID="_x0000_i1053" DrawAspect="Content" ObjectID="_1680692310" r:id="rId50"/>
+          <o:OLEObject Type="Embed" ProgID="Visio.Drawing.15" ShapeID="_x0000_i1053" DrawAspect="Content" ObjectID="_1680710632" r:id="rId58"/>
         </w:object>
       </w:r>
     </w:p>
@@ -13274,9 +14341,9 @@
       <w:r>
         <w:object w:dxaOrig="13425" w:dyaOrig="6780" w14:anchorId="04BA204C">
           <v:shape id="_x0000_i1054" type="#_x0000_t75" style="width:468.75pt;height:237.75pt" o:ole="">
-            <v:imagedata r:id="rId51" o:title=""/>
+            <v:imagedata r:id="rId59" o:title=""/>
           </v:shape>
-          <o:OLEObject Type="Embed" ProgID="Visio.Drawing.15" ShapeID="_x0000_i1054" DrawAspect="Content" ObjectID="_1680692311" r:id="rId52"/>
+          <o:OLEObject Type="Embed" ProgID="Visio.Drawing.15" ShapeID="_x0000_i1054" DrawAspect="Content" ObjectID="_1680710633" r:id="rId60"/>
         </w:object>
       </w:r>
     </w:p>
@@ -13475,9 +14542,9 @@
       <w:r>
         <w:object w:dxaOrig="2310" w:dyaOrig="721" w14:anchorId="3A058F6D">
           <v:shape id="_x0000_i1055" type="#_x0000_t75" style="width:114.75pt;height:36pt" o:ole="">
-            <v:imagedata r:id="rId53" o:title=""/>
+            <v:imagedata r:id="rId61" o:title=""/>
           </v:shape>
-          <o:OLEObject Type="Embed" ProgID="Visio.Drawing.15" ShapeID="_x0000_i1055" DrawAspect="Content" ObjectID="_1680692312" r:id="rId54"/>
+          <o:OLEObject Type="Embed" ProgID="Visio.Drawing.15" ShapeID="_x0000_i1055" DrawAspect="Content" ObjectID="_1680710634" r:id="rId62"/>
         </w:object>
       </w:r>
     </w:p>
@@ -13740,9 +14807,9 @@
       <w:r>
         <w:object w:dxaOrig="3120" w:dyaOrig="2790" w14:anchorId="26B88F07">
           <v:shape id="_x0000_i1056" type="#_x0000_t75" style="width:132pt;height:110.25pt" o:ole="">
-            <v:imagedata r:id="rId55" o:title=""/>
+            <v:imagedata r:id="rId63" o:title=""/>
           </v:shape>
-          <o:OLEObject Type="Embed" ProgID="Visio.Drawing.15" ShapeID="_x0000_i1056" DrawAspect="Content" ObjectID="_1680692313" r:id="rId56"/>
+          <o:OLEObject Type="Embed" ProgID="Visio.Drawing.15" ShapeID="_x0000_i1056" DrawAspect="Content" ObjectID="_1680710635" r:id="rId64"/>
         </w:object>
       </w:r>
     </w:p>
@@ -13824,7 +14891,7 @@
                     <pic:cNvPicPr/>
                   </pic:nvPicPr>
                   <pic:blipFill rotWithShape="1">
-                    <a:blip r:embed="rId57"/>
+                    <a:blip r:embed="rId65"/>
                     <a:srcRect l="-1" t="5131" r="1839"/>
                     <a:stretch/>
                   </pic:blipFill>
@@ -13985,9 +15052,9 @@
       <w:r>
         <w:object w:dxaOrig="1845" w:dyaOrig="1036" w14:anchorId="11FA0D01">
           <v:shape id="_x0000_i1057" type="#_x0000_t75" style="width:78pt;height:42pt" o:ole="">
-            <v:imagedata r:id="rId58" o:title=""/>
+            <v:imagedata r:id="rId66" o:title=""/>
           </v:shape>
-          <o:OLEObject Type="Embed" ProgID="Visio.Drawing.15" ShapeID="_x0000_i1057" DrawAspect="Content" ObjectID="_1680692314" r:id="rId59"/>
+          <o:OLEObject Type="Embed" ProgID="Visio.Drawing.15" ShapeID="_x0000_i1057" DrawAspect="Content" ObjectID="_1680710636" r:id="rId67"/>
         </w:object>
       </w:r>
     </w:p>
@@ -14047,9 +15114,9 @@
       <w:r>
         <w:object w:dxaOrig="3076" w:dyaOrig="1861" w14:anchorId="081247AD">
           <v:shape id="_x0000_i1058" type="#_x0000_t75" style="width:120.75pt;height:74.25pt" o:ole="">
-            <v:imagedata r:id="rId60" o:title=""/>
+            <v:imagedata r:id="rId68" o:title=""/>
           </v:shape>
-          <o:OLEObject Type="Embed" ProgID="Visio.Drawing.15" ShapeID="_x0000_i1058" DrawAspect="Content" ObjectID="_1680692315" r:id="rId61"/>
+          <o:OLEObject Type="Embed" ProgID="Visio.Drawing.15" ShapeID="_x0000_i1058" DrawAspect="Content" ObjectID="_1680710637" r:id="rId69"/>
         </w:object>
       </w:r>
     </w:p>
@@ -14122,9 +15189,9 @@
       <w:r>
         <w:object w:dxaOrig="6165" w:dyaOrig="3060" w14:anchorId="46CEDE7F">
           <v:shape id="_x0000_i1059" type="#_x0000_t75" style="width:223.5pt;height:108.75pt" o:ole="">
-            <v:imagedata r:id="rId62" o:title=""/>
+            <v:imagedata r:id="rId70" o:title=""/>
           </v:shape>
-          <o:OLEObject Type="Embed" ProgID="Visio.Drawing.15" ShapeID="_x0000_i1059" DrawAspect="Content" ObjectID="_1680692316" r:id="rId63"/>
+          <o:OLEObject Type="Embed" ProgID="Visio.Drawing.15" ShapeID="_x0000_i1059" DrawAspect="Content" ObjectID="_1680710638" r:id="rId71"/>
         </w:object>
       </w:r>
     </w:p>
@@ -14169,9 +15236,9 @@
       <w:r>
         <w:object w:dxaOrig="6165" w:dyaOrig="4815" w14:anchorId="44EBE290">
           <v:shape id="_x0000_i1060" type="#_x0000_t75" style="width:222pt;height:170.25pt" o:ole="">
-            <v:imagedata r:id="rId64" o:title=""/>
+            <v:imagedata r:id="rId72" o:title=""/>
           </v:shape>
-          <o:OLEObject Type="Embed" ProgID="Visio.Drawing.15" ShapeID="_x0000_i1060" DrawAspect="Content" ObjectID="_1680692317" r:id="rId65"/>
+          <o:OLEObject Type="Embed" ProgID="Visio.Drawing.15" ShapeID="_x0000_i1060" DrawAspect="Content" ObjectID="_1680710639" r:id="rId73"/>
         </w:object>
       </w:r>
     </w:p>
@@ -14216,9 +15283,9 @@
       <w:r>
         <w:object w:dxaOrig="4291" w:dyaOrig="2446" w14:anchorId="653396C3">
           <v:shape id="_x0000_i1061" type="#_x0000_t75" style="width:158.25pt;height:90pt" o:ole="">
-            <v:imagedata r:id="rId66" o:title=""/>
+            <v:imagedata r:id="rId74" o:title=""/>
           </v:shape>
-          <o:OLEObject Type="Embed" ProgID="Visio.Drawing.15" ShapeID="_x0000_i1061" DrawAspect="Content" ObjectID="_1680692318" r:id="rId67"/>
+          <o:OLEObject Type="Embed" ProgID="Visio.Drawing.15" ShapeID="_x0000_i1061" DrawAspect="Content" ObjectID="_1680710640" r:id="rId75"/>
         </w:object>
       </w:r>
     </w:p>
@@ -14243,9 +15310,9 @@
       <w:r>
         <w:object w:dxaOrig="10831" w:dyaOrig="13876" w14:anchorId="25D0A734">
           <v:shape id="_x0000_i1062" type="#_x0000_t75" style="width:377.25pt;height:488.25pt" o:ole="">
-            <v:imagedata r:id="rId68" o:title=""/>
+            <v:imagedata r:id="rId76" o:title=""/>
           </v:shape>
-          <o:OLEObject Type="Embed" ProgID="Visio.Drawing.15" ShapeID="_x0000_i1062" DrawAspect="Content" ObjectID="_1680692319" r:id="rId69"/>
+          <o:OLEObject Type="Embed" ProgID="Visio.Drawing.15" ShapeID="_x0000_i1062" DrawAspect="Content" ObjectID="_1680710641" r:id="rId77"/>
         </w:object>
       </w:r>
     </w:p>
@@ -14341,9 +15408,9 @@
       <w:r>
         <w:object w:dxaOrig="2476" w:dyaOrig="946" w14:anchorId="6FB97B7E">
           <v:shape id="_x0000_i1063" type="#_x0000_t75" style="width:105.75pt;height:37.5pt" o:ole="">
-            <v:imagedata r:id="rId70" o:title=""/>
+            <v:imagedata r:id="rId78" o:title=""/>
           </v:shape>
-          <o:OLEObject Type="Embed" ProgID="Visio.Drawing.15" ShapeID="_x0000_i1063" DrawAspect="Content" ObjectID="_1680692320" r:id="rId71"/>
+          <o:OLEObject Type="Embed" ProgID="Visio.Drawing.15" ShapeID="_x0000_i1063" DrawAspect="Content" ObjectID="_1680710642" r:id="rId79"/>
         </w:object>
       </w:r>
     </w:p>
@@ -14373,9 +15440,9 @@
       <w:r>
         <w:object w:dxaOrig="6016" w:dyaOrig="3271" w14:anchorId="4244246B">
           <v:shape id="_x0000_i1064" type="#_x0000_t75" style="width:238.5pt;height:130.5pt" o:ole="">
-            <v:imagedata r:id="rId72" o:title=""/>
+            <v:imagedata r:id="rId80" o:title=""/>
           </v:shape>
-          <o:OLEObject Type="Embed" ProgID="Visio.Drawing.15" ShapeID="_x0000_i1064" DrawAspect="Content" ObjectID="_1680692321" r:id="rId73"/>
+          <o:OLEObject Type="Embed" ProgID="Visio.Drawing.15" ShapeID="_x0000_i1064" DrawAspect="Content" ObjectID="_1680710643" r:id="rId81"/>
         </w:object>
       </w:r>
     </w:p>
@@ -14454,7 +15521,7 @@
                     <pic:cNvPicPr/>
                   </pic:nvPicPr>
                   <pic:blipFill>
-                    <a:blip r:embed="rId74"/>
+                    <a:blip r:embed="rId82"/>
                     <a:stretch>
                       <a:fillRect/>
                     </a:stretch>
@@ -14611,7 +15678,7 @@
                     <pic:cNvPicPr/>
                   </pic:nvPicPr>
                   <pic:blipFill>
-                    <a:blip r:embed="rId75"/>
+                    <a:blip r:embed="rId83"/>
                     <a:stretch>
                       <a:fillRect/>
                     </a:stretch>
@@ -14663,9 +15730,9 @@
       <w:r>
         <w:object w:dxaOrig="7561" w:dyaOrig="4876" w14:anchorId="269ABE72">
           <v:shape id="_x0000_i1065" type="#_x0000_t75" style="width:396pt;height:245.25pt" o:ole="">
-            <v:imagedata r:id="rId76" o:title=""/>
+            <v:imagedata r:id="rId84" o:title=""/>
           </v:shape>
-          <o:OLEObject Type="Embed" ProgID="Visio.Drawing.15" ShapeID="_x0000_i1065" DrawAspect="Content" ObjectID="_1680692322" r:id="rId77"/>
+          <o:OLEObject Type="Embed" ProgID="Visio.Drawing.15" ShapeID="_x0000_i1065" DrawAspect="Content" ObjectID="_1680710644" r:id="rId85"/>
         </w:object>
       </w:r>
     </w:p>
@@ -14754,9 +15821,9 @@
       <w:r>
         <w:object w:dxaOrig="4276" w:dyaOrig="6691" w14:anchorId="14402282">
           <v:shape id="_x0000_i1066" type="#_x0000_t75" style="width:174pt;height:279.75pt" o:ole="">
-            <v:imagedata r:id="rId78" o:title=""/>
+            <v:imagedata r:id="rId86" o:title=""/>
           </v:shape>
-          <o:OLEObject Type="Embed" ProgID="Visio.Drawing.15" ShapeID="_x0000_i1066" DrawAspect="Content" ObjectID="_1680692323" r:id="rId79"/>
+          <o:OLEObject Type="Embed" ProgID="Visio.Drawing.15" ShapeID="_x0000_i1066" DrawAspect="Content" ObjectID="_1680710645" r:id="rId87"/>
         </w:object>
       </w:r>
     </w:p>
@@ -14883,7 +15950,7 @@
                     </pic:cNvPicPr>
                   </pic:nvPicPr>
                   <pic:blipFill>
-                    <a:blip r:embed="rId80">
+                    <a:blip r:embed="rId88">
                       <a:extLst>
                         <a:ext uri="{28A0092B-C50C-407E-A947-70E740481C1C}">
                           <a14:useLocalDpi xmlns:a14="http://schemas.microsoft.com/office/drawing/2010/main" val="0"/>
@@ -14979,9 +16046,9 @@
       <w:r>
         <w:object w:dxaOrig="17385" w:dyaOrig="19726" w14:anchorId="687F631A">
           <v:shape id="_x0000_i1067" type="#_x0000_t75" style="width:466.5pt;height:554.25pt" o:ole="">
-            <v:imagedata r:id="rId81" o:title=""/>
+            <v:imagedata r:id="rId89" o:title=""/>
           </v:shape>
-          <o:OLEObject Type="Embed" ProgID="Visio.Drawing.15" ShapeID="_x0000_i1067" DrawAspect="Content" ObjectID="_1680692324" r:id="rId82"/>
+          <o:OLEObject Type="Embed" ProgID="Visio.Drawing.15" ShapeID="_x0000_i1067" DrawAspect="Content" ObjectID="_1680710646" r:id="rId90"/>
         </w:object>
       </w:r>
     </w:p>
@@ -15051,9 +16118,9 @@
       <w:r>
         <w:object w:dxaOrig="1590" w:dyaOrig="660" w14:anchorId="4A57AF02">
           <v:shape id="_x0000_i1068" type="#_x0000_t75" style="width:78.75pt;height:36pt" o:ole="">
-            <v:imagedata r:id="rId83" o:title=""/>
+            <v:imagedata r:id="rId91" o:title=""/>
           </v:shape>
-          <o:OLEObject Type="Embed" ProgID="Visio.Drawing.15" ShapeID="_x0000_i1068" DrawAspect="Content" ObjectID="_1680692325" r:id="rId84"/>
+          <o:OLEObject Type="Embed" ProgID="Visio.Drawing.15" ShapeID="_x0000_i1068" DrawAspect="Content" ObjectID="_1680710647" r:id="rId92"/>
         </w:object>
       </w:r>
     </w:p>
@@ -15083,9 +16150,9 @@
       <w:r>
         <w:object w:dxaOrig="2521" w:dyaOrig="1200" w14:anchorId="63769863">
           <v:shape id="_x0000_i1069" type="#_x0000_t75" style="width:122.25pt;height:57.75pt" o:ole="">
-            <v:imagedata r:id="rId85" o:title=""/>
+            <v:imagedata r:id="rId93" o:title=""/>
           </v:shape>
-          <o:OLEObject Type="Embed" ProgID="Visio.Drawing.15" ShapeID="_x0000_i1069" DrawAspect="Content" ObjectID="_1680692326" r:id="rId86"/>
+          <o:OLEObject Type="Embed" ProgID="Visio.Drawing.15" ShapeID="_x0000_i1069" DrawAspect="Content" ObjectID="_1680710648" r:id="rId94"/>
         </w:object>
       </w:r>
     </w:p>
@@ -15166,9 +16233,9 @@
       <w:r>
         <w:object w:dxaOrig="7125" w:dyaOrig="7846" w14:anchorId="7646AC29">
           <v:shape id="_x0000_i1070" type="#_x0000_t75" style="width:333pt;height:374.25pt" o:ole="">
-            <v:imagedata r:id="rId87" o:title=""/>
+            <v:imagedata r:id="rId95" o:title=""/>
           </v:shape>
-          <o:OLEObject Type="Embed" ProgID="Visio.Drawing.15" ShapeID="_x0000_i1070" DrawAspect="Content" ObjectID="_1680692327" r:id="rId88"/>
+          <o:OLEObject Type="Embed" ProgID="Visio.Drawing.15" ShapeID="_x0000_i1070" DrawAspect="Content" ObjectID="_1680710649" r:id="rId96"/>
         </w:object>
       </w:r>
     </w:p>
@@ -15287,9 +16354,9 @@
       <w:r>
         <w:object w:dxaOrig="11295" w:dyaOrig="12886" w14:anchorId="31F04390">
           <v:shape id="_x0000_i1071" type="#_x0000_t75" style="width:468pt;height:532.5pt" o:ole="">
-            <v:imagedata r:id="rId89" o:title=""/>
+            <v:imagedata r:id="rId97" o:title=""/>
           </v:shape>
-          <o:OLEObject Type="Embed" ProgID="Visio.Drawing.15" ShapeID="_x0000_i1071" DrawAspect="Content" ObjectID="_1680692328" r:id="rId90"/>
+          <o:OLEObject Type="Embed" ProgID="Visio.Drawing.15" ShapeID="_x0000_i1071" DrawAspect="Content" ObjectID="_1680710650" r:id="rId98"/>
         </w:object>
       </w:r>
     </w:p>
@@ -23264,6 +24331,92 @@
     </w:lvl>
   </w:abstractNum>
   <w:abstractNum w:abstractNumId="19" w15:restartNumberingAfterBreak="0">
+    <w:nsid w:val="44606652"/>
+    <w:multiLevelType w:val="hybridMultilevel"/>
+    <w:tmpl w:val="58F4DB16"/>
+    <w:lvl w:ilvl="0" w:tplc="0419000F">
+      <w:start w:val="1"/>
+      <w:numFmt w:val="decimal"/>
+      <w:lvlText w:val="%1."/>
+      <w:lvlJc w:val="left"/>
+      <w:pPr>
+        <w:ind w:left="1429" w:hanging="360"/>
+      </w:pPr>
+    </w:lvl>
+    <w:lvl w:ilvl="1" w:tplc="04190019" w:tentative="1">
+      <w:start w:val="1"/>
+      <w:numFmt w:val="lowerLetter"/>
+      <w:lvlText w:val="%2."/>
+      <w:lvlJc w:val="left"/>
+      <w:pPr>
+        <w:ind w:left="2149" w:hanging="360"/>
+      </w:pPr>
+    </w:lvl>
+    <w:lvl w:ilvl="2" w:tplc="0419001B" w:tentative="1">
+      <w:start w:val="1"/>
+      <w:numFmt w:val="lowerRoman"/>
+      <w:lvlText w:val="%3."/>
+      <w:lvlJc w:val="right"/>
+      <w:pPr>
+        <w:ind w:left="2869" w:hanging="180"/>
+      </w:pPr>
+    </w:lvl>
+    <w:lvl w:ilvl="3" w:tplc="0419000F" w:tentative="1">
+      <w:start w:val="1"/>
+      <w:numFmt w:val="decimal"/>
+      <w:lvlText w:val="%4."/>
+      <w:lvlJc w:val="left"/>
+      <w:pPr>
+        <w:ind w:left="3589" w:hanging="360"/>
+      </w:pPr>
+    </w:lvl>
+    <w:lvl w:ilvl="4" w:tplc="04190019" w:tentative="1">
+      <w:start w:val="1"/>
+      <w:numFmt w:val="lowerLetter"/>
+      <w:lvlText w:val="%5."/>
+      <w:lvlJc w:val="left"/>
+      <w:pPr>
+        <w:ind w:left="4309" w:hanging="360"/>
+      </w:pPr>
+    </w:lvl>
+    <w:lvl w:ilvl="5" w:tplc="0419001B" w:tentative="1">
+      <w:start w:val="1"/>
+      <w:numFmt w:val="lowerRoman"/>
+      <w:lvlText w:val="%6."/>
+      <w:lvlJc w:val="right"/>
+      <w:pPr>
+        <w:ind w:left="5029" w:hanging="180"/>
+      </w:pPr>
+    </w:lvl>
+    <w:lvl w:ilvl="6" w:tplc="0419000F" w:tentative="1">
+      <w:start w:val="1"/>
+      <w:numFmt w:val="decimal"/>
+      <w:lvlText w:val="%7."/>
+      <w:lvlJc w:val="left"/>
+      <w:pPr>
+        <w:ind w:left="5749" w:hanging="360"/>
+      </w:pPr>
+    </w:lvl>
+    <w:lvl w:ilvl="7" w:tplc="04190019" w:tentative="1">
+      <w:start w:val="1"/>
+      <w:numFmt w:val="lowerLetter"/>
+      <w:lvlText w:val="%8."/>
+      <w:lvlJc w:val="left"/>
+      <w:pPr>
+        <w:ind w:left="6469" w:hanging="360"/>
+      </w:pPr>
+    </w:lvl>
+    <w:lvl w:ilvl="8" w:tplc="0419001B" w:tentative="1">
+      <w:start w:val="1"/>
+      <w:numFmt w:val="lowerRoman"/>
+      <w:lvlText w:val="%9."/>
+      <w:lvlJc w:val="right"/>
+      <w:pPr>
+        <w:ind w:left="7189" w:hanging="180"/>
+      </w:pPr>
+    </w:lvl>
+  </w:abstractNum>
+  <w:abstractNum w:abstractNumId="20" w15:restartNumberingAfterBreak="0">
     <w:nsid w:val="47D90FAE"/>
     <w:multiLevelType w:val="hybridMultilevel"/>
     <w:tmpl w:val="927E7D02"/>
@@ -23376,7 +24529,7 @@
       </w:rPr>
     </w:lvl>
   </w:abstractNum>
-  <w:abstractNum w:abstractNumId="20" w15:restartNumberingAfterBreak="0">
+  <w:abstractNum w:abstractNumId="21" w15:restartNumberingAfterBreak="0">
     <w:nsid w:val="49F750AC"/>
     <w:multiLevelType w:val="hybridMultilevel"/>
     <w:tmpl w:val="359027B8"/>
@@ -23462,7 +24615,7 @@
       </w:pPr>
     </w:lvl>
   </w:abstractNum>
-  <w:abstractNum w:abstractNumId="21" w15:restartNumberingAfterBreak="0">
+  <w:abstractNum w:abstractNumId="22" w15:restartNumberingAfterBreak="0">
     <w:nsid w:val="4BB819BA"/>
     <w:multiLevelType w:val="hybridMultilevel"/>
     <w:tmpl w:val="C3D2F5F2"/>
@@ -23549,7 +24702,7 @@
       </w:pPr>
     </w:lvl>
   </w:abstractNum>
-  <w:abstractNum w:abstractNumId="22" w15:restartNumberingAfterBreak="0">
+  <w:abstractNum w:abstractNumId="23" w15:restartNumberingAfterBreak="0">
     <w:nsid w:val="4C6203E5"/>
     <w:multiLevelType w:val="hybridMultilevel"/>
     <w:tmpl w:val="16700C5E"/>
@@ -23662,7 +24815,7 @@
       </w:rPr>
     </w:lvl>
   </w:abstractNum>
-  <w:abstractNum w:abstractNumId="23" w15:restartNumberingAfterBreak="0">
+  <w:abstractNum w:abstractNumId="24" w15:restartNumberingAfterBreak="0">
     <w:nsid w:val="54336E0F"/>
     <w:multiLevelType w:val="hybridMultilevel"/>
     <w:tmpl w:val="000E6DE8"/>
@@ -23748,7 +24901,7 @@
       </w:pPr>
     </w:lvl>
   </w:abstractNum>
-  <w:abstractNum w:abstractNumId="24" w15:restartNumberingAfterBreak="0">
+  <w:abstractNum w:abstractNumId="25" w15:restartNumberingAfterBreak="0">
     <w:nsid w:val="576F1507"/>
     <w:multiLevelType w:val="hybridMultilevel"/>
     <w:tmpl w:val="D9EA9E54"/>
@@ -23834,7 +24987,7 @@
       </w:pPr>
     </w:lvl>
   </w:abstractNum>
-  <w:abstractNum w:abstractNumId="25" w15:restartNumberingAfterBreak="0">
+  <w:abstractNum w:abstractNumId="26" w15:restartNumberingAfterBreak="0">
     <w:nsid w:val="585F0E4B"/>
     <w:multiLevelType w:val="hybridMultilevel"/>
     <w:tmpl w:val="29F87440"/>
@@ -23947,7 +25100,7 @@
       </w:rPr>
     </w:lvl>
   </w:abstractNum>
-  <w:abstractNum w:abstractNumId="26" w15:restartNumberingAfterBreak="0">
+  <w:abstractNum w:abstractNumId="27" w15:restartNumberingAfterBreak="0">
     <w:nsid w:val="5A3A2758"/>
     <w:multiLevelType w:val="hybridMultilevel"/>
     <w:tmpl w:val="430E044C"/>
@@ -24033,7 +25186,93 @@
       </w:pPr>
     </w:lvl>
   </w:abstractNum>
-  <w:abstractNum w:abstractNumId="27" w15:restartNumberingAfterBreak="0">
+  <w:abstractNum w:abstractNumId="28" w15:restartNumberingAfterBreak="0">
+    <w:nsid w:val="5B5460F6"/>
+    <w:multiLevelType w:val="hybridMultilevel"/>
+    <w:tmpl w:val="2CC0163E"/>
+    <w:lvl w:ilvl="0" w:tplc="0419000F">
+      <w:start w:val="1"/>
+      <w:numFmt w:val="decimal"/>
+      <w:lvlText w:val="%1."/>
+      <w:lvlJc w:val="left"/>
+      <w:pPr>
+        <w:ind w:left="1429" w:hanging="360"/>
+      </w:pPr>
+    </w:lvl>
+    <w:lvl w:ilvl="1" w:tplc="04190019" w:tentative="1">
+      <w:start w:val="1"/>
+      <w:numFmt w:val="lowerLetter"/>
+      <w:lvlText w:val="%2."/>
+      <w:lvlJc w:val="left"/>
+      <w:pPr>
+        <w:ind w:left="2149" w:hanging="360"/>
+      </w:pPr>
+    </w:lvl>
+    <w:lvl w:ilvl="2" w:tplc="0419001B" w:tentative="1">
+      <w:start w:val="1"/>
+      <w:numFmt w:val="lowerRoman"/>
+      <w:lvlText w:val="%3."/>
+      <w:lvlJc w:val="right"/>
+      <w:pPr>
+        <w:ind w:left="2869" w:hanging="180"/>
+      </w:pPr>
+    </w:lvl>
+    <w:lvl w:ilvl="3" w:tplc="0419000F" w:tentative="1">
+      <w:start w:val="1"/>
+      <w:numFmt w:val="decimal"/>
+      <w:lvlText w:val="%4."/>
+      <w:lvlJc w:val="left"/>
+      <w:pPr>
+        <w:ind w:left="3589" w:hanging="360"/>
+      </w:pPr>
+    </w:lvl>
+    <w:lvl w:ilvl="4" w:tplc="04190019" w:tentative="1">
+      <w:start w:val="1"/>
+      <w:numFmt w:val="lowerLetter"/>
+      <w:lvlText w:val="%5."/>
+      <w:lvlJc w:val="left"/>
+      <w:pPr>
+        <w:ind w:left="4309" w:hanging="360"/>
+      </w:pPr>
+    </w:lvl>
+    <w:lvl w:ilvl="5" w:tplc="0419001B" w:tentative="1">
+      <w:start w:val="1"/>
+      <w:numFmt w:val="lowerRoman"/>
+      <w:lvlText w:val="%6."/>
+      <w:lvlJc w:val="right"/>
+      <w:pPr>
+        <w:ind w:left="5029" w:hanging="180"/>
+      </w:pPr>
+    </w:lvl>
+    <w:lvl w:ilvl="6" w:tplc="0419000F" w:tentative="1">
+      <w:start w:val="1"/>
+      <w:numFmt w:val="decimal"/>
+      <w:lvlText w:val="%7."/>
+      <w:lvlJc w:val="left"/>
+      <w:pPr>
+        <w:ind w:left="5749" w:hanging="360"/>
+      </w:pPr>
+    </w:lvl>
+    <w:lvl w:ilvl="7" w:tplc="04190019" w:tentative="1">
+      <w:start w:val="1"/>
+      <w:numFmt w:val="lowerLetter"/>
+      <w:lvlText w:val="%8."/>
+      <w:lvlJc w:val="left"/>
+      <w:pPr>
+        <w:ind w:left="6469" w:hanging="360"/>
+      </w:pPr>
+    </w:lvl>
+    <w:lvl w:ilvl="8" w:tplc="0419001B" w:tentative="1">
+      <w:start w:val="1"/>
+      <w:numFmt w:val="lowerRoman"/>
+      <w:lvlText w:val="%9."/>
+      <w:lvlJc w:val="right"/>
+      <w:pPr>
+        <w:ind w:left="7189" w:hanging="180"/>
+      </w:pPr>
+    </w:lvl>
+  </w:abstractNum>
+  <w:abstractNum w:abstractNumId="29" w15:restartNumberingAfterBreak="0">
     <w:nsid w:val="5D6E0783"/>
     <w:multiLevelType w:val="hybridMultilevel"/>
     <w:tmpl w:val="A3EE81B6"/>
@@ -24119,7 +25358,7 @@
       </w:pPr>
     </w:lvl>
   </w:abstractNum>
-  <w:abstractNum w:abstractNumId="28" w15:restartNumberingAfterBreak="0">
+  <w:abstractNum w:abstractNumId="30" w15:restartNumberingAfterBreak="0">
     <w:nsid w:val="5DFB2985"/>
     <w:multiLevelType w:val="hybridMultilevel"/>
     <w:tmpl w:val="FB964778"/>
@@ -24205,7 +25444,7 @@
       </w:pPr>
     </w:lvl>
   </w:abstractNum>
-  <w:abstractNum w:abstractNumId="29" w15:restartNumberingAfterBreak="0">
+  <w:abstractNum w:abstractNumId="31" w15:restartNumberingAfterBreak="0">
     <w:nsid w:val="5F7F67A5"/>
     <w:multiLevelType w:val="multilevel"/>
     <w:tmpl w:val="35902C48"/>
@@ -24334,7 +25573,7 @@
       </w:rPr>
     </w:lvl>
   </w:abstractNum>
-  <w:abstractNum w:abstractNumId="30" w15:restartNumberingAfterBreak="0">
+  <w:abstractNum w:abstractNumId="32" w15:restartNumberingAfterBreak="0">
     <w:nsid w:val="5FB1594B"/>
     <w:multiLevelType w:val="hybridMultilevel"/>
     <w:tmpl w:val="CA4A09F2"/>
@@ -24420,7 +25659,7 @@
       </w:pPr>
     </w:lvl>
   </w:abstractNum>
-  <w:abstractNum w:abstractNumId="31" w15:restartNumberingAfterBreak="0">
+  <w:abstractNum w:abstractNumId="33" w15:restartNumberingAfterBreak="0">
     <w:nsid w:val="64A00FB1"/>
     <w:multiLevelType w:val="hybridMultilevel"/>
     <w:tmpl w:val="04DEF992"/>
@@ -24510,7 +25749,7 @@
       </w:pPr>
     </w:lvl>
   </w:abstractNum>
-  <w:abstractNum w:abstractNumId="32" w15:restartNumberingAfterBreak="0">
+  <w:abstractNum w:abstractNumId="34" w15:restartNumberingAfterBreak="0">
     <w:nsid w:val="6897260F"/>
     <w:multiLevelType w:val="hybridMultilevel"/>
     <w:tmpl w:val="7D58FE1C"/>
@@ -24599,7 +25838,7 @@
       </w:pPr>
     </w:lvl>
   </w:abstractNum>
-  <w:abstractNum w:abstractNumId="33" w15:restartNumberingAfterBreak="0">
+  <w:abstractNum w:abstractNumId="35" w15:restartNumberingAfterBreak="0">
     <w:nsid w:val="6921679F"/>
     <w:multiLevelType w:val="hybridMultilevel"/>
     <w:tmpl w:val="1BBA09B6"/>
@@ -24685,7 +25924,7 @@
       </w:pPr>
     </w:lvl>
   </w:abstractNum>
-  <w:abstractNum w:abstractNumId="34" w15:restartNumberingAfterBreak="0">
+  <w:abstractNum w:abstractNumId="36" w15:restartNumberingAfterBreak="0">
     <w:nsid w:val="6BA721D0"/>
     <w:multiLevelType w:val="multilevel"/>
     <w:tmpl w:val="D73EFFD0"/>
@@ -24814,7 +26053,7 @@
       </w:rPr>
     </w:lvl>
   </w:abstractNum>
-  <w:abstractNum w:abstractNumId="35" w15:restartNumberingAfterBreak="0">
+  <w:abstractNum w:abstractNumId="37" w15:restartNumberingAfterBreak="0">
     <w:nsid w:val="6D1D4F7D"/>
     <w:multiLevelType w:val="hybridMultilevel"/>
     <w:tmpl w:val="7A242088"/>
@@ -24900,7 +26139,7 @@
       </w:pPr>
     </w:lvl>
   </w:abstractNum>
-  <w:abstractNum w:abstractNumId="36" w15:restartNumberingAfterBreak="0">
+  <w:abstractNum w:abstractNumId="38" w15:restartNumberingAfterBreak="0">
     <w:nsid w:val="6D761F4A"/>
     <w:multiLevelType w:val="hybridMultilevel"/>
     <w:tmpl w:val="39F86FA2"/>
@@ -24986,7 +26225,7 @@
       </w:pPr>
     </w:lvl>
   </w:abstractNum>
-  <w:abstractNum w:abstractNumId="37" w15:restartNumberingAfterBreak="0">
+  <w:abstractNum w:abstractNumId="39" w15:restartNumberingAfterBreak="0">
     <w:nsid w:val="73B41CAB"/>
     <w:multiLevelType w:val="hybridMultilevel"/>
     <w:tmpl w:val="1BBA09B6"/>
@@ -25072,7 +26311,7 @@
       </w:pPr>
     </w:lvl>
   </w:abstractNum>
-  <w:abstractNum w:abstractNumId="38" w15:restartNumberingAfterBreak="0">
+  <w:abstractNum w:abstractNumId="40" w15:restartNumberingAfterBreak="0">
     <w:nsid w:val="7694638F"/>
     <w:multiLevelType w:val="hybridMultilevel"/>
     <w:tmpl w:val="DC4E3494"/>
@@ -25191,7 +26430,7 @@
       </w:pPr>
     </w:lvl>
   </w:abstractNum>
-  <w:abstractNum w:abstractNumId="39" w15:restartNumberingAfterBreak="0">
+  <w:abstractNum w:abstractNumId="41" w15:restartNumberingAfterBreak="0">
     <w:nsid w:val="7827557A"/>
     <w:multiLevelType w:val="multilevel"/>
     <w:tmpl w:val="C6DA1F76"/>
@@ -25340,7 +26579,7 @@
       </w:rPr>
     </w:lvl>
   </w:abstractNum>
-  <w:abstractNum w:abstractNumId="40" w15:restartNumberingAfterBreak="0">
+  <w:abstractNum w:abstractNumId="42" w15:restartNumberingAfterBreak="0">
     <w:nsid w:val="7A8168CF"/>
     <w:multiLevelType w:val="hybridMultilevel"/>
     <w:tmpl w:val="B2CEFE44"/>
@@ -25429,7 +26668,93 @@
       </w:pPr>
     </w:lvl>
   </w:abstractNum>
-  <w:abstractNum w:abstractNumId="41" w15:restartNumberingAfterBreak="0">
+  <w:abstractNum w:abstractNumId="43" w15:restartNumberingAfterBreak="0">
+    <w:nsid w:val="7DD64760"/>
+    <w:multiLevelType w:val="hybridMultilevel"/>
+    <w:tmpl w:val="C6229304"/>
+    <w:lvl w:ilvl="0" w:tplc="0419000F">
+      <w:start w:val="1"/>
+      <w:numFmt w:val="decimal"/>
+      <w:lvlText w:val="%1."/>
+      <w:lvlJc w:val="left"/>
+      <w:pPr>
+        <w:ind w:left="1429" w:hanging="360"/>
+      </w:pPr>
+    </w:lvl>
+    <w:lvl w:ilvl="1" w:tplc="04190019" w:tentative="1">
+      <w:start w:val="1"/>
+      <w:numFmt w:val="lowerLetter"/>
+      <w:lvlText w:val="%2."/>
+      <w:lvlJc w:val="left"/>
+      <w:pPr>
+        <w:ind w:left="2149" w:hanging="360"/>
+      </w:pPr>
+    </w:lvl>
+    <w:lvl w:ilvl="2" w:tplc="0419001B" w:tentative="1">
+      <w:start w:val="1"/>
+      <w:numFmt w:val="lowerRoman"/>
+      <w:lvlText w:val="%3."/>
+      <w:lvlJc w:val="right"/>
+      <w:pPr>
+        <w:ind w:left="2869" w:hanging="180"/>
+      </w:pPr>
+    </w:lvl>
+    <w:lvl w:ilvl="3" w:tplc="0419000F" w:tentative="1">
+      <w:start w:val="1"/>
+      <w:numFmt w:val="decimal"/>
+      <w:lvlText w:val="%4."/>
+      <w:lvlJc w:val="left"/>
+      <w:pPr>
+        <w:ind w:left="3589" w:hanging="360"/>
+      </w:pPr>
+    </w:lvl>
+    <w:lvl w:ilvl="4" w:tplc="04190019" w:tentative="1">
+      <w:start w:val="1"/>
+      <w:numFmt w:val="lowerLetter"/>
+      <w:lvlText w:val="%5."/>
+      <w:lvlJc w:val="left"/>
+      <w:pPr>
+        <w:ind w:left="4309" w:hanging="360"/>
+      </w:pPr>
+    </w:lvl>
+    <w:lvl w:ilvl="5" w:tplc="0419001B" w:tentative="1">
+      <w:start w:val="1"/>
+      <w:numFmt w:val="lowerRoman"/>
+      <w:lvlText w:val="%6."/>
+      <w:lvlJc w:val="right"/>
+      <w:pPr>
+        <w:ind w:left="5029" w:hanging="180"/>
+      </w:pPr>
+    </w:lvl>
+    <w:lvl w:ilvl="6" w:tplc="0419000F" w:tentative="1">
+      <w:start w:val="1"/>
+      <w:numFmt w:val="decimal"/>
+      <w:lvlText w:val="%7."/>
+      <w:lvlJc w:val="left"/>
+      <w:pPr>
+        <w:ind w:left="5749" w:hanging="360"/>
+      </w:pPr>
+    </w:lvl>
+    <w:lvl w:ilvl="7" w:tplc="04190019" w:tentative="1">
+      <w:start w:val="1"/>
+      <w:numFmt w:val="lowerLetter"/>
+      <w:lvlText w:val="%8."/>
+      <w:lvlJc w:val="left"/>
+      <w:pPr>
+        <w:ind w:left="6469" w:hanging="360"/>
+      </w:pPr>
+    </w:lvl>
+    <w:lvl w:ilvl="8" w:tplc="0419001B" w:tentative="1">
+      <w:start w:val="1"/>
+      <w:numFmt w:val="lowerRoman"/>
+      <w:lvlText w:val="%9."/>
+      <w:lvlJc w:val="right"/>
+      <w:pPr>
+        <w:ind w:left="7189" w:hanging="180"/>
+      </w:pPr>
+    </w:lvl>
+  </w:abstractNum>
+  <w:abstractNum w:abstractNumId="44" w15:restartNumberingAfterBreak="0">
     <w:nsid w:val="7FC615A6"/>
     <w:multiLevelType w:val="hybridMultilevel"/>
     <w:tmpl w:val="88468898"/>
@@ -25516,7 +26841,7 @@
     </w:lvl>
   </w:abstractNum>
   <w:num w:numId="1">
-    <w:abstractNumId w:val="31"/>
+    <w:abstractNumId w:val="33"/>
   </w:num>
   <w:num w:numId="2">
     <w:abstractNumId w:val="8"/>
@@ -25528,10 +26853,10 @@
     <w:abstractNumId w:val="13"/>
   </w:num>
   <w:num w:numId="5">
-    <w:abstractNumId w:val="19"/>
+    <w:abstractNumId w:val="20"/>
   </w:num>
   <w:num w:numId="6">
-    <w:abstractNumId w:val="38"/>
+    <w:abstractNumId w:val="40"/>
   </w:num>
   <w:num w:numId="7">
     <w:abstractNumId w:val="9"/>
@@ -25543,10 +26868,10 @@
     <w:abstractNumId w:val="4"/>
   </w:num>
   <w:num w:numId="10">
-    <w:abstractNumId w:val="40"/>
+    <w:abstractNumId w:val="42"/>
   </w:num>
   <w:num w:numId="11">
-    <w:abstractNumId w:val="35"/>
+    <w:abstractNumId w:val="37"/>
   </w:num>
   <w:num w:numId="12">
     <w:abstractNumId w:val="1"/>
@@ -25561,7 +26886,7 @@
     <w:abstractNumId w:val="7"/>
   </w:num>
   <w:num w:numId="16">
-    <w:abstractNumId w:val="27"/>
+    <w:abstractNumId w:val="29"/>
   </w:num>
   <w:num w:numId="17">
     <w:abstractNumId w:val="18"/>
@@ -25570,10 +26895,10 @@
     <w:abstractNumId w:val="16"/>
   </w:num>
   <w:num w:numId="19">
-    <w:abstractNumId w:val="28"/>
+    <w:abstractNumId w:val="30"/>
   </w:num>
   <w:num w:numId="20">
-    <w:abstractNumId w:val="30"/>
+    <w:abstractNumId w:val="32"/>
   </w:num>
   <w:num w:numId="21">
     <w:abstractNumId w:val="15"/>
@@ -25582,82 +26907,91 @@
     <w:abstractNumId w:val="17"/>
   </w:num>
   <w:num w:numId="23">
-    <w:abstractNumId w:val="32"/>
+    <w:abstractNumId w:val="34"/>
   </w:num>
   <w:num w:numId="24">
     <w:abstractNumId w:val="2"/>
   </w:num>
   <w:num w:numId="25">
-    <w:abstractNumId w:val="29"/>
+    <w:abstractNumId w:val="31"/>
   </w:num>
   <w:num w:numId="26">
-    <w:abstractNumId w:val="21"/>
+    <w:abstractNumId w:val="22"/>
   </w:num>
   <w:num w:numId="27">
     <w:abstractNumId w:val="6"/>
   </w:num>
   <w:num w:numId="28">
-    <w:abstractNumId w:val="41"/>
+    <w:abstractNumId w:val="44"/>
   </w:num>
   <w:num w:numId="29">
-    <w:abstractNumId w:val="33"/>
+    <w:abstractNumId w:val="35"/>
   </w:num>
   <w:num w:numId="30">
-    <w:abstractNumId w:val="37"/>
+    <w:abstractNumId w:val="39"/>
   </w:num>
   <w:num w:numId="31">
     <w:abstractNumId w:val="5"/>
   </w:num>
   <w:num w:numId="32">
-    <w:abstractNumId w:val="21"/>
+    <w:abstractNumId w:val="22"/>
     <w:lvlOverride w:ilvl="0">
       <w:startOverride w:val="1"/>
     </w:lvlOverride>
   </w:num>
   <w:num w:numId="33">
-    <w:abstractNumId w:val="21"/>
+    <w:abstractNumId w:val="22"/>
     <w:lvlOverride w:ilvl="0">
       <w:startOverride w:val="1"/>
     </w:lvlOverride>
   </w:num>
   <w:num w:numId="34">
-    <w:abstractNumId w:val="21"/>
+    <w:abstractNumId w:val="22"/>
     <w:lvlOverride w:ilvl="0">
       <w:startOverride w:val="1"/>
     </w:lvlOverride>
   </w:num>
   <w:num w:numId="35">
+    <w:abstractNumId w:val="25"/>
+  </w:num>
+  <w:num w:numId="36">
     <w:abstractNumId w:val="24"/>
   </w:num>
-  <w:num w:numId="36">
-    <w:abstractNumId w:val="23"/>
-  </w:num>
   <w:num w:numId="37">
-    <w:abstractNumId w:val="39"/>
+    <w:abstractNumId w:val="41"/>
   </w:num>
   <w:num w:numId="38">
+    <w:abstractNumId w:val="38"/>
+  </w:num>
+  <w:num w:numId="39">
     <w:abstractNumId w:val="36"/>
   </w:num>
-  <w:num w:numId="39">
-    <w:abstractNumId w:val="34"/>
-  </w:num>
   <w:num w:numId="40">
-    <w:abstractNumId w:val="25"/>
+    <w:abstractNumId w:val="26"/>
   </w:num>
   <w:num w:numId="41">
-    <w:abstractNumId w:val="22"/>
+    <w:abstractNumId w:val="23"/>
   </w:num>
   <w:num w:numId="42">
     <w:abstractNumId w:val="0"/>
   </w:num>
   <w:num w:numId="43">
-    <w:abstractNumId w:val="26"/>
+    <w:abstractNumId w:val="27"/>
   </w:num>
   <w:num w:numId="44">
     <w:abstractNumId w:val="10"/>
   </w:num>
   <w:num w:numId="45">
-    <w:abstractNumId w:val="20"/>
+    <w:abstractNumId w:val="21"/>
+  </w:num>
+  <w:num w:numId="46">
+    <w:abstractNumId w:val="28"/>
+  </w:num>
+  <w:num w:numId="47">
+    <w:abstractNumId w:val="19"/>
+  </w:num>
+  <w:num w:numId="48">
+    <w:abstractNumId w:val="43"/>
   </w:num>
   <w:numIdMacAtCleanup w:val="23"/>
 </w:numbering>

</xml_diff>

<commit_message>
Dec KR: made 70%
</commit_message>
<xml_diff>
--- a/Курсовая работа. Декомпилятор.docx
+++ b/Курсовая работа. Декомпилятор.docx
@@ -1,6 +1,6 @@
 
 <file path=word/document.xml><?xml version="1.0" encoding="utf-8"?>
-<w:document xmlns:wpc="http://schemas.microsoft.com/office/word/2010/wordprocessingCanvas" xmlns:cx="http://schemas.microsoft.com/office/drawing/2014/chartex" xmlns:cx1="http://schemas.microsoft.com/office/drawing/2015/9/8/chartex" xmlns:cx2="http://schemas.microsoft.com/office/drawing/2015/10/21/chartex" xmlns:cx3="http://schemas.microsoft.com/office/drawing/2016/5/9/chartex" xmlns:cx4="http://schemas.microsoft.com/office/drawing/2016/5/10/chartex" xmlns:cx5="http://schemas.microsoft.com/office/drawing/2016/5/11/chartex" xmlns:cx6="http://schemas.microsoft.com/office/drawing/2016/5/12/chartex" xmlns:cx7="http://schemas.microsoft.com/office/drawing/2016/5/13/chartex" xmlns:cx8="http://schemas.microsoft.com/office/drawing/2016/5/14/chartex" xmlns:mc="http://schemas.openxmlformats.org/markup-compatibility/2006" xmlns:aink="http://schemas.microsoft.com/office/drawing/2016/ink" xmlns:am3d="http://schemas.microsoft.com/office/drawing/2017/model3d" xmlns:o="urn:schemas-microsoft-com:office:office" xmlns:r="http://schemas.openxmlformats.org/officeDocument/2006/relationships" xmlns:m="http://schemas.openxmlformats.org/officeDocument/2006/math" xmlns:v="urn:schemas-microsoft-com:vml" xmlns:wp14="http://schemas.microsoft.com/office/word/2010/wordprocessingDrawing" xmlns:wp="http://schemas.openxmlformats.org/drawingml/2006/wordprocessingDrawing" xmlns:w10="urn:schemas-microsoft-com:office:word" xmlns:w="http://schemas.openxmlformats.org/wordprocessingml/2006/main" xmlns:w14="http://schemas.microsoft.com/office/word/2010/wordml" xmlns:w15="http://schemas.microsoft.com/office/word/2012/wordml" xmlns:w16cex="http://schemas.microsoft.com/office/word/2018/wordml/cex" xmlns:w16cid="http://schemas.microsoft.com/office/word/2016/wordml/cid" xmlns:w16="http://schemas.microsoft.com/office/word/2018/wordml" xmlns:w16se="http://schemas.microsoft.com/office/word/2015/wordml/symex" xmlns:wpg="http://schemas.microsoft.com/office/word/2010/wordprocessingGroup" xmlns:wpi="http://schemas.microsoft.com/office/word/2010/wordprocessingInk" xmlns:wne="http://schemas.microsoft.com/office/word/2006/wordml" xmlns:wps="http://schemas.microsoft.com/office/word/2010/wordprocessingShape" mc:Ignorable="w14 w15 w16se w16cid w16 w16cex wp14">
+<w:document xmlns:wpc="http://schemas.microsoft.com/office/word/2010/wordprocessingCanvas" xmlns:cx="http://schemas.microsoft.com/office/drawing/2014/chartex" xmlns:cx1="http://schemas.microsoft.com/office/drawing/2015/9/8/chartex" xmlns:cx2="http://schemas.microsoft.com/office/drawing/2015/10/21/chartex" xmlns:cx3="http://schemas.microsoft.com/office/drawing/2016/5/9/chartex" xmlns:cx4="http://schemas.microsoft.com/office/drawing/2016/5/10/chartex" xmlns:cx5="http://schemas.microsoft.com/office/drawing/2016/5/11/chartex" xmlns:cx6="http://schemas.microsoft.com/office/drawing/2016/5/12/chartex" xmlns:cx7="http://schemas.microsoft.com/office/drawing/2016/5/13/chartex" xmlns:cx8="http://schemas.microsoft.com/office/drawing/2016/5/14/chartex" xmlns:mc="http://schemas.openxmlformats.org/markup-compatibility/2006" xmlns:aink="http://schemas.microsoft.com/office/drawing/2016/ink" xmlns:am3d="http://schemas.microsoft.com/office/drawing/2017/model3d" xmlns:o="urn:schemas-microsoft-com:office:office" xmlns:r="http://schemas.openxmlformats.org/officeDocument/2006/relationships" xmlns:m="http://schemas.openxmlformats.org/officeDocument/2006/math" xmlns:v="urn:schemas-microsoft-com:vml" xmlns:wp14="http://schemas.microsoft.com/office/word/2010/wordprocessingDrawing" xmlns:wp="http://schemas.openxmlformats.org/drawingml/2006/wordprocessingDrawing" xmlns:w10="urn:schemas-microsoft-com:office:word" xmlns:w="http://schemas.openxmlformats.org/wordprocessingml/2006/main" xmlns:w14="http://schemas.microsoft.com/office/word/2010/wordml" xmlns:w15="http://schemas.microsoft.com/office/word/2012/wordml" xmlns:w16cex="http://schemas.microsoft.com/office/word/2018/wordml/cex" xmlns:w16cid="http://schemas.microsoft.com/office/word/2016/wordml/cid" xmlns:w16="http://schemas.microsoft.com/office/word/2018/wordml" xmlns:w16sdtdh="http://schemas.microsoft.com/office/word/2020/wordml/sdtdatahash" xmlns:w16se="http://schemas.microsoft.com/office/word/2015/wordml/symex" xmlns:wpg="http://schemas.microsoft.com/office/word/2010/wordprocessingGroup" xmlns:wpi="http://schemas.microsoft.com/office/word/2010/wordprocessingInk" xmlns:wne="http://schemas.microsoft.com/office/word/2006/wordml" xmlns:wps="http://schemas.microsoft.com/office/word/2010/wordprocessingShape" mc:Ignorable="w14 w15 w16se w16cid w16 w16cex w16sdtdh wp14">
   <w:body>
     <w:tbl>
       <w:tblPr>
@@ -3735,13 +3735,13 @@
       <w:pPr>
         <w:pStyle w:val="13"/>
       </w:pPr>
-      <w:bookmarkStart w:id="15" w:name="_Toc509306764"/>
-      <w:bookmarkStart w:id="16" w:name="_Toc70159221"/>
+      <w:bookmarkStart w:id="15" w:name="_Toc70159221"/>
+      <w:bookmarkStart w:id="16" w:name="_Toc509306764"/>
       <w:r>
         <w:lastRenderedPageBreak/>
         <w:t>Список сокращений</w:t>
       </w:r>
-      <w:bookmarkEnd w:id="16"/>
+      <w:bookmarkEnd w:id="15"/>
     </w:p>
     <w:p>
       <w:r>
@@ -4042,7 +4042,7 @@
         <w:pStyle w:val="10"/>
       </w:pPr>
       <w:bookmarkStart w:id="18" w:name="_Toc70159223"/>
-      <w:bookmarkEnd w:id="15"/>
+      <w:bookmarkEnd w:id="16"/>
       <w:r>
         <w:lastRenderedPageBreak/>
         <w:t>Анализ существующих решений</w:t>
@@ -4545,42 +4545,19 @@
         <w:lastRenderedPageBreak/>
         <w:t xml:space="preserve">Таблица </w:t>
       </w:r>
-      <w:r>
-        <w:fldChar w:fldCharType="begin"/>
-      </w:r>
-      <w:r>
-        <w:instrText xml:space="preserve"> STYLEREF 1 \s </w:instrText>
-      </w:r>
-      <w:r>
-        <w:fldChar w:fldCharType="separate"/>
-      </w:r>
-      <w:r>
-        <w:t>1</w:t>
-      </w:r>
-      <w:r>
-        <w:fldChar w:fldCharType="end"/>
-      </w:r>
+      <w:fldSimple w:instr=" STYLEREF 1 \s ">
+        <w:r>
+          <w:t>1</w:t>
+        </w:r>
+      </w:fldSimple>
       <w:r>
         <w:t>.</w:t>
       </w:r>
-      <w:r>
-        <w:fldChar w:fldCharType="begin"/>
-      </w:r>
-      <w:r>
-        <w:instrText xml:space="preserve"> SEQ Таблица \* AR</w:instrText>
-      </w:r>
-      <w:r>
-        <w:instrText xml:space="preserve">ABIC \s 1 </w:instrText>
-      </w:r>
-      <w:r>
-        <w:fldChar w:fldCharType="separate"/>
-      </w:r>
-      <w:r>
-        <w:t>1</w:t>
-      </w:r>
-      <w:r>
-        <w:fldChar w:fldCharType="end"/>
-      </w:r>
+      <w:fldSimple w:instr=" SEQ Таблица \* ARABIC \s 1 ">
+        <w:r>
+          <w:t>1</w:t>
+        </w:r>
+      </w:fldSimple>
       <w:r>
         <w:t>. Соотнесение</w:t>
       </w:r>
@@ -6047,7 +6024,7 @@
           <v:shape id="_x0000_i1025" type="#_x0000_t75" style="width:59.25pt;height:18.75pt" o:ole="">
             <v:imagedata r:id="rId9" o:title=""/>
           </v:shape>
-          <o:OLEObject Type="Embed" ProgID="Equation.DSMT4" ShapeID="_x0000_i1025" DrawAspect="Content" ObjectID="_1680779874" r:id="rId10"/>
+          <o:OLEObject Type="Embed" ProgID="Equation.DSMT4" ShapeID="_x0000_i1025" DrawAspect="Content" ObjectID="_1680816214" r:id="rId10"/>
         </w:object>
       </w:r>
       <w:r>
@@ -6064,7 +6041,7 @@
           <v:shape id="_x0000_i1026" type="#_x0000_t75" style="width:12pt;height:18pt" o:ole="">
             <v:imagedata r:id="rId11" o:title=""/>
           </v:shape>
-          <o:OLEObject Type="Embed" ProgID="Equation.DSMT4" ShapeID="_x0000_i1026" DrawAspect="Content" ObjectID="_1680779875" r:id="rId12"/>
+          <o:OLEObject Type="Embed" ProgID="Equation.DSMT4" ShapeID="_x0000_i1026" DrawAspect="Content" ObjectID="_1680816215" r:id="rId12"/>
         </w:object>
       </w:r>
       <w:r>
@@ -6078,7 +6055,7 @@
           <v:shape id="_x0000_i1027" type="#_x0000_t75" style="width:6.75pt;height:14.25pt" o:ole="">
             <v:imagedata r:id="rId13" o:title=""/>
           </v:shape>
-          <o:OLEObject Type="Embed" ProgID="Equation.DSMT4" ShapeID="_x0000_i1027" DrawAspect="Content" ObjectID="_1680779876" r:id="rId14"/>
+          <o:OLEObject Type="Embed" ProgID="Equation.DSMT4" ShapeID="_x0000_i1027" DrawAspect="Content" ObjectID="_1680816216" r:id="rId14"/>
         </w:object>
       </w:r>
       <w:r>
@@ -6092,7 +6069,7 @@
           <v:shape id="_x0000_i1028" type="#_x0000_t75" style="width:15pt;height:18.75pt" o:ole="">
             <v:imagedata r:id="rId15" o:title=""/>
           </v:shape>
-          <o:OLEObject Type="Embed" ProgID="Equation.DSMT4" ShapeID="_x0000_i1028" DrawAspect="Content" ObjectID="_1680779877" r:id="rId16"/>
+          <o:OLEObject Type="Embed" ProgID="Equation.DSMT4" ShapeID="_x0000_i1028" DrawAspect="Content" ObjectID="_1680816217" r:id="rId16"/>
         </w:object>
       </w:r>
       <w:r>
@@ -6109,7 +6086,7 @@
           <v:shape id="_x0000_i1029" type="#_x0000_t75" style="width:12pt;height:12.75pt" o:ole="">
             <v:imagedata r:id="rId17" o:title=""/>
           </v:shape>
-          <o:OLEObject Type="Embed" ProgID="Equation.DSMT4" ShapeID="_x0000_i1029" DrawAspect="Content" ObjectID="_1680779878" r:id="rId18"/>
+          <o:OLEObject Type="Embed" ProgID="Equation.DSMT4" ShapeID="_x0000_i1029" DrawAspect="Content" ObjectID="_1680816218" r:id="rId18"/>
         </w:object>
       </w:r>
       <w:r>
@@ -6130,7 +6107,7 @@
           <v:shape id="_x0000_i1030" type="#_x0000_t75" style="width:12.75pt;height:12.75pt" o:ole="">
             <v:imagedata r:id="rId19" o:title=""/>
           </v:shape>
-          <o:OLEObject Type="Embed" ProgID="Equation.DSMT4" ShapeID="_x0000_i1030" DrawAspect="Content" ObjectID="_1680779879" r:id="rId20"/>
+          <o:OLEObject Type="Embed" ProgID="Equation.DSMT4" ShapeID="_x0000_i1030" DrawAspect="Content" ObjectID="_1680816219" r:id="rId20"/>
         </w:object>
       </w:r>
       <w:r>
@@ -6147,7 +6124,7 @@
           <v:shape id="_x0000_i1031" type="#_x0000_t75" style="width:66.75pt;height:20.25pt" o:ole="">
             <v:imagedata r:id="rId21" o:title=""/>
           </v:shape>
-          <o:OLEObject Type="Embed" ProgID="Equation.DSMT4" ShapeID="_x0000_i1031" DrawAspect="Content" ObjectID="_1680779880" r:id="rId22"/>
+          <o:OLEObject Type="Embed" ProgID="Equation.DSMT4" ShapeID="_x0000_i1031" DrawAspect="Content" ObjectID="_1680816220" r:id="rId22"/>
         </w:object>
       </w:r>
       <w:r>
@@ -6226,7 +6203,7 @@
           <v:shape id="_x0000_i1032" type="#_x0000_t75" style="width:12.75pt;height:12.75pt" o:ole="">
             <v:imagedata r:id="rId23" o:title=""/>
           </v:shape>
-          <o:OLEObject Type="Embed" ProgID="Equation.DSMT4" ShapeID="_x0000_i1032" DrawAspect="Content" ObjectID="_1680779881" r:id="rId24"/>
+          <o:OLEObject Type="Embed" ProgID="Equation.DSMT4" ShapeID="_x0000_i1032" DrawAspect="Content" ObjectID="_1680816221" r:id="rId24"/>
         </w:object>
       </w:r>
       <w:r>
@@ -6240,7 +6217,7 @@
           <v:shape id="_x0000_i1033" type="#_x0000_t75" style="width:84pt;height:20.25pt" o:ole="">
             <v:imagedata r:id="rId25" o:title=""/>
           </v:shape>
-          <o:OLEObject Type="Embed" ProgID="Equation.DSMT4" ShapeID="_x0000_i1033" DrawAspect="Content" ObjectID="_1680779882" r:id="rId26"/>
+          <o:OLEObject Type="Embed" ProgID="Equation.DSMT4" ShapeID="_x0000_i1033" DrawAspect="Content" ObjectID="_1680816222" r:id="rId26"/>
         </w:object>
       </w:r>
       <w:r>
@@ -6257,7 +6234,7 @@
           <v:shape id="_x0000_i1034" type="#_x0000_t75" style="width:12.75pt;height:12.75pt" o:ole="">
             <v:imagedata r:id="rId23" o:title=""/>
           </v:shape>
-          <o:OLEObject Type="Embed" ProgID="Equation.DSMT4" ShapeID="_x0000_i1034" DrawAspect="Content" ObjectID="_1680779883" r:id="rId27"/>
+          <o:OLEObject Type="Embed" ProgID="Equation.DSMT4" ShapeID="_x0000_i1034" DrawAspect="Content" ObjectID="_1680816223" r:id="rId27"/>
         </w:object>
       </w:r>
       <w:r>
@@ -6989,6 +6966,9 @@
         <w:jc w:val="center"/>
       </w:pPr>
       <w:r>
+        <w:rPr>
+          <w:noProof/>
+        </w:rPr>
         <w:lastRenderedPageBreak/>
         <w:drawing>
           <wp:inline distT="0" distB="0" distL="0" distR="0" wp14:anchorId="41E5C0AA" wp14:editId="261D23B5">
@@ -14167,10 +14147,7 @@
         <w:t xml:space="preserve">. </w:t>
       </w:r>
       <w:r>
-        <w:t xml:space="preserve">Команды </w:t>
-      </w:r>
-      <w:r>
-        <w:t xml:space="preserve">блока </w:t>
+        <w:t xml:space="preserve">Команды блока </w:t>
       </w:r>
       <w:r>
         <w:rPr>
@@ -34256,10 +34233,7 @@
         <w:t xml:space="preserve"> располагаются</w:t>
       </w:r>
       <w:r>
-        <w:t xml:space="preserve"> </w:t>
-      </w:r>
-      <w:r>
-        <w:t>в памяти</w:t>
+        <w:t xml:space="preserve"> в памяти</w:t>
       </w:r>
       <w:r>
         <w:t xml:space="preserve"> в виде непрерывной последовательности байт.</w:t>
@@ -34330,10 +34304,10 @@
                 <w:position w:val="-12"/>
               </w:rPr>
               <w:object w:dxaOrig="1740" w:dyaOrig="360" w14:anchorId="765A1A72">
-                <v:shape id="_x0000_i1127" type="#_x0000_t75" style="width:108pt;height:21.75pt" o:ole="">
+                <v:shape id="_x0000_i1035" type="#_x0000_t75" style="width:108pt;height:21.75pt" o:ole="">
                   <v:imagedata r:id="rId34" o:title=""/>
                 </v:shape>
-                <o:OLEObject Type="Embed" ProgID="Equation.DSMT4" ShapeID="_x0000_i1127" DrawAspect="Content" ObjectID="_1680779884" r:id="rId35"/>
+                <o:OLEObject Type="Embed" ProgID="Equation.DSMT4" ShapeID="_x0000_i1035" DrawAspect="Content" ObjectID="_1680816224" r:id="rId35"/>
               </w:object>
             </w:r>
             <w:r>
@@ -34429,10 +34403,7 @@
     </w:p>
     <w:p>
       <w:r>
-        <w:t>Адресация любого элемента</w:t>
-      </w:r>
-      <w:r>
-        <w:t xml:space="preserve"> </w:t>
+        <w:t xml:space="preserve">Адресация любого элемента </w:t>
       </w:r>
       <w:r>
         <w:rPr>
@@ -34486,10 +34457,10 @@
                 <w:position w:val="-12"/>
               </w:rPr>
               <w:object w:dxaOrig="4520" w:dyaOrig="380" w14:anchorId="0F7105DC">
-                <v:shape id="_x0000_i1130" type="#_x0000_t75" style="width:280.5pt;height:23.25pt" o:ole="">
+                <v:shape id="_x0000_i1036" type="#_x0000_t75" style="width:280.5pt;height:23.25pt" o:ole="">
                   <v:imagedata r:id="rId36" o:title=""/>
                 </v:shape>
-                <o:OLEObject Type="Embed" ProgID="Equation.DSMT4" ShapeID="_x0000_i1130" DrawAspect="Content" ObjectID="_1680779885" r:id="rId37"/>
+                <o:OLEObject Type="Embed" ProgID="Equation.DSMT4" ShapeID="_x0000_i1036" DrawAspect="Content" ObjectID="_1680816225" r:id="rId37"/>
               </w:object>
             </w:r>
             <w:r>
@@ -34541,10 +34512,10 @@
           <w:position w:val="-12"/>
         </w:rPr>
         <w:object w:dxaOrig="200" w:dyaOrig="360" w14:anchorId="2E265451">
-          <v:shape id="_x0000_i1135" type="#_x0000_t75" style="width:9.75pt;height:18pt" o:ole="">
+          <v:shape id="_x0000_i1037" type="#_x0000_t75" style="width:9.75pt;height:18pt" o:ole="">
             <v:imagedata r:id="rId38" o:title=""/>
           </v:shape>
-          <o:OLEObject Type="Embed" ProgID="Equation.DSMT4" ShapeID="_x0000_i1135" DrawAspect="Content" ObjectID="_1680779886" r:id="rId39"/>
+          <o:OLEObject Type="Embed" ProgID="Equation.DSMT4" ShapeID="_x0000_i1037" DrawAspect="Content" ObjectID="_1680816226" r:id="rId39"/>
         </w:object>
       </w:r>
       <w:r>
@@ -34573,10 +34544,10 @@
           <w:position w:val="-6"/>
         </w:rPr>
         <w:object w:dxaOrig="300" w:dyaOrig="320" w14:anchorId="596CCE33">
-          <v:shape id="_x0000_i1138" type="#_x0000_t75" style="width:15pt;height:15.75pt" o:ole="">
+          <v:shape id="_x0000_i1038" type="#_x0000_t75" style="width:15pt;height:15.75pt" o:ole="">
             <v:imagedata r:id="rId40" o:title=""/>
           </v:shape>
-          <o:OLEObject Type="Embed" ProgID="Equation.DSMT4" ShapeID="_x0000_i1138" DrawAspect="Content" ObjectID="_1680779887" r:id="rId41"/>
+          <o:OLEObject Type="Embed" ProgID="Equation.DSMT4" ShapeID="_x0000_i1038" DrawAspect="Content" ObjectID="_1680816227" r:id="rId41"/>
         </w:object>
       </w:r>
       <w:r>
@@ -34602,10 +34573,10 @@
           <w:position w:val="-6"/>
         </w:rPr>
         <w:object w:dxaOrig="300" w:dyaOrig="320" w14:anchorId="0325A496">
-          <v:shape id="_x0000_i1147" type="#_x0000_t75" style="width:15pt;height:15.75pt" o:ole="">
+          <v:shape id="_x0000_i1039" type="#_x0000_t75" style="width:15pt;height:15.75pt" o:ole="">
             <v:imagedata r:id="rId42" o:title=""/>
           </v:shape>
-          <o:OLEObject Type="Embed" ProgID="Equation.DSMT4" ShapeID="_x0000_i1147" DrawAspect="Content" ObjectID="_1680779888" r:id="rId43"/>
+          <o:OLEObject Type="Embed" ProgID="Equation.DSMT4" ShapeID="_x0000_i1039" DrawAspect="Content" ObjectID="_1680816228" r:id="rId43"/>
         </w:object>
       </w:r>
       <w:r>
@@ -34689,10 +34660,10 @@
                 <w:position w:val="-30"/>
               </w:rPr>
               <w:object w:dxaOrig="1880" w:dyaOrig="700" w14:anchorId="6859BED2">
-                <v:shape id="_x0000_i1144" type="#_x0000_t75" style="width:116.25pt;height:42.75pt" o:ole="">
+                <v:shape id="_x0000_i1040" type="#_x0000_t75" style="width:116.25pt;height:42.75pt" o:ole="">
                   <v:imagedata r:id="rId44" o:title=""/>
                 </v:shape>
-                <o:OLEObject Type="Embed" ProgID="Equation.DSMT4" ShapeID="_x0000_i1144" DrawAspect="Content" ObjectID="_1680779889" r:id="rId45"/>
+                <o:OLEObject Type="Embed" ProgID="Equation.DSMT4" ShapeID="_x0000_i1040" DrawAspect="Content" ObjectID="_1680816229" r:id="rId45"/>
               </w:object>
             </w:r>
           </w:p>
@@ -34717,13 +34688,7 @@
               <w:t>2</w:t>
             </w:r>
             <w:r>
-              <w:t>.</w:t>
-            </w:r>
-            <w:r>
-              <w:t>3</w:t>
-            </w:r>
-            <w:r>
-              <w:t>)</w:t>
+              <w:t>.3)</w:t>
             </w:r>
           </w:p>
         </w:tc>
@@ -34864,6 +34829,9 @@
         <w:jc w:val="center"/>
       </w:pPr>
       <w:r>
+        <w:rPr>
+          <w:noProof/>
+        </w:rPr>
         <w:drawing>
           <wp:inline distT="0" distB="0" distL="0" distR="0" wp14:anchorId="1225B4DA" wp14:editId="4B97CEF5">
             <wp:extent cx="3343275" cy="2543175"/>
@@ -34907,21 +34875,9 @@
         <w:spacing w:after="120" w:line="360" w:lineRule="auto"/>
         <w:ind w:firstLine="0"/>
         <w:jc w:val="center"/>
-        <w:rPr>
-          <w:lang w:val="en-US"/>
-        </w:rPr>
-      </w:pPr>
-      <w:r>
-        <w:t>Рисунок 2.</w:t>
-      </w:r>
-      <w:r>
-        <w:t>6</w:t>
-      </w:r>
-      <w:r>
-        <w:t xml:space="preserve">. </w:t>
-      </w:r>
-      <w:r>
-        <w:t xml:space="preserve">Конструкция </w:t>
+      </w:pPr>
+      <w:r>
+        <w:t xml:space="preserve">Рисунок 2.6. Конструкция </w:t>
       </w:r>
       <w:r>
         <w:rPr>
@@ -34942,15 +34898,9 @@
         <w:t>else</w:t>
       </w:r>
     </w:p>
+    <w:p/>
     <w:p>
       <w:pPr>
-        <w:rPr>
-          <w:lang w:val="en-US"/>
-        </w:rPr>
-      </w:pPr>
-    </w:p>
-    <w:p>
-      <w:pPr>
         <w:pStyle w:val="3"/>
       </w:pPr>
       <w:bookmarkStart w:id="61" w:name="_Toc70159251"/>
@@ -34973,31 +34923,13 @@
         <w:rPr>
           <w:lang w:val="en-US"/>
         </w:rPr>
-        <w:t>if</w:t>
-      </w:r>
-      <w:r>
-        <w:rPr>
-          <w:lang w:val="en-US"/>
-        </w:rPr>
-        <w:t>-else</w:t>
+        <w:t>if-else</w:t>
       </w:r>
       <w:bookmarkEnd w:id="61"/>
     </w:p>
     <w:p>
       <w:r>
-        <w:t xml:space="preserve">Условное выражение </w:t>
-      </w:r>
-      <w:r>
-        <w:t>с</w:t>
-      </w:r>
-      <w:r>
-        <w:t xml:space="preserve"> ветк</w:t>
-      </w:r>
-      <w:r>
-        <w:t>ой</w:t>
-      </w:r>
-      <w:r>
-        <w:t xml:space="preserve"> </w:t>
+        <w:t xml:space="preserve">Условное выражение с веткой </w:t>
       </w:r>
       <w:r>
         <w:rPr>
@@ -35006,19 +34938,7 @@
         <w:t>else</w:t>
       </w:r>
       <w:r>
-        <w:t xml:space="preserve"> представляется в виде </w:t>
-      </w:r>
-      <w:r>
-        <w:t>четырёх</w:t>
-      </w:r>
-      <w:r>
-        <w:t xml:space="preserve"> блоков, связанных между собой так, как это показано на рис. 2.</w:t>
-      </w:r>
-      <w:r>
-        <w:t>7</w:t>
-      </w:r>
-      <w:r>
-        <w:t>.</w:t>
+        <w:t xml:space="preserve"> представляется в виде четырёх блоков, связанных между собой так, как это показано на рис. 2.7.</w:t>
       </w:r>
     </w:p>
     <w:p>
@@ -35030,6 +34950,7 @@
       </w:pPr>
       <w:r>
         <w:rPr>
+          <w:noProof/>
           <w:lang w:val="en-US"/>
         </w:rPr>
         <w:lastRenderedPageBreak/>
@@ -35155,16 +35076,7 @@
         <w:t xml:space="preserve"> </w:t>
       </w:r>
       <w:r>
-        <w:t>представляется в виде трех блоков</w:t>
-      </w:r>
-      <w:r>
-        <w:t>, связанных между собой так, как это показано на рис. 2.</w:t>
-      </w:r>
-      <w:r>
-        <w:t>8</w:t>
-      </w:r>
-      <w:r>
-        <w:t>.</w:t>
+        <w:t>представляется в виде трех блоков, связанных между собой так, как это показано на рис. 2.8.</w:t>
       </w:r>
     </w:p>
     <w:p>
@@ -35176,6 +35088,7 @@
       </w:pPr>
       <w:r>
         <w:rPr>
+          <w:noProof/>
           <w:lang w:val="en-US"/>
         </w:rPr>
         <w:drawing>
@@ -35232,10 +35145,7 @@
         <w:t>8</w:t>
       </w:r>
       <w:r>
-        <w:t xml:space="preserve">. Конструкция </w:t>
-      </w:r>
-      <w:r>
-        <w:t xml:space="preserve">цикла </w:t>
+        <w:t xml:space="preserve">. Конструкция цикла </w:t>
       </w:r>
       <w:r>
         <w:rPr>
@@ -35256,28 +35166,665 @@
       <w:r>
         <w:t xml:space="preserve"> </w:t>
       </w:r>
-      <w:r>
-        <w:t>и</w:t>
-      </w:r>
-      <w:r>
-        <w:t xml:space="preserve"> реализация</w:t>
+      <w:proofErr w:type="spellStart"/>
+      <w:r>
+        <w:t>декомпилятора</w:t>
+      </w:r>
+      <w:proofErr w:type="spellEnd"/>
+    </w:p>
+    <w:p>
+      <w:r>
+        <w:t xml:space="preserve">Проектирование любой информационной системы является важной </w:t>
+      </w:r>
+      <w:r>
+        <w:t>составляющей</w:t>
+      </w:r>
+      <w:r>
+        <w:t xml:space="preserve"> успешной разработки</w:t>
+      </w:r>
+      <w:r>
+        <w:t xml:space="preserve"> программного обеспечения</w:t>
+      </w:r>
+      <w:r>
+        <w:t>.</w:t>
+      </w:r>
+      <w:r>
+        <w:t xml:space="preserve"> Этап проектирования помогает заложить правильный фундамент программы. По утверждению Стива </w:t>
+      </w:r>
+      <w:proofErr w:type="spellStart"/>
+      <w:r>
+        <w:t>Макконнелла</w:t>
+      </w:r>
+      <w:proofErr w:type="spellEnd"/>
+      <w:r>
+        <w:t xml:space="preserve"> в своей книге </w:t>
+      </w:r>
+      <w:r>
+        <w:t>«Совершенный код»</w:t>
+      </w:r>
+      <w:r>
+        <w:t xml:space="preserve"> реализация этого этапа помогает избежать примерно 90</w:t>
+      </w:r>
+      <w:r>
+        <w:t xml:space="preserve">% </w:t>
+      </w:r>
+      <w:r>
+        <w:t>ошибок.</w:t>
+      </w:r>
+    </w:p>
+    <w:p>
+      <w:r>
+        <w:t xml:space="preserve">Было принято использовать объектный подход, поэтому будет использован язык моделирования </w:t>
+      </w:r>
+      <w:r>
+        <w:rPr>
+          <w:lang w:val="en-US"/>
+        </w:rPr>
+        <w:t>UML</w:t>
+      </w:r>
+      <w:r>
+        <w:t>.</w:t>
+      </w:r>
+    </w:p>
+    <w:p>
+      <w:r>
+        <w:rPr>
+          <w:lang w:val="en-US"/>
+        </w:rPr>
+        <w:t>UML</w:t>
       </w:r>
       <w:r>
         <w:t xml:space="preserve"> </w:t>
       </w:r>
+      <w:r>
+        <w:t>–</w:t>
+      </w:r>
+      <w:r>
+        <w:t xml:space="preserve"> это система обозначений, которую можно применять для объектно-ориентированного анализа и проектирования. Его можно использовать для визуализации, спецификации, конструирования и документирования программных систем.</w:t>
+      </w:r>
+    </w:p>
+    <w:p>
+      <w:pPr>
+        <w:pStyle w:val="20"/>
+      </w:pPr>
+      <w:r>
+        <w:t>Этап анализа</w:t>
+      </w:r>
+    </w:p>
+    <w:p>
+      <w:r>
+        <w:t xml:space="preserve">На этапе анализа необходимо выделить функциональные требования и роли </w:t>
+      </w:r>
+      <w:r>
+        <w:t xml:space="preserve">для </w:t>
+      </w:r>
+      <w:r>
+        <w:t xml:space="preserve">информационной </w:t>
+      </w:r>
+      <w:r>
+        <w:t>системы</w:t>
+      </w:r>
+      <w:r>
+        <w:t xml:space="preserve"> </w:t>
+      </w:r>
+      <w:r>
+        <w:t>«</w:t>
+      </w:r>
       <w:proofErr w:type="spellStart"/>
       <w:r>
+        <w:t>Д</w:t>
+      </w:r>
+      <w:r>
+        <w:t>екомпилятор</w:t>
+      </w:r>
+      <w:proofErr w:type="spellEnd"/>
+      <w:r>
+        <w:t>»</w:t>
+      </w:r>
+      <w:r>
+        <w:t>, а также построить соответствующую диаграмму прецедентов</w:t>
+      </w:r>
+      <w:r>
+        <w:t>.</w:t>
+      </w:r>
+    </w:p>
+    <w:p>
+      <w:r>
+        <w:t>Взаимодействовать с ИС будет пользователь</w:t>
+      </w:r>
+      <w:r>
+        <w:t>.</w:t>
+      </w:r>
+      <w:r>
+        <w:t xml:space="preserve"> </w:t>
+      </w:r>
+      <w:r>
+        <w:t xml:space="preserve">Пользователь </w:t>
+      </w:r>
+      <w:r>
+        <w:t xml:space="preserve">предоставляет ИС участок машинного кода или код, написанный на языке ассемблер архитектуры </w:t>
+      </w:r>
+      <w:r>
+        <w:rPr>
+          <w:lang w:val="en-US"/>
+        </w:rPr>
+        <w:t>X</w:t>
+      </w:r>
+      <w:r>
+        <w:t>86-64</w:t>
+      </w:r>
+      <w:r>
+        <w:t xml:space="preserve">, тем самым </w:t>
+      </w:r>
+      <w:r>
+        <w:t>инициирует</w:t>
+      </w:r>
+      <w:r>
+        <w:t xml:space="preserve"> запуск конвейера </w:t>
+      </w:r>
+      <w:proofErr w:type="spellStart"/>
+      <w:r>
         <w:t>декомпилятора</w:t>
       </w:r>
       <w:proofErr w:type="spellEnd"/>
+      <w:r>
+        <w:t>.</w:t>
+      </w:r>
+      <w:r>
+        <w:t xml:space="preserve"> Конвейер </w:t>
+      </w:r>
+      <w:proofErr w:type="spellStart"/>
+      <w:r>
+        <w:t>декомпилятора</w:t>
+      </w:r>
+      <w:proofErr w:type="spellEnd"/>
+      <w:r>
+        <w:t xml:space="preserve"> состоит из нескольких обязательных этапов, которые были описаны в</w:t>
+      </w:r>
+      <w:r>
+        <w:t xml:space="preserve"> второй</w:t>
+      </w:r>
+      <w:r>
+        <w:t xml:space="preserve"> главе.</w:t>
+      </w:r>
+      <w:r>
+        <w:t xml:space="preserve"> Диаграмма пр</w:t>
+      </w:r>
+      <w:r>
+        <w:t>ецендентов представлена на рис. 3.1.</w:t>
+      </w:r>
+    </w:p>
+    <w:p>
+      <w:pPr>
+        <w:pStyle w:val="a4"/>
+      </w:pPr>
+      <w:r>
+        <w:rPr>
+          <w:noProof/>
+        </w:rPr>
+        <w:lastRenderedPageBreak/>
+        <w:drawing>
+          <wp:inline distT="0" distB="0" distL="0" distR="0" wp14:anchorId="2E8BFA73" wp14:editId="6E47EAAC">
+            <wp:extent cx="5934075" cy="5934075"/>
+            <wp:effectExtent l="0" t="0" r="0" b="0"/>
+            <wp:docPr id="13" name="Рисунок 13"/>
+            <wp:cNvGraphicFramePr>
+              <a:graphicFrameLocks xmlns:a="http://schemas.openxmlformats.org/drawingml/2006/main" noChangeAspect="1"/>
+            </wp:cNvGraphicFramePr>
+            <a:graphic xmlns:a="http://schemas.openxmlformats.org/drawingml/2006/main">
+              <a:graphicData uri="http://schemas.openxmlformats.org/drawingml/2006/picture">
+                <pic:pic xmlns:pic="http://schemas.openxmlformats.org/drawingml/2006/picture">
+                  <pic:nvPicPr>
+                    <pic:cNvPr id="13" name="Рисунок 13"/>
+                    <pic:cNvPicPr>
+                      <a:picLocks noChangeAspect="1" noChangeArrowheads="1"/>
+                    </pic:cNvPicPr>
+                  </pic:nvPicPr>
+                  <pic:blipFill>
+                    <a:blip r:embed="rId49">
+                      <a:extLst>
+                        <a:ext uri="{28A0092B-C50C-407E-A947-70E740481C1C}">
+                          <a14:useLocalDpi xmlns:a14="http://schemas.microsoft.com/office/drawing/2010/main" val="0"/>
+                        </a:ext>
+                      </a:extLst>
+                    </a:blip>
+                    <a:stretch>
+                      <a:fillRect/>
+                    </a:stretch>
+                  </pic:blipFill>
+                  <pic:spPr bwMode="auto">
+                    <a:xfrm>
+                      <a:off x="0" y="0"/>
+                      <a:ext cx="5934075" cy="5934075"/>
+                    </a:xfrm>
+                    <a:prstGeom prst="rect">
+                      <a:avLst/>
+                    </a:prstGeom>
+                    <a:noFill/>
+                    <a:ln>
+                      <a:noFill/>
+                    </a:ln>
+                  </pic:spPr>
+                </pic:pic>
+              </a:graphicData>
+            </a:graphic>
+          </wp:inline>
+        </w:drawing>
+      </w:r>
+    </w:p>
+    <w:p>
+      <w:pPr>
+        <w:pStyle w:val="afd"/>
+        <w:spacing w:after="120" w:line="360" w:lineRule="auto"/>
+        <w:ind w:firstLine="0"/>
+        <w:jc w:val="center"/>
+      </w:pPr>
+      <w:r>
+        <w:t xml:space="preserve">Рисунок 3.1. </w:t>
+      </w:r>
+      <w:r>
+        <w:t>Диаграмма</w:t>
+      </w:r>
+      <w:r>
+        <w:t xml:space="preserve"> прецедентов</w:t>
+      </w:r>
     </w:p>
     <w:p/>
     <w:p>
-      <w:pPr>
+      <w:r>
+        <w:t>Для понимания динамики процесса декомпиляции</w:t>
+      </w:r>
+      <w:r>
+        <w:t xml:space="preserve"> была использована</w:t>
+      </w:r>
+      <w:r>
+        <w:t xml:space="preserve"> диаграмм</w:t>
+      </w:r>
+      <w:r>
+        <w:t>а</w:t>
+      </w:r>
+      <w:r>
+        <w:t xml:space="preserve"> активностей, </w:t>
+      </w:r>
+      <w:r>
+        <w:t>которая</w:t>
+      </w:r>
+      <w:r>
+        <w:t xml:space="preserve"> продемонстрирована на рис</w:t>
+      </w:r>
+      <w:r>
+        <w:t>. 3.2.</w:t>
+      </w:r>
+      <w:r>
+        <w:t xml:space="preserve"> </w:t>
+      </w:r>
+      <w:r>
+        <w:t>Необходимость в использовании цикла на диаграмме заключается в том, что построение абстрактного синтаксического дерева с последующими этапами его преобразования должно происходить многократно до тех пор, пока не будут распознаны сигнатуры для всех функций в виртуальных вызовах.</w:t>
+      </w:r>
+      <w:r>
+        <w:t xml:space="preserve"> Избежание многократности выполнения данных этапов процесса декомпиляции невозможно по причине того, что заранее невозможно идентифицировать сигнатуры функций</w:t>
+      </w:r>
+      <w:r>
+        <w:t xml:space="preserve"> в</w:t>
+      </w:r>
+      <w:r>
+        <w:t xml:space="preserve"> виртуальных вызов</w:t>
+      </w:r>
+      <w:r>
+        <w:t xml:space="preserve">ах, </w:t>
+      </w:r>
+      <w:r>
+        <w:lastRenderedPageBreak/>
+        <w:t xml:space="preserve">поскольку </w:t>
+      </w:r>
+      <w:r>
+        <w:t xml:space="preserve">в данном случае </w:t>
+      </w:r>
+      <w:r>
+        <w:t>явно не указывается адрес функции, которую необходимо вызвать.</w:t>
+      </w:r>
+    </w:p>
+    <w:p>
+      <w:pPr>
+        <w:pStyle w:val="a4"/>
         <w:jc w:val="center"/>
       </w:pPr>
+      <w:r>
+        <w:rPr>
+          <w:noProof/>
+        </w:rPr>
+        <w:drawing>
+          <wp:inline distT="0" distB="0" distL="0" distR="0" wp14:anchorId="1A138ACD" wp14:editId="4635410A">
+            <wp:extent cx="2931569" cy="5444342"/>
+            <wp:effectExtent l="0" t="0" r="0" b="0"/>
+            <wp:docPr id="30" name="Рисунок 30"/>
+            <wp:cNvGraphicFramePr>
+              <a:graphicFrameLocks xmlns:a="http://schemas.openxmlformats.org/drawingml/2006/main" noChangeAspect="1"/>
+            </wp:cNvGraphicFramePr>
+            <a:graphic xmlns:a="http://schemas.openxmlformats.org/drawingml/2006/main">
+              <a:graphicData uri="http://schemas.openxmlformats.org/drawingml/2006/picture">
+                <pic:pic xmlns:pic="http://schemas.openxmlformats.org/drawingml/2006/picture">
+                  <pic:nvPicPr>
+                    <pic:cNvPr id="30" name="Рисунок 30"/>
+                    <pic:cNvPicPr>
+                      <a:picLocks noChangeAspect="1" noChangeArrowheads="1"/>
+                    </pic:cNvPicPr>
+                  </pic:nvPicPr>
+                  <pic:blipFill>
+                    <a:blip r:embed="rId50">
+                      <a:extLst>
+                        <a:ext uri="{28A0092B-C50C-407E-A947-70E740481C1C}">
+                          <a14:useLocalDpi xmlns:a14="http://schemas.microsoft.com/office/drawing/2010/main" val="0"/>
+                        </a:ext>
+                      </a:extLst>
+                    </a:blip>
+                    <a:stretch>
+                      <a:fillRect/>
+                    </a:stretch>
+                  </pic:blipFill>
+                  <pic:spPr bwMode="auto">
+                    <a:xfrm>
+                      <a:off x="0" y="0"/>
+                      <a:ext cx="2931569" cy="5444342"/>
+                    </a:xfrm>
+                    <a:prstGeom prst="rect">
+                      <a:avLst/>
+                    </a:prstGeom>
+                    <a:noFill/>
+                    <a:ln>
+                      <a:noFill/>
+                    </a:ln>
+                  </pic:spPr>
+                </pic:pic>
+              </a:graphicData>
+            </a:graphic>
+          </wp:inline>
+        </w:drawing>
+      </w:r>
+    </w:p>
+    <w:p>
+      <w:pPr>
+        <w:pStyle w:val="afd"/>
+        <w:spacing w:after="120" w:line="360" w:lineRule="auto"/>
+        <w:ind w:firstLine="0"/>
+        <w:jc w:val="center"/>
+      </w:pPr>
+      <w:r>
+        <w:t>Рисунок 3.2. Диаграмма активностей</w:t>
+      </w:r>
+    </w:p>
+    <w:p>
+      <w:pPr>
+        <w:pStyle w:val="a4"/>
+        <w:jc w:val="center"/>
+      </w:pPr>
+    </w:p>
+    <w:p>
+      <w:pPr>
+        <w:pStyle w:val="a4"/>
+        <w:jc w:val="center"/>
+      </w:pPr>
+    </w:p>
+    <w:p>
+      <w:pPr>
+        <w:pStyle w:val="20"/>
+      </w:pPr>
+      <w:r>
+        <w:t>Этап проектирования</w:t>
+      </w:r>
     </w:p>
     <w:p/>
+    <w:p>
+      <w:pPr>
+        <w:pStyle w:val="a4"/>
+        <w:jc w:val="center"/>
+      </w:pPr>
+      <w:r>
+        <w:rPr>
+          <w:noProof/>
+        </w:rPr>
+        <w:lastRenderedPageBreak/>
+        <w:drawing>
+          <wp:inline distT="0" distB="0" distL="0" distR="0" wp14:anchorId="734D465F" wp14:editId="034B805F">
+            <wp:extent cx="5934075" cy="4762500"/>
+            <wp:effectExtent l="0" t="0" r="9525" b="0"/>
+            <wp:docPr id="31" name="Рисунок 31"/>
+            <wp:cNvGraphicFramePr>
+              <a:graphicFrameLocks xmlns:a="http://schemas.openxmlformats.org/drawingml/2006/main" noChangeAspect="1"/>
+            </wp:cNvGraphicFramePr>
+            <a:graphic xmlns:a="http://schemas.openxmlformats.org/drawingml/2006/main">
+              <a:graphicData uri="http://schemas.openxmlformats.org/drawingml/2006/picture">
+                <pic:pic xmlns:pic="http://schemas.openxmlformats.org/drawingml/2006/picture">
+                  <pic:nvPicPr>
+                    <pic:cNvPr id="0" name="Picture 43"/>
+                    <pic:cNvPicPr>
+                      <a:picLocks noChangeAspect="1" noChangeArrowheads="1"/>
+                    </pic:cNvPicPr>
+                  </pic:nvPicPr>
+                  <pic:blipFill>
+                    <a:blip r:embed="rId51">
+                      <a:extLst>
+                        <a:ext uri="{28A0092B-C50C-407E-A947-70E740481C1C}">
+                          <a14:useLocalDpi xmlns:a14="http://schemas.microsoft.com/office/drawing/2010/main" val="0"/>
+                        </a:ext>
+                      </a:extLst>
+                    </a:blip>
+                    <a:srcRect/>
+                    <a:stretch>
+                      <a:fillRect/>
+                    </a:stretch>
+                  </pic:blipFill>
+                  <pic:spPr bwMode="auto">
+                    <a:xfrm>
+                      <a:off x="0" y="0"/>
+                      <a:ext cx="5934075" cy="4762500"/>
+                    </a:xfrm>
+                    <a:prstGeom prst="rect">
+                      <a:avLst/>
+                    </a:prstGeom>
+                    <a:noFill/>
+                    <a:ln>
+                      <a:noFill/>
+                    </a:ln>
+                  </pic:spPr>
+                </pic:pic>
+              </a:graphicData>
+            </a:graphic>
+          </wp:inline>
+        </w:drawing>
+      </w:r>
+    </w:p>
+    <w:p>
+      <w:pPr>
+        <w:pStyle w:val="a4"/>
+        <w:jc w:val="center"/>
+      </w:pPr>
+    </w:p>
+    <w:p>
+      <w:pPr>
+        <w:pStyle w:val="afd"/>
+        <w:spacing w:after="120" w:line="360" w:lineRule="auto"/>
+        <w:ind w:firstLine="0"/>
+        <w:jc w:val="center"/>
+      </w:pPr>
+      <w:r>
+        <w:t>Рисунок 3.3. Диаграмма классов (первая часть)</w:t>
+      </w:r>
+    </w:p>
+    <w:p>
+      <w:pPr>
+        <w:pStyle w:val="a4"/>
+        <w:keepNext/>
+        <w:keepLines/>
+      </w:pPr>
+      <w:r>
+        <w:rPr>
+          <w:noProof/>
+        </w:rPr>
+        <w:lastRenderedPageBreak/>
+        <w:drawing>
+          <wp:inline distT="0" distB="0" distL="0" distR="0" wp14:anchorId="6F70D9DE" wp14:editId="2A119F92">
+            <wp:extent cx="5934075" cy="3971925"/>
+            <wp:effectExtent l="0" t="0" r="9525" b="9525"/>
+            <wp:docPr id="32" name="Рисунок 32"/>
+            <wp:cNvGraphicFramePr>
+              <a:graphicFrameLocks xmlns:a="http://schemas.openxmlformats.org/drawingml/2006/main" noChangeAspect="1"/>
+            </wp:cNvGraphicFramePr>
+            <a:graphic xmlns:a="http://schemas.openxmlformats.org/drawingml/2006/main">
+              <a:graphicData uri="http://schemas.openxmlformats.org/drawingml/2006/picture">
+                <pic:pic xmlns:pic="http://schemas.openxmlformats.org/drawingml/2006/picture">
+                  <pic:nvPicPr>
+                    <pic:cNvPr id="0" name="Picture 44"/>
+                    <pic:cNvPicPr>
+                      <a:picLocks noChangeAspect="1" noChangeArrowheads="1"/>
+                    </pic:cNvPicPr>
+                  </pic:nvPicPr>
+                  <pic:blipFill>
+                    <a:blip r:embed="rId52">
+                      <a:extLst>
+                        <a:ext uri="{28A0092B-C50C-407E-A947-70E740481C1C}">
+                          <a14:useLocalDpi xmlns:a14="http://schemas.microsoft.com/office/drawing/2010/main" val="0"/>
+                        </a:ext>
+                      </a:extLst>
+                    </a:blip>
+                    <a:srcRect/>
+                    <a:stretch>
+                      <a:fillRect/>
+                    </a:stretch>
+                  </pic:blipFill>
+                  <pic:spPr bwMode="auto">
+                    <a:xfrm>
+                      <a:off x="0" y="0"/>
+                      <a:ext cx="5934075" cy="3971925"/>
+                    </a:xfrm>
+                    <a:prstGeom prst="rect">
+                      <a:avLst/>
+                    </a:prstGeom>
+                    <a:noFill/>
+                    <a:ln>
+                      <a:noFill/>
+                    </a:ln>
+                  </pic:spPr>
+                </pic:pic>
+              </a:graphicData>
+            </a:graphic>
+          </wp:inline>
+        </w:drawing>
+      </w:r>
+    </w:p>
+    <w:p>
+      <w:pPr>
+        <w:pStyle w:val="afd"/>
+        <w:keepNext/>
+        <w:keepLines/>
+        <w:spacing w:after="120" w:line="360" w:lineRule="auto"/>
+        <w:ind w:firstLine="0"/>
+        <w:jc w:val="center"/>
+      </w:pPr>
+      <w:r>
+        <w:t>Рисунок 3.4. Диаграмма классов (вторая часть)</w:t>
+      </w:r>
+    </w:p>
+    <w:p>
+      <w:pPr>
+        <w:pStyle w:val="a4"/>
+      </w:pPr>
+    </w:p>
+    <w:p>
+      <w:pPr>
+        <w:pStyle w:val="a4"/>
+      </w:pPr>
+    </w:p>
+    <w:p>
+      <w:pPr>
+        <w:pStyle w:val="20"/>
+      </w:pPr>
+      <w:r>
+        <w:t>Этап реализации</w:t>
+      </w:r>
+    </w:p>
+    <w:p/>
+    <w:p>
+      <w:pPr>
+        <w:pStyle w:val="a4"/>
+        <w:keepNext/>
+        <w:keepLines/>
+        <w:jc w:val="center"/>
+      </w:pPr>
+      <w:r>
+        <w:rPr>
+          <w:noProof/>
+        </w:rPr>
+        <w:lastRenderedPageBreak/>
+        <w:drawing>
+          <wp:inline distT="0" distB="0" distL="0" distR="0" wp14:anchorId="6FD64D17" wp14:editId="246B904B">
+            <wp:extent cx="5943600" cy="4429125"/>
+            <wp:effectExtent l="0" t="0" r="0" b="0"/>
+            <wp:docPr id="33" name="Рисунок 33"/>
+            <wp:cNvGraphicFramePr>
+              <a:graphicFrameLocks xmlns:a="http://schemas.openxmlformats.org/drawingml/2006/main" noChangeAspect="1"/>
+            </wp:cNvGraphicFramePr>
+            <a:graphic xmlns:a="http://schemas.openxmlformats.org/drawingml/2006/main">
+              <a:graphicData uri="http://schemas.openxmlformats.org/drawingml/2006/picture">
+                <pic:pic xmlns:pic="http://schemas.openxmlformats.org/drawingml/2006/picture">
+                  <pic:nvPicPr>
+                    <pic:cNvPr id="0" name="Picture 45"/>
+                    <pic:cNvPicPr>
+                      <a:picLocks noChangeAspect="1" noChangeArrowheads="1"/>
+                    </pic:cNvPicPr>
+                  </pic:nvPicPr>
+                  <pic:blipFill>
+                    <a:blip r:embed="rId53">
+                      <a:extLst>
+                        <a:ext uri="{28A0092B-C50C-407E-A947-70E740481C1C}">
+                          <a14:useLocalDpi xmlns:a14="http://schemas.microsoft.com/office/drawing/2010/main" val="0"/>
+                        </a:ext>
+                      </a:extLst>
+                    </a:blip>
+                    <a:srcRect/>
+                    <a:stretch>
+                      <a:fillRect/>
+                    </a:stretch>
+                  </pic:blipFill>
+                  <pic:spPr bwMode="auto">
+                    <a:xfrm>
+                      <a:off x="0" y="0"/>
+                      <a:ext cx="5943600" cy="4429125"/>
+                    </a:xfrm>
+                    <a:prstGeom prst="rect">
+                      <a:avLst/>
+                    </a:prstGeom>
+                    <a:noFill/>
+                    <a:ln>
+                      <a:noFill/>
+                    </a:ln>
+                  </pic:spPr>
+                </pic:pic>
+              </a:graphicData>
+            </a:graphic>
+          </wp:inline>
+        </w:drawing>
+      </w:r>
+    </w:p>
+    <w:p>
+      <w:pPr>
+        <w:pStyle w:val="afd"/>
+        <w:keepNext/>
+        <w:keepLines/>
+        <w:spacing w:after="120" w:line="360" w:lineRule="auto"/>
+        <w:ind w:firstLine="0"/>
+        <w:jc w:val="center"/>
+      </w:pPr>
+      <w:r>
+        <w:t>Рисунок 3.5. Диаграмма компонентов</w:t>
+      </w:r>
+    </w:p>
+    <w:p>
+      <w:pPr>
+        <w:pStyle w:val="a4"/>
+        <w:jc w:val="center"/>
+      </w:pPr>
+    </w:p>
     <w:p>
       <w:pPr>
         <w:pStyle w:val="13"/>
@@ -39104,7 +39651,7 @@
       <w:r>
         <w:t xml:space="preserve">: </w:t>
       </w:r>
-      <w:hyperlink r:id="rId49" w:history="1">
+      <w:hyperlink r:id="rId54" w:history="1">
         <w:r>
           <w:rPr>
             <w:rStyle w:val="afc"/>
@@ -39331,7 +39878,7 @@
       <w:r>
         <w:t xml:space="preserve">: </w:t>
       </w:r>
-      <w:hyperlink r:id="rId50" w:history="1">
+      <w:hyperlink r:id="rId55" w:history="1">
         <w:r>
           <w:rPr>
             <w:rStyle w:val="afc"/>
@@ -39491,7 +40038,7 @@
       <w:r>
         <w:t xml:space="preserve">: </w:t>
       </w:r>
-      <w:hyperlink r:id="rId51" w:history="1">
+      <w:hyperlink r:id="rId56" w:history="1">
         <w:r>
           <w:rPr>
             <w:rStyle w:val="afc"/>
@@ -39641,7 +40188,7 @@
       <w:r>
         <w:t xml:space="preserve">: </w:t>
       </w:r>
-      <w:hyperlink r:id="rId52" w:history="1">
+      <w:hyperlink r:id="rId57" w:history="1">
         <w:r>
           <w:rPr>
             <w:rStyle w:val="afc"/>
@@ -39823,7 +40370,7 @@
       <w:r>
         <w:t xml:space="preserve">: </w:t>
       </w:r>
-      <w:hyperlink r:id="rId53" w:history="1">
+      <w:hyperlink r:id="rId58" w:history="1">
         <w:r>
           <w:rPr>
             <w:rStyle w:val="afc"/>
@@ -40032,7 +40579,7 @@
       <w:r>
         <w:t xml:space="preserve">: </w:t>
       </w:r>
-      <w:hyperlink r:id="rId54" w:history="1">
+      <w:hyperlink r:id="rId59" w:history="1">
         <w:r>
           <w:rPr>
             <w:rStyle w:val="afc"/>
@@ -40308,7 +40855,7 @@
       <w:r>
         <w:t xml:space="preserve">: </w:t>
       </w:r>
-      <w:hyperlink r:id="rId55" w:anchor="gmf-tooling" w:history="1">
+      <w:hyperlink r:id="rId60" w:anchor="gmf-tooling" w:history="1">
         <w:r>
           <w:rPr>
             <w:rStyle w:val="afc"/>
@@ -40498,7 +41045,7 @@
       <w:r>
         <w:t xml:space="preserve">: </w:t>
       </w:r>
-      <w:hyperlink r:id="rId56" w:history="1">
+      <w:hyperlink r:id="rId61" w:history="1">
         <w:r>
           <w:rPr>
             <w:rStyle w:val="afc"/>
@@ -40666,7 +41213,7 @@
       <w:r>
         <w:t xml:space="preserve">: </w:t>
       </w:r>
-      <w:hyperlink r:id="rId57" w:history="1">
+      <w:hyperlink r:id="rId62" w:history="1">
         <w:r>
           <w:rPr>
             <w:rStyle w:val="afc"/>
@@ -40934,7 +41481,7 @@
       <w:r>
         <w:t xml:space="preserve">: </w:t>
       </w:r>
-      <w:hyperlink r:id="rId58" w:history="1">
+      <w:hyperlink r:id="rId63" w:history="1">
         <w:r>
           <w:rPr>
             <w:rStyle w:val="afc"/>
@@ -41092,7 +41639,7 @@
       <w:r>
         <w:t xml:space="preserve">: </w:t>
       </w:r>
-      <w:hyperlink r:id="rId59" w:history="1">
+      <w:hyperlink r:id="rId64" w:history="1">
         <w:r>
           <w:rPr>
             <w:rStyle w:val="afc"/>
@@ -41310,7 +41857,7 @@
         </w:rPr>
         <w:t xml:space="preserve">: </w:t>
       </w:r>
-      <w:hyperlink r:id="rId60" w:history="1">
+      <w:hyperlink r:id="rId65" w:history="1">
         <w:r>
           <w:rPr>
             <w:rStyle w:val="afc"/>
@@ -41470,7 +42017,7 @@
         </w:rPr>
         <w:t xml:space="preserve">: </w:t>
       </w:r>
-      <w:hyperlink r:id="rId61" w:history="1">
+      <w:hyperlink r:id="rId66" w:history="1">
         <w:r>
           <w:rPr>
             <w:rStyle w:val="afc"/>
@@ -41626,7 +42173,7 @@
       <w:r>
         <w:t xml:space="preserve">: </w:t>
       </w:r>
-      <w:hyperlink r:id="rId62" w:history="1">
+      <w:hyperlink r:id="rId67" w:history="1">
         <w:r>
           <w:rPr>
             <w:rStyle w:val="afc"/>
@@ -41904,7 +42451,7 @@
         </w:rPr>
         <w:t xml:space="preserve">: </w:t>
       </w:r>
-      <w:hyperlink r:id="rId63" w:history="1">
+      <w:hyperlink r:id="rId68" w:history="1">
         <w:r>
           <w:rPr>
             <w:rStyle w:val="afc"/>
@@ -42286,10 +42833,10 @@
       </w:pPr>
       <w:r>
         <w:object w:dxaOrig="4065" w:dyaOrig="3406" w14:anchorId="0A1A995F">
-          <v:shape id="_x0000_i1035" type="#_x0000_t75" style="width:186.75pt;height:157.5pt" o:ole="">
-            <v:imagedata r:id="rId64" o:title=""/>
+          <v:shape id="_x0000_i1041" type="#_x0000_t75" style="width:186.75pt;height:157.5pt" o:ole="">
+            <v:imagedata r:id="rId69" o:title=""/>
           </v:shape>
-          <o:OLEObject Type="Embed" ProgID="Visio.Drawing.15" ShapeID="_x0000_i1035" DrawAspect="Content" ObjectID="_1680779890" r:id="rId65"/>
+          <o:OLEObject Type="Embed" ProgID="Visio.Drawing.15" ShapeID="_x0000_i1041" DrawAspect="Content" ObjectID="_1680816230" r:id="rId70"/>
         </w:object>
       </w:r>
     </w:p>
@@ -42538,10 +43085,10 @@
       </w:pPr>
       <w:r>
         <w:object w:dxaOrig="3406" w:dyaOrig="1320" w14:anchorId="045CAC06">
-          <v:shape id="_x0000_i1036" type="#_x0000_t75" style="width:173.25pt;height:65.25pt" o:ole="">
-            <v:imagedata r:id="rId66" o:title=""/>
+          <v:shape id="_x0000_i1042" type="#_x0000_t75" style="width:173.25pt;height:65.25pt" o:ole="">
+            <v:imagedata r:id="rId71" o:title=""/>
           </v:shape>
-          <o:OLEObject Type="Embed" ProgID="Visio.Drawing.15" ShapeID="_x0000_i1036" DrawAspect="Content" ObjectID="_1680779891" r:id="rId67"/>
+          <o:OLEObject Type="Embed" ProgID="Visio.Drawing.15" ShapeID="_x0000_i1042" DrawAspect="Content" ObjectID="_1680816231" r:id="rId72"/>
         </w:object>
       </w:r>
     </w:p>
@@ -42605,10 +43152,10 @@
       </w:pPr>
       <w:r>
         <w:object w:dxaOrig="2356" w:dyaOrig="1200" w14:anchorId="4C2F2B24">
-          <v:shape id="_x0000_i1037" type="#_x0000_t75" style="width:114.75pt;height:57.75pt" o:ole="">
-            <v:imagedata r:id="rId68" o:title=""/>
+          <v:shape id="_x0000_i1043" type="#_x0000_t75" style="width:114.75pt;height:57.75pt" o:ole="">
+            <v:imagedata r:id="rId73" o:title=""/>
           </v:shape>
-          <o:OLEObject Type="Embed" ProgID="Visio.Drawing.15" ShapeID="_x0000_i1037" DrawAspect="Content" ObjectID="_1680779892" r:id="rId69"/>
+          <o:OLEObject Type="Embed" ProgID="Visio.Drawing.15" ShapeID="_x0000_i1043" DrawAspect="Content" ObjectID="_1680816232" r:id="rId74"/>
         </w:object>
       </w:r>
     </w:p>
@@ -42677,10 +43224,10 @@
       </w:pPr>
       <w:r>
         <w:object w:dxaOrig="2356" w:dyaOrig="1231" w14:anchorId="14F51BE1">
-          <v:shape id="_x0000_i1038" type="#_x0000_t75" style="width:114.75pt;height:65.25pt" o:ole="">
-            <v:imagedata r:id="rId70" o:title=""/>
+          <v:shape id="_x0000_i1044" type="#_x0000_t75" style="width:114.75pt;height:65.25pt" o:ole="">
+            <v:imagedata r:id="rId75" o:title=""/>
           </v:shape>
-          <o:OLEObject Type="Embed" ProgID="Visio.Drawing.15" ShapeID="_x0000_i1038" DrawAspect="Content" ObjectID="_1680779893" r:id="rId71"/>
+          <o:OLEObject Type="Embed" ProgID="Visio.Drawing.15" ShapeID="_x0000_i1044" DrawAspect="Content" ObjectID="_1680816233" r:id="rId76"/>
         </w:object>
       </w:r>
     </w:p>
@@ -42751,10 +43298,10 @@
       </w:pPr>
       <w:r>
         <w:object w:dxaOrig="2371" w:dyaOrig="540" w14:anchorId="4B1CBB6A">
-          <v:shape id="_x0000_i1039" type="#_x0000_t75" style="width:122.25pt;height:29.25pt" o:ole="">
-            <v:imagedata r:id="rId72" o:title=""/>
+          <v:shape id="_x0000_i1045" type="#_x0000_t75" style="width:122.25pt;height:29.25pt" o:ole="">
+            <v:imagedata r:id="rId77" o:title=""/>
           </v:shape>
-          <o:OLEObject Type="Embed" ProgID="Visio.Drawing.15" ShapeID="_x0000_i1039" DrawAspect="Content" ObjectID="_1680779894" r:id="rId73"/>
+          <o:OLEObject Type="Embed" ProgID="Visio.Drawing.15" ShapeID="_x0000_i1045" DrawAspect="Content" ObjectID="_1680816234" r:id="rId78"/>
         </w:object>
       </w:r>
     </w:p>
@@ -42815,10 +43362,10 @@
       </w:pPr>
       <w:r>
         <w:object w:dxaOrig="10411" w:dyaOrig="4291" w14:anchorId="21BBBCD4">
-          <v:shape id="_x0000_i1040" type="#_x0000_t75" style="width:436.5pt;height:177.75pt" o:ole="">
-            <v:imagedata r:id="rId74" o:title=""/>
+          <v:shape id="_x0000_i1046" type="#_x0000_t75" style="width:436.5pt;height:177.75pt" o:ole="">
+            <v:imagedata r:id="rId79" o:title=""/>
           </v:shape>
-          <o:OLEObject Type="Embed" ProgID="Visio.Drawing.15" ShapeID="_x0000_i1040" DrawAspect="Content" ObjectID="_1680779895" r:id="rId75"/>
+          <o:OLEObject Type="Embed" ProgID="Visio.Drawing.15" ShapeID="_x0000_i1046" DrawAspect="Content" ObjectID="_1680816235" r:id="rId80"/>
         </w:object>
       </w:r>
     </w:p>
@@ -42853,10 +43400,10 @@
       </w:pPr>
       <w:r>
         <w:object w:dxaOrig="13425" w:dyaOrig="6780" w14:anchorId="04BA204C">
-          <v:shape id="_x0000_i1041" type="#_x0000_t75" style="width:468.75pt;height:237.75pt" o:ole="">
-            <v:imagedata r:id="rId76" o:title=""/>
+          <v:shape id="_x0000_i1047" type="#_x0000_t75" style="width:468.75pt;height:237.75pt" o:ole="">
+            <v:imagedata r:id="rId81" o:title=""/>
           </v:shape>
-          <o:OLEObject Type="Embed" ProgID="Visio.Drawing.15" ShapeID="_x0000_i1041" DrawAspect="Content" ObjectID="_1680779896" r:id="rId77"/>
+          <o:OLEObject Type="Embed" ProgID="Visio.Drawing.15" ShapeID="_x0000_i1047" DrawAspect="Content" ObjectID="_1680816236" r:id="rId82"/>
         </w:object>
       </w:r>
     </w:p>
@@ -43054,10 +43601,10 @@
       </w:pPr>
       <w:r>
         <w:object w:dxaOrig="2310" w:dyaOrig="721" w14:anchorId="3A058F6D">
-          <v:shape id="_x0000_i1042" type="#_x0000_t75" style="width:114.75pt;height:36pt" o:ole="">
-            <v:imagedata r:id="rId78" o:title=""/>
+          <v:shape id="_x0000_i1048" type="#_x0000_t75" style="width:114.75pt;height:36pt" o:ole="">
+            <v:imagedata r:id="rId83" o:title=""/>
           </v:shape>
-          <o:OLEObject Type="Embed" ProgID="Visio.Drawing.15" ShapeID="_x0000_i1042" DrawAspect="Content" ObjectID="_1680779897" r:id="rId79"/>
+          <o:OLEObject Type="Embed" ProgID="Visio.Drawing.15" ShapeID="_x0000_i1048" DrawAspect="Content" ObjectID="_1680816237" r:id="rId84"/>
         </w:object>
       </w:r>
     </w:p>
@@ -43319,10 +43866,10 @@
       </w:pPr>
       <w:r>
         <w:object w:dxaOrig="3120" w:dyaOrig="2790" w14:anchorId="26B88F07">
-          <v:shape id="_x0000_i1043" type="#_x0000_t75" style="width:132pt;height:110.25pt" o:ole="">
-            <v:imagedata r:id="rId80" o:title=""/>
+          <v:shape id="_x0000_i1049" type="#_x0000_t75" style="width:132pt;height:110.25pt" o:ole="">
+            <v:imagedata r:id="rId85" o:title=""/>
           </v:shape>
-          <o:OLEObject Type="Embed" ProgID="Visio.Drawing.15" ShapeID="_x0000_i1043" DrawAspect="Content" ObjectID="_1680779898" r:id="rId81"/>
+          <o:OLEObject Type="Embed" ProgID="Visio.Drawing.15" ShapeID="_x0000_i1049" DrawAspect="Content" ObjectID="_1680816238" r:id="rId86"/>
         </w:object>
       </w:r>
     </w:p>
@@ -43404,7 +43951,7 @@
                     <pic:cNvPicPr/>
                   </pic:nvPicPr>
                   <pic:blipFill rotWithShape="1">
-                    <a:blip r:embed="rId82"/>
+                    <a:blip r:embed="rId87"/>
                     <a:srcRect l="-1" t="5131" r="1839"/>
                     <a:stretch/>
                   </pic:blipFill>
@@ -43564,10 +44111,10 @@
       </w:pPr>
       <w:r>
         <w:object w:dxaOrig="1845" w:dyaOrig="1036" w14:anchorId="11FA0D01">
-          <v:shape id="_x0000_i1044" type="#_x0000_t75" style="width:78pt;height:42pt" o:ole="">
-            <v:imagedata r:id="rId83" o:title=""/>
+          <v:shape id="_x0000_i1050" type="#_x0000_t75" style="width:78pt;height:42pt" o:ole="">
+            <v:imagedata r:id="rId88" o:title=""/>
           </v:shape>
-          <o:OLEObject Type="Embed" ProgID="Visio.Drawing.15" ShapeID="_x0000_i1044" DrawAspect="Content" ObjectID="_1680779899" r:id="rId84"/>
+          <o:OLEObject Type="Embed" ProgID="Visio.Drawing.15" ShapeID="_x0000_i1050" DrawAspect="Content" ObjectID="_1680816239" r:id="rId89"/>
         </w:object>
       </w:r>
     </w:p>
@@ -43626,10 +44173,10 @@
       </w:pPr>
       <w:r>
         <w:object w:dxaOrig="3076" w:dyaOrig="1861" w14:anchorId="081247AD">
-          <v:shape id="_x0000_i1045" type="#_x0000_t75" style="width:120.75pt;height:74.25pt" o:ole="">
-            <v:imagedata r:id="rId85" o:title=""/>
+          <v:shape id="_x0000_i1051" type="#_x0000_t75" style="width:120.75pt;height:74.25pt" o:ole="">
+            <v:imagedata r:id="rId90" o:title=""/>
           </v:shape>
-          <o:OLEObject Type="Embed" ProgID="Visio.Drawing.15" ShapeID="_x0000_i1045" DrawAspect="Content" ObjectID="_1680779900" r:id="rId86"/>
+          <o:OLEObject Type="Embed" ProgID="Visio.Drawing.15" ShapeID="_x0000_i1051" DrawAspect="Content" ObjectID="_1680816240" r:id="rId91"/>
         </w:object>
       </w:r>
     </w:p>
@@ -43701,10 +44248,10 @@
       </w:pPr>
       <w:r>
         <w:object w:dxaOrig="6165" w:dyaOrig="3060" w14:anchorId="46CEDE7F">
-          <v:shape id="_x0000_i1046" type="#_x0000_t75" style="width:223.5pt;height:108.75pt" o:ole="">
-            <v:imagedata r:id="rId87" o:title=""/>
+          <v:shape id="_x0000_i1052" type="#_x0000_t75" style="width:223.5pt;height:108.75pt" o:ole="">
+            <v:imagedata r:id="rId92" o:title=""/>
           </v:shape>
-          <o:OLEObject Type="Embed" ProgID="Visio.Drawing.15" ShapeID="_x0000_i1046" DrawAspect="Content" ObjectID="_1680779901" r:id="rId88"/>
+          <o:OLEObject Type="Embed" ProgID="Visio.Drawing.15" ShapeID="_x0000_i1052" DrawAspect="Content" ObjectID="_1680816241" r:id="rId93"/>
         </w:object>
       </w:r>
     </w:p>
@@ -43748,10 +44295,10 @@
       </w:pPr>
       <w:r>
         <w:object w:dxaOrig="6165" w:dyaOrig="4815" w14:anchorId="44EBE290">
-          <v:shape id="_x0000_i1047" type="#_x0000_t75" style="width:222pt;height:170.25pt" o:ole="">
-            <v:imagedata r:id="rId89" o:title=""/>
+          <v:shape id="_x0000_i1053" type="#_x0000_t75" style="width:222pt;height:170.25pt" o:ole="">
+            <v:imagedata r:id="rId94" o:title=""/>
           </v:shape>
-          <o:OLEObject Type="Embed" ProgID="Visio.Drawing.15" ShapeID="_x0000_i1047" DrawAspect="Content" ObjectID="_1680779902" r:id="rId90"/>
+          <o:OLEObject Type="Embed" ProgID="Visio.Drawing.15" ShapeID="_x0000_i1053" DrawAspect="Content" ObjectID="_1680816242" r:id="rId95"/>
         </w:object>
       </w:r>
     </w:p>
@@ -43795,10 +44342,10 @@
       </w:pPr>
       <w:r>
         <w:object w:dxaOrig="4291" w:dyaOrig="2446" w14:anchorId="653396C3">
-          <v:shape id="_x0000_i1048" type="#_x0000_t75" style="width:158.25pt;height:90pt" o:ole="">
-            <v:imagedata r:id="rId91" o:title=""/>
+          <v:shape id="_x0000_i1054" type="#_x0000_t75" style="width:158.25pt;height:90pt" o:ole="">
+            <v:imagedata r:id="rId96" o:title=""/>
           </v:shape>
-          <o:OLEObject Type="Embed" ProgID="Visio.Drawing.15" ShapeID="_x0000_i1048" DrawAspect="Content" ObjectID="_1680779903" r:id="rId92"/>
+          <o:OLEObject Type="Embed" ProgID="Visio.Drawing.15" ShapeID="_x0000_i1054" DrawAspect="Content" ObjectID="_1680816243" r:id="rId97"/>
         </w:object>
       </w:r>
     </w:p>
@@ -43822,10 +44369,10 @@
       </w:pPr>
       <w:r>
         <w:object w:dxaOrig="10831" w:dyaOrig="13876" w14:anchorId="25D0A734">
-          <v:shape id="_x0000_i1049" type="#_x0000_t75" style="width:377.25pt;height:488.25pt" o:ole="">
-            <v:imagedata r:id="rId93" o:title=""/>
+          <v:shape id="_x0000_i1055" type="#_x0000_t75" style="width:377.25pt;height:488.25pt" o:ole="">
+            <v:imagedata r:id="rId98" o:title=""/>
           </v:shape>
-          <o:OLEObject Type="Embed" ProgID="Visio.Drawing.15" ShapeID="_x0000_i1049" DrawAspect="Content" ObjectID="_1680779904" r:id="rId94"/>
+          <o:OLEObject Type="Embed" ProgID="Visio.Drawing.15" ShapeID="_x0000_i1055" DrawAspect="Content" ObjectID="_1680816244" r:id="rId99"/>
         </w:object>
       </w:r>
     </w:p>
@@ -43920,10 +44467,10 @@
       </w:pPr>
       <w:r>
         <w:object w:dxaOrig="2476" w:dyaOrig="946" w14:anchorId="6FB97B7E">
-          <v:shape id="_x0000_i1050" type="#_x0000_t75" style="width:105.75pt;height:37.5pt" o:ole="">
-            <v:imagedata r:id="rId95" o:title=""/>
+          <v:shape id="_x0000_i1056" type="#_x0000_t75" style="width:105.75pt;height:37.5pt" o:ole="">
+            <v:imagedata r:id="rId100" o:title=""/>
           </v:shape>
-          <o:OLEObject Type="Embed" ProgID="Visio.Drawing.15" ShapeID="_x0000_i1050" DrawAspect="Content" ObjectID="_1680779905" r:id="rId96"/>
+          <o:OLEObject Type="Embed" ProgID="Visio.Drawing.15" ShapeID="_x0000_i1056" DrawAspect="Content" ObjectID="_1680816245" r:id="rId101"/>
         </w:object>
       </w:r>
     </w:p>
@@ -43952,10 +44499,10 @@
       </w:pPr>
       <w:r>
         <w:object w:dxaOrig="6016" w:dyaOrig="3271" w14:anchorId="4244246B">
-          <v:shape id="_x0000_i1051" type="#_x0000_t75" style="width:238.5pt;height:130.5pt" o:ole="">
-            <v:imagedata r:id="rId97" o:title=""/>
+          <v:shape id="_x0000_i1057" type="#_x0000_t75" style="width:238.5pt;height:130.5pt" o:ole="">
+            <v:imagedata r:id="rId102" o:title=""/>
           </v:shape>
-          <o:OLEObject Type="Embed" ProgID="Visio.Drawing.15" ShapeID="_x0000_i1051" DrawAspect="Content" ObjectID="_1680779906" r:id="rId98"/>
+          <o:OLEObject Type="Embed" ProgID="Visio.Drawing.15" ShapeID="_x0000_i1057" DrawAspect="Content" ObjectID="_1680816246" r:id="rId103"/>
         </w:object>
       </w:r>
     </w:p>
@@ -44034,7 +44581,7 @@
                     <pic:cNvPicPr/>
                   </pic:nvPicPr>
                   <pic:blipFill>
-                    <a:blip r:embed="rId99"/>
+                    <a:blip r:embed="rId104"/>
                     <a:stretch>
                       <a:fillRect/>
                     </a:stretch>
@@ -44191,7 +44738,7 @@
                     <pic:cNvPicPr/>
                   </pic:nvPicPr>
                   <pic:blipFill>
-                    <a:blip r:embed="rId100"/>
+                    <a:blip r:embed="rId105"/>
                     <a:stretch>
                       <a:fillRect/>
                     </a:stretch>
@@ -44242,10 +44789,10 @@
       </w:pPr>
       <w:r>
         <w:object w:dxaOrig="7561" w:dyaOrig="4876" w14:anchorId="269ABE72">
-          <v:shape id="_x0000_i1052" type="#_x0000_t75" style="width:396pt;height:245.25pt" o:ole="">
-            <v:imagedata r:id="rId101" o:title=""/>
+          <v:shape id="_x0000_i1058" type="#_x0000_t75" style="width:396pt;height:245.25pt" o:ole="">
+            <v:imagedata r:id="rId106" o:title=""/>
           </v:shape>
-          <o:OLEObject Type="Embed" ProgID="Visio.Drawing.15" ShapeID="_x0000_i1052" DrawAspect="Content" ObjectID="_1680779907" r:id="rId102"/>
+          <o:OLEObject Type="Embed" ProgID="Visio.Drawing.15" ShapeID="_x0000_i1058" DrawAspect="Content" ObjectID="_1680816247" r:id="rId107"/>
         </w:object>
       </w:r>
     </w:p>
@@ -44333,10 +44880,10 @@
       </w:pPr>
       <w:r>
         <w:object w:dxaOrig="4276" w:dyaOrig="6691" w14:anchorId="14402282">
-          <v:shape id="_x0000_i1053" type="#_x0000_t75" style="width:174pt;height:279.75pt" o:ole="">
-            <v:imagedata r:id="rId103" o:title=""/>
+          <v:shape id="_x0000_i1059" type="#_x0000_t75" style="width:174pt;height:279.75pt" o:ole="">
+            <v:imagedata r:id="rId108" o:title=""/>
           </v:shape>
-          <o:OLEObject Type="Embed" ProgID="Visio.Drawing.15" ShapeID="_x0000_i1053" DrawAspect="Content" ObjectID="_1680779908" r:id="rId104"/>
+          <o:OLEObject Type="Embed" ProgID="Visio.Drawing.15" ShapeID="_x0000_i1059" DrawAspect="Content" ObjectID="_1680816248" r:id="rId109"/>
         </w:object>
       </w:r>
     </w:p>
@@ -44463,7 +45010,7 @@
                     </pic:cNvPicPr>
                   </pic:nvPicPr>
                   <pic:blipFill>
-                    <a:blip r:embed="rId105">
+                    <a:blip r:embed="rId110">
                       <a:extLst>
                         <a:ext uri="{28A0092B-C50C-407E-A947-70E740481C1C}">
                           <a14:useLocalDpi xmlns:a14="http://schemas.microsoft.com/office/drawing/2010/main" val="0"/>
@@ -44558,10 +45105,10 @@
       </w:pPr>
       <w:r>
         <w:object w:dxaOrig="17385" w:dyaOrig="19726" w14:anchorId="687F631A">
-          <v:shape id="_x0000_i1054" type="#_x0000_t75" style="width:466.5pt;height:554.25pt" o:ole="">
-            <v:imagedata r:id="rId106" o:title=""/>
+          <v:shape id="_x0000_i1060" type="#_x0000_t75" style="width:466.5pt;height:554.25pt" o:ole="">
+            <v:imagedata r:id="rId111" o:title=""/>
           </v:shape>
-          <o:OLEObject Type="Embed" ProgID="Visio.Drawing.15" ShapeID="_x0000_i1054" DrawAspect="Content" ObjectID="_1680779909" r:id="rId107"/>
+          <o:OLEObject Type="Embed" ProgID="Visio.Drawing.15" ShapeID="_x0000_i1060" DrawAspect="Content" ObjectID="_1680816249" r:id="rId112"/>
         </w:object>
       </w:r>
     </w:p>
@@ -44630,10 +45177,10 @@
       </w:pPr>
       <w:r>
         <w:object w:dxaOrig="1590" w:dyaOrig="660" w14:anchorId="4A57AF02">
-          <v:shape id="_x0000_i1055" type="#_x0000_t75" style="width:78.75pt;height:36pt" o:ole="">
-            <v:imagedata r:id="rId108" o:title=""/>
+          <v:shape id="_x0000_i1061" type="#_x0000_t75" style="width:78.75pt;height:36pt" o:ole="">
+            <v:imagedata r:id="rId113" o:title=""/>
           </v:shape>
-          <o:OLEObject Type="Embed" ProgID="Visio.Drawing.15" ShapeID="_x0000_i1055" DrawAspect="Content" ObjectID="_1680779910" r:id="rId109"/>
+          <o:OLEObject Type="Embed" ProgID="Visio.Drawing.15" ShapeID="_x0000_i1061" DrawAspect="Content" ObjectID="_1680816250" r:id="rId114"/>
         </w:object>
       </w:r>
     </w:p>
@@ -44662,10 +45209,10 @@
       </w:pPr>
       <w:r>
         <w:object w:dxaOrig="2521" w:dyaOrig="1200" w14:anchorId="63769863">
-          <v:shape id="_x0000_i1056" type="#_x0000_t75" style="width:122.25pt;height:57.75pt" o:ole="">
-            <v:imagedata r:id="rId110" o:title=""/>
+          <v:shape id="_x0000_i1062" type="#_x0000_t75" style="width:122.25pt;height:57.75pt" o:ole="">
+            <v:imagedata r:id="rId115" o:title=""/>
           </v:shape>
-          <o:OLEObject Type="Embed" ProgID="Visio.Drawing.15" ShapeID="_x0000_i1056" DrawAspect="Content" ObjectID="_1680779911" r:id="rId111"/>
+          <o:OLEObject Type="Embed" ProgID="Visio.Drawing.15" ShapeID="_x0000_i1062" DrawAspect="Content" ObjectID="_1680816251" r:id="rId116"/>
         </w:object>
       </w:r>
     </w:p>
@@ -44745,10 +45292,10 @@
       </w:pPr>
       <w:r>
         <w:object w:dxaOrig="7125" w:dyaOrig="7846" w14:anchorId="7646AC29">
-          <v:shape id="_x0000_i1057" type="#_x0000_t75" style="width:333pt;height:374.25pt" o:ole="">
-            <v:imagedata r:id="rId112" o:title=""/>
+          <v:shape id="_x0000_i1063" type="#_x0000_t75" style="width:333pt;height:374.25pt" o:ole="">
+            <v:imagedata r:id="rId117" o:title=""/>
           </v:shape>
-          <o:OLEObject Type="Embed" ProgID="Visio.Drawing.15" ShapeID="_x0000_i1057" DrawAspect="Content" ObjectID="_1680779912" r:id="rId113"/>
+          <o:OLEObject Type="Embed" ProgID="Visio.Drawing.15" ShapeID="_x0000_i1063" DrawAspect="Content" ObjectID="_1680816252" r:id="rId118"/>
         </w:object>
       </w:r>
     </w:p>
@@ -44866,10 +45413,10 @@
       </w:pPr>
       <w:r>
         <w:object w:dxaOrig="11295" w:dyaOrig="12886" w14:anchorId="31F04390">
-          <v:shape id="_x0000_i1058" type="#_x0000_t75" style="width:468pt;height:532.5pt" o:ole="">
-            <v:imagedata r:id="rId114" o:title=""/>
+          <v:shape id="_x0000_i1064" type="#_x0000_t75" style="width:468pt;height:532.5pt" o:ole="">
+            <v:imagedata r:id="rId119" o:title=""/>
           </v:shape>
-          <o:OLEObject Type="Embed" ProgID="Visio.Drawing.15" ShapeID="_x0000_i1058" DrawAspect="Content" ObjectID="_1680779913" r:id="rId115"/>
+          <o:OLEObject Type="Embed" ProgID="Visio.Drawing.15" ShapeID="_x0000_i1064" DrawAspect="Content" ObjectID="_1680816253" r:id="rId120"/>
         </w:object>
       </w:r>
     </w:p>
@@ -50953,7 +51500,7 @@
 </file>
 
 <file path=word/endnotes.xml><?xml version="1.0" encoding="utf-8"?>
-<w:endnotes xmlns:wpc="http://schemas.microsoft.com/office/word/2010/wordprocessingCanvas" xmlns:cx="http://schemas.microsoft.com/office/drawing/2014/chartex" xmlns:cx1="http://schemas.microsoft.com/office/drawing/2015/9/8/chartex" xmlns:cx2="http://schemas.microsoft.com/office/drawing/2015/10/21/chartex" xmlns:cx3="http://schemas.microsoft.com/office/drawing/2016/5/9/chartex" xmlns:cx4="http://schemas.microsoft.com/office/drawing/2016/5/10/chartex" xmlns:cx5="http://schemas.microsoft.com/office/drawing/2016/5/11/chartex" xmlns:cx6="http://schemas.microsoft.com/office/drawing/2016/5/12/chartex" xmlns:cx7="http://schemas.microsoft.com/office/drawing/2016/5/13/chartex" xmlns:cx8="http://schemas.microsoft.com/office/drawing/2016/5/14/chartex" xmlns:mc="http://schemas.openxmlformats.org/markup-compatibility/2006" xmlns:aink="http://schemas.microsoft.com/office/drawing/2016/ink" xmlns:am3d="http://schemas.microsoft.com/office/drawing/2017/model3d" xmlns:o="urn:schemas-microsoft-com:office:office" xmlns:r="http://schemas.openxmlformats.org/officeDocument/2006/relationships" xmlns:m="http://schemas.openxmlformats.org/officeDocument/2006/math" xmlns:v="urn:schemas-microsoft-com:vml" xmlns:wp14="http://schemas.microsoft.com/office/word/2010/wordprocessingDrawing" xmlns:wp="http://schemas.openxmlformats.org/drawingml/2006/wordprocessingDrawing" xmlns:w10="urn:schemas-microsoft-com:office:word" xmlns:w="http://schemas.openxmlformats.org/wordprocessingml/2006/main" xmlns:w14="http://schemas.microsoft.com/office/word/2010/wordml" xmlns:w15="http://schemas.microsoft.com/office/word/2012/wordml" xmlns:w16cex="http://schemas.microsoft.com/office/word/2018/wordml/cex" xmlns:w16cid="http://schemas.microsoft.com/office/word/2016/wordml/cid" xmlns:w16="http://schemas.microsoft.com/office/word/2018/wordml" xmlns:w16se="http://schemas.microsoft.com/office/word/2015/wordml/symex" xmlns:wpg="http://schemas.microsoft.com/office/word/2010/wordprocessingGroup" xmlns:wpi="http://schemas.microsoft.com/office/word/2010/wordprocessingInk" xmlns:wne="http://schemas.microsoft.com/office/word/2006/wordml" xmlns:wps="http://schemas.microsoft.com/office/word/2010/wordprocessingShape" mc:Ignorable="w14 w15 w16se w16cid w16 w16cex wp14">
+<w:endnotes xmlns:wpc="http://schemas.microsoft.com/office/word/2010/wordprocessingCanvas" xmlns:cx="http://schemas.microsoft.com/office/drawing/2014/chartex" xmlns:cx1="http://schemas.microsoft.com/office/drawing/2015/9/8/chartex" xmlns:cx2="http://schemas.microsoft.com/office/drawing/2015/10/21/chartex" xmlns:cx3="http://schemas.microsoft.com/office/drawing/2016/5/9/chartex" xmlns:cx4="http://schemas.microsoft.com/office/drawing/2016/5/10/chartex" xmlns:cx5="http://schemas.microsoft.com/office/drawing/2016/5/11/chartex" xmlns:cx6="http://schemas.microsoft.com/office/drawing/2016/5/12/chartex" xmlns:cx7="http://schemas.microsoft.com/office/drawing/2016/5/13/chartex" xmlns:cx8="http://schemas.microsoft.com/office/drawing/2016/5/14/chartex" xmlns:mc="http://schemas.openxmlformats.org/markup-compatibility/2006" xmlns:aink="http://schemas.microsoft.com/office/drawing/2016/ink" xmlns:am3d="http://schemas.microsoft.com/office/drawing/2017/model3d" xmlns:o="urn:schemas-microsoft-com:office:office" xmlns:r="http://schemas.openxmlformats.org/officeDocument/2006/relationships" xmlns:m="http://schemas.openxmlformats.org/officeDocument/2006/math" xmlns:v="urn:schemas-microsoft-com:vml" xmlns:wp14="http://schemas.microsoft.com/office/word/2010/wordprocessingDrawing" xmlns:wp="http://schemas.openxmlformats.org/drawingml/2006/wordprocessingDrawing" xmlns:w10="urn:schemas-microsoft-com:office:word" xmlns:w="http://schemas.openxmlformats.org/wordprocessingml/2006/main" xmlns:w14="http://schemas.microsoft.com/office/word/2010/wordml" xmlns:w15="http://schemas.microsoft.com/office/word/2012/wordml" xmlns:w16cex="http://schemas.microsoft.com/office/word/2018/wordml/cex" xmlns:w16cid="http://schemas.microsoft.com/office/word/2016/wordml/cid" xmlns:w16="http://schemas.microsoft.com/office/word/2018/wordml" xmlns:w16sdtdh="http://schemas.microsoft.com/office/word/2020/wordml/sdtdatahash" xmlns:w16se="http://schemas.microsoft.com/office/word/2015/wordml/symex" xmlns:wpg="http://schemas.microsoft.com/office/word/2010/wordprocessingGroup" xmlns:wpi="http://schemas.microsoft.com/office/word/2010/wordprocessingInk" xmlns:wne="http://schemas.microsoft.com/office/word/2006/wordml" xmlns:wps="http://schemas.microsoft.com/office/word/2010/wordprocessingShape" mc:Ignorable="w14 w15 w16se w16cid w16 w16cex w16sdtdh wp14">
   <w:endnote w:type="separator" w:id="-1">
     <w:p>
       <w:pPr>
@@ -50978,7 +51525,7 @@
 </file>
 
 <file path=word/footer1.xml><?xml version="1.0" encoding="utf-8"?>
-<w:ftr xmlns:wpc="http://schemas.microsoft.com/office/word/2010/wordprocessingCanvas" xmlns:cx="http://schemas.microsoft.com/office/drawing/2014/chartex" xmlns:cx1="http://schemas.microsoft.com/office/drawing/2015/9/8/chartex" xmlns:cx2="http://schemas.microsoft.com/office/drawing/2015/10/21/chartex" xmlns:cx3="http://schemas.microsoft.com/office/drawing/2016/5/9/chartex" xmlns:cx4="http://schemas.microsoft.com/office/drawing/2016/5/10/chartex" xmlns:cx5="http://schemas.microsoft.com/office/drawing/2016/5/11/chartex" xmlns:cx6="http://schemas.microsoft.com/office/drawing/2016/5/12/chartex" xmlns:cx7="http://schemas.microsoft.com/office/drawing/2016/5/13/chartex" xmlns:cx8="http://schemas.microsoft.com/office/drawing/2016/5/14/chartex" xmlns:mc="http://schemas.openxmlformats.org/markup-compatibility/2006" xmlns:aink="http://schemas.microsoft.com/office/drawing/2016/ink" xmlns:am3d="http://schemas.microsoft.com/office/drawing/2017/model3d" xmlns:o="urn:schemas-microsoft-com:office:office" xmlns:r="http://schemas.openxmlformats.org/officeDocument/2006/relationships" xmlns:m="http://schemas.openxmlformats.org/officeDocument/2006/math" xmlns:v="urn:schemas-microsoft-com:vml" xmlns:wp14="http://schemas.microsoft.com/office/word/2010/wordprocessingDrawing" xmlns:wp="http://schemas.openxmlformats.org/drawingml/2006/wordprocessingDrawing" xmlns:w10="urn:schemas-microsoft-com:office:word" xmlns:w="http://schemas.openxmlformats.org/wordprocessingml/2006/main" xmlns:w14="http://schemas.microsoft.com/office/word/2010/wordml" xmlns:w15="http://schemas.microsoft.com/office/word/2012/wordml" xmlns:w16cex="http://schemas.microsoft.com/office/word/2018/wordml/cex" xmlns:w16cid="http://schemas.microsoft.com/office/word/2016/wordml/cid" xmlns:w16="http://schemas.microsoft.com/office/word/2018/wordml" xmlns:w16se="http://schemas.microsoft.com/office/word/2015/wordml/symex" xmlns:wpg="http://schemas.microsoft.com/office/word/2010/wordprocessingGroup" xmlns:wpi="http://schemas.microsoft.com/office/word/2010/wordprocessingInk" xmlns:wne="http://schemas.microsoft.com/office/word/2006/wordml" xmlns:wps="http://schemas.microsoft.com/office/word/2010/wordprocessingShape" mc:Ignorable="w14 w15 w16se w16cid w16 w16cex wp14">
+<w:ftr xmlns:wpc="http://schemas.microsoft.com/office/word/2010/wordprocessingCanvas" xmlns:cx="http://schemas.microsoft.com/office/drawing/2014/chartex" xmlns:cx1="http://schemas.microsoft.com/office/drawing/2015/9/8/chartex" xmlns:cx2="http://schemas.microsoft.com/office/drawing/2015/10/21/chartex" xmlns:cx3="http://schemas.microsoft.com/office/drawing/2016/5/9/chartex" xmlns:cx4="http://schemas.microsoft.com/office/drawing/2016/5/10/chartex" xmlns:cx5="http://schemas.microsoft.com/office/drawing/2016/5/11/chartex" xmlns:cx6="http://schemas.microsoft.com/office/drawing/2016/5/12/chartex" xmlns:cx7="http://schemas.microsoft.com/office/drawing/2016/5/13/chartex" xmlns:cx8="http://schemas.microsoft.com/office/drawing/2016/5/14/chartex" xmlns:mc="http://schemas.openxmlformats.org/markup-compatibility/2006" xmlns:aink="http://schemas.microsoft.com/office/drawing/2016/ink" xmlns:am3d="http://schemas.microsoft.com/office/drawing/2017/model3d" xmlns:o="urn:schemas-microsoft-com:office:office" xmlns:r="http://schemas.openxmlformats.org/officeDocument/2006/relationships" xmlns:m="http://schemas.openxmlformats.org/officeDocument/2006/math" xmlns:v="urn:schemas-microsoft-com:vml" xmlns:wp14="http://schemas.microsoft.com/office/word/2010/wordprocessingDrawing" xmlns:wp="http://schemas.openxmlformats.org/drawingml/2006/wordprocessingDrawing" xmlns:w10="urn:schemas-microsoft-com:office:word" xmlns:w="http://schemas.openxmlformats.org/wordprocessingml/2006/main" xmlns:w14="http://schemas.microsoft.com/office/word/2010/wordml" xmlns:w15="http://schemas.microsoft.com/office/word/2012/wordml" xmlns:w16cex="http://schemas.microsoft.com/office/word/2018/wordml/cex" xmlns:w16cid="http://schemas.microsoft.com/office/word/2016/wordml/cid" xmlns:w16="http://schemas.microsoft.com/office/word/2018/wordml" xmlns:w16sdtdh="http://schemas.microsoft.com/office/word/2020/wordml/sdtdatahash" xmlns:w16se="http://schemas.microsoft.com/office/word/2015/wordml/symex" xmlns:wpg="http://schemas.microsoft.com/office/word/2010/wordprocessingGroup" xmlns:wpi="http://schemas.microsoft.com/office/word/2010/wordprocessingInk" xmlns:wne="http://schemas.microsoft.com/office/word/2006/wordml" xmlns:wps="http://schemas.microsoft.com/office/word/2010/wordprocessingShape" mc:Ignorable="w14 w15 w16se w16cid w16 w16cex w16sdtdh wp14">
   <w:sdt>
     <w:sdtPr>
       <w:id w:val="-1909681874"/>
@@ -50987,7 +51534,6 @@
         <w:docPartUnique/>
       </w:docPartObj>
     </w:sdtPr>
-    <w:sdtEndPr/>
     <w:sdtContent>
       <w:p>
         <w:pPr>
@@ -51020,7 +51566,7 @@
 </file>
 
 <file path=word/footnotes.xml><?xml version="1.0" encoding="utf-8"?>
-<w:footnotes xmlns:wpc="http://schemas.microsoft.com/office/word/2010/wordprocessingCanvas" xmlns:cx="http://schemas.microsoft.com/office/drawing/2014/chartex" xmlns:cx1="http://schemas.microsoft.com/office/drawing/2015/9/8/chartex" xmlns:cx2="http://schemas.microsoft.com/office/drawing/2015/10/21/chartex" xmlns:cx3="http://schemas.microsoft.com/office/drawing/2016/5/9/chartex" xmlns:cx4="http://schemas.microsoft.com/office/drawing/2016/5/10/chartex" xmlns:cx5="http://schemas.microsoft.com/office/drawing/2016/5/11/chartex" xmlns:cx6="http://schemas.microsoft.com/office/drawing/2016/5/12/chartex" xmlns:cx7="http://schemas.microsoft.com/office/drawing/2016/5/13/chartex" xmlns:cx8="http://schemas.microsoft.com/office/drawing/2016/5/14/chartex" xmlns:mc="http://schemas.openxmlformats.org/markup-compatibility/2006" xmlns:aink="http://schemas.microsoft.com/office/drawing/2016/ink" xmlns:am3d="http://schemas.microsoft.com/office/drawing/2017/model3d" xmlns:o="urn:schemas-microsoft-com:office:office" xmlns:r="http://schemas.openxmlformats.org/officeDocument/2006/relationships" xmlns:m="http://schemas.openxmlformats.org/officeDocument/2006/math" xmlns:v="urn:schemas-microsoft-com:vml" xmlns:wp14="http://schemas.microsoft.com/office/word/2010/wordprocessingDrawing" xmlns:wp="http://schemas.openxmlformats.org/drawingml/2006/wordprocessingDrawing" xmlns:w10="urn:schemas-microsoft-com:office:word" xmlns:w="http://schemas.openxmlformats.org/wordprocessingml/2006/main" xmlns:w14="http://schemas.microsoft.com/office/word/2010/wordml" xmlns:w15="http://schemas.microsoft.com/office/word/2012/wordml" xmlns:w16cex="http://schemas.microsoft.com/office/word/2018/wordml/cex" xmlns:w16cid="http://schemas.microsoft.com/office/word/2016/wordml/cid" xmlns:w16="http://schemas.microsoft.com/office/word/2018/wordml" xmlns:w16se="http://schemas.microsoft.com/office/word/2015/wordml/symex" xmlns:wpg="http://schemas.microsoft.com/office/word/2010/wordprocessingGroup" xmlns:wpi="http://schemas.microsoft.com/office/word/2010/wordprocessingInk" xmlns:wne="http://schemas.microsoft.com/office/word/2006/wordml" xmlns:wps="http://schemas.microsoft.com/office/word/2010/wordprocessingShape" mc:Ignorable="w14 w15 w16se w16cid w16 w16cex wp14">
+<w:footnotes xmlns:wpc="http://schemas.microsoft.com/office/word/2010/wordprocessingCanvas" xmlns:cx="http://schemas.microsoft.com/office/drawing/2014/chartex" xmlns:cx1="http://schemas.microsoft.com/office/drawing/2015/9/8/chartex" xmlns:cx2="http://schemas.microsoft.com/office/drawing/2015/10/21/chartex" xmlns:cx3="http://schemas.microsoft.com/office/drawing/2016/5/9/chartex" xmlns:cx4="http://schemas.microsoft.com/office/drawing/2016/5/10/chartex" xmlns:cx5="http://schemas.microsoft.com/office/drawing/2016/5/11/chartex" xmlns:cx6="http://schemas.microsoft.com/office/drawing/2016/5/12/chartex" xmlns:cx7="http://schemas.microsoft.com/office/drawing/2016/5/13/chartex" xmlns:cx8="http://schemas.microsoft.com/office/drawing/2016/5/14/chartex" xmlns:mc="http://schemas.openxmlformats.org/markup-compatibility/2006" xmlns:aink="http://schemas.microsoft.com/office/drawing/2016/ink" xmlns:am3d="http://schemas.microsoft.com/office/drawing/2017/model3d" xmlns:o="urn:schemas-microsoft-com:office:office" xmlns:r="http://schemas.openxmlformats.org/officeDocument/2006/relationships" xmlns:m="http://schemas.openxmlformats.org/officeDocument/2006/math" xmlns:v="urn:schemas-microsoft-com:vml" xmlns:wp14="http://schemas.microsoft.com/office/word/2010/wordprocessingDrawing" xmlns:wp="http://schemas.openxmlformats.org/drawingml/2006/wordprocessingDrawing" xmlns:w10="urn:schemas-microsoft-com:office:word" xmlns:w="http://schemas.openxmlformats.org/wordprocessingml/2006/main" xmlns:w14="http://schemas.microsoft.com/office/word/2010/wordml" xmlns:w15="http://schemas.microsoft.com/office/word/2012/wordml" xmlns:w16cex="http://schemas.microsoft.com/office/word/2018/wordml/cex" xmlns:w16cid="http://schemas.microsoft.com/office/word/2016/wordml/cid" xmlns:w16="http://schemas.microsoft.com/office/word/2018/wordml" xmlns:w16sdtdh="http://schemas.microsoft.com/office/word/2020/wordml/sdtdatahash" xmlns:w16se="http://schemas.microsoft.com/office/word/2015/wordml/symex" xmlns:wpg="http://schemas.microsoft.com/office/word/2010/wordprocessingGroup" xmlns:wpi="http://schemas.microsoft.com/office/word/2010/wordprocessingInk" xmlns:wne="http://schemas.microsoft.com/office/word/2006/wordml" xmlns:wps="http://schemas.microsoft.com/office/word/2010/wordprocessingShape" mc:Ignorable="w14 w15 w16se w16cid w16 w16cex w16sdtdh wp14">
   <w:footnote w:type="separator" w:id="-1">
     <w:p>
       <w:pPr>
@@ -51045,7 +51591,7 @@
 </file>
 
 <file path=word/numbering.xml><?xml version="1.0" encoding="utf-8"?>
-<w:numbering xmlns:wpc="http://schemas.microsoft.com/office/word/2010/wordprocessingCanvas" xmlns:cx="http://schemas.microsoft.com/office/drawing/2014/chartex" xmlns:cx1="http://schemas.microsoft.com/office/drawing/2015/9/8/chartex" xmlns:cx2="http://schemas.microsoft.com/office/drawing/2015/10/21/chartex" xmlns:cx3="http://schemas.microsoft.com/office/drawing/2016/5/9/chartex" xmlns:cx4="http://schemas.microsoft.com/office/drawing/2016/5/10/chartex" xmlns:cx5="http://schemas.microsoft.com/office/drawing/2016/5/11/chartex" xmlns:cx6="http://schemas.microsoft.com/office/drawing/2016/5/12/chartex" xmlns:cx7="http://schemas.microsoft.com/office/drawing/2016/5/13/chartex" xmlns:cx8="http://schemas.microsoft.com/office/drawing/2016/5/14/chartex" xmlns:mc="http://schemas.openxmlformats.org/markup-compatibility/2006" xmlns:aink="http://schemas.microsoft.com/office/drawing/2016/ink" xmlns:am3d="http://schemas.microsoft.com/office/drawing/2017/model3d" xmlns:o="urn:schemas-microsoft-com:office:office" xmlns:r="http://schemas.openxmlformats.org/officeDocument/2006/relationships" xmlns:m="http://schemas.openxmlformats.org/officeDocument/2006/math" xmlns:v="urn:schemas-microsoft-com:vml" xmlns:wp14="http://schemas.microsoft.com/office/word/2010/wordprocessingDrawing" xmlns:wp="http://schemas.openxmlformats.org/drawingml/2006/wordprocessingDrawing" xmlns:w10="urn:schemas-microsoft-com:office:word" xmlns:w="http://schemas.openxmlformats.org/wordprocessingml/2006/main" xmlns:w14="http://schemas.microsoft.com/office/word/2010/wordml" xmlns:w15="http://schemas.microsoft.com/office/word/2012/wordml" xmlns:w16cex="http://schemas.microsoft.com/office/word/2018/wordml/cex" xmlns:w16cid="http://schemas.microsoft.com/office/word/2016/wordml/cid" xmlns:w16="http://schemas.microsoft.com/office/word/2018/wordml" xmlns:w16se="http://schemas.microsoft.com/office/word/2015/wordml/symex" xmlns:wpg="http://schemas.microsoft.com/office/word/2010/wordprocessingGroup" xmlns:wpi="http://schemas.microsoft.com/office/word/2010/wordprocessingInk" xmlns:wne="http://schemas.microsoft.com/office/word/2006/wordml" xmlns:wps="http://schemas.microsoft.com/office/word/2010/wordprocessingShape" mc:Ignorable="w14 w15 w16se w16cid w16 w16cex wp14">
+<w:numbering xmlns:wpc="http://schemas.microsoft.com/office/word/2010/wordprocessingCanvas" xmlns:cx="http://schemas.microsoft.com/office/drawing/2014/chartex" xmlns:cx1="http://schemas.microsoft.com/office/drawing/2015/9/8/chartex" xmlns:cx2="http://schemas.microsoft.com/office/drawing/2015/10/21/chartex" xmlns:cx3="http://schemas.microsoft.com/office/drawing/2016/5/9/chartex" xmlns:cx4="http://schemas.microsoft.com/office/drawing/2016/5/10/chartex" xmlns:cx5="http://schemas.microsoft.com/office/drawing/2016/5/11/chartex" xmlns:cx6="http://schemas.microsoft.com/office/drawing/2016/5/12/chartex" xmlns:cx7="http://schemas.microsoft.com/office/drawing/2016/5/13/chartex" xmlns:cx8="http://schemas.microsoft.com/office/drawing/2016/5/14/chartex" xmlns:mc="http://schemas.openxmlformats.org/markup-compatibility/2006" xmlns:aink="http://schemas.microsoft.com/office/drawing/2016/ink" xmlns:am3d="http://schemas.microsoft.com/office/drawing/2017/model3d" xmlns:o="urn:schemas-microsoft-com:office:office" xmlns:r="http://schemas.openxmlformats.org/officeDocument/2006/relationships" xmlns:m="http://schemas.openxmlformats.org/officeDocument/2006/math" xmlns:v="urn:schemas-microsoft-com:vml" xmlns:wp14="http://schemas.microsoft.com/office/word/2010/wordprocessingDrawing" xmlns:wp="http://schemas.openxmlformats.org/drawingml/2006/wordprocessingDrawing" xmlns:w10="urn:schemas-microsoft-com:office:word" xmlns:w="http://schemas.openxmlformats.org/wordprocessingml/2006/main" xmlns:w14="http://schemas.microsoft.com/office/word/2010/wordml" xmlns:w15="http://schemas.microsoft.com/office/word/2012/wordml" xmlns:w16cex="http://schemas.microsoft.com/office/word/2018/wordml/cex" xmlns:w16cid="http://schemas.microsoft.com/office/word/2016/wordml/cid" xmlns:w16="http://schemas.microsoft.com/office/word/2018/wordml" xmlns:w16sdtdh="http://schemas.microsoft.com/office/word/2020/wordml/sdtdatahash" xmlns:w16se="http://schemas.microsoft.com/office/word/2015/wordml/symex" xmlns:wpg="http://schemas.microsoft.com/office/word/2010/wordprocessingGroup" xmlns:wpi="http://schemas.microsoft.com/office/word/2010/wordprocessingInk" xmlns:wne="http://schemas.microsoft.com/office/word/2006/wordml" xmlns:wps="http://schemas.microsoft.com/office/word/2010/wordprocessingShape" mc:Ignorable="w14 w15 w16se w16cid w16 w16cex w16sdtdh wp14">
   <w:abstractNum w:abstractNumId="0" w15:restartNumberingAfterBreak="0">
     <w:nsid w:val="04CB1A05"/>
     <w:multiLevelType w:val="hybridMultilevel"/>
@@ -53502,7 +54048,7 @@
 </file>
 
 <file path=word/styles.xml><?xml version="1.0" encoding="utf-8"?>
-<w:styles xmlns:mc="http://schemas.openxmlformats.org/markup-compatibility/2006" xmlns:r="http://schemas.openxmlformats.org/officeDocument/2006/relationships" xmlns:w="http://schemas.openxmlformats.org/wordprocessingml/2006/main" xmlns:w14="http://schemas.microsoft.com/office/word/2010/wordml" xmlns:w15="http://schemas.microsoft.com/office/word/2012/wordml" xmlns:w16cex="http://schemas.microsoft.com/office/word/2018/wordml/cex" xmlns:w16cid="http://schemas.microsoft.com/office/word/2016/wordml/cid" xmlns:w16="http://schemas.microsoft.com/office/word/2018/wordml" xmlns:w16se="http://schemas.microsoft.com/office/word/2015/wordml/symex" mc:Ignorable="w14 w15 w16se w16cid w16 w16cex">
+<w:styles xmlns:mc="http://schemas.openxmlformats.org/markup-compatibility/2006" xmlns:r="http://schemas.openxmlformats.org/officeDocument/2006/relationships" xmlns:w="http://schemas.openxmlformats.org/wordprocessingml/2006/main" xmlns:w14="http://schemas.microsoft.com/office/word/2010/wordml" xmlns:w15="http://schemas.microsoft.com/office/word/2012/wordml" xmlns:w16cex="http://schemas.microsoft.com/office/word/2018/wordml/cex" xmlns:w16cid="http://schemas.microsoft.com/office/word/2016/wordml/cid" xmlns:w16="http://schemas.microsoft.com/office/word/2018/wordml" xmlns:w16sdtdh="http://schemas.microsoft.com/office/word/2020/wordml/sdtdatahash" xmlns:w16se="http://schemas.microsoft.com/office/word/2015/wordml/symex" mc:Ignorable="w14 w15 w16se w16cid w16 w16cex w16sdtdh">
   <w:docDefaults>
     <w:rPrDefault>
       <w:rPr>
@@ -54127,6 +54673,7 @@
   <w:style w:type="character" w:default="1" w:styleId="a1">
     <w:name w:val="Default Paragraph Font"/>
     <w:uiPriority w:val="1"/>
+    <w:semiHidden/>
     <w:unhideWhenUsed/>
   </w:style>
   <w:style w:type="table" w:default="1" w:styleId="a2">

</xml_diff>

<commit_message>
Dec KR: made 80%
</commit_message>
<xml_diff>
--- a/Курсовая работа. Декомпилятор.docx
+++ b/Курсовая работа. Декомпилятор.docx
@@ -721,7 +721,7 @@
       </w:pPr>
       <w:bookmarkStart w:id="12" w:name="_Toc35361854"/>
       <w:bookmarkStart w:id="13" w:name="_Toc35944719"/>
-      <w:bookmarkStart w:id="14" w:name="_Toc70159220"/>
+      <w:bookmarkStart w:id="14" w:name="_Toc70242183"/>
       <w:r>
         <w:lastRenderedPageBreak/>
         <w:t>Оглавление</w:t>
@@ -807,7 +807,7 @@
             <w:rPr>
               <w:noProof/>
             </w:rPr>
-            <w:instrText xml:space="preserve"> PAGEREF _Toc70159220 \h </w:instrText>
+            <w:instrText xml:space="preserve"> PAGEREF _Toc70242183 \h </w:instrText>
           </w:r>
           <w:r>
             <w:rPr>
@@ -865,7 +865,7 @@
             <w:rPr>
               <w:noProof/>
             </w:rPr>
-            <w:instrText xml:space="preserve"> PAGEREF _Toc70159221 \h </w:instrText>
+            <w:instrText xml:space="preserve"> PAGEREF _Toc70242184 \h </w:instrText>
           </w:r>
           <w:r>
             <w:rPr>
@@ -923,7 +923,7 @@
             <w:rPr>
               <w:noProof/>
             </w:rPr>
-            <w:instrText xml:space="preserve"> PAGEREF _Toc70159222 \h </w:instrText>
+            <w:instrText xml:space="preserve"> PAGEREF _Toc70242185 \h </w:instrText>
           </w:r>
           <w:r>
             <w:rPr>
@@ -981,7 +981,7 @@
             <w:rPr>
               <w:noProof/>
             </w:rPr>
-            <w:instrText xml:space="preserve"> PAGEREF _Toc70159223 \h </w:instrText>
+            <w:instrText xml:space="preserve"> PAGEREF _Toc70242186 \h </w:instrText>
           </w:r>
           <w:r>
             <w:rPr>
@@ -1039,7 +1039,7 @@
             <w:rPr>
               <w:noProof/>
             </w:rPr>
-            <w:instrText xml:space="preserve"> PAGEREF _Toc70159224 \h </w:instrText>
+            <w:instrText xml:space="preserve"> PAGEREF _Toc70242187 \h </w:instrText>
           </w:r>
           <w:r>
             <w:rPr>
@@ -1097,7 +1097,7 @@
             <w:rPr>
               <w:noProof/>
             </w:rPr>
-            <w:instrText xml:space="preserve"> PAGEREF _Toc70159225 \h </w:instrText>
+            <w:instrText xml:space="preserve"> PAGEREF _Toc70242188 \h </w:instrText>
           </w:r>
           <w:r>
             <w:rPr>
@@ -1155,7 +1155,7 @@
             <w:rPr>
               <w:noProof/>
             </w:rPr>
-            <w:instrText xml:space="preserve"> PAGEREF _Toc70159226 \h </w:instrText>
+            <w:instrText xml:space="preserve"> PAGEREF _Toc70242189 \h </w:instrText>
           </w:r>
           <w:r>
             <w:rPr>
@@ -1200,7 +1200,7 @@
             <w:fldChar w:fldCharType="begin"/>
           </w:r>
           <w:r>
-            <w:instrText xml:space="preserve"> PAGEREF _Toc70159227 \h </w:instrText>
+            <w:instrText xml:space="preserve"> PAGEREF _Toc70242190 \h </w:instrText>
           </w:r>
           <w:r>
             <w:fldChar w:fldCharType="separate"/>
@@ -1240,7 +1240,7 @@
             <w:fldChar w:fldCharType="begin"/>
           </w:r>
           <w:r>
-            <w:instrText xml:space="preserve"> PAGEREF _Toc70159228 \h </w:instrText>
+            <w:instrText xml:space="preserve"> PAGEREF _Toc70242191 \h </w:instrText>
           </w:r>
           <w:r>
             <w:fldChar w:fldCharType="separate"/>
@@ -1280,7 +1280,7 @@
             <w:fldChar w:fldCharType="begin"/>
           </w:r>
           <w:r>
-            <w:instrText xml:space="preserve"> PAGEREF _Toc70159229 \h </w:instrText>
+            <w:instrText xml:space="preserve"> PAGEREF _Toc70242192 \h </w:instrText>
           </w:r>
           <w:r>
             <w:fldChar w:fldCharType="separate"/>
@@ -1311,7 +1311,7 @@
             <w:fldChar w:fldCharType="begin"/>
           </w:r>
           <w:r>
-            <w:instrText xml:space="preserve"> PAGEREF _Toc70159230 \h </w:instrText>
+            <w:instrText xml:space="preserve"> PAGEREF _Toc70242193 \h </w:instrText>
           </w:r>
           <w:r>
             <w:fldChar w:fldCharType="separate"/>
@@ -1342,7 +1342,7 @@
             <w:fldChar w:fldCharType="begin"/>
           </w:r>
           <w:r>
-            <w:instrText xml:space="preserve"> PAGEREF _Toc70159231 \h </w:instrText>
+            <w:instrText xml:space="preserve"> PAGEREF _Toc70242194 \h </w:instrText>
           </w:r>
           <w:r>
             <w:fldChar w:fldCharType="separate"/>
@@ -1373,7 +1373,7 @@
             <w:fldChar w:fldCharType="begin"/>
           </w:r>
           <w:r>
-            <w:instrText xml:space="preserve"> PAGEREF _Toc70159232 \h </w:instrText>
+            <w:instrText xml:space="preserve"> PAGEREF _Toc70242195 \h </w:instrText>
           </w:r>
           <w:r>
             <w:fldChar w:fldCharType="separate"/>
@@ -1404,7 +1404,7 @@
             <w:fldChar w:fldCharType="begin"/>
           </w:r>
           <w:r>
-            <w:instrText xml:space="preserve"> PAGEREF _Toc70159233 \h </w:instrText>
+            <w:instrText xml:space="preserve"> PAGEREF _Toc70242196 \h </w:instrText>
           </w:r>
           <w:r>
             <w:fldChar w:fldCharType="separate"/>
@@ -1435,7 +1435,7 @@
             <w:fldChar w:fldCharType="begin"/>
           </w:r>
           <w:r>
-            <w:instrText xml:space="preserve"> PAGEREF _Toc70159234 \h </w:instrText>
+            <w:instrText xml:space="preserve"> PAGEREF _Toc70242197 \h </w:instrText>
           </w:r>
           <w:r>
             <w:fldChar w:fldCharType="separate"/>
@@ -1486,7 +1486,7 @@
             <w:rPr>
               <w:noProof/>
             </w:rPr>
-            <w:instrText xml:space="preserve"> PAGEREF _Toc70159235 \h </w:instrText>
+            <w:instrText xml:space="preserve"> PAGEREF _Toc70242198 \h </w:instrText>
           </w:r>
           <w:r>
             <w:rPr>
@@ -1531,7 +1531,7 @@
             <w:fldChar w:fldCharType="begin"/>
           </w:r>
           <w:r>
-            <w:instrText xml:space="preserve"> PAGEREF _Toc70159236 \h </w:instrText>
+            <w:instrText xml:space="preserve"> PAGEREF _Toc70242199 \h </w:instrText>
           </w:r>
           <w:r>
             <w:fldChar w:fldCharType="separate"/>
@@ -1562,7 +1562,7 @@
             <w:fldChar w:fldCharType="begin"/>
           </w:r>
           <w:r>
-            <w:instrText xml:space="preserve"> PAGEREF _Toc70159237 \h </w:instrText>
+            <w:instrText xml:space="preserve"> PAGEREF _Toc70242200 \h </w:instrText>
           </w:r>
           <w:r>
             <w:fldChar w:fldCharType="separate"/>
@@ -1593,7 +1593,7 @@
             <w:fldChar w:fldCharType="begin"/>
           </w:r>
           <w:r>
-            <w:instrText xml:space="preserve"> PAGEREF _Toc70159238 \h </w:instrText>
+            <w:instrText xml:space="preserve"> PAGEREF _Toc70242201 \h </w:instrText>
           </w:r>
           <w:r>
             <w:fldChar w:fldCharType="separate"/>
@@ -1624,7 +1624,7 @@
             <w:fldChar w:fldCharType="begin"/>
           </w:r>
           <w:r>
-            <w:instrText xml:space="preserve"> PAGEREF _Toc70159239 \h </w:instrText>
+            <w:instrText xml:space="preserve"> PAGEREF _Toc70242202 \h </w:instrText>
           </w:r>
           <w:r>
             <w:fldChar w:fldCharType="separate"/>
@@ -1655,7 +1655,7 @@
             <w:fldChar w:fldCharType="begin"/>
           </w:r>
           <w:r>
-            <w:instrText xml:space="preserve"> PAGEREF _Toc70159240 \h </w:instrText>
+            <w:instrText xml:space="preserve"> PAGEREF _Toc70242203 \h </w:instrText>
           </w:r>
           <w:r>
             <w:fldChar w:fldCharType="separate"/>
@@ -1686,7 +1686,7 @@
             <w:fldChar w:fldCharType="begin"/>
           </w:r>
           <w:r>
-            <w:instrText xml:space="preserve"> PAGEREF _Toc70159241 \h </w:instrText>
+            <w:instrText xml:space="preserve"> PAGEREF _Toc70242204 \h </w:instrText>
           </w:r>
           <w:r>
             <w:fldChar w:fldCharType="separate"/>
@@ -1749,7 +1749,7 @@
             <w:rPr>
               <w:noProof/>
             </w:rPr>
-            <w:instrText xml:space="preserve"> PAGEREF _Toc70159242 \h </w:instrText>
+            <w:instrText xml:space="preserve"> PAGEREF _Toc70242205 \h </w:instrText>
           </w:r>
           <w:r>
             <w:rPr>
@@ -1794,7 +1794,7 @@
             <w:fldChar w:fldCharType="begin"/>
           </w:r>
           <w:r>
-            <w:instrText xml:space="preserve"> PAGEREF _Toc70159243 \h </w:instrText>
+            <w:instrText xml:space="preserve"> PAGEREF _Toc70242206 \h </w:instrText>
           </w:r>
           <w:r>
             <w:fldChar w:fldCharType="separate"/>
@@ -1825,7 +1825,7 @@
             <w:fldChar w:fldCharType="begin"/>
           </w:r>
           <w:r>
-            <w:instrText xml:space="preserve"> PAGEREF _Toc70159244 \h </w:instrText>
+            <w:instrText xml:space="preserve"> PAGEREF _Toc70242207 \h </w:instrText>
           </w:r>
           <w:r>
             <w:fldChar w:fldCharType="separate"/>
@@ -1856,7 +1856,7 @@
             <w:fldChar w:fldCharType="begin"/>
           </w:r>
           <w:r>
-            <w:instrText xml:space="preserve"> PAGEREF _Toc70159245 \h </w:instrText>
+            <w:instrText xml:space="preserve"> PAGEREF _Toc70242208 \h </w:instrText>
           </w:r>
           <w:r>
             <w:fldChar w:fldCharType="separate"/>
@@ -1887,7 +1887,7 @@
             <w:fldChar w:fldCharType="begin"/>
           </w:r>
           <w:r>
-            <w:instrText xml:space="preserve"> PAGEREF _Toc70159246 \h </w:instrText>
+            <w:instrText xml:space="preserve"> PAGEREF _Toc70242209 \h </w:instrText>
           </w:r>
           <w:r>
             <w:fldChar w:fldCharType="separate"/>
@@ -1931,7 +1931,7 @@
             <w:rPr>
               <w:noProof/>
             </w:rPr>
-            <w:instrText xml:space="preserve"> PAGEREF _Toc70159247 \h </w:instrText>
+            <w:instrText xml:space="preserve"> PAGEREF _Toc70242210 \h </w:instrText>
           </w:r>
           <w:r>
             <w:rPr>
@@ -1989,7 +1989,7 @@
             <w:rPr>
               <w:noProof/>
             </w:rPr>
-            <w:instrText xml:space="preserve"> PAGEREF _Toc70159248 \h </w:instrText>
+            <w:instrText xml:space="preserve"> PAGEREF _Toc70242211 \h </w:instrText>
           </w:r>
           <w:r>
             <w:rPr>
@@ -2047,7 +2047,7 @@
             <w:rPr>
               <w:noProof/>
             </w:rPr>
-            <w:instrText xml:space="preserve"> PAGEREF _Toc70159249 \h </w:instrText>
+            <w:instrText xml:space="preserve"> PAGEREF _Toc70242212 \h </w:instrText>
           </w:r>
           <w:r>
             <w:rPr>
@@ -2098,7 +2098,7 @@
             <w:fldChar w:fldCharType="begin"/>
           </w:r>
           <w:r>
-            <w:instrText xml:space="preserve"> PAGEREF _Toc70159250 \h </w:instrText>
+            <w:instrText xml:space="preserve"> PAGEREF _Toc70242213 \h </w:instrText>
           </w:r>
           <w:r>
             <w:fldChar w:fldCharType="separate"/>
@@ -2144,7 +2144,7 @@
             <w:fldChar w:fldCharType="begin"/>
           </w:r>
           <w:r>
-            <w:instrText xml:space="preserve"> PAGEREF _Toc70159251 \h </w:instrText>
+            <w:instrText xml:space="preserve"> PAGEREF _Toc70242214 \h </w:instrText>
           </w:r>
           <w:r>
             <w:fldChar w:fldCharType="separate"/>
@@ -2187,7 +2187,7 @@
             <w:fldChar w:fldCharType="begin"/>
           </w:r>
           <w:r>
-            <w:instrText xml:space="preserve"> PAGEREF _Toc70159252 \h </w:instrText>
+            <w:instrText xml:space="preserve"> PAGEREF _Toc70242215 \h </w:instrText>
           </w:r>
           <w:r>
             <w:fldChar w:fldCharType="separate"/>
@@ -2214,6 +2214,362 @@
               <w:noProof/>
             </w:rPr>
             <w:lastRenderedPageBreak/>
+            <w:t>Глава 3. Проектирование декомпилятора</w:t>
+          </w:r>
+          <w:r>
+            <w:rPr>
+              <w:noProof/>
+            </w:rPr>
+            <w:tab/>
+          </w:r>
+          <w:r>
+            <w:rPr>
+              <w:noProof/>
+            </w:rPr>
+            <w:fldChar w:fldCharType="begin"/>
+          </w:r>
+          <w:r>
+            <w:rPr>
+              <w:noProof/>
+            </w:rPr>
+            <w:instrText xml:space="preserve"> PAGEREF _Toc70242216 \h </w:instrText>
+          </w:r>
+          <w:r>
+            <w:rPr>
+              <w:noProof/>
+            </w:rPr>
+          </w:r>
+          <w:r>
+            <w:rPr>
+              <w:noProof/>
+            </w:rPr>
+            <w:fldChar w:fldCharType="separate"/>
+          </w:r>
+          <w:r>
+            <w:rPr>
+              <w:noProof/>
+            </w:rPr>
+            <w:t>33</w:t>
+          </w:r>
+          <w:r>
+            <w:rPr>
+              <w:noProof/>
+            </w:rPr>
+            <w:fldChar w:fldCharType="end"/>
+          </w:r>
+        </w:p>
+        <w:p>
+          <w:pPr>
+            <w:pStyle w:val="26"/>
+            <w:rPr>
+              <w:rFonts w:asciiTheme="minorHAnsi" w:eastAsiaTheme="minorEastAsia" w:hAnsiTheme="minorHAnsi" w:cstheme="minorBidi"/>
+              <w:noProof/>
+              <w:sz w:val="22"/>
+              <w:lang w:eastAsia="ru-RU"/>
+            </w:rPr>
+          </w:pPr>
+          <w:r>
+            <w:rPr>
+              <w:noProof/>
+            </w:rPr>
+            <w:t>3.1. Этап анализа</w:t>
+          </w:r>
+          <w:r>
+            <w:rPr>
+              <w:noProof/>
+            </w:rPr>
+            <w:tab/>
+          </w:r>
+          <w:r>
+            <w:rPr>
+              <w:noProof/>
+            </w:rPr>
+            <w:fldChar w:fldCharType="begin"/>
+          </w:r>
+          <w:r>
+            <w:rPr>
+              <w:noProof/>
+            </w:rPr>
+            <w:instrText xml:space="preserve"> PAGEREF _Toc70242217 \h </w:instrText>
+          </w:r>
+          <w:r>
+            <w:rPr>
+              <w:noProof/>
+            </w:rPr>
+          </w:r>
+          <w:r>
+            <w:rPr>
+              <w:noProof/>
+            </w:rPr>
+            <w:fldChar w:fldCharType="separate"/>
+          </w:r>
+          <w:r>
+            <w:rPr>
+              <w:noProof/>
+            </w:rPr>
+            <w:t>33</w:t>
+          </w:r>
+          <w:r>
+            <w:rPr>
+              <w:noProof/>
+            </w:rPr>
+            <w:fldChar w:fldCharType="end"/>
+          </w:r>
+        </w:p>
+        <w:p>
+          <w:pPr>
+            <w:pStyle w:val="26"/>
+            <w:rPr>
+              <w:rFonts w:asciiTheme="minorHAnsi" w:eastAsiaTheme="minorEastAsia" w:hAnsiTheme="minorHAnsi" w:cstheme="minorBidi"/>
+              <w:noProof/>
+              <w:sz w:val="22"/>
+              <w:lang w:eastAsia="ru-RU"/>
+            </w:rPr>
+          </w:pPr>
+          <w:r>
+            <w:rPr>
+              <w:noProof/>
+            </w:rPr>
+            <w:t>3.2. Этап проектирования</w:t>
+          </w:r>
+          <w:r>
+            <w:rPr>
+              <w:noProof/>
+            </w:rPr>
+            <w:tab/>
+          </w:r>
+          <w:r>
+            <w:rPr>
+              <w:noProof/>
+            </w:rPr>
+            <w:fldChar w:fldCharType="begin"/>
+          </w:r>
+          <w:r>
+            <w:rPr>
+              <w:noProof/>
+            </w:rPr>
+            <w:instrText xml:space="preserve"> PAGEREF _Toc70242218 \h </w:instrText>
+          </w:r>
+          <w:r>
+            <w:rPr>
+              <w:noProof/>
+            </w:rPr>
+          </w:r>
+          <w:r>
+            <w:rPr>
+              <w:noProof/>
+            </w:rPr>
+            <w:fldChar w:fldCharType="separate"/>
+          </w:r>
+          <w:r>
+            <w:rPr>
+              <w:noProof/>
+            </w:rPr>
+            <w:t>35</w:t>
+          </w:r>
+          <w:r>
+            <w:rPr>
+              <w:noProof/>
+            </w:rPr>
+            <w:fldChar w:fldCharType="end"/>
+          </w:r>
+        </w:p>
+        <w:p>
+          <w:pPr>
+            <w:pStyle w:val="31"/>
+            <w:rPr>
+              <w:rFonts w:asciiTheme="minorHAnsi" w:hAnsiTheme="minorHAnsi" w:cstheme="minorBidi"/>
+              <w:sz w:val="22"/>
+              <w:szCs w:val="22"/>
+            </w:rPr>
+          </w:pPr>
+          <w:r>
+            <w:t>3.2.1. Создание классов</w:t>
+          </w:r>
+          <w:r>
+            <w:tab/>
+          </w:r>
+          <w:r>
+            <w:fldChar w:fldCharType="begin"/>
+          </w:r>
+          <w:r>
+            <w:instrText xml:space="preserve"> PAGEREF _Toc70242219 \h </w:instrText>
+          </w:r>
+          <w:r>
+            <w:fldChar w:fldCharType="separate"/>
+          </w:r>
+          <w:r>
+            <w:t>35</w:t>
+          </w:r>
+          <w:r>
+            <w:fldChar w:fldCharType="end"/>
+          </w:r>
+        </w:p>
+        <w:p>
+          <w:pPr>
+            <w:pStyle w:val="31"/>
+            <w:rPr>
+              <w:rFonts w:asciiTheme="minorHAnsi" w:hAnsiTheme="minorHAnsi" w:cstheme="minorBidi"/>
+              <w:sz w:val="22"/>
+              <w:szCs w:val="22"/>
+            </w:rPr>
+          </w:pPr>
+          <w:r>
+            <w:t>3.2.2. Диаграммы классов</w:t>
+          </w:r>
+          <w:r>
+            <w:tab/>
+          </w:r>
+          <w:r>
+            <w:fldChar w:fldCharType="begin"/>
+          </w:r>
+          <w:r>
+            <w:instrText xml:space="preserve"> PAGEREF _Toc70242220 \h </w:instrText>
+          </w:r>
+          <w:r>
+            <w:fldChar w:fldCharType="separate"/>
+          </w:r>
+          <w:r>
+            <w:t>37</w:t>
+          </w:r>
+          <w:r>
+            <w:fldChar w:fldCharType="end"/>
+          </w:r>
+        </w:p>
+        <w:p>
+          <w:pPr>
+            <w:pStyle w:val="26"/>
+            <w:rPr>
+              <w:rFonts w:asciiTheme="minorHAnsi" w:eastAsiaTheme="minorEastAsia" w:hAnsiTheme="minorHAnsi" w:cstheme="minorBidi"/>
+              <w:noProof/>
+              <w:sz w:val="22"/>
+              <w:lang w:eastAsia="ru-RU"/>
+            </w:rPr>
+          </w:pPr>
+          <w:r>
+            <w:rPr>
+              <w:noProof/>
+            </w:rPr>
+            <w:t>3.3. Этап реализации</w:t>
+          </w:r>
+          <w:r>
+            <w:rPr>
+              <w:noProof/>
+            </w:rPr>
+            <w:tab/>
+          </w:r>
+          <w:r>
+            <w:rPr>
+              <w:noProof/>
+            </w:rPr>
+            <w:fldChar w:fldCharType="begin"/>
+          </w:r>
+          <w:r>
+            <w:rPr>
+              <w:noProof/>
+            </w:rPr>
+            <w:instrText xml:space="preserve"> PAGEREF _Toc70242221 \h </w:instrText>
+          </w:r>
+          <w:r>
+            <w:rPr>
+              <w:noProof/>
+            </w:rPr>
+          </w:r>
+          <w:r>
+            <w:rPr>
+              <w:noProof/>
+            </w:rPr>
+            <w:fldChar w:fldCharType="separate"/>
+          </w:r>
+          <w:r>
+            <w:rPr>
+              <w:noProof/>
+            </w:rPr>
+            <w:t>39</w:t>
+          </w:r>
+          <w:r>
+            <w:rPr>
+              <w:noProof/>
+            </w:rPr>
+            <w:fldChar w:fldCharType="end"/>
+          </w:r>
+        </w:p>
+        <w:p>
+          <w:pPr>
+            <w:pStyle w:val="31"/>
+            <w:rPr>
+              <w:rFonts w:asciiTheme="minorHAnsi" w:hAnsiTheme="minorHAnsi" w:cstheme="minorBidi"/>
+              <w:sz w:val="22"/>
+              <w:szCs w:val="22"/>
+            </w:rPr>
+          </w:pPr>
+          <w:r>
+            <w:t>3.3.1. Использование сторонних библиотек</w:t>
+          </w:r>
+          <w:r>
+            <w:tab/>
+          </w:r>
+          <w:r>
+            <w:fldChar w:fldCharType="begin"/>
+          </w:r>
+          <w:r>
+            <w:instrText xml:space="preserve"> PAGEREF _Toc70242222 \h </w:instrText>
+          </w:r>
+          <w:r>
+            <w:fldChar w:fldCharType="separate"/>
+          </w:r>
+          <w:r>
+            <w:t>39</w:t>
+          </w:r>
+          <w:r>
+            <w:fldChar w:fldCharType="end"/>
+          </w:r>
+        </w:p>
+        <w:p>
+          <w:pPr>
+            <w:pStyle w:val="31"/>
+            <w:rPr>
+              <w:rFonts w:asciiTheme="minorHAnsi" w:hAnsiTheme="minorHAnsi" w:cstheme="minorBidi"/>
+              <w:sz w:val="22"/>
+              <w:szCs w:val="22"/>
+            </w:rPr>
+          </w:pPr>
+          <w:r>
+            <w:t>3.3.2. Диаграмма компонентов</w:t>
+          </w:r>
+          <w:r>
+            <w:tab/>
+          </w:r>
+          <w:r>
+            <w:fldChar w:fldCharType="begin"/>
+          </w:r>
+          <w:r>
+            <w:instrText xml:space="preserve"> PAGEREF _Toc70242223 \h </w:instrText>
+          </w:r>
+          <w:r>
+            <w:fldChar w:fldCharType="separate"/>
+          </w:r>
+          <w:r>
+            <w:t>40</w:t>
+          </w:r>
+          <w:r>
+            <w:fldChar w:fldCharType="end"/>
+          </w:r>
+        </w:p>
+        <w:p>
+          <w:pPr>
+            <w:pStyle w:val="16"/>
+            <w:rPr>
+              <w:rFonts w:asciiTheme="minorHAnsi" w:eastAsiaTheme="minorEastAsia" w:hAnsiTheme="minorHAnsi" w:cstheme="minorBidi"/>
+              <w:noProof/>
+              <w:sz w:val="22"/>
+              <w:lang w:eastAsia="ru-RU"/>
+            </w:rPr>
+          </w:pPr>
+          <w:r>
+            <w:rPr>
+              <w:noProof/>
+            </w:rPr>
             <w:t>Заключение</w:t>
           </w:r>
           <w:r>
@@ -2232,7 +2588,7 @@
             <w:rPr>
               <w:noProof/>
             </w:rPr>
-            <w:instrText xml:space="preserve"> PAGEREF _Toc70159253 \h </w:instrText>
+            <w:instrText xml:space="preserve"> PAGEREF _Toc70242224 \h </w:instrText>
           </w:r>
           <w:r>
             <w:rPr>
@@ -2249,7 +2605,7 @@
             <w:rPr>
               <w:noProof/>
             </w:rPr>
-            <w:t>33</w:t>
+            <w:t>41</w:t>
           </w:r>
           <w:r>
             <w:rPr>
@@ -2290,7 +2646,7 @@
             <w:rPr>
               <w:noProof/>
             </w:rPr>
-            <w:instrText xml:space="preserve"> PAGEREF _Toc70159254 \h </w:instrText>
+            <w:instrText xml:space="preserve"> PAGEREF _Toc70242225 \h </w:instrText>
           </w:r>
           <w:r>
             <w:rPr>
@@ -2307,7 +2663,7 @@
             <w:rPr>
               <w:noProof/>
             </w:rPr>
-            <w:t>34</w:t>
+            <w:t>42</w:t>
           </w:r>
           <w:r>
             <w:rPr>
@@ -2367,7 +2723,7 @@
             <w:rPr>
               <w:noProof/>
             </w:rPr>
-            <w:instrText xml:space="preserve"> PAGEREF _Toc70159255 \h </w:instrText>
+            <w:instrText xml:space="preserve"> PAGEREF _Toc70242226 \h </w:instrText>
           </w:r>
           <w:r>
             <w:rPr>
@@ -2384,7 +2740,7 @@
             <w:rPr>
               <w:noProof/>
             </w:rPr>
-            <w:t>40</w:t>
+            <w:t>48</w:t>
           </w:r>
           <w:r>
             <w:rPr>
@@ -2441,7 +2797,7 @@
             <w:rPr>
               <w:noProof/>
             </w:rPr>
-            <w:instrText xml:space="preserve"> PAGEREF _Toc70159256 \h </w:instrText>
+            <w:instrText xml:space="preserve"> PAGEREF _Toc70242227 \h </w:instrText>
           </w:r>
           <w:r>
             <w:rPr>
@@ -2458,7 +2814,7 @@
             <w:rPr>
               <w:noProof/>
             </w:rPr>
-            <w:t>40</w:t>
+            <w:t>48</w:t>
           </w:r>
           <w:r>
             <w:rPr>
@@ -2508,7 +2864,7 @@
             <w:rPr>
               <w:noProof/>
             </w:rPr>
-            <w:instrText xml:space="preserve"> PAGEREF _Toc70159257 \h </w:instrText>
+            <w:instrText xml:space="preserve"> PAGEREF _Toc70242228 \h </w:instrText>
           </w:r>
           <w:r>
             <w:rPr>
@@ -2525,7 +2881,7 @@
             <w:rPr>
               <w:noProof/>
             </w:rPr>
-            <w:t>41</w:t>
+            <w:t>49</w:t>
           </w:r>
           <w:r>
             <w:rPr>
@@ -2575,7 +2931,7 @@
             <w:rPr>
               <w:noProof/>
             </w:rPr>
-            <w:instrText xml:space="preserve"> PAGEREF _Toc70159258 \h </w:instrText>
+            <w:instrText xml:space="preserve"> PAGEREF _Toc70242229 \h </w:instrText>
           </w:r>
           <w:r>
             <w:rPr>
@@ -2592,7 +2948,7 @@
             <w:rPr>
               <w:noProof/>
             </w:rPr>
-            <w:t>44</w:t>
+            <w:t>52</w:t>
           </w:r>
           <w:r>
             <w:rPr>
@@ -2633,7 +2989,7 @@
             <w:rPr>
               <w:noProof/>
             </w:rPr>
-            <w:instrText xml:space="preserve"> PAGEREF _Toc70159259 \h </w:instrText>
+            <w:instrText xml:space="preserve"> PAGEREF _Toc70242230 \h </w:instrText>
           </w:r>
           <w:r>
             <w:rPr>
@@ -2650,7 +3006,7 @@
             <w:rPr>
               <w:noProof/>
             </w:rPr>
-            <w:t>46</w:t>
+            <w:t>54</w:t>
           </w:r>
           <w:r>
             <w:rPr>
@@ -2691,7 +3047,7 @@
             <w:rPr>
               <w:noProof/>
             </w:rPr>
-            <w:instrText xml:space="preserve"> PAGEREF _Toc70159260 \h </w:instrText>
+            <w:instrText xml:space="preserve"> PAGEREF _Toc70242231 \h </w:instrText>
           </w:r>
           <w:r>
             <w:rPr>
@@ -2708,7 +3064,7 @@
             <w:rPr>
               <w:noProof/>
             </w:rPr>
-            <w:t>49</w:t>
+            <w:t>57</w:t>
           </w:r>
           <w:r>
             <w:rPr>
@@ -2749,7 +3105,7 @@
             <w:rPr>
               <w:noProof/>
             </w:rPr>
-            <w:instrText xml:space="preserve"> PAGEREF _Toc70159261 \h </w:instrText>
+            <w:instrText xml:space="preserve"> PAGEREF _Toc70242232 \h </w:instrText>
           </w:r>
           <w:r>
             <w:rPr>
@@ -2766,7 +3122,7 @@
             <w:rPr>
               <w:noProof/>
             </w:rPr>
-            <w:t>50</w:t>
+            <w:t>58</w:t>
           </w:r>
           <w:r>
             <w:rPr>
@@ -2807,7 +3163,7 @@
             <w:rPr>
               <w:noProof/>
             </w:rPr>
-            <w:instrText xml:space="preserve"> PAGEREF _Toc70159262 \h </w:instrText>
+            <w:instrText xml:space="preserve"> PAGEREF _Toc70242233 \h </w:instrText>
           </w:r>
           <w:r>
             <w:rPr>
@@ -2824,7 +3180,7 @@
             <w:rPr>
               <w:noProof/>
             </w:rPr>
-            <w:t>52</w:t>
+            <w:t>60</w:t>
           </w:r>
           <w:r>
             <w:rPr>
@@ -2865,7 +3221,7 @@
             <w:rPr>
               <w:noProof/>
             </w:rPr>
-            <w:instrText xml:space="preserve"> PAGEREF _Toc70159263 \h </w:instrText>
+            <w:instrText xml:space="preserve"> PAGEREF _Toc70242234 \h </w:instrText>
           </w:r>
           <w:r>
             <w:rPr>
@@ -2882,7 +3238,7 @@
             <w:rPr>
               <w:noProof/>
             </w:rPr>
-            <w:t>54</w:t>
+            <w:t>62</w:t>
           </w:r>
           <w:r>
             <w:rPr>
@@ -2923,7 +3279,7 @@
             <w:rPr>
               <w:noProof/>
             </w:rPr>
-            <w:instrText xml:space="preserve"> PAGEREF _Toc70159264 \h </w:instrText>
+            <w:instrText xml:space="preserve"> PAGEREF _Toc70242235 \h </w:instrText>
           </w:r>
           <w:r>
             <w:rPr>
@@ -2940,7 +3296,7 @@
             <w:rPr>
               <w:noProof/>
             </w:rPr>
-            <w:t>56</w:t>
+            <w:t>64</w:t>
           </w:r>
           <w:r>
             <w:rPr>
@@ -3000,7 +3356,7 @@
             <w:rPr>
               <w:noProof/>
             </w:rPr>
-            <w:instrText xml:space="preserve"> PAGEREF _Toc70159265 \h </w:instrText>
+            <w:instrText xml:space="preserve"> PAGEREF _Toc70242236 \h </w:instrText>
           </w:r>
           <w:r>
             <w:rPr>
@@ -3017,7 +3373,7 @@
             <w:rPr>
               <w:noProof/>
             </w:rPr>
-            <w:t>58</w:t>
+            <w:t>66</w:t>
           </w:r>
           <w:r>
             <w:rPr>
@@ -3077,7 +3433,7 @@
             <w:rPr>
               <w:noProof/>
             </w:rPr>
-            <w:instrText xml:space="preserve"> PAGEREF _Toc70159266 \h </w:instrText>
+            <w:instrText xml:space="preserve"> PAGEREF _Toc70242237 \h </w:instrText>
           </w:r>
           <w:r>
             <w:rPr>
@@ -3094,7 +3450,7 @@
             <w:rPr>
               <w:noProof/>
             </w:rPr>
-            <w:t>59</w:t>
+            <w:t>67</w:t>
           </w:r>
           <w:r>
             <w:rPr>
@@ -3154,7 +3510,7 @@
             <w:rPr>
               <w:noProof/>
             </w:rPr>
-            <w:instrText xml:space="preserve"> PAGEREF _Toc70159267 \h </w:instrText>
+            <w:instrText xml:space="preserve"> PAGEREF _Toc70242238 \h </w:instrText>
           </w:r>
           <w:r>
             <w:rPr>
@@ -3171,7 +3527,7 @@
             <w:rPr>
               <w:noProof/>
             </w:rPr>
-            <w:t>60</w:t>
+            <w:t>68</w:t>
           </w:r>
           <w:r>
             <w:rPr>
@@ -3231,7 +3587,7 @@
             <w:rPr>
               <w:noProof/>
             </w:rPr>
-            <w:instrText xml:space="preserve"> PAGEREF _Toc70159268 \h </w:instrText>
+            <w:instrText xml:space="preserve"> PAGEREF _Toc70242239 \h </w:instrText>
           </w:r>
           <w:r>
             <w:rPr>
@@ -3248,7 +3604,7 @@
             <w:rPr>
               <w:noProof/>
             </w:rPr>
-            <w:t>60</w:t>
+            <w:t>68</w:t>
           </w:r>
           <w:r>
             <w:rPr>
@@ -3308,7 +3664,7 @@
             <w:rPr>
               <w:noProof/>
             </w:rPr>
-            <w:instrText xml:space="preserve"> PAGEREF _Toc70159269 \h </w:instrText>
+            <w:instrText xml:space="preserve"> PAGEREF _Toc70242240 \h </w:instrText>
           </w:r>
           <w:r>
             <w:rPr>
@@ -3325,7 +3681,7 @@
             <w:rPr>
               <w:noProof/>
             </w:rPr>
-            <w:t>60</w:t>
+            <w:t>68</w:t>
           </w:r>
           <w:r>
             <w:rPr>
@@ -3381,7 +3737,7 @@
             <w:rPr>
               <w:noProof/>
             </w:rPr>
-            <w:instrText xml:space="preserve"> PAGEREF _Toc70159270 \h </w:instrText>
+            <w:instrText xml:space="preserve"> PAGEREF _Toc70242241 \h </w:instrText>
           </w:r>
           <w:r>
             <w:rPr>
@@ -3398,7 +3754,7 @@
             <w:rPr>
               <w:noProof/>
             </w:rPr>
-            <w:t>60</w:t>
+            <w:t>68</w:t>
           </w:r>
           <w:r>
             <w:rPr>
@@ -3458,7 +3814,7 @@
             <w:rPr>
               <w:noProof/>
             </w:rPr>
-            <w:instrText xml:space="preserve"> PAGEREF _Toc70159271 \h </w:instrText>
+            <w:instrText xml:space="preserve"> PAGEREF _Toc70242242 \h </w:instrText>
           </w:r>
           <w:r>
             <w:rPr>
@@ -3475,7 +3831,7 @@
             <w:rPr>
               <w:noProof/>
             </w:rPr>
-            <w:t>65</w:t>
+            <w:t>73</w:t>
           </w:r>
           <w:r>
             <w:rPr>
@@ -3535,7 +3891,7 @@
             <w:rPr>
               <w:noProof/>
             </w:rPr>
-            <w:instrText xml:space="preserve"> PAGEREF _Toc70159272 \h </w:instrText>
+            <w:instrText xml:space="preserve"> PAGEREF _Toc70242243 \h </w:instrText>
           </w:r>
           <w:r>
             <w:rPr>
@@ -3552,7 +3908,7 @@
             <w:rPr>
               <w:noProof/>
             </w:rPr>
-            <w:t>66</w:t>
+            <w:t>74</w:t>
           </w:r>
           <w:r>
             <w:rPr>
@@ -3612,7 +3968,7 @@
             <w:rPr>
               <w:noProof/>
             </w:rPr>
-            <w:instrText xml:space="preserve"> PAGEREF _Toc70159273 \h </w:instrText>
+            <w:instrText xml:space="preserve"> PAGEREF _Toc70242244 \h </w:instrText>
           </w:r>
           <w:r>
             <w:rPr>
@@ -3629,7 +3985,7 @@
             <w:rPr>
               <w:noProof/>
             </w:rPr>
-            <w:t>66</w:t>
+            <w:t>74</w:t>
           </w:r>
           <w:r>
             <w:rPr>
@@ -3689,7 +4045,7 @@
             <w:rPr>
               <w:noProof/>
             </w:rPr>
-            <w:instrText xml:space="preserve"> PAGEREF _Toc70159274 \h </w:instrText>
+            <w:instrText xml:space="preserve"> PAGEREF _Toc70242245 \h </w:instrText>
           </w:r>
           <w:r>
             <w:rPr>
@@ -3706,7 +4062,7 @@
             <w:rPr>
               <w:noProof/>
             </w:rPr>
-            <w:t>67</w:t>
+            <w:t>75</w:t>
           </w:r>
           <w:r>
             <w:rPr>
@@ -3735,13 +4091,13 @@
       <w:pPr>
         <w:pStyle w:val="13"/>
       </w:pPr>
-      <w:bookmarkStart w:id="15" w:name="_Toc70159221"/>
-      <w:bookmarkStart w:id="16" w:name="_Toc509306764"/>
+      <w:bookmarkStart w:id="15" w:name="_Toc509306764"/>
+      <w:bookmarkStart w:id="16" w:name="_Toc70242184"/>
       <w:r>
         <w:lastRenderedPageBreak/>
         <w:t>Список сокращений</w:t>
       </w:r>
-      <w:bookmarkEnd w:id="15"/>
+      <w:bookmarkEnd w:id="16"/>
     </w:p>
     <w:p>
       <w:r>
@@ -3866,7 +4222,7 @@
       <w:pPr>
         <w:pStyle w:val="13"/>
       </w:pPr>
-      <w:bookmarkStart w:id="17" w:name="_Toc70159222"/>
+      <w:bookmarkStart w:id="17" w:name="_Toc70242185"/>
       <w:r>
         <w:lastRenderedPageBreak/>
         <w:t>В</w:t>
@@ -4041,8 +4397,8 @@
       <w:pPr>
         <w:pStyle w:val="10"/>
       </w:pPr>
-      <w:bookmarkStart w:id="18" w:name="_Toc70159223"/>
-      <w:bookmarkEnd w:id="16"/>
+      <w:bookmarkStart w:id="18" w:name="_Toc70242186"/>
+      <w:bookmarkEnd w:id="15"/>
       <w:r>
         <w:lastRenderedPageBreak/>
         <w:t>Анализ существующих решений</w:t>
@@ -4545,19 +4901,39 @@
         <w:lastRenderedPageBreak/>
         <w:t xml:space="preserve">Таблица </w:t>
       </w:r>
-      <w:fldSimple w:instr=" STYLEREF 1 \s ">
-        <w:r>
-          <w:t>1</w:t>
-        </w:r>
-      </w:fldSimple>
+      <w:r>
+        <w:fldChar w:fldCharType="begin"/>
+      </w:r>
+      <w:r>
+        <w:instrText xml:space="preserve"> STYLEREF 1 \s </w:instrText>
+      </w:r>
+      <w:r>
+        <w:fldChar w:fldCharType="separate"/>
+      </w:r>
+      <w:r>
+        <w:t>1</w:t>
+      </w:r>
+      <w:r>
+        <w:fldChar w:fldCharType="end"/>
+      </w:r>
       <w:r>
         <w:t>.</w:t>
       </w:r>
-      <w:fldSimple w:instr=" SEQ Таблица \* ARABIC \s 1 ">
-        <w:r>
-          <w:t>1</w:t>
-        </w:r>
-      </w:fldSimple>
+      <w:r>
+        <w:fldChar w:fldCharType="begin"/>
+      </w:r>
+      <w:r>
+        <w:instrText xml:space="preserve"> SEQ Таблица \* ARABIC \s 1 </w:instrText>
+      </w:r>
+      <w:r>
+        <w:fldChar w:fldCharType="separate"/>
+      </w:r>
+      <w:r>
+        <w:t>1</w:t>
+      </w:r>
+      <w:r>
+        <w:fldChar w:fldCharType="end"/>
+      </w:r>
       <w:r>
         <w:t>. Соотнесение</w:t>
       </w:r>
@@ -5962,7 +6338,7 @@
       <w:pPr>
         <w:pStyle w:val="10"/>
       </w:pPr>
-      <w:bookmarkStart w:id="31" w:name="_Toc70159224"/>
+      <w:bookmarkStart w:id="31" w:name="_Toc70242187"/>
       <w:r>
         <w:lastRenderedPageBreak/>
         <w:t>Теоретические основы декомпиляции</w:t>
@@ -5987,7 +6363,7 @@
       <w:pPr>
         <w:pStyle w:val="20"/>
       </w:pPr>
-      <w:bookmarkStart w:id="32" w:name="_Toc70159225"/>
+      <w:bookmarkStart w:id="32" w:name="_Toc70242188"/>
       <w:r>
         <w:t>Постановка задачи декомпиляции</w:t>
       </w:r>
@@ -6024,7 +6400,7 @@
           <v:shape id="_x0000_i1025" type="#_x0000_t75" style="width:59.25pt;height:18.75pt" o:ole="">
             <v:imagedata r:id="rId9" o:title=""/>
           </v:shape>
-          <o:OLEObject Type="Embed" ProgID="Equation.DSMT4" ShapeID="_x0000_i1025" DrawAspect="Content" ObjectID="_1680816214" r:id="rId10"/>
+          <o:OLEObject Type="Embed" ProgID="Equation.DSMT4" ShapeID="_x0000_i1025" DrawAspect="Content" ObjectID="_1680856863" r:id="rId10"/>
         </w:object>
       </w:r>
       <w:r>
@@ -6041,7 +6417,7 @@
           <v:shape id="_x0000_i1026" type="#_x0000_t75" style="width:12pt;height:18pt" o:ole="">
             <v:imagedata r:id="rId11" o:title=""/>
           </v:shape>
-          <o:OLEObject Type="Embed" ProgID="Equation.DSMT4" ShapeID="_x0000_i1026" DrawAspect="Content" ObjectID="_1680816215" r:id="rId12"/>
+          <o:OLEObject Type="Embed" ProgID="Equation.DSMT4" ShapeID="_x0000_i1026" DrawAspect="Content" ObjectID="_1680856864" r:id="rId12"/>
         </w:object>
       </w:r>
       <w:r>
@@ -6055,7 +6431,7 @@
           <v:shape id="_x0000_i1027" type="#_x0000_t75" style="width:6.75pt;height:14.25pt" o:ole="">
             <v:imagedata r:id="rId13" o:title=""/>
           </v:shape>
-          <o:OLEObject Type="Embed" ProgID="Equation.DSMT4" ShapeID="_x0000_i1027" DrawAspect="Content" ObjectID="_1680816216" r:id="rId14"/>
+          <o:OLEObject Type="Embed" ProgID="Equation.DSMT4" ShapeID="_x0000_i1027" DrawAspect="Content" ObjectID="_1680856865" r:id="rId14"/>
         </w:object>
       </w:r>
       <w:r>
@@ -6069,7 +6445,7 @@
           <v:shape id="_x0000_i1028" type="#_x0000_t75" style="width:15pt;height:18.75pt" o:ole="">
             <v:imagedata r:id="rId15" o:title=""/>
           </v:shape>
-          <o:OLEObject Type="Embed" ProgID="Equation.DSMT4" ShapeID="_x0000_i1028" DrawAspect="Content" ObjectID="_1680816217" r:id="rId16"/>
+          <o:OLEObject Type="Embed" ProgID="Equation.DSMT4" ShapeID="_x0000_i1028" DrawAspect="Content" ObjectID="_1680856866" r:id="rId16"/>
         </w:object>
       </w:r>
       <w:r>
@@ -6086,7 +6462,7 @@
           <v:shape id="_x0000_i1029" type="#_x0000_t75" style="width:12pt;height:12.75pt" o:ole="">
             <v:imagedata r:id="rId17" o:title=""/>
           </v:shape>
-          <o:OLEObject Type="Embed" ProgID="Equation.DSMT4" ShapeID="_x0000_i1029" DrawAspect="Content" ObjectID="_1680816218" r:id="rId18"/>
+          <o:OLEObject Type="Embed" ProgID="Equation.DSMT4" ShapeID="_x0000_i1029" DrawAspect="Content" ObjectID="_1680856867" r:id="rId18"/>
         </w:object>
       </w:r>
       <w:r>
@@ -6107,7 +6483,7 @@
           <v:shape id="_x0000_i1030" type="#_x0000_t75" style="width:12.75pt;height:12.75pt" o:ole="">
             <v:imagedata r:id="rId19" o:title=""/>
           </v:shape>
-          <o:OLEObject Type="Embed" ProgID="Equation.DSMT4" ShapeID="_x0000_i1030" DrawAspect="Content" ObjectID="_1680816219" r:id="rId20"/>
+          <o:OLEObject Type="Embed" ProgID="Equation.DSMT4" ShapeID="_x0000_i1030" DrawAspect="Content" ObjectID="_1680856868" r:id="rId20"/>
         </w:object>
       </w:r>
       <w:r>
@@ -6124,7 +6500,7 @@
           <v:shape id="_x0000_i1031" type="#_x0000_t75" style="width:66.75pt;height:20.25pt" o:ole="">
             <v:imagedata r:id="rId21" o:title=""/>
           </v:shape>
-          <o:OLEObject Type="Embed" ProgID="Equation.DSMT4" ShapeID="_x0000_i1031" DrawAspect="Content" ObjectID="_1680816220" r:id="rId22"/>
+          <o:OLEObject Type="Embed" ProgID="Equation.DSMT4" ShapeID="_x0000_i1031" DrawAspect="Content" ObjectID="_1680856869" r:id="rId22"/>
         </w:object>
       </w:r>
       <w:r>
@@ -6203,7 +6579,7 @@
           <v:shape id="_x0000_i1032" type="#_x0000_t75" style="width:12.75pt;height:12.75pt" o:ole="">
             <v:imagedata r:id="rId23" o:title=""/>
           </v:shape>
-          <o:OLEObject Type="Embed" ProgID="Equation.DSMT4" ShapeID="_x0000_i1032" DrawAspect="Content" ObjectID="_1680816221" r:id="rId24"/>
+          <o:OLEObject Type="Embed" ProgID="Equation.DSMT4" ShapeID="_x0000_i1032" DrawAspect="Content" ObjectID="_1680856870" r:id="rId24"/>
         </w:object>
       </w:r>
       <w:r>
@@ -6217,7 +6593,7 @@
           <v:shape id="_x0000_i1033" type="#_x0000_t75" style="width:84pt;height:20.25pt" o:ole="">
             <v:imagedata r:id="rId25" o:title=""/>
           </v:shape>
-          <o:OLEObject Type="Embed" ProgID="Equation.DSMT4" ShapeID="_x0000_i1033" DrawAspect="Content" ObjectID="_1680816222" r:id="rId26"/>
+          <o:OLEObject Type="Embed" ProgID="Equation.DSMT4" ShapeID="_x0000_i1033" DrawAspect="Content" ObjectID="_1680856871" r:id="rId26"/>
         </w:object>
       </w:r>
       <w:r>
@@ -6234,7 +6610,7 @@
           <v:shape id="_x0000_i1034" type="#_x0000_t75" style="width:12.75pt;height:12.75pt" o:ole="">
             <v:imagedata r:id="rId23" o:title=""/>
           </v:shape>
-          <o:OLEObject Type="Embed" ProgID="Equation.DSMT4" ShapeID="_x0000_i1034" DrawAspect="Content" ObjectID="_1680816223" r:id="rId27"/>
+          <o:OLEObject Type="Embed" ProgID="Equation.DSMT4" ShapeID="_x0000_i1034" DrawAspect="Content" ObjectID="_1680856872" r:id="rId27"/>
         </w:object>
       </w:r>
       <w:r>
@@ -6253,7 +6629,7 @@
       <w:pPr>
         <w:pStyle w:val="20"/>
       </w:pPr>
-      <w:bookmarkStart w:id="33" w:name="_Toc70159226"/>
+      <w:bookmarkStart w:id="33" w:name="_Toc70242189"/>
       <w:r>
         <w:t xml:space="preserve">Конвейер </w:t>
       </w:r>
@@ -6506,7 +6882,7 @@
       <w:r>
         <w:t xml:space="preserve"> </w:t>
       </w:r>
-      <w:bookmarkStart w:id="34" w:name="_Toc70159227"/>
+      <w:bookmarkStart w:id="34" w:name="_Toc70242190"/>
       <w:r>
         <w:t>Декодирование</w:t>
       </w:r>
@@ -6672,7 +7048,7 @@
       <w:pPr>
         <w:pStyle w:val="3"/>
       </w:pPr>
-      <w:bookmarkStart w:id="35" w:name="_Toc70159228"/>
+      <w:bookmarkStart w:id="35" w:name="_Toc70242191"/>
       <w:r>
         <w:t>Трансл</w:t>
       </w:r>
@@ -6848,7 +7224,7 @@
       <w:pPr>
         <w:pStyle w:val="3"/>
       </w:pPr>
-      <w:bookmarkStart w:id="36" w:name="_Toc70159229"/>
+      <w:bookmarkStart w:id="36" w:name="_Toc70242192"/>
       <w:r>
         <w:t>Построение графа потока управления</w:t>
       </w:r>
@@ -7035,7 +7411,7 @@
       <w:pPr>
         <w:pStyle w:val="3"/>
       </w:pPr>
-      <w:bookmarkStart w:id="37" w:name="_Toc70159230"/>
+      <w:bookmarkStart w:id="37" w:name="_Toc70242193"/>
       <w:r>
         <w:t xml:space="preserve">Построение </w:t>
       </w:r>
@@ -7198,7 +7574,7 @@
       <w:pPr>
         <w:pStyle w:val="3"/>
       </w:pPr>
-      <w:bookmarkStart w:id="39" w:name="_Toc70159231"/>
+      <w:bookmarkStart w:id="39" w:name="_Toc70242194"/>
       <w:r>
         <w:t>Оптимизация</w:t>
       </w:r>
@@ -7644,7 +8020,7 @@
       <w:pPr>
         <w:pStyle w:val="3"/>
       </w:pPr>
-      <w:bookmarkStart w:id="40" w:name="_Toc70159232"/>
+      <w:bookmarkStart w:id="40" w:name="_Toc70242195"/>
       <w:r>
         <w:t>Символизация</w:t>
       </w:r>
@@ -7821,7 +8197,7 @@
       <w:pPr>
         <w:pStyle w:val="3"/>
       </w:pPr>
-      <w:bookmarkStart w:id="41" w:name="_Toc70159233"/>
+      <w:bookmarkStart w:id="41" w:name="_Toc70242196"/>
       <w:r>
         <w:t>Типизация</w:t>
       </w:r>
@@ -7869,7 +8245,7 @@
       <w:pPr>
         <w:pStyle w:val="3"/>
       </w:pPr>
-      <w:bookmarkStart w:id="42" w:name="_Toc70159234"/>
+      <w:bookmarkStart w:id="42" w:name="_Toc70242197"/>
       <w:r>
         <w:t>Генерация кода</w:t>
       </w:r>
@@ -7884,7 +8260,7 @@
       <w:pPr>
         <w:pStyle w:val="20"/>
       </w:pPr>
-      <w:bookmarkStart w:id="43" w:name="_Toc70159235"/>
+      <w:bookmarkStart w:id="43" w:name="_Toc70242198"/>
       <w:r>
         <w:t>Стандартное п</w:t>
       </w:r>
@@ -7935,7 +8311,7 @@
       <w:pPr>
         <w:pStyle w:val="3"/>
       </w:pPr>
-      <w:bookmarkStart w:id="44" w:name="_Toc70159236"/>
+      <w:bookmarkStart w:id="44" w:name="_Toc70242199"/>
       <w:r>
         <w:t>Арифметические преобразования типов</w:t>
       </w:r>
@@ -8747,7 +9123,7 @@
       <w:pPr>
         <w:pStyle w:val="3"/>
       </w:pPr>
-      <w:bookmarkStart w:id="45" w:name="_Toc70159237"/>
+      <w:bookmarkStart w:id="45" w:name="_Toc70242200"/>
       <w:r>
         <w:t>Преобразование указателей</w:t>
       </w:r>
@@ -8841,7 +9217,7 @@
       <w:pPr>
         <w:pStyle w:val="3"/>
       </w:pPr>
-      <w:bookmarkStart w:id="46" w:name="_Toc70159238"/>
+      <w:bookmarkStart w:id="46" w:name="_Toc70242201"/>
       <w:r>
         <w:lastRenderedPageBreak/>
         <w:t>Преобразование чисел со знаком в числа без знака</w:t>
@@ -8863,7 +9239,7 @@
       <w:pPr>
         <w:pStyle w:val="3"/>
       </w:pPr>
-      <w:bookmarkStart w:id="47" w:name="_Toc70159239"/>
+      <w:bookmarkStart w:id="47" w:name="_Toc70242202"/>
       <w:r>
         <w:t>Преобразование чисел без знака в числа со знаком</w:t>
       </w:r>
@@ -8881,7 +9257,7 @@
       <w:pPr>
         <w:pStyle w:val="3"/>
       </w:pPr>
-      <w:bookmarkStart w:id="48" w:name="_Toc70159240"/>
+      <w:bookmarkStart w:id="48" w:name="_Toc70242203"/>
       <w:r>
         <w:t>Преобразование чисел с плавающей запятой</w:t>
       </w:r>
@@ -8936,7 +9312,7 @@
       <w:pPr>
         <w:pStyle w:val="3"/>
       </w:pPr>
-      <w:bookmarkStart w:id="49" w:name="_Toc70159241"/>
+      <w:bookmarkStart w:id="49" w:name="_Toc70242204"/>
       <w:r>
         <w:t>Преобразования между целочисленным типом и типом с плавающей запятой</w:t>
       </w:r>
@@ -8986,7 +9362,7 @@
           <w:lang w:val="en-US"/>
         </w:rPr>
       </w:pPr>
-      <w:bookmarkStart w:id="50" w:name="_Toc70159242"/>
+      <w:bookmarkStart w:id="50" w:name="_Toc70242205"/>
       <w:r>
         <w:t xml:space="preserve">Язык ассемблера архитектуры </w:t>
       </w:r>
@@ -9220,7 +9596,7 @@
       <w:pPr>
         <w:pStyle w:val="3"/>
       </w:pPr>
-      <w:bookmarkStart w:id="51" w:name="_Toc70159243"/>
+      <w:bookmarkStart w:id="51" w:name="_Toc70242206"/>
       <w:r>
         <w:t>Размеры операндов команд</w:t>
       </w:r>
@@ -9572,7 +9948,7 @@
       <w:pPr>
         <w:pStyle w:val="3"/>
       </w:pPr>
-      <w:bookmarkStart w:id="52" w:name="_Toc70159244"/>
+      <w:bookmarkStart w:id="52" w:name="_Toc70242207"/>
       <w:r>
         <w:t>Команды общего назначения</w:t>
       </w:r>
@@ -14093,7 +14469,7 @@
       <w:pPr>
         <w:pStyle w:val="3"/>
       </w:pPr>
-      <w:bookmarkStart w:id="54" w:name="_Toc70159245"/>
+      <w:bookmarkStart w:id="54" w:name="_Toc70242208"/>
       <w:r>
         <w:t>Команды блока MMX</w:t>
       </w:r>
@@ -18318,7 +18694,7 @@
       <w:pPr>
         <w:pStyle w:val="3"/>
       </w:pPr>
-      <w:bookmarkStart w:id="55" w:name="_Toc70159246"/>
+      <w:bookmarkStart w:id="55" w:name="_Toc70242209"/>
       <w:r>
         <w:t>Команды блока XMM</w:t>
       </w:r>
@@ -33952,7 +34328,7 @@
       <w:pPr>
         <w:pStyle w:val="20"/>
       </w:pPr>
-      <w:bookmarkStart w:id="56" w:name="_Toc70159247"/>
+      <w:bookmarkStart w:id="56" w:name="_Toc70242210"/>
       <w:r>
         <w:t>Маски выражений</w:t>
       </w:r>
@@ -34210,7 +34586,7 @@
       <w:pPr>
         <w:pStyle w:val="20"/>
       </w:pPr>
-      <w:bookmarkStart w:id="57" w:name="_Toc70159248"/>
+      <w:bookmarkStart w:id="57" w:name="_Toc70242211"/>
       <w:r>
         <w:t>Адресация элементов</w:t>
       </w:r>
@@ -34307,7 +34683,7 @@
                 <v:shape id="_x0000_i1035" type="#_x0000_t75" style="width:108pt;height:21.75pt" o:ole="">
                   <v:imagedata r:id="rId34" o:title=""/>
                 </v:shape>
-                <o:OLEObject Type="Embed" ProgID="Equation.DSMT4" ShapeID="_x0000_i1035" DrawAspect="Content" ObjectID="_1680816224" r:id="rId35"/>
+                <o:OLEObject Type="Embed" ProgID="Equation.DSMT4" ShapeID="_x0000_i1035" DrawAspect="Content" ObjectID="_1680856873" r:id="rId35"/>
               </w:object>
             </w:r>
             <w:r>
@@ -34460,7 +34836,7 @@
                 <v:shape id="_x0000_i1036" type="#_x0000_t75" style="width:280.5pt;height:23.25pt" o:ole="">
                   <v:imagedata r:id="rId36" o:title=""/>
                 </v:shape>
-                <o:OLEObject Type="Embed" ProgID="Equation.DSMT4" ShapeID="_x0000_i1036" DrawAspect="Content" ObjectID="_1680816225" r:id="rId37"/>
+                <o:OLEObject Type="Embed" ProgID="Equation.DSMT4" ShapeID="_x0000_i1036" DrawAspect="Content" ObjectID="_1680856874" r:id="rId37"/>
               </w:object>
             </w:r>
             <w:r>
@@ -34515,7 +34891,7 @@
           <v:shape id="_x0000_i1037" type="#_x0000_t75" style="width:9.75pt;height:18pt" o:ole="">
             <v:imagedata r:id="rId38" o:title=""/>
           </v:shape>
-          <o:OLEObject Type="Embed" ProgID="Equation.DSMT4" ShapeID="_x0000_i1037" DrawAspect="Content" ObjectID="_1680816226" r:id="rId39"/>
+          <o:OLEObject Type="Embed" ProgID="Equation.DSMT4" ShapeID="_x0000_i1037" DrawAspect="Content" ObjectID="_1680856875" r:id="rId39"/>
         </w:object>
       </w:r>
       <w:r>
@@ -34547,7 +34923,7 @@
           <v:shape id="_x0000_i1038" type="#_x0000_t75" style="width:15pt;height:15.75pt" o:ole="">
             <v:imagedata r:id="rId40" o:title=""/>
           </v:shape>
-          <o:OLEObject Type="Embed" ProgID="Equation.DSMT4" ShapeID="_x0000_i1038" DrawAspect="Content" ObjectID="_1680816227" r:id="rId41"/>
+          <o:OLEObject Type="Embed" ProgID="Equation.DSMT4" ShapeID="_x0000_i1038" DrawAspect="Content" ObjectID="_1680856876" r:id="rId41"/>
         </w:object>
       </w:r>
       <w:r>
@@ -34576,7 +34952,7 @@
           <v:shape id="_x0000_i1039" type="#_x0000_t75" style="width:15pt;height:15.75pt" o:ole="">
             <v:imagedata r:id="rId42" o:title=""/>
           </v:shape>
-          <o:OLEObject Type="Embed" ProgID="Equation.DSMT4" ShapeID="_x0000_i1039" DrawAspect="Content" ObjectID="_1680816228" r:id="rId43"/>
+          <o:OLEObject Type="Embed" ProgID="Equation.DSMT4" ShapeID="_x0000_i1039" DrawAspect="Content" ObjectID="_1680856877" r:id="rId43"/>
         </w:object>
       </w:r>
       <w:r>
@@ -34663,7 +35039,7 @@
                 <v:shape id="_x0000_i1040" type="#_x0000_t75" style="width:116.25pt;height:42.75pt" o:ole="">
                   <v:imagedata r:id="rId44" o:title=""/>
                 </v:shape>
-                <o:OLEObject Type="Embed" ProgID="Equation.DSMT4" ShapeID="_x0000_i1040" DrawAspect="Content" ObjectID="_1680816229" r:id="rId45"/>
+                <o:OLEObject Type="Embed" ProgID="Equation.DSMT4" ShapeID="_x0000_i1040" DrawAspect="Content" ObjectID="_1680856878" r:id="rId45"/>
               </w:object>
             </w:r>
           </w:p>
@@ -34700,7 +35076,7 @@
       <w:pPr>
         <w:pStyle w:val="20"/>
       </w:pPr>
-      <w:bookmarkStart w:id="59" w:name="_Toc70159249"/>
+      <w:bookmarkStart w:id="59" w:name="_Toc70242212"/>
       <w:r>
         <w:lastRenderedPageBreak/>
         <w:t>Линеаризация графа потока управления</w:t>
@@ -34765,7 +35141,7 @@
       <w:pPr>
         <w:pStyle w:val="3"/>
       </w:pPr>
-      <w:bookmarkStart w:id="60" w:name="_Toc70159250"/>
+      <w:bookmarkStart w:id="60" w:name="_Toc70242213"/>
       <w:r>
         <w:t>Условн</w:t>
       </w:r>
@@ -34903,7 +35279,7 @@
       <w:pPr>
         <w:pStyle w:val="3"/>
       </w:pPr>
-      <w:bookmarkStart w:id="61" w:name="_Toc70159251"/>
+      <w:bookmarkStart w:id="61" w:name="_Toc70242214"/>
       <w:r>
         <w:t>Условн</w:t>
       </w:r>
@@ -35050,7 +35426,7 @@
           <w:lang w:val="en-US"/>
         </w:rPr>
       </w:pPr>
-      <w:bookmarkStart w:id="62" w:name="_Toc70159252"/>
+      <w:bookmarkStart w:id="62" w:name="_Toc70242215"/>
       <w:r>
         <w:t>Цикл</w:t>
       </w:r>
@@ -35159,6 +35535,7 @@
       <w:pPr>
         <w:pStyle w:val="10"/>
       </w:pPr>
+      <w:bookmarkStart w:id="63" w:name="_Toc70242216"/>
       <w:r>
         <w:lastRenderedPageBreak/>
         <w:t>Проектирование</w:t>
@@ -35170,6 +35547,7 @@
       <w:r>
         <w:t>декомпилятора</w:t>
       </w:r>
+      <w:bookmarkEnd w:id="63"/>
       <w:proofErr w:type="spellEnd"/>
     </w:p>
     <w:p>
@@ -35247,9 +35625,11 @@
       <w:pPr>
         <w:pStyle w:val="20"/>
       </w:pPr>
+      <w:bookmarkStart w:id="64" w:name="_Toc70242217"/>
       <w:r>
         <w:t>Этап анализа</w:t>
       </w:r>
+      <w:bookmarkEnd w:id="64"/>
     </w:p>
     <w:p>
       <w:r>
@@ -35282,10 +35662,33 @@
         <w:t>»</w:t>
       </w:r>
       <w:r>
-        <w:t>, а также построить соответствующую диаграмму прецедентов</w:t>
+        <w:t>, а также построить соответствующ</w:t>
+      </w:r>
+      <w:r>
+        <w:t>ие</w:t>
+      </w:r>
+      <w:r>
+        <w:t xml:space="preserve"> диаграмм</w:t>
+      </w:r>
+      <w:r>
+        <w:t>у</w:t>
+      </w:r>
+      <w:r>
+        <w:t xml:space="preserve"> прецедентов</w:t>
+      </w:r>
+      <w:r>
+        <w:t xml:space="preserve"> и диаграмму активностей</w:t>
       </w:r>
       <w:r>
         <w:t>.</w:t>
+      </w:r>
+    </w:p>
+    <w:p>
+      <w:pPr>
+        <w:pStyle w:val="3"/>
+      </w:pPr>
+      <w:r>
+        <w:t>Диаграмма прецедентов</w:t>
       </w:r>
     </w:p>
     <w:p>
@@ -35431,6 +35834,14 @@
     </w:p>
     <w:p/>
     <w:p>
+      <w:pPr>
+        <w:pStyle w:val="3"/>
+      </w:pPr>
+      <w:r>
+        <w:t>Диаграмма активностей</w:t>
+      </w:r>
+    </w:p>
+    <w:p>
       <w:r>
         <w:t>Для понимания динамики процесса декомпиляции</w:t>
       </w:r>
@@ -35569,10 +35980,621 @@
       <w:pPr>
         <w:pStyle w:val="20"/>
       </w:pPr>
+      <w:bookmarkStart w:id="65" w:name="_Toc70242218"/>
       <w:r>
         <w:t>Этап проектирования</w:t>
       </w:r>
+      <w:bookmarkEnd w:id="65"/>
     </w:p>
+    <w:p>
+      <w:pPr>
+        <w:rPr>
+          <w:lang w:val="en-US"/>
+        </w:rPr>
+      </w:pPr>
+      <w:r>
+        <w:t>Этап проектирования будет заключаться в создании диаграммы классов.</w:t>
+      </w:r>
+      <w:r>
+        <w:t xml:space="preserve"> Построенная иерархия классов должна соответствовать архитектуре конвейера </w:t>
+      </w:r>
+      <w:proofErr w:type="spellStart"/>
+      <w:r>
+        <w:t>декомпилятора</w:t>
+      </w:r>
+      <w:proofErr w:type="spellEnd"/>
+      <w:r>
+        <w:t>, о котором было сказано во второй главе.</w:t>
+      </w:r>
+    </w:p>
+    <w:p>
+      <w:pPr>
+        <w:pStyle w:val="3"/>
+      </w:pPr>
+      <w:bookmarkStart w:id="66" w:name="_Toc70242219"/>
+      <w:r>
+        <w:t>Создание классов</w:t>
+      </w:r>
+      <w:bookmarkEnd w:id="66"/>
+    </w:p>
+    <w:p>
+      <w:r>
+        <w:t xml:space="preserve">В ходе проектирования были выделены следующие классы, каждый из которых имеет своё предназначение в </w:t>
+      </w:r>
+      <w:r>
+        <w:t>ИС</w:t>
+      </w:r>
+      <w:r>
+        <w:t>:</w:t>
+      </w:r>
+    </w:p>
+    <w:p>
+      <w:pPr>
+        <w:pStyle w:val="af0"/>
+        <w:numPr>
+          <w:ilvl w:val="0"/>
+          <w:numId w:val="26"/>
+        </w:numPr>
+      </w:pPr>
+      <w:proofErr w:type="spellStart"/>
+      <w:r>
+        <w:rPr>
+          <w:lang w:val="en-US"/>
+        </w:rPr>
+        <w:lastRenderedPageBreak/>
+        <w:t>Decompiler</w:t>
+      </w:r>
+      <w:proofErr w:type="spellEnd"/>
+      <w:r>
+        <w:t xml:space="preserve">. </w:t>
+      </w:r>
+      <w:r>
+        <w:t>Главный класс, содержащий методы, которые позволяют инициировать запуск процесса декомпиляции, а также настроить основные параметры.</w:t>
+      </w:r>
+    </w:p>
+    <w:p>
+      <w:pPr>
+        <w:pStyle w:val="af0"/>
+        <w:numPr>
+          <w:ilvl w:val="0"/>
+          <w:numId w:val="26"/>
+        </w:numPr>
+      </w:pPr>
+      <w:proofErr w:type="spellStart"/>
+      <w:r>
+        <w:rPr>
+          <w:lang w:val="en-US"/>
+        </w:rPr>
+        <w:t>FunctionPCodeGraph</w:t>
+      </w:r>
+      <w:proofErr w:type="spellEnd"/>
+      <w:r>
+        <w:t xml:space="preserve">. </w:t>
+      </w:r>
+      <w:r>
+        <w:t xml:space="preserve">Класс, являющиеся графом потока управления. Содержит объекты класса </w:t>
+      </w:r>
+      <w:proofErr w:type="spellStart"/>
+      <w:r>
+        <w:rPr>
+          <w:lang w:val="en-US"/>
+        </w:rPr>
+        <w:t>PCodeBlock</w:t>
+      </w:r>
+      <w:proofErr w:type="spellEnd"/>
+      <w:r>
+        <w:t>.</w:t>
+      </w:r>
+    </w:p>
+    <w:p>
+      <w:pPr>
+        <w:pStyle w:val="af0"/>
+        <w:numPr>
+          <w:ilvl w:val="0"/>
+          <w:numId w:val="26"/>
+        </w:numPr>
+      </w:pPr>
+      <w:proofErr w:type="spellStart"/>
+      <w:r>
+        <w:rPr>
+          <w:lang w:val="en-US"/>
+        </w:rPr>
+        <w:t>PCodeBlock</w:t>
+      </w:r>
+      <w:proofErr w:type="spellEnd"/>
+      <w:r>
+        <w:t xml:space="preserve">. </w:t>
+      </w:r>
+      <w:r>
+        <w:t>Класс, являющиеся</w:t>
+      </w:r>
+      <w:r>
+        <w:t xml:space="preserve"> блоком</w:t>
+      </w:r>
+      <w:r>
+        <w:t xml:space="preserve"> </w:t>
+      </w:r>
+      <w:r>
+        <w:t xml:space="preserve">графа потока управления, который содержит листинг инструкций </w:t>
+      </w:r>
+      <w:r>
+        <w:rPr>
+          <w:lang w:val="en-US"/>
+        </w:rPr>
+        <w:t>P</w:t>
+      </w:r>
+      <w:r>
+        <w:t>-</w:t>
+      </w:r>
+      <w:r>
+        <w:t>кода.</w:t>
+      </w:r>
+      <w:r>
+        <w:t xml:space="preserve"> Содержит две исходящие ссылки на другие объекты класса </w:t>
+      </w:r>
+      <w:proofErr w:type="spellStart"/>
+      <w:r>
+        <w:rPr>
+          <w:lang w:val="en-US"/>
+        </w:rPr>
+        <w:t>PCodeBlock</w:t>
+      </w:r>
+      <w:proofErr w:type="spellEnd"/>
+      <w:r>
+        <w:t xml:space="preserve">, а также список объектов класса </w:t>
+      </w:r>
+      <w:proofErr w:type="spellStart"/>
+      <w:r>
+        <w:rPr>
+          <w:lang w:val="en-US"/>
+        </w:rPr>
+        <w:t>PCodeBlock</w:t>
+      </w:r>
+      <w:proofErr w:type="spellEnd"/>
+      <w:r>
+        <w:t>, которые ссылаются на данный блок.</w:t>
+      </w:r>
+    </w:p>
+    <w:p>
+      <w:pPr>
+        <w:pStyle w:val="af0"/>
+        <w:numPr>
+          <w:ilvl w:val="0"/>
+          <w:numId w:val="26"/>
+        </w:numPr>
+      </w:pPr>
+      <w:r>
+        <w:t>DecoderX86</w:t>
+      </w:r>
+      <w:r>
+        <w:t>. Класс, инкапсулирующий логику</w:t>
+      </w:r>
+      <w:r>
+        <w:t xml:space="preserve"> </w:t>
+      </w:r>
+      <w:r>
+        <w:t>по</w:t>
+      </w:r>
+      <w:r>
+        <w:t xml:space="preserve"> декодировани</w:t>
+      </w:r>
+      <w:r>
+        <w:t>ю</w:t>
+      </w:r>
+      <w:r>
+        <w:t xml:space="preserve"> инструкций машинного кода архитектуры </w:t>
+      </w:r>
+      <w:r>
+        <w:rPr>
+          <w:lang w:val="en-US"/>
+        </w:rPr>
+        <w:t>X</w:t>
+      </w:r>
+      <w:r>
+        <w:t>86-64.</w:t>
+      </w:r>
+      <w:r>
+        <w:t xml:space="preserve"> Данный класс распознает тип и свойства машинной инструкции, далее начинает процесс построения списка соответствующих инструкций </w:t>
+      </w:r>
+      <w:r>
+        <w:rPr>
+          <w:lang w:val="en-US"/>
+        </w:rPr>
+        <w:t>P</w:t>
+      </w:r>
+      <w:r>
+        <w:t>-</w:t>
+      </w:r>
+      <w:r>
+        <w:t>кода.</w:t>
+      </w:r>
+    </w:p>
+    <w:p>
+      <w:pPr>
+        <w:pStyle w:val="af0"/>
+        <w:numPr>
+          <w:ilvl w:val="0"/>
+          <w:numId w:val="26"/>
+        </w:numPr>
+      </w:pPr>
+      <w:proofErr w:type="spellStart"/>
+      <w:r>
+        <w:rPr>
+          <w:lang w:val="en-US"/>
+        </w:rPr>
+        <w:t>RegisterFactoryX</w:t>
+      </w:r>
+      <w:proofErr w:type="spellEnd"/>
+      <w:r>
+        <w:t xml:space="preserve">86. </w:t>
+      </w:r>
+      <w:r>
+        <w:t xml:space="preserve">Класс, </w:t>
+      </w:r>
+      <w:r>
+        <w:t>являющиеся</w:t>
+      </w:r>
+      <w:r>
+        <w:t xml:space="preserve"> фабрикой регистров под архитектуру </w:t>
+      </w:r>
+      <w:r>
+        <w:rPr>
+          <w:lang w:val="en-US"/>
+        </w:rPr>
+        <w:t>X</w:t>
+      </w:r>
+      <w:r>
+        <w:t>86-64.</w:t>
+      </w:r>
+    </w:p>
+    <w:p>
+      <w:pPr>
+        <w:pStyle w:val="af0"/>
+        <w:numPr>
+          <w:ilvl w:val="0"/>
+          <w:numId w:val="26"/>
+        </w:numPr>
+      </w:pPr>
+      <w:proofErr w:type="spellStart"/>
+      <w:r>
+        <w:rPr>
+          <w:lang w:val="en-US"/>
+        </w:rPr>
+        <w:t>BitMask</w:t>
+      </w:r>
+      <w:proofErr w:type="spellEnd"/>
+      <w:r>
+        <w:t xml:space="preserve">64. </w:t>
+      </w:r>
+      <w:r>
+        <w:t>Класс, являющиеся 64-битной маской выражения. Описывает диапазон возможных значений. Содержит операции дизъюнкции, конъюнкции, сравнения.</w:t>
+      </w:r>
+    </w:p>
+    <w:p>
+      <w:pPr>
+        <w:pStyle w:val="af0"/>
+        <w:numPr>
+          <w:ilvl w:val="0"/>
+          <w:numId w:val="26"/>
+        </w:numPr>
+      </w:pPr>
+      <w:proofErr w:type="spellStart"/>
+      <w:r>
+        <w:rPr>
+          <w:lang w:val="en-US"/>
+        </w:rPr>
+        <w:t>ImageAnalyzer</w:t>
+      </w:r>
+      <w:proofErr w:type="spellEnd"/>
+      <w:r>
+        <w:t xml:space="preserve">. </w:t>
+      </w:r>
+      <w:r>
+        <w:t xml:space="preserve">Класс, содержащий алгоритм построения графа потока управления по списку инструкций </w:t>
+      </w:r>
+      <w:r>
+        <w:rPr>
+          <w:lang w:val="en-US"/>
+        </w:rPr>
+        <w:t>P</w:t>
+      </w:r>
+      <w:r>
+        <w:t>-</w:t>
+      </w:r>
+      <w:r>
+        <w:t>кода.</w:t>
+      </w:r>
+      <w:r>
+        <w:t xml:space="preserve"> Имеет возможность работать в режиме потока байт машинного кода, то есть строить граф потока управления по ходу получения машинного кода, транслируя </w:t>
+      </w:r>
+      <w:r>
+        <w:t xml:space="preserve">его </w:t>
+      </w:r>
+      <w:r>
+        <w:t xml:space="preserve">одновременно с использованием объекта класса </w:t>
+      </w:r>
+      <w:r>
+        <w:t>DecoderX86</w:t>
+      </w:r>
+      <w:r>
+        <w:t xml:space="preserve"> в </w:t>
+      </w:r>
+      <w:r>
+        <w:rPr>
+          <w:lang w:val="en-US"/>
+        </w:rPr>
+        <w:t>P</w:t>
+      </w:r>
+      <w:r>
+        <w:t>-код.</w:t>
+      </w:r>
+    </w:p>
+    <w:p>
+      <w:pPr>
+        <w:pStyle w:val="af0"/>
+        <w:numPr>
+          <w:ilvl w:val="0"/>
+          <w:numId w:val="26"/>
+        </w:numPr>
+      </w:pPr>
+      <w:r>
+        <w:t xml:space="preserve"> </w:t>
+      </w:r>
+      <w:proofErr w:type="spellStart"/>
+      <w:r>
+        <w:t>InstructionInterpreter</w:t>
+      </w:r>
+      <w:proofErr w:type="spellEnd"/>
+      <w:r>
+        <w:t xml:space="preserve">. Класс, </w:t>
+      </w:r>
+      <w:r>
+        <w:t>являющиеся</w:t>
+      </w:r>
+      <w:r>
+        <w:t xml:space="preserve"> интерпретатором </w:t>
+      </w:r>
+      <w:r>
+        <w:rPr>
+          <w:lang w:val="en-US"/>
+        </w:rPr>
+        <w:t>P</w:t>
+      </w:r>
+      <w:r>
+        <w:t>-</w:t>
+      </w:r>
+      <w:r>
+        <w:t xml:space="preserve">кода. Принимая поток инструкций </w:t>
+      </w:r>
+      <w:r>
+        <w:rPr>
+          <w:lang w:val="en-US"/>
+        </w:rPr>
+        <w:t>P</w:t>
+      </w:r>
+      <w:r>
+        <w:t>-</w:t>
+      </w:r>
+      <w:r>
+        <w:t>кода объект данного класса строит абстрактное синтаксическое дерево</w:t>
+      </w:r>
+      <w:r>
+        <w:t>.</w:t>
+      </w:r>
+    </w:p>
+    <w:p>
+      <w:pPr>
+        <w:pStyle w:val="af0"/>
+        <w:numPr>
+          <w:ilvl w:val="0"/>
+          <w:numId w:val="26"/>
+        </w:numPr>
+      </w:pPr>
+      <w:proofErr w:type="spellStart"/>
+      <w:r>
+        <w:t>DecompiledCodeGraph</w:t>
+      </w:r>
+      <w:proofErr w:type="spellEnd"/>
+      <w:r>
+        <w:t xml:space="preserve">. </w:t>
+      </w:r>
+      <w:r>
+        <w:t>Класс, который представлен в виде графа потока управления, но который содержит выражения абстрактного синтаксического дерева.</w:t>
+      </w:r>
+    </w:p>
+    <w:p>
+      <w:pPr>
+        <w:pStyle w:val="af0"/>
+        <w:numPr>
+          <w:ilvl w:val="0"/>
+          <w:numId w:val="26"/>
+        </w:numPr>
+      </w:pPr>
+      <w:proofErr w:type="spellStart"/>
+      <w:r>
+        <w:rPr>
+          <w:lang w:val="en-US"/>
+        </w:rPr>
+        <w:t>GraphBlockLinker</w:t>
+      </w:r>
+      <w:proofErr w:type="spellEnd"/>
+      <w:r>
+        <w:t xml:space="preserve">. </w:t>
+      </w:r>
+      <w:r>
+        <w:t xml:space="preserve">Класс, позволяющий сделать символьное связывание блоков </w:t>
+      </w:r>
+      <w:r>
+        <w:rPr>
+          <w:lang w:val="en-US"/>
+        </w:rPr>
+        <w:t>P</w:t>
+      </w:r>
+      <w:r>
+        <w:t>-</w:t>
+      </w:r>
+      <w:r>
+        <w:t xml:space="preserve">кода графа потока управления, а именно </w:t>
+      </w:r>
+      <w:r>
+        <w:lastRenderedPageBreak/>
+        <w:t>разрешить все внешние символов каждого блока</w:t>
+      </w:r>
+      <w:r>
+        <w:t xml:space="preserve">, которые создаются в момент интерпретации </w:t>
+      </w:r>
+      <w:r>
+        <w:rPr>
+          <w:lang w:val="en-US"/>
+        </w:rPr>
+        <w:t>P</w:t>
+      </w:r>
+      <w:r>
+        <w:t>-кода по запросу определенного регистра.</w:t>
+      </w:r>
+    </w:p>
+    <w:p>
+      <w:pPr>
+        <w:pStyle w:val="af0"/>
+        <w:numPr>
+          <w:ilvl w:val="0"/>
+          <w:numId w:val="26"/>
+        </w:numPr>
+      </w:pPr>
+      <w:proofErr w:type="spellStart"/>
+      <w:r>
+        <w:t>ExprOptimization</w:t>
+      </w:r>
+      <w:proofErr w:type="spellEnd"/>
+      <w:r>
+        <w:t>. Класс, позволяющий произвести оптимизацию заданного выражения по правилам, которые кратко описаны во второй главе.</w:t>
+      </w:r>
+    </w:p>
+    <w:p>
+      <w:pPr>
+        <w:pStyle w:val="af0"/>
+        <w:numPr>
+          <w:ilvl w:val="0"/>
+          <w:numId w:val="26"/>
+        </w:numPr>
+      </w:pPr>
+      <w:proofErr w:type="spellStart"/>
+      <w:r>
+        <w:t>GraphOptimization</w:t>
+      </w:r>
+      <w:proofErr w:type="spellEnd"/>
+      <w:r>
+        <w:t xml:space="preserve">. Класс, позволяющий произвести оптимизацию структуры графа потока управления. </w:t>
+      </w:r>
+      <w:r>
+        <w:t>В частности,</w:t>
+      </w:r>
+      <w:r>
+        <w:t xml:space="preserve"> эта оптимизация заключается в удалении и замене блоков с простым условием на блоки со сложным условием, тем самым обеспечивая минимальную вложенность условных конструкций.</w:t>
+      </w:r>
+    </w:p>
+    <w:p>
+      <w:pPr>
+        <w:pStyle w:val="af0"/>
+        <w:numPr>
+          <w:ilvl w:val="0"/>
+          <w:numId w:val="26"/>
+        </w:numPr>
+      </w:pPr>
+      <w:proofErr w:type="spellStart"/>
+      <w:r>
+        <w:t>SdaBuilding</w:t>
+      </w:r>
+      <w:proofErr w:type="spellEnd"/>
+      <w:r>
+        <w:t>. Класс, позволяющий произвести символизацию абстрактного синтаксического дерева.</w:t>
+      </w:r>
+    </w:p>
+    <w:p>
+      <w:pPr>
+        <w:pStyle w:val="af0"/>
+        <w:numPr>
+          <w:ilvl w:val="0"/>
+          <w:numId w:val="26"/>
+        </w:numPr>
+      </w:pPr>
+      <w:proofErr w:type="spellStart"/>
+      <w:r>
+        <w:t>SdaDataTypesCalculating</w:t>
+      </w:r>
+      <w:proofErr w:type="spellEnd"/>
+      <w:r>
+        <w:t xml:space="preserve">. </w:t>
+      </w:r>
+      <w:r>
+        <w:t xml:space="preserve">Класс, позволяющий произвести </w:t>
+      </w:r>
+      <w:r>
+        <w:t>типизацию</w:t>
+      </w:r>
+      <w:r>
+        <w:t xml:space="preserve"> абстрактного синтаксического дерева.</w:t>
+      </w:r>
+    </w:p>
+    <w:p>
+      <w:pPr>
+        <w:pStyle w:val="af0"/>
+        <w:numPr>
+          <w:ilvl w:val="0"/>
+          <w:numId w:val="26"/>
+        </w:numPr>
+      </w:pPr>
+      <w:proofErr w:type="spellStart"/>
+      <w:r>
+        <w:t>LinearViewSimpleOutput</w:t>
+      </w:r>
+      <w:proofErr w:type="spellEnd"/>
+      <w:r>
+        <w:t xml:space="preserve">. Класс, </w:t>
+      </w:r>
+      <w:r>
+        <w:t>позволяющий произвести</w:t>
+      </w:r>
+      <w:r>
+        <w:t xml:space="preserve"> генерацию итогового высокоуровневого кода на языке </w:t>
+      </w:r>
+      <w:r>
+        <w:rPr>
+          <w:lang w:val="en-US"/>
+        </w:rPr>
+        <w:t>C</w:t>
+      </w:r>
+      <w:r>
+        <w:t>.</w:t>
+      </w:r>
+    </w:p>
+    <w:p>
+      <w:r>
+        <w:t xml:space="preserve">Также были выделены вспомогательные классы, описание которых здесь не </w:t>
+      </w:r>
+      <w:r>
+        <w:t>приводится</w:t>
+      </w:r>
+      <w:r>
+        <w:t>.</w:t>
+      </w:r>
+    </w:p>
+    <w:p>
+      <w:pPr>
+        <w:pStyle w:val="3"/>
+      </w:pPr>
+      <w:bookmarkStart w:id="67" w:name="_Toc70242220"/>
+      <w:r>
+        <w:t>Диаграммы классов</w:t>
+      </w:r>
+      <w:bookmarkEnd w:id="67"/>
+    </w:p>
+    <w:p>
+      <w:r>
+        <w:t>Подробное содержание каждого выделенного класса представлено на рис. 3.3 и рис. 3.4.</w:t>
+      </w:r>
+    </w:p>
+    <w:p/>
     <w:p/>
     <w:p>
       <w:pPr>
@@ -35651,6 +36673,7 @@
         <w:t>Рисунок 3.3. Диаграмма классов (первая часть)</w:t>
       </w:r>
     </w:p>
+    <w:p/>
     <w:p>
       <w:pPr>
         <w:pStyle w:val="a4"/>
@@ -35739,11 +36762,177 @@
       <w:pPr>
         <w:pStyle w:val="20"/>
       </w:pPr>
+      <w:bookmarkStart w:id="68" w:name="_Toc70242221"/>
       <w:r>
         <w:t>Этап реализации</w:t>
       </w:r>
+      <w:bookmarkEnd w:id="68"/>
     </w:p>
-    <w:p/>
+    <w:p>
+      <w:r>
+        <w:t xml:space="preserve">На этапе реализации мы должны реализовать </w:t>
+      </w:r>
+      <w:r>
+        <w:t>ИС</w:t>
+      </w:r>
+      <w:r>
+        <w:t xml:space="preserve"> и понять, как она будет выглядеть в виде цельной систем</w:t>
+      </w:r>
+      <w:r>
+        <w:t>ы</w:t>
+      </w:r>
+      <w:r>
+        <w:t>.</w:t>
+      </w:r>
+    </w:p>
+    <w:p>
+      <w:pPr>
+        <w:pStyle w:val="3"/>
+      </w:pPr>
+      <w:bookmarkStart w:id="69" w:name="_Toc70242222"/>
+      <w:r>
+        <w:t>Использование сторонних библиотек</w:t>
+      </w:r>
+      <w:bookmarkEnd w:id="69"/>
+    </w:p>
+    <w:p>
+      <w:r>
+        <w:t>Для ускорения процесса разработки было принято решение использовать сторонние библиотеки</w:t>
+      </w:r>
+      <w:r>
+        <w:t>:</w:t>
+      </w:r>
+    </w:p>
+    <w:p>
+      <w:pPr>
+        <w:pStyle w:val="af0"/>
+        <w:numPr>
+          <w:ilvl w:val="0"/>
+          <w:numId w:val="27"/>
+        </w:numPr>
+      </w:pPr>
+      <w:r>
+        <w:rPr>
+          <w:lang w:val="en-US"/>
+        </w:rPr>
+        <w:t>SDA</w:t>
+      </w:r>
+      <w:r>
+        <w:t xml:space="preserve">. </w:t>
+      </w:r>
+      <w:r>
+        <w:t xml:space="preserve">Данная библиотека нужна для удобного манипулирования типами языка </w:t>
+      </w:r>
+      <w:r>
+        <w:rPr>
+          <w:lang w:val="en-US"/>
+        </w:rPr>
+        <w:t>C</w:t>
+      </w:r>
+      <w:r>
+        <w:t>.</w:t>
+      </w:r>
+    </w:p>
+    <w:p>
+      <w:pPr>
+        <w:pStyle w:val="af0"/>
+        <w:numPr>
+          <w:ilvl w:val="0"/>
+          <w:numId w:val="27"/>
+        </w:numPr>
+      </w:pPr>
+      <w:proofErr w:type="spellStart"/>
+      <w:r>
+        <w:t>ZydisDisassembler</w:t>
+      </w:r>
+      <w:proofErr w:type="spellEnd"/>
+      <w:r>
+        <w:t xml:space="preserve">. </w:t>
+      </w:r>
+      <w:r>
+        <w:t>Данная библиотека нужна д</w:t>
+      </w:r>
+      <w:r>
+        <w:t xml:space="preserve">ля реализации процесса декодирования машинного кода архитектуры </w:t>
+      </w:r>
+      <w:r>
+        <w:rPr>
+          <w:lang w:val="en-US"/>
+        </w:rPr>
+        <w:t>X</w:t>
+      </w:r>
+      <w:r>
+        <w:t xml:space="preserve">86-64 </w:t>
+      </w:r>
+      <w:r>
+        <w:t>в структуры описаний ассемблера.</w:t>
+      </w:r>
+    </w:p>
+    <w:p>
+      <w:pPr>
+        <w:pStyle w:val="af0"/>
+        <w:numPr>
+          <w:ilvl w:val="0"/>
+          <w:numId w:val="27"/>
+        </w:numPr>
+      </w:pPr>
+      <w:r>
+        <w:rPr>
+          <w:lang w:val="en-US"/>
+        </w:rPr>
+        <w:t>A</w:t>
+      </w:r>
+      <w:proofErr w:type="spellStart"/>
+      <w:r>
+        <w:t>smjit</w:t>
+      </w:r>
+      <w:proofErr w:type="spellEnd"/>
+      <w:r>
+        <w:t>/</w:t>
+      </w:r>
+      <w:proofErr w:type="spellStart"/>
+      <w:r>
+        <w:rPr>
+          <w:lang w:val="en-US"/>
+        </w:rPr>
+        <w:t>A</w:t>
+      </w:r>
+      <w:r>
+        <w:rPr>
+          <w:lang w:val="en-US"/>
+        </w:rPr>
+        <w:t>smtk</w:t>
+      </w:r>
+      <w:proofErr w:type="spellEnd"/>
+      <w:r>
+        <w:t xml:space="preserve">. </w:t>
+      </w:r>
+      <w:r>
+        <w:t xml:space="preserve">Данный набор библиотек необходим для трансляции текстового кода на языке ассемблер </w:t>
+      </w:r>
+      <w:r>
+        <w:t>архитектуры X86-64</w:t>
+      </w:r>
+      <w:r>
+        <w:t xml:space="preserve"> в машинный код.</w:t>
+      </w:r>
+    </w:p>
+    <w:p>
+      <w:pPr>
+        <w:pStyle w:val="3"/>
+      </w:pPr>
+      <w:bookmarkStart w:id="70" w:name="_Toc70242223"/>
+      <w:r>
+        <w:lastRenderedPageBreak/>
+        <w:t>Диаграмма компонентов</w:t>
+      </w:r>
+      <w:bookmarkEnd w:id="70"/>
+    </w:p>
+    <w:p>
+      <w:r>
+        <w:t>Диаграмма компонентов, представленная на рис. 3.5, позволяет графически изобразить структуру будущего приложения.</w:t>
+      </w:r>
+    </w:p>
     <w:p>
       <w:pPr>
         <w:pStyle w:val="a4"/>
@@ -35755,10 +36944,9 @@
         <w:rPr>
           <w:noProof/>
         </w:rPr>
-        <w:lastRenderedPageBreak/>
         <w:drawing>
-          <wp:inline distT="0" distB="0" distL="0" distR="0" wp14:anchorId="6FD64D17" wp14:editId="246B904B">
-            <wp:extent cx="5943600" cy="4429125"/>
+          <wp:inline distT="0" distB="0" distL="0" distR="0" wp14:anchorId="6FD64D17" wp14:editId="6851F726">
+            <wp:extent cx="5943600" cy="4245428"/>
             <wp:effectExtent l="0" t="0" r="0" b="0"/>
             <wp:docPr id="33" name="Рисунок 33"/>
             <wp:cNvGraphicFramePr>
@@ -35768,7 +36956,7 @@
               <a:graphicData uri="http://schemas.openxmlformats.org/drawingml/2006/picture">
                 <pic:pic xmlns:pic="http://schemas.openxmlformats.org/drawingml/2006/picture">
                   <pic:nvPicPr>
-                    <pic:cNvPr id="0" name="Picture 45"/>
+                    <pic:cNvPr id="33" name="Рисунок 33"/>
                     <pic:cNvPicPr>
                       <a:picLocks noChangeAspect="1" noChangeArrowheads="1"/>
                     </pic:cNvPicPr>
@@ -35781,7 +36969,6 @@
                         </a:ext>
                       </a:extLst>
                     </a:blip>
-                    <a:srcRect/>
                     <a:stretch>
                       <a:fillRect/>
                     </a:stretch>
@@ -35789,7 +36976,7 @@
                   <pic:spPr bwMode="auto">
                     <a:xfrm>
                       <a:off x="0" y="0"/>
-                      <a:ext cx="5943600" cy="4429125"/>
+                      <a:ext cx="5943600" cy="4245428"/>
                     </a:xfrm>
                     <a:prstGeom prst="rect">
                       <a:avLst/>
@@ -35829,12 +37016,12 @@
       <w:pPr>
         <w:pStyle w:val="13"/>
       </w:pPr>
-      <w:bookmarkStart w:id="63" w:name="_Toc70159253"/>
+      <w:bookmarkStart w:id="71" w:name="_Toc70242224"/>
       <w:r>
         <w:lastRenderedPageBreak/>
         <w:t>Заключение</w:t>
       </w:r>
-      <w:bookmarkEnd w:id="63"/>
+      <w:bookmarkEnd w:id="71"/>
     </w:p>
     <w:p>
       <w:r>
@@ -36037,15 +37224,15 @@
         <w:pStyle w:val="13"/>
         <w:ind w:firstLine="708"/>
       </w:pPr>
-      <w:bookmarkStart w:id="64" w:name="_Toc509306794"/>
-      <w:bookmarkStart w:id="65" w:name="_Toc70159254"/>
+      <w:bookmarkStart w:id="72" w:name="_Toc509306794"/>
+      <w:bookmarkStart w:id="73" w:name="_Toc70242225"/>
       <w:bookmarkEnd w:id="11"/>
       <w:r>
         <w:lastRenderedPageBreak/>
         <w:t>Библиографический список</w:t>
       </w:r>
-      <w:bookmarkEnd w:id="64"/>
-      <w:bookmarkEnd w:id="65"/>
+      <w:bookmarkEnd w:id="72"/>
+      <w:bookmarkEnd w:id="73"/>
     </w:p>
     <w:p>
       <w:pPr>
@@ -36056,7 +37243,7 @@
         </w:numPr>
         <w:ind w:left="1134" w:hanging="283"/>
       </w:pPr>
-      <w:bookmarkStart w:id="66" w:name="_Ref27247449"/>
+      <w:bookmarkStart w:id="74" w:name="_Ref27247449"/>
       <w:proofErr w:type="spellStart"/>
       <w:r>
         <w:rPr>
@@ -36122,7 +37309,7 @@
       <w:r>
         <w:t>, 2016.</w:t>
       </w:r>
-      <w:bookmarkEnd w:id="66"/>
+      <w:bookmarkEnd w:id="74"/>
       <w:r>
         <w:t xml:space="preserve"> – </w:t>
       </w:r>
@@ -36139,7 +37326,7 @@
         </w:numPr>
         <w:ind w:left="1134" w:hanging="283"/>
       </w:pPr>
-      <w:bookmarkStart w:id="67" w:name="_Ref34675330"/>
+      <w:bookmarkStart w:id="75" w:name="_Ref34675330"/>
       <w:r>
         <w:rPr>
           <w:i/>
@@ -36199,7 +37386,7 @@
       <w:r>
         <w:t>. 5. – С. 11-14.</w:t>
       </w:r>
-      <w:bookmarkEnd w:id="67"/>
+      <w:bookmarkEnd w:id="75"/>
     </w:p>
     <w:p>
       <w:pPr>
@@ -36210,7 +37397,7 @@
         </w:numPr>
         <w:ind w:left="1134" w:hanging="283"/>
       </w:pPr>
-      <w:bookmarkStart w:id="68" w:name="_Ref34994847"/>
+      <w:bookmarkStart w:id="76" w:name="_Ref34994847"/>
       <w:proofErr w:type="spellStart"/>
       <w:r>
         <w:rPr>
@@ -36264,7 +37451,7 @@
       <w:r>
         <w:t>, 2018. – 240 с.</w:t>
       </w:r>
-      <w:bookmarkEnd w:id="68"/>
+      <w:bookmarkEnd w:id="76"/>
     </w:p>
     <w:p>
       <w:pPr>
@@ -36275,7 +37462,7 @@
         </w:numPr>
         <w:ind w:left="1134" w:hanging="283"/>
       </w:pPr>
-      <w:bookmarkStart w:id="69" w:name="_Ref34662265"/>
+      <w:bookmarkStart w:id="77" w:name="_Ref34662265"/>
       <w:r>
         <w:rPr>
           <w:i/>
@@ -36302,7 +37489,7 @@
       <w:r>
         <w:t>, 2007. – 248 с.</w:t>
       </w:r>
-      <w:bookmarkEnd w:id="69"/>
+      <w:bookmarkEnd w:id="77"/>
     </w:p>
     <w:p>
       <w:pPr>
@@ -36313,7 +37500,7 @@
         </w:numPr>
         <w:ind w:left="1134" w:hanging="283"/>
       </w:pPr>
-      <w:bookmarkStart w:id="70" w:name="_Ref27247455"/>
+      <w:bookmarkStart w:id="78" w:name="_Ref27247455"/>
       <w:r>
         <w:rPr>
           <w:i/>
@@ -36397,8 +37584,8 @@
       <w:r>
         <w:t>. 5. – С. 40-51.</w:t>
       </w:r>
-      <w:bookmarkStart w:id="71" w:name="_Ref27247317"/>
-      <w:bookmarkEnd w:id="70"/>
+      <w:bookmarkStart w:id="79" w:name="_Ref27247317"/>
+      <w:bookmarkEnd w:id="78"/>
     </w:p>
     <w:p>
       <w:pPr>
@@ -36409,7 +37596,7 @@
         </w:numPr>
         <w:ind w:left="1134" w:hanging="283"/>
       </w:pPr>
-      <w:bookmarkStart w:id="72" w:name="_Ref27247402"/>
+      <w:bookmarkStart w:id="80" w:name="_Ref27247402"/>
       <w:r>
         <w:rPr>
           <w:i/>
@@ -36531,8 +37718,8 @@
       <w:r>
         <w:t>. 15. – С. 97-104.</w:t>
       </w:r>
-      <w:bookmarkEnd w:id="71"/>
-      <w:bookmarkEnd w:id="72"/>
+      <w:bookmarkEnd w:id="79"/>
+      <w:bookmarkEnd w:id="80"/>
     </w:p>
     <w:p>
       <w:pPr>
@@ -36543,7 +37730,7 @@
         </w:numPr>
         <w:ind w:left="1134" w:hanging="283"/>
       </w:pPr>
-      <w:bookmarkStart w:id="73" w:name="_Ref29568903"/>
+      <w:bookmarkStart w:id="81" w:name="_Ref29568903"/>
       <w:r>
         <w:rPr>
           <w:i/>
@@ -36716,7 +37903,7 @@
       <w:r>
         <w:t>. 1 – С. 86-96.</w:t>
       </w:r>
-      <w:bookmarkEnd w:id="73"/>
+      <w:bookmarkEnd w:id="81"/>
     </w:p>
     <w:p>
       <w:pPr>
@@ -36727,7 +37914,7 @@
         </w:numPr>
         <w:ind w:left="1134" w:hanging="283"/>
       </w:pPr>
-      <w:bookmarkStart w:id="74" w:name="_Ref32665080"/>
+      <w:bookmarkStart w:id="82" w:name="_Ref32665080"/>
       <w:r>
         <w:rPr>
           <w:i/>
@@ -36770,7 +37957,7 @@
       <w:r>
         <w:t>Санкт-Петербургский государственный университет, Санкт-Петербург, 2019.</w:t>
       </w:r>
-      <w:bookmarkEnd w:id="74"/>
+      <w:bookmarkEnd w:id="82"/>
     </w:p>
     <w:p>
       <w:pPr>
@@ -36781,7 +37968,7 @@
         </w:numPr>
         <w:ind w:left="1134" w:hanging="283"/>
       </w:pPr>
-      <w:bookmarkStart w:id="75" w:name="_Ref32664237"/>
+      <w:bookmarkStart w:id="83" w:name="_Ref32664237"/>
       <w:r>
         <w:rPr>
           <w:i/>
@@ -36818,7 +38005,7 @@
       <w:r>
         <w:t>, Санкт-Петербург, 2013.</w:t>
       </w:r>
-      <w:bookmarkEnd w:id="75"/>
+      <w:bookmarkEnd w:id="83"/>
     </w:p>
     <w:p>
       <w:pPr>
@@ -36829,7 +38016,7 @@
         </w:numPr>
         <w:ind w:left="1134" w:hanging="283"/>
       </w:pPr>
-      <w:bookmarkStart w:id="76" w:name="_Ref32761746"/>
+      <w:bookmarkStart w:id="84" w:name="_Ref32761746"/>
       <w:r>
         <w:rPr>
           <w:i/>
@@ -36922,7 +38109,7 @@
       <w:r>
         <w:t>. 1. – С. 83-99.</w:t>
       </w:r>
-      <w:bookmarkEnd w:id="76"/>
+      <w:bookmarkEnd w:id="84"/>
     </w:p>
     <w:p>
       <w:pPr>
@@ -36933,7 +38120,7 @@
         </w:numPr>
         <w:ind w:left="1134" w:hanging="283"/>
       </w:pPr>
-      <w:bookmarkStart w:id="77" w:name="_Ref32663777"/>
+      <w:bookmarkStart w:id="85" w:name="_Ref32663777"/>
       <w:r>
         <w:rPr>
           <w:i/>
@@ -37004,7 +38191,7 @@
       <w:r>
         <w:t>. 2. – С. 8-13.</w:t>
       </w:r>
-      <w:bookmarkEnd w:id="77"/>
+      <w:bookmarkEnd w:id="85"/>
     </w:p>
     <w:p>
       <w:pPr>
@@ -37015,8 +38202,8 @@
         </w:numPr>
         <w:ind w:left="1134" w:hanging="283"/>
       </w:pPr>
-      <w:bookmarkStart w:id="78" w:name="_Ref34672733"/>
-      <w:bookmarkStart w:id="79" w:name="_Ref27247473"/>
+      <w:bookmarkStart w:id="86" w:name="_Ref34672733"/>
+      <w:bookmarkStart w:id="87" w:name="_Ref27247473"/>
       <w:r>
         <w:rPr>
           <w:i/>
@@ -37049,7 +38236,7 @@
       <w:r>
         <w:t>.</w:t>
       </w:r>
-      <w:bookmarkEnd w:id="78"/>
+      <w:bookmarkEnd w:id="86"/>
     </w:p>
     <w:p>
       <w:pPr>
@@ -37060,7 +38247,7 @@
         </w:numPr>
         <w:ind w:left="1134" w:hanging="283"/>
       </w:pPr>
-      <w:bookmarkStart w:id="80" w:name="_Ref39529769"/>
+      <w:bookmarkStart w:id="88" w:name="_Ref39529769"/>
       <w:r>
         <w:rPr>
           <w:i/>
@@ -37107,7 +38294,7 @@
       <w:r>
         <w:t>С. 48-55.</w:t>
       </w:r>
-      <w:bookmarkEnd w:id="80"/>
+      <w:bookmarkEnd w:id="88"/>
     </w:p>
     <w:p>
       <w:pPr>
@@ -37118,7 +38305,7 @@
         </w:numPr>
         <w:ind w:left="1134" w:hanging="283"/>
       </w:pPr>
-      <w:bookmarkStart w:id="81" w:name="_Ref34991253"/>
+      <w:bookmarkStart w:id="89" w:name="_Ref34991253"/>
       <w:r>
         <w:rPr>
           <w:i/>
@@ -37151,7 +38338,7 @@
       <w:r>
         <w:t>, 2012. – С.120-124.</w:t>
       </w:r>
-      <w:bookmarkEnd w:id="81"/>
+      <w:bookmarkEnd w:id="89"/>
     </w:p>
     <w:p>
       <w:pPr>
@@ -37162,7 +38349,7 @@
         </w:numPr>
         <w:ind w:left="1134" w:hanging="283"/>
       </w:pPr>
-      <w:bookmarkStart w:id="82" w:name="_Ref34839259"/>
+      <w:bookmarkStart w:id="90" w:name="_Ref34839259"/>
       <w:r>
         <w:rPr>
           <w:i/>
@@ -37213,8 +38400,8 @@
       <w:r>
         <w:t>. М., 2013. 256 с.</w:t>
       </w:r>
-      <w:bookmarkEnd w:id="79"/>
-      <w:bookmarkEnd w:id="82"/>
+      <w:bookmarkEnd w:id="87"/>
+      <w:bookmarkEnd w:id="90"/>
     </w:p>
     <w:p>
       <w:pPr>
@@ -37225,7 +38412,7 @@
         </w:numPr>
         <w:ind w:left="1134" w:hanging="283"/>
       </w:pPr>
-      <w:bookmarkStart w:id="83" w:name="_Ref34676131"/>
+      <w:bookmarkStart w:id="91" w:name="_Ref34676131"/>
       <w:r>
         <w:rPr>
           <w:i/>
@@ -37266,7 +38453,7 @@
       <w:r>
         <w:t>. 9. – С. 84-111.</w:t>
       </w:r>
-      <w:bookmarkEnd w:id="83"/>
+      <w:bookmarkEnd w:id="91"/>
     </w:p>
     <w:p>
       <w:pPr>
@@ -37277,7 +38464,7 @@
         </w:numPr>
         <w:ind w:left="1134" w:hanging="283"/>
       </w:pPr>
-      <w:bookmarkStart w:id="84" w:name="_Ref35190570"/>
+      <w:bookmarkStart w:id="92" w:name="_Ref35190570"/>
       <w:r>
         <w:rPr>
           <w:i/>
@@ -37298,7 +38485,7 @@
       <w:r>
         <w:t xml:space="preserve"> // Информатизация и связь. – 2011. – № 3. – С. 35-37.</w:t>
       </w:r>
-      <w:bookmarkEnd w:id="84"/>
+      <w:bookmarkEnd w:id="92"/>
     </w:p>
     <w:p>
       <w:pPr>
@@ -37309,7 +38496,7 @@
         </w:numPr>
         <w:ind w:left="1134" w:hanging="283"/>
       </w:pPr>
-      <w:bookmarkStart w:id="85" w:name="_Ref29569900"/>
+      <w:bookmarkStart w:id="93" w:name="_Ref29569900"/>
       <w:r>
         <w:rPr>
           <w:i/>
@@ -37402,7 +38589,7 @@
       <w:r>
         <w:t>. 4. – С. 172-197.</w:t>
       </w:r>
-      <w:bookmarkEnd w:id="85"/>
+      <w:bookmarkEnd w:id="93"/>
     </w:p>
     <w:p>
       <w:pPr>
@@ -37413,7 +38600,7 @@
         </w:numPr>
         <w:ind w:left="1134" w:hanging="283"/>
       </w:pPr>
-      <w:bookmarkStart w:id="86" w:name="_Ref27247476"/>
+      <w:bookmarkStart w:id="94" w:name="_Ref27247476"/>
       <w:r>
         <w:rPr>
           <w:i/>
@@ -37472,7 +38659,7 @@
       <w:r>
         <w:t>н/Д : Южный федеральный университет, 2017. С. 113-118.</w:t>
       </w:r>
-      <w:bookmarkEnd w:id="86"/>
+      <w:bookmarkEnd w:id="94"/>
     </w:p>
     <w:p>
       <w:pPr>
@@ -37483,7 +38670,7 @@
         </w:numPr>
         <w:ind w:left="1134" w:hanging="283"/>
       </w:pPr>
-      <w:bookmarkStart w:id="87" w:name="_Ref31739526"/>
+      <w:bookmarkStart w:id="95" w:name="_Ref31739526"/>
       <w:r>
         <w:rPr>
           <w:i/>
@@ -37580,7 +38767,7 @@
       <w:r>
         <w:t>. – Пермь, 2007. – 154 с.</w:t>
       </w:r>
-      <w:bookmarkEnd w:id="87"/>
+      <w:bookmarkEnd w:id="95"/>
     </w:p>
     <w:p>
       <w:pPr>
@@ -37594,8 +38781,8 @@
           <w:lang w:val="en-US"/>
         </w:rPr>
       </w:pPr>
-      <w:bookmarkStart w:id="88" w:name="_Ref34993880"/>
-      <w:bookmarkStart w:id="89" w:name="_Ref34138372"/>
+      <w:bookmarkStart w:id="96" w:name="_Ref34993880"/>
+      <w:bookmarkStart w:id="97" w:name="_Ref34138372"/>
       <w:r>
         <w:rPr>
           <w:i/>
@@ -37666,7 +38853,7 @@
         </w:rPr>
         <w:t>, 2006. – Vol. 1. – 8 p.</w:t>
       </w:r>
-      <w:bookmarkEnd w:id="88"/>
+      <w:bookmarkEnd w:id="96"/>
     </w:p>
     <w:p>
       <w:pPr>
@@ -37680,7 +38867,7 @@
           <w:lang w:val="en-US"/>
         </w:rPr>
       </w:pPr>
-      <w:bookmarkStart w:id="90" w:name="_Ref39147394"/>
+      <w:bookmarkStart w:id="98" w:name="_Ref39147394"/>
       <w:proofErr w:type="spellStart"/>
       <w:r>
         <w:rPr>
@@ -37847,8 +39034,8 @@
         </w:rPr>
         <w:t xml:space="preserve"> p.</w:t>
       </w:r>
-      <w:bookmarkEnd w:id="89"/>
-      <w:bookmarkEnd w:id="90"/>
+      <w:bookmarkEnd w:id="97"/>
+      <w:bookmarkEnd w:id="98"/>
     </w:p>
     <w:p>
       <w:pPr>
@@ -37862,7 +39049,7 @@
           <w:lang w:val="en-US"/>
         </w:rPr>
       </w:pPr>
-      <w:bookmarkStart w:id="91" w:name="_Ref35865636"/>
+      <w:bookmarkStart w:id="99" w:name="_Ref35865636"/>
       <w:proofErr w:type="spellStart"/>
       <w:r>
         <w:rPr>
@@ -37947,7 +39134,7 @@
         </w:rPr>
         <w:t xml:space="preserve"> // Research Report № 05.01. – LINA, 2005. – 24 p.</w:t>
       </w:r>
-      <w:bookmarkEnd w:id="91"/>
+      <w:bookmarkEnd w:id="99"/>
     </w:p>
     <w:p>
       <w:pPr>
@@ -37961,7 +39148,7 @@
           <w:lang w:val="en-US"/>
         </w:rPr>
       </w:pPr>
-      <w:bookmarkStart w:id="92" w:name="_Ref32664366"/>
+      <w:bookmarkStart w:id="100" w:name="_Ref32664366"/>
       <w:proofErr w:type="spellStart"/>
       <w:r>
         <w:rPr>
@@ -38050,7 +39237,7 @@
         </w:rPr>
         <w:t xml:space="preserve"> 2005. – Vol. 3340. – P. 1-11.</w:t>
       </w:r>
-      <w:bookmarkEnd w:id="92"/>
+      <w:bookmarkEnd w:id="100"/>
     </w:p>
     <w:p>
       <w:pPr>
@@ -38064,7 +39251,7 @@
           <w:lang w:val="en-US"/>
         </w:rPr>
       </w:pPr>
-      <w:bookmarkStart w:id="93" w:name="_Ref34992925"/>
+      <w:bookmarkStart w:id="101" w:name="_Ref34992925"/>
       <w:r>
         <w:rPr>
           <w:i/>
@@ -38125,7 +39312,7 @@
         </w:rPr>
         <w:t>, 2014. – P. 431-441.</w:t>
       </w:r>
-      <w:bookmarkEnd w:id="93"/>
+      <w:bookmarkEnd w:id="101"/>
     </w:p>
     <w:p>
       <w:pPr>
@@ -38139,7 +39326,7 @@
           <w:lang w:val="en-US"/>
         </w:rPr>
       </w:pPr>
-      <w:bookmarkStart w:id="94" w:name="_Ref34993396"/>
+      <w:bookmarkStart w:id="102" w:name="_Ref34993396"/>
       <w:proofErr w:type="spellStart"/>
       <w:r>
         <w:rPr>
@@ -38248,7 +39435,7 @@
         </w:rPr>
         <w:t xml:space="preserve"> Springer-Verlag, 2006. – 388 p.</w:t>
       </w:r>
-      <w:bookmarkEnd w:id="94"/>
+      <w:bookmarkEnd w:id="102"/>
     </w:p>
     <w:p>
       <w:pPr>
@@ -38262,7 +39449,7 @@
           <w:lang w:val="en-US"/>
         </w:rPr>
       </w:pPr>
-      <w:bookmarkStart w:id="95" w:name="_Ref34667442"/>
+      <w:bookmarkStart w:id="103" w:name="_Ref34667442"/>
       <w:proofErr w:type="spellStart"/>
       <w:r>
         <w:rPr>
@@ -38323,7 +39510,7 @@
         </w:rPr>
         <w:t>, 1993. – Vol. 26. – P. 25-38.</w:t>
       </w:r>
-      <w:bookmarkEnd w:id="95"/>
+      <w:bookmarkEnd w:id="103"/>
     </w:p>
     <w:p>
       <w:pPr>
@@ -38337,7 +39524,7 @@
           <w:lang w:val="en-US"/>
         </w:rPr>
       </w:pPr>
-      <w:bookmarkStart w:id="96" w:name="_Ref32664862"/>
+      <w:bookmarkStart w:id="104" w:name="_Ref32664862"/>
       <w:proofErr w:type="spellStart"/>
       <w:r>
         <w:rPr>
@@ -38509,7 +39696,7 @@
         </w:rPr>
         <w:t>, 1998 – P. 41-51.</w:t>
       </w:r>
-      <w:bookmarkEnd w:id="96"/>
+      <w:bookmarkEnd w:id="104"/>
     </w:p>
     <w:p>
       <w:pPr>
@@ -38523,7 +39710,7 @@
           <w:lang w:val="en-US"/>
         </w:rPr>
       </w:pPr>
-      <w:bookmarkStart w:id="97" w:name="_Ref32664500"/>
+      <w:bookmarkStart w:id="105" w:name="_Ref32664500"/>
       <w:proofErr w:type="spellStart"/>
       <w:r>
         <w:rPr>
@@ -38592,7 +39779,7 @@
         </w:rPr>
         <w:t xml:space="preserve"> Communications of the ACM. – 1988. – Vol. 31. – P. 514-530.</w:t>
       </w:r>
-      <w:bookmarkEnd w:id="97"/>
+      <w:bookmarkEnd w:id="105"/>
     </w:p>
     <w:p>
       <w:pPr>
@@ -38606,7 +39793,7 @@
           <w:lang w:val="en-US"/>
         </w:rPr>
       </w:pPr>
-      <w:bookmarkStart w:id="98" w:name="_Ref35879152"/>
+      <w:bookmarkStart w:id="106" w:name="_Ref35879152"/>
       <w:r>
         <w:rPr>
           <w:i/>
@@ -38687,7 +39874,7 @@
         </w:rPr>
         <w:t>, 2010. – Vol. 7(5). – P. 10-17.</w:t>
       </w:r>
-      <w:bookmarkEnd w:id="98"/>
+      <w:bookmarkEnd w:id="106"/>
     </w:p>
     <w:p>
       <w:pPr>
@@ -38701,7 +39888,7 @@
           <w:lang w:val="en-US"/>
         </w:rPr>
       </w:pPr>
-      <w:bookmarkStart w:id="99" w:name="_Ref35879439"/>
+      <w:bookmarkStart w:id="107" w:name="_Ref35879439"/>
       <w:r>
         <w:rPr>
           <w:i/>
@@ -38764,7 +39951,7 @@
         </w:rPr>
         <w:t>, 2012. – P. 178-194.</w:t>
       </w:r>
-      <w:bookmarkEnd w:id="99"/>
+      <w:bookmarkEnd w:id="107"/>
     </w:p>
     <w:p>
       <w:pPr>
@@ -38778,7 +39965,7 @@
           <w:lang w:val="en-US"/>
         </w:rPr>
       </w:pPr>
-      <w:bookmarkStart w:id="100" w:name="_Ref35876284"/>
+      <w:bookmarkStart w:id="108" w:name="_Ref35876284"/>
       <w:proofErr w:type="spellStart"/>
       <w:r>
         <w:rPr>
@@ -38829,7 +40016,7 @@
         </w:rPr>
         <w:t>, 2009. – Vol. 2(2) – P. 337-359.</w:t>
       </w:r>
-      <w:bookmarkEnd w:id="100"/>
+      <w:bookmarkEnd w:id="108"/>
     </w:p>
     <w:p>
       <w:pPr>
@@ -38843,7 +40030,7 @@
           <w:lang w:val="en-US"/>
         </w:rPr>
       </w:pPr>
-      <w:bookmarkStart w:id="101" w:name="_Ref29568181"/>
+      <w:bookmarkStart w:id="109" w:name="_Ref29568181"/>
       <w:r>
         <w:rPr>
           <w:i/>
@@ -38938,7 +40125,7 @@
         </w:rPr>
         <w:t>21.</w:t>
       </w:r>
-      <w:bookmarkEnd w:id="101"/>
+      <w:bookmarkEnd w:id="109"/>
     </w:p>
     <w:p>
       <w:pPr>
@@ -38952,7 +40139,7 @@
           <w:lang w:val="en-US"/>
         </w:rPr>
       </w:pPr>
-      <w:bookmarkStart w:id="102" w:name="_Ref32665722"/>
+      <w:bookmarkStart w:id="110" w:name="_Ref32665722"/>
       <w:proofErr w:type="spellStart"/>
       <w:r>
         <w:rPr>
@@ -39035,7 +40222,7 @@
         </w:rPr>
         <w:t xml:space="preserve"> – 89 p.</w:t>
       </w:r>
-      <w:bookmarkEnd w:id="102"/>
+      <w:bookmarkEnd w:id="110"/>
     </w:p>
     <w:p>
       <w:pPr>
@@ -39049,7 +40236,7 @@
           <w:lang w:val="en-US"/>
         </w:rPr>
       </w:pPr>
-      <w:bookmarkStart w:id="103" w:name="_Ref34138492"/>
+      <w:bookmarkStart w:id="111" w:name="_Ref34138492"/>
       <w:r>
         <w:rPr>
           <w:i/>
@@ -39142,7 +40329,7 @@
         </w:rPr>
         <w:t>Series «Lecture Notes in Computer Science». Berlin: Springer-Verlag, 2003. – Vol. 2620/2003. – P. 392-408.</w:t>
       </w:r>
-      <w:bookmarkEnd w:id="103"/>
+      <w:bookmarkEnd w:id="111"/>
     </w:p>
     <w:p>
       <w:pPr>
@@ -39156,7 +40343,7 @@
           <w:lang w:val="en-US"/>
         </w:rPr>
       </w:pPr>
-      <w:bookmarkStart w:id="104" w:name="_Ref34670510"/>
+      <w:bookmarkStart w:id="112" w:name="_Ref34670510"/>
       <w:proofErr w:type="spellStart"/>
       <w:r>
         <w:rPr>
@@ -39235,7 +40422,7 @@
         </w:rPr>
         <w:t>, 2002. – P. 697-701.</w:t>
       </w:r>
-      <w:bookmarkEnd w:id="104"/>
+      <w:bookmarkEnd w:id="112"/>
     </w:p>
     <w:p>
       <w:pPr>
@@ -39249,7 +40436,7 @@
           <w:lang w:val="en-US"/>
         </w:rPr>
       </w:pPr>
-      <w:bookmarkStart w:id="105" w:name="_Ref35876460"/>
+      <w:bookmarkStart w:id="113" w:name="_Ref35876460"/>
       <w:proofErr w:type="spellStart"/>
       <w:r>
         <w:rPr>
@@ -39377,7 +40564,7 @@
         </w:rPr>
         <w:t>, 2009. – Vol. 55. – P. 131-140.</w:t>
       </w:r>
-      <w:bookmarkEnd w:id="105"/>
+      <w:bookmarkEnd w:id="113"/>
     </w:p>
     <w:p>
       <w:pPr>
@@ -39391,7 +40578,7 @@
           <w:lang w:val="en-US"/>
         </w:rPr>
       </w:pPr>
-      <w:bookmarkStart w:id="106" w:name="_Ref34664892"/>
+      <w:bookmarkStart w:id="114" w:name="_Ref34664892"/>
       <w:r>
         <w:rPr>
           <w:i/>
@@ -39478,7 +40665,7 @@
         </w:rPr>
         <w:t>, 2003. – 17p.</w:t>
       </w:r>
-      <w:bookmarkEnd w:id="106"/>
+      <w:bookmarkEnd w:id="114"/>
     </w:p>
     <w:p>
       <w:pPr>
@@ -39492,7 +40679,7 @@
           <w:lang w:val="en-US"/>
         </w:rPr>
       </w:pPr>
-      <w:bookmarkStart w:id="107" w:name="_Ref34675770"/>
+      <w:bookmarkStart w:id="115" w:name="_Ref34675770"/>
       <w:r>
         <w:rPr>
           <w:i/>
@@ -39521,7 +40708,7 @@
         </w:rPr>
         <w:t xml:space="preserve"> // Software – Concepts &amp; Tools, 1994. – Vol. 15(4). – P. 147-161.</w:t>
       </w:r>
-      <w:bookmarkEnd w:id="107"/>
+      <w:bookmarkEnd w:id="115"/>
     </w:p>
     <w:p>
       <w:pPr>
@@ -39535,7 +40722,7 @@
           <w:lang w:val="en-US"/>
         </w:rPr>
       </w:pPr>
-      <w:bookmarkStart w:id="108" w:name="_Ref35880071"/>
+      <w:bookmarkStart w:id="116" w:name="_Ref35880071"/>
       <w:r>
         <w:rPr>
           <w:i/>
@@ -39574,7 +40761,7 @@
         </w:rPr>
         <w:t>, 2018. – P. 241-254.</w:t>
       </w:r>
-      <w:bookmarkEnd w:id="108"/>
+      <w:bookmarkEnd w:id="116"/>
     </w:p>
     <w:p>
       <w:pPr>
@@ -39585,9 +40772,9 @@
         </w:numPr>
         <w:ind w:left="1134" w:hanging="283"/>
       </w:pPr>
-      <w:bookmarkStart w:id="109" w:name="_Ref34660344"/>
-      <w:bookmarkStart w:id="110" w:name="_Ref29565422"/>
-      <w:bookmarkStart w:id="111" w:name="_Ref29980506"/>
+      <w:bookmarkStart w:id="117" w:name="_Ref34660344"/>
+      <w:bookmarkStart w:id="118" w:name="_Ref29565422"/>
+      <w:bookmarkStart w:id="119" w:name="_Ref29980506"/>
       <w:proofErr w:type="spellStart"/>
       <w:r>
         <w:rPr>
@@ -39791,7 +40978,7 @@
       <w:r>
         <w:t>дата обращения 09.03.2020)</w:t>
       </w:r>
-      <w:bookmarkEnd w:id="109"/>
+      <w:bookmarkEnd w:id="117"/>
       <w:r>
         <w:t>.</w:t>
       </w:r>
@@ -39805,7 +40992,7 @@
         </w:numPr>
         <w:ind w:left="1134" w:hanging="283"/>
       </w:pPr>
-      <w:bookmarkStart w:id="112" w:name="_Ref34660519"/>
+      <w:bookmarkStart w:id="120" w:name="_Ref34660519"/>
       <w:proofErr w:type="spellStart"/>
       <w:r>
         <w:rPr>
@@ -39978,7 +41165,7 @@
       <w:r>
         <w:t>)</w:t>
       </w:r>
-      <w:bookmarkEnd w:id="112"/>
+      <w:bookmarkEnd w:id="120"/>
       <w:r>
         <w:t>.</w:t>
       </w:r>
@@ -39992,7 +41179,7 @@
         </w:numPr>
         <w:ind w:left="1134" w:hanging="283"/>
       </w:pPr>
-      <w:bookmarkStart w:id="113" w:name="_Ref34660820"/>
+      <w:bookmarkStart w:id="121" w:name="_Ref34660820"/>
       <w:r>
         <w:rPr>
           <w:lang w:val="en-US"/>
@@ -40129,7 +41316,7 @@
       <w:r>
         <w:t>)</w:t>
       </w:r>
-      <w:bookmarkEnd w:id="113"/>
+      <w:bookmarkEnd w:id="121"/>
       <w:r>
         <w:t>.</w:t>
       </w:r>
@@ -40143,7 +41330,7 @@
         </w:numPr>
         <w:ind w:left="1134" w:hanging="283"/>
       </w:pPr>
-      <w:bookmarkStart w:id="114" w:name="_Ref34660949"/>
+      <w:bookmarkStart w:id="122" w:name="_Ref34660949"/>
       <w:proofErr w:type="spellStart"/>
       <w:r>
         <w:rPr>
@@ -40295,7 +41482,7 @@
       <w:r>
         <w:t>.</w:t>
       </w:r>
-      <w:bookmarkEnd w:id="114"/>
+      <w:bookmarkEnd w:id="122"/>
     </w:p>
     <w:p>
       <w:pPr>
@@ -40306,7 +41493,7 @@
         </w:numPr>
         <w:ind w:left="1134" w:hanging="283"/>
       </w:pPr>
-      <w:bookmarkStart w:id="115" w:name="_Ref34670153"/>
+      <w:bookmarkStart w:id="123" w:name="_Ref34670153"/>
       <w:r>
         <w:rPr>
           <w:lang w:val="en-US"/>
@@ -40516,7 +41703,7 @@
       <w:r>
         <w:t>.</w:t>
       </w:r>
-      <w:bookmarkEnd w:id="115"/>
+      <w:bookmarkEnd w:id="123"/>
     </w:p>
     <w:p>
       <w:pPr>
@@ -40527,7 +41714,7 @@
         </w:numPr>
         <w:ind w:left="1134" w:hanging="283"/>
       </w:pPr>
-      <w:bookmarkStart w:id="116" w:name="_Ref39146530"/>
+      <w:bookmarkStart w:id="124" w:name="_Ref39146530"/>
       <w:r>
         <w:rPr>
           <w:lang w:val="en-US"/>
@@ -40801,9 +41988,9 @@
       <w:r>
         <w:t>дата обращения 10.01.2020).</w:t>
       </w:r>
-      <w:bookmarkEnd w:id="110"/>
-      <w:bookmarkEnd w:id="111"/>
-      <w:bookmarkEnd w:id="116"/>
+      <w:bookmarkEnd w:id="118"/>
+      <w:bookmarkEnd w:id="119"/>
+      <w:bookmarkEnd w:id="124"/>
     </w:p>
     <w:p>
       <w:pPr>
@@ -40814,7 +42001,7 @@
         </w:numPr>
         <w:ind w:left="1134" w:hanging="283"/>
       </w:pPr>
-      <w:bookmarkStart w:id="117" w:name="_Ref29566929"/>
+      <w:bookmarkStart w:id="125" w:name="_Ref29566929"/>
       <w:r>
         <w:rPr>
           <w:lang w:val="en-US"/>
@@ -41006,7 +42193,7 @@
       <w:r>
         <w:t>дата обращения 10.01.2020).</w:t>
       </w:r>
-      <w:bookmarkEnd w:id="117"/>
+      <w:bookmarkEnd w:id="125"/>
     </w:p>
     <w:p>
       <w:pPr>
@@ -41017,7 +42204,7 @@
         </w:numPr>
         <w:ind w:left="1134" w:hanging="283"/>
       </w:pPr>
-      <w:bookmarkStart w:id="118" w:name="_Ref29566938"/>
+      <w:bookmarkStart w:id="126" w:name="_Ref29566938"/>
       <w:r>
         <w:rPr>
           <w:lang w:val="en-US"/>
@@ -41151,7 +42338,7 @@
       <w:r>
         <w:t>дата обращения 10.01.2020).</w:t>
       </w:r>
-      <w:bookmarkEnd w:id="118"/>
+      <w:bookmarkEnd w:id="126"/>
     </w:p>
     <w:p>
       <w:pPr>
@@ -41162,7 +42349,7 @@
         </w:numPr>
         <w:ind w:left="1134" w:hanging="283"/>
       </w:pPr>
-      <w:bookmarkStart w:id="119" w:name="_Ref29983179"/>
+      <w:bookmarkStart w:id="127" w:name="_Ref29983179"/>
       <w:proofErr w:type="spellStart"/>
       <w:r>
         <w:rPr>
@@ -41412,7 +42599,7 @@
           <w:t>pdf</w:t>
         </w:r>
       </w:hyperlink>
-      <w:bookmarkEnd w:id="119"/>
+      <w:bookmarkEnd w:id="127"/>
       <w:r>
         <w:rPr>
           <w:rStyle w:val="afc"/>
@@ -41447,7 +42634,7 @@
         </w:numPr>
         <w:ind w:left="1134" w:hanging="283"/>
       </w:pPr>
-      <w:bookmarkStart w:id="120" w:name="_Ref34838431"/>
+      <w:bookmarkStart w:id="128" w:name="_Ref34838431"/>
       <w:r>
         <w:rPr>
           <w:lang w:val="en-US"/>
@@ -41573,7 +42760,7 @@
       <w:r>
         <w:t>.</w:t>
       </w:r>
-      <w:bookmarkEnd w:id="120"/>
+      <w:bookmarkEnd w:id="128"/>
     </w:p>
     <w:p>
       <w:pPr>
@@ -41584,7 +42771,7 @@
         </w:numPr>
         <w:ind w:left="1134" w:hanging="283"/>
       </w:pPr>
-      <w:bookmarkStart w:id="121" w:name="_Ref34838968"/>
+      <w:bookmarkStart w:id="129" w:name="_Ref34838968"/>
       <w:r>
         <w:rPr>
           <w:lang w:val="en-US"/>
@@ -41757,7 +42944,7 @@
       <w:r>
         <w:t>.</w:t>
       </w:r>
-      <w:bookmarkEnd w:id="121"/>
+      <w:bookmarkEnd w:id="129"/>
     </w:p>
     <w:p>
       <w:pPr>
@@ -41773,7 +42960,7 @@
           <w:u w:val="none"/>
         </w:rPr>
       </w:pPr>
-      <w:bookmarkStart w:id="122" w:name="_Ref35860231"/>
+      <w:bookmarkStart w:id="130" w:name="_Ref35860231"/>
       <w:r>
         <w:rPr>
           <w:rStyle w:val="afc"/>
@@ -41952,7 +43139,7 @@
         </w:rPr>
         <w:t>.</w:t>
       </w:r>
-      <w:bookmarkEnd w:id="122"/>
+      <w:bookmarkEnd w:id="130"/>
     </w:p>
     <w:p>
       <w:pPr>
@@ -41963,7 +43150,7 @@
         </w:numPr>
         <w:ind w:left="1134" w:hanging="283"/>
       </w:pPr>
-      <w:bookmarkStart w:id="123" w:name="_Ref35860240"/>
+      <w:bookmarkStart w:id="131" w:name="_Ref35860240"/>
       <w:proofErr w:type="spellStart"/>
       <w:r>
         <w:rPr>
@@ -42122,7 +43309,7 @@
         </w:rPr>
         <w:t xml:space="preserve"> (дата обращения 22.02.2020).</w:t>
       </w:r>
-      <w:bookmarkEnd w:id="123"/>
+      <w:bookmarkEnd w:id="131"/>
     </w:p>
     <w:p>
       <w:pPr>
@@ -42133,7 +43320,7 @@
         </w:numPr>
         <w:ind w:left="1134" w:hanging="283"/>
       </w:pPr>
-      <w:bookmarkStart w:id="124" w:name="_Ref34993620"/>
+      <w:bookmarkStart w:id="132" w:name="_Ref34993620"/>
       <w:r>
         <w:rPr>
           <w:lang w:val="en-US"/>
@@ -42347,7 +43534,7 @@
       <w:r>
         <w:t>.</w:t>
       </w:r>
-      <w:bookmarkEnd w:id="124"/>
+      <w:bookmarkEnd w:id="132"/>
     </w:p>
     <w:p>
       <w:pPr>
@@ -42363,7 +43550,7 @@
           <w:u w:val="none"/>
         </w:rPr>
       </w:pPr>
-      <w:bookmarkStart w:id="125" w:name="_Ref34994039"/>
+      <w:bookmarkStart w:id="133" w:name="_Ref34994039"/>
       <w:r>
         <w:rPr>
           <w:rStyle w:val="afc"/>
@@ -42552,7 +43739,7 @@
         </w:rPr>
         <w:t>.</w:t>
       </w:r>
-      <w:bookmarkEnd w:id="125"/>
+      <w:bookmarkEnd w:id="133"/>
     </w:p>
     <w:p>
       <w:pPr>
@@ -42568,7 +43755,7 @@
           <w:u w:val="none"/>
         </w:rPr>
       </w:pPr>
-      <w:bookmarkStart w:id="126" w:name="_Ref35882031"/>
+      <w:bookmarkStart w:id="134" w:name="_Ref35882031"/>
       <w:proofErr w:type="spellStart"/>
       <w:r>
         <w:rPr>
@@ -42675,13 +43862,13 @@
         </w:rPr>
         <w:t>).</w:t>
       </w:r>
-      <w:bookmarkEnd w:id="126"/>
+      <w:bookmarkEnd w:id="134"/>
     </w:p>
     <w:p>
       <w:pPr>
         <w:pStyle w:val="11"/>
       </w:pPr>
-      <w:bookmarkStart w:id="127" w:name="_Toc70159255"/>
+      <w:bookmarkStart w:id="135" w:name="_Toc70242226"/>
       <w:r>
         <w:lastRenderedPageBreak/>
         <w:t>Описание графических элементов</w:t>
@@ -42692,7 +43879,7 @@
       <w:r>
         <w:t xml:space="preserve"> существующих нотаций</w:t>
       </w:r>
-      <w:bookmarkEnd w:id="127"/>
+      <w:bookmarkEnd w:id="135"/>
     </w:p>
     <w:p>
       <w:r>
@@ -42722,7 +43909,7 @@
           <w:numId w:val="0"/>
         </w:numPr>
       </w:pPr>
-      <w:bookmarkStart w:id="128" w:name="_Toc70159256"/>
+      <w:bookmarkStart w:id="136" w:name="_Toc70242227"/>
       <w:r>
         <w:rPr>
           <w:lang w:val="en-US"/>
@@ -42743,7 +43930,7 @@
         </w:rPr>
         <w:t>SADT</w:t>
       </w:r>
-      <w:bookmarkEnd w:id="128"/>
+      <w:bookmarkEnd w:id="136"/>
     </w:p>
     <w:p>
       <w:r>
@@ -42836,7 +44023,7 @@
           <v:shape id="_x0000_i1041" type="#_x0000_t75" style="width:186.75pt;height:157.5pt" o:ole="">
             <v:imagedata r:id="rId69" o:title=""/>
           </v:shape>
-          <o:OLEObject Type="Embed" ProgID="Visio.Drawing.15" ShapeID="_x0000_i1041" DrawAspect="Content" ObjectID="_1680816230" r:id="rId70"/>
+          <o:OLEObject Type="Embed" ProgID="Visio.Drawing.15" ShapeID="_x0000_i1041" DrawAspect="Content" ObjectID="_1680856879" r:id="rId70"/>
         </w:object>
       </w:r>
     </w:p>
@@ -42988,7 +44175,7 @@
       <w:pPr>
         <w:pStyle w:val="24"/>
       </w:pPr>
-      <w:bookmarkStart w:id="129" w:name="_Toc70159257"/>
+      <w:bookmarkStart w:id="137" w:name="_Toc70242228"/>
       <w:r>
         <w:t xml:space="preserve">А.2. Моделирование потоков данных в нотации </w:t>
       </w:r>
@@ -43000,7 +44187,7 @@
         </w:rPr>
         <w:t>DFD</w:t>
       </w:r>
-      <w:bookmarkEnd w:id="129"/>
+      <w:bookmarkEnd w:id="137"/>
     </w:p>
     <w:p>
       <w:r>
@@ -43088,7 +44275,7 @@
           <v:shape id="_x0000_i1042" type="#_x0000_t75" style="width:173.25pt;height:65.25pt" o:ole="">
             <v:imagedata r:id="rId71" o:title=""/>
           </v:shape>
-          <o:OLEObject Type="Embed" ProgID="Visio.Drawing.15" ShapeID="_x0000_i1042" DrawAspect="Content" ObjectID="_1680816231" r:id="rId72"/>
+          <o:OLEObject Type="Embed" ProgID="Visio.Drawing.15" ShapeID="_x0000_i1042" DrawAspect="Content" ObjectID="_1680856880" r:id="rId72"/>
         </w:object>
       </w:r>
     </w:p>
@@ -43155,7 +44342,7 @@
           <v:shape id="_x0000_i1043" type="#_x0000_t75" style="width:114.75pt;height:57.75pt" o:ole="">
             <v:imagedata r:id="rId73" o:title=""/>
           </v:shape>
-          <o:OLEObject Type="Embed" ProgID="Visio.Drawing.15" ShapeID="_x0000_i1043" DrawAspect="Content" ObjectID="_1680816232" r:id="rId74"/>
+          <o:OLEObject Type="Embed" ProgID="Visio.Drawing.15" ShapeID="_x0000_i1043" DrawAspect="Content" ObjectID="_1680856881" r:id="rId74"/>
         </w:object>
       </w:r>
     </w:p>
@@ -43227,7 +44414,7 @@
           <v:shape id="_x0000_i1044" type="#_x0000_t75" style="width:114.75pt;height:65.25pt" o:ole="">
             <v:imagedata r:id="rId75" o:title=""/>
           </v:shape>
-          <o:OLEObject Type="Embed" ProgID="Visio.Drawing.15" ShapeID="_x0000_i1044" DrawAspect="Content" ObjectID="_1680816233" r:id="rId76"/>
+          <o:OLEObject Type="Embed" ProgID="Visio.Drawing.15" ShapeID="_x0000_i1044" DrawAspect="Content" ObjectID="_1680856882" r:id="rId76"/>
         </w:object>
       </w:r>
     </w:p>
@@ -43301,7 +44488,7 @@
           <v:shape id="_x0000_i1045" type="#_x0000_t75" style="width:122.25pt;height:29.25pt" o:ole="">
             <v:imagedata r:id="rId77" o:title=""/>
           </v:shape>
-          <o:OLEObject Type="Embed" ProgID="Visio.Drawing.15" ShapeID="_x0000_i1045" DrawAspect="Content" ObjectID="_1680816234" r:id="rId78"/>
+          <o:OLEObject Type="Embed" ProgID="Visio.Drawing.15" ShapeID="_x0000_i1045" DrawAspect="Content" ObjectID="_1680856883" r:id="rId78"/>
         </w:object>
       </w:r>
     </w:p>
@@ -43365,7 +44552,7 @@
           <v:shape id="_x0000_i1046" type="#_x0000_t75" style="width:436.5pt;height:177.75pt" o:ole="">
             <v:imagedata r:id="rId79" o:title=""/>
           </v:shape>
-          <o:OLEObject Type="Embed" ProgID="Visio.Drawing.15" ShapeID="_x0000_i1046" DrawAspect="Content" ObjectID="_1680816235" r:id="rId80"/>
+          <o:OLEObject Type="Embed" ProgID="Visio.Drawing.15" ShapeID="_x0000_i1046" DrawAspect="Content" ObjectID="_1680856884" r:id="rId80"/>
         </w:object>
       </w:r>
     </w:p>
@@ -43403,7 +44590,7 @@
           <v:shape id="_x0000_i1047" type="#_x0000_t75" style="width:468.75pt;height:237.75pt" o:ole="">
             <v:imagedata r:id="rId81" o:title=""/>
           </v:shape>
-          <o:OLEObject Type="Embed" ProgID="Visio.Drawing.15" ShapeID="_x0000_i1047" DrawAspect="Content" ObjectID="_1680816236" r:id="rId82"/>
+          <o:OLEObject Type="Embed" ProgID="Visio.Drawing.15" ShapeID="_x0000_i1047" DrawAspect="Content" ObjectID="_1680856885" r:id="rId82"/>
         </w:object>
       </w:r>
     </w:p>
@@ -43472,7 +44659,7 @@
       <w:pPr>
         <w:pStyle w:val="24"/>
       </w:pPr>
-      <w:bookmarkStart w:id="130" w:name="_Toc70159258"/>
+      <w:bookmarkStart w:id="138" w:name="_Toc70242229"/>
       <w:r>
         <w:lastRenderedPageBreak/>
         <w:t xml:space="preserve">А.3. Моделирование структур данных в нотации </w:t>
@@ -43485,7 +44672,7 @@
         </w:rPr>
         <w:t>ERD</w:t>
       </w:r>
-      <w:bookmarkEnd w:id="130"/>
+      <w:bookmarkEnd w:id="138"/>
     </w:p>
     <w:p>
       <w:r>
@@ -43604,7 +44791,7 @@
           <v:shape id="_x0000_i1048" type="#_x0000_t75" style="width:114.75pt;height:36pt" o:ole="">
             <v:imagedata r:id="rId83" o:title=""/>
           </v:shape>
-          <o:OLEObject Type="Embed" ProgID="Visio.Drawing.15" ShapeID="_x0000_i1048" DrawAspect="Content" ObjectID="_1680816237" r:id="rId84"/>
+          <o:OLEObject Type="Embed" ProgID="Visio.Drawing.15" ShapeID="_x0000_i1048" DrawAspect="Content" ObjectID="_1680856886" r:id="rId84"/>
         </w:object>
       </w:r>
     </w:p>
@@ -43869,7 +45056,7 @@
           <v:shape id="_x0000_i1049" type="#_x0000_t75" style="width:132pt;height:110.25pt" o:ole="">
             <v:imagedata r:id="rId85" o:title=""/>
           </v:shape>
-          <o:OLEObject Type="Embed" ProgID="Visio.Drawing.15" ShapeID="_x0000_i1049" DrawAspect="Content" ObjectID="_1680816238" r:id="rId86"/>
+          <o:OLEObject Type="Embed" ProgID="Visio.Drawing.15" ShapeID="_x0000_i1049" DrawAspect="Content" ObjectID="_1680856887" r:id="rId86"/>
         </w:object>
       </w:r>
     </w:p>
@@ -44027,14 +45214,14 @@
       <w:pPr>
         <w:pStyle w:val="24"/>
       </w:pPr>
-      <w:bookmarkStart w:id="131" w:name="_Toc70159259"/>
+      <w:bookmarkStart w:id="139" w:name="_Toc70242230"/>
       <w:r>
         <w:t xml:space="preserve">А.4. </w:t>
       </w:r>
       <w:r>
         <w:t>Моделирование функциональных требований в нотации диаграммы прецедентов</w:t>
       </w:r>
-      <w:bookmarkEnd w:id="131"/>
+      <w:bookmarkEnd w:id="139"/>
     </w:p>
     <w:p>
       <w:r>
@@ -44114,7 +45301,7 @@
           <v:shape id="_x0000_i1050" type="#_x0000_t75" style="width:78pt;height:42pt" o:ole="">
             <v:imagedata r:id="rId88" o:title=""/>
           </v:shape>
-          <o:OLEObject Type="Embed" ProgID="Visio.Drawing.15" ShapeID="_x0000_i1050" DrawAspect="Content" ObjectID="_1680816239" r:id="rId89"/>
+          <o:OLEObject Type="Embed" ProgID="Visio.Drawing.15" ShapeID="_x0000_i1050" DrawAspect="Content" ObjectID="_1680856888" r:id="rId89"/>
         </w:object>
       </w:r>
     </w:p>
@@ -44176,7 +45363,7 @@
           <v:shape id="_x0000_i1051" type="#_x0000_t75" style="width:120.75pt;height:74.25pt" o:ole="">
             <v:imagedata r:id="rId90" o:title=""/>
           </v:shape>
-          <o:OLEObject Type="Embed" ProgID="Visio.Drawing.15" ShapeID="_x0000_i1051" DrawAspect="Content" ObjectID="_1680816240" r:id="rId91"/>
+          <o:OLEObject Type="Embed" ProgID="Visio.Drawing.15" ShapeID="_x0000_i1051" DrawAspect="Content" ObjectID="_1680856889" r:id="rId91"/>
         </w:object>
       </w:r>
     </w:p>
@@ -44251,7 +45438,7 @@
           <v:shape id="_x0000_i1052" type="#_x0000_t75" style="width:223.5pt;height:108.75pt" o:ole="">
             <v:imagedata r:id="rId92" o:title=""/>
           </v:shape>
-          <o:OLEObject Type="Embed" ProgID="Visio.Drawing.15" ShapeID="_x0000_i1052" DrawAspect="Content" ObjectID="_1680816241" r:id="rId93"/>
+          <o:OLEObject Type="Embed" ProgID="Visio.Drawing.15" ShapeID="_x0000_i1052" DrawAspect="Content" ObjectID="_1680856890" r:id="rId93"/>
         </w:object>
       </w:r>
     </w:p>
@@ -44298,7 +45485,7 @@
           <v:shape id="_x0000_i1053" type="#_x0000_t75" style="width:222pt;height:170.25pt" o:ole="">
             <v:imagedata r:id="rId94" o:title=""/>
           </v:shape>
-          <o:OLEObject Type="Embed" ProgID="Visio.Drawing.15" ShapeID="_x0000_i1053" DrawAspect="Content" ObjectID="_1680816242" r:id="rId95"/>
+          <o:OLEObject Type="Embed" ProgID="Visio.Drawing.15" ShapeID="_x0000_i1053" DrawAspect="Content" ObjectID="_1680856891" r:id="rId95"/>
         </w:object>
       </w:r>
     </w:p>
@@ -44345,7 +45532,7 @@
           <v:shape id="_x0000_i1054" type="#_x0000_t75" style="width:158.25pt;height:90pt" o:ole="">
             <v:imagedata r:id="rId96" o:title=""/>
           </v:shape>
-          <o:OLEObject Type="Embed" ProgID="Visio.Drawing.15" ShapeID="_x0000_i1054" DrawAspect="Content" ObjectID="_1680816243" r:id="rId97"/>
+          <o:OLEObject Type="Embed" ProgID="Visio.Drawing.15" ShapeID="_x0000_i1054" DrawAspect="Content" ObjectID="_1680856892" r:id="rId97"/>
         </w:object>
       </w:r>
     </w:p>
@@ -44372,7 +45559,7 @@
           <v:shape id="_x0000_i1055" type="#_x0000_t75" style="width:377.25pt;height:488.25pt" o:ole="">
             <v:imagedata r:id="rId98" o:title=""/>
           </v:shape>
-          <o:OLEObject Type="Embed" ProgID="Visio.Drawing.15" ShapeID="_x0000_i1055" DrawAspect="Content" ObjectID="_1680816244" r:id="rId99"/>
+          <o:OLEObject Type="Embed" ProgID="Visio.Drawing.15" ShapeID="_x0000_i1055" DrawAspect="Content" ObjectID="_1680856893" r:id="rId99"/>
         </w:object>
       </w:r>
     </w:p>
@@ -44402,11 +45589,11 @@
       <w:pPr>
         <w:pStyle w:val="24"/>
       </w:pPr>
-      <w:bookmarkStart w:id="132" w:name="_Toc70159260"/>
+      <w:bookmarkStart w:id="140" w:name="_Toc70242231"/>
       <w:r>
         <w:t>А.5. Моделирование бизнес-процессов в нотации диаграммы активностей</w:t>
       </w:r>
-      <w:bookmarkEnd w:id="132"/>
+      <w:bookmarkEnd w:id="140"/>
     </w:p>
     <w:p>
       <w:r>
@@ -44470,7 +45657,7 @@
           <v:shape id="_x0000_i1056" type="#_x0000_t75" style="width:105.75pt;height:37.5pt" o:ole="">
             <v:imagedata r:id="rId100" o:title=""/>
           </v:shape>
-          <o:OLEObject Type="Embed" ProgID="Visio.Drawing.15" ShapeID="_x0000_i1056" DrawAspect="Content" ObjectID="_1680816245" r:id="rId101"/>
+          <o:OLEObject Type="Embed" ProgID="Visio.Drawing.15" ShapeID="_x0000_i1056" DrawAspect="Content" ObjectID="_1680856894" r:id="rId101"/>
         </w:object>
       </w:r>
     </w:p>
@@ -44502,7 +45689,7 @@
           <v:shape id="_x0000_i1057" type="#_x0000_t75" style="width:238.5pt;height:130.5pt" o:ole="">
             <v:imagedata r:id="rId102" o:title=""/>
           </v:shape>
-          <o:OLEObject Type="Embed" ProgID="Visio.Drawing.15" ShapeID="_x0000_i1057" DrawAspect="Content" ObjectID="_1680816246" r:id="rId103"/>
+          <o:OLEObject Type="Embed" ProgID="Visio.Drawing.15" ShapeID="_x0000_i1057" DrawAspect="Content" ObjectID="_1680856895" r:id="rId103"/>
         </w:object>
       </w:r>
     </w:p>
@@ -44641,11 +45828,11 @@
       <w:pPr>
         <w:pStyle w:val="24"/>
       </w:pPr>
-      <w:bookmarkStart w:id="133" w:name="_Toc70159261"/>
+      <w:bookmarkStart w:id="141" w:name="_Toc70242232"/>
       <w:r>
         <w:t>А.6. Моделирование поведения системы в нотации диаграммы последовательностей</w:t>
       </w:r>
-      <w:bookmarkEnd w:id="133"/>
+      <w:bookmarkEnd w:id="141"/>
     </w:p>
     <w:p>
       <w:pPr>
@@ -44792,7 +45979,7 @@
           <v:shape id="_x0000_i1058" type="#_x0000_t75" style="width:396pt;height:245.25pt" o:ole="">
             <v:imagedata r:id="rId106" o:title=""/>
           </v:shape>
-          <o:OLEObject Type="Embed" ProgID="Visio.Drawing.15" ShapeID="_x0000_i1058" DrawAspect="Content" ObjectID="_1680816247" r:id="rId107"/>
+          <o:OLEObject Type="Embed" ProgID="Visio.Drawing.15" ShapeID="_x0000_i1058" DrawAspect="Content" ObjectID="_1680856896" r:id="rId107"/>
         </w:object>
       </w:r>
     </w:p>
@@ -44823,14 +46010,14 @@
       <w:pPr>
         <w:pStyle w:val="24"/>
       </w:pPr>
-      <w:bookmarkStart w:id="134" w:name="_Toc70159262"/>
+      <w:bookmarkStart w:id="142" w:name="_Toc70242233"/>
       <w:r>
         <w:t xml:space="preserve">А.7. Моделирование статической структуры </w:t>
       </w:r>
       <w:r>
         <w:t>в виде диаграммы классов</w:t>
       </w:r>
-      <w:bookmarkEnd w:id="134"/>
+      <w:bookmarkEnd w:id="142"/>
     </w:p>
     <w:p>
       <w:r>
@@ -44883,7 +46070,7 @@
           <v:shape id="_x0000_i1059" type="#_x0000_t75" style="width:174pt;height:279.75pt" o:ole="">
             <v:imagedata r:id="rId108" o:title=""/>
           </v:shape>
-          <o:OLEObject Type="Embed" ProgID="Visio.Drawing.15" ShapeID="_x0000_i1059" DrawAspect="Content" ObjectID="_1680816248" r:id="rId109"/>
+          <o:OLEObject Type="Embed" ProgID="Visio.Drawing.15" ShapeID="_x0000_i1059" DrawAspect="Content" ObjectID="_1680856897" r:id="rId109"/>
         </w:object>
       </w:r>
     </w:p>
@@ -45108,7 +46295,7 @@
           <v:shape id="_x0000_i1060" type="#_x0000_t75" style="width:466.5pt;height:554.25pt" o:ole="">
             <v:imagedata r:id="rId111" o:title=""/>
           </v:shape>
-          <o:OLEObject Type="Embed" ProgID="Visio.Drawing.15" ShapeID="_x0000_i1060" DrawAspect="Content" ObjectID="_1680816249" r:id="rId112"/>
+          <o:OLEObject Type="Embed" ProgID="Visio.Drawing.15" ShapeID="_x0000_i1060" DrawAspect="Content" ObjectID="_1680856898" r:id="rId112"/>
         </w:object>
       </w:r>
     </w:p>
@@ -45127,14 +46314,14 @@
       <w:pPr>
         <w:pStyle w:val="24"/>
       </w:pPr>
-      <w:bookmarkStart w:id="135" w:name="_Toc70159263"/>
+      <w:bookmarkStart w:id="143" w:name="_Toc70242234"/>
       <w:r>
         <w:t>А.8. Построение моделей реализации</w:t>
       </w:r>
       <w:r>
         <w:t xml:space="preserve"> в нотации диаграммы компонентов</w:t>
       </w:r>
-      <w:bookmarkEnd w:id="135"/>
+      <w:bookmarkEnd w:id="143"/>
     </w:p>
     <w:p>
       <w:r>
@@ -45180,7 +46367,7 @@
           <v:shape id="_x0000_i1061" type="#_x0000_t75" style="width:78.75pt;height:36pt" o:ole="">
             <v:imagedata r:id="rId113" o:title=""/>
           </v:shape>
-          <o:OLEObject Type="Embed" ProgID="Visio.Drawing.15" ShapeID="_x0000_i1061" DrawAspect="Content" ObjectID="_1680816250" r:id="rId114"/>
+          <o:OLEObject Type="Embed" ProgID="Visio.Drawing.15" ShapeID="_x0000_i1061" DrawAspect="Content" ObjectID="_1680856899" r:id="rId114"/>
         </w:object>
       </w:r>
     </w:p>
@@ -45212,7 +46399,7 @@
           <v:shape id="_x0000_i1062" type="#_x0000_t75" style="width:122.25pt;height:57.75pt" o:ole="">
             <v:imagedata r:id="rId115" o:title=""/>
           </v:shape>
-          <o:OLEObject Type="Embed" ProgID="Visio.Drawing.15" ShapeID="_x0000_i1062" DrawAspect="Content" ObjectID="_1680816251" r:id="rId116"/>
+          <o:OLEObject Type="Embed" ProgID="Visio.Drawing.15" ShapeID="_x0000_i1062" DrawAspect="Content" ObjectID="_1680856900" r:id="rId116"/>
         </w:object>
       </w:r>
     </w:p>
@@ -45295,7 +46482,7 @@
           <v:shape id="_x0000_i1063" type="#_x0000_t75" style="width:333pt;height:374.25pt" o:ole="">
             <v:imagedata r:id="rId117" o:title=""/>
           </v:shape>
-          <o:OLEObject Type="Embed" ProgID="Visio.Drawing.15" ShapeID="_x0000_i1063" DrawAspect="Content" ObjectID="_1680816252" r:id="rId118"/>
+          <o:OLEObject Type="Embed" ProgID="Visio.Drawing.15" ShapeID="_x0000_i1063" DrawAspect="Content" ObjectID="_1680856901" r:id="rId118"/>
         </w:object>
       </w:r>
     </w:p>
@@ -45322,11 +46509,11 @@
       <w:pPr>
         <w:pStyle w:val="24"/>
       </w:pPr>
-      <w:bookmarkStart w:id="136" w:name="_Toc70159264"/>
+      <w:bookmarkStart w:id="144" w:name="_Toc70242235"/>
       <w:r>
         <w:t>А.9. Выводы</w:t>
       </w:r>
-      <w:bookmarkEnd w:id="136"/>
+      <w:bookmarkEnd w:id="144"/>
     </w:p>
     <w:p>
       <w:r>
@@ -45398,12 +46585,12 @@
       <w:pPr>
         <w:pStyle w:val="11"/>
       </w:pPr>
-      <w:bookmarkStart w:id="137" w:name="_Toc70159265"/>
+      <w:bookmarkStart w:id="145" w:name="_Toc70242236"/>
       <w:r>
         <w:lastRenderedPageBreak/>
         <w:t>Описание бизнес-процесса выдачи книги</w:t>
       </w:r>
-      <w:bookmarkEnd w:id="137"/>
+      <w:bookmarkEnd w:id="145"/>
     </w:p>
     <w:p>
       <w:pPr>
@@ -45416,7 +46603,7 @@
           <v:shape id="_x0000_i1064" type="#_x0000_t75" style="width:468pt;height:532.5pt" o:ole="">
             <v:imagedata r:id="rId119" o:title=""/>
           </v:shape>
-          <o:OLEObject Type="Embed" ProgID="Visio.Drawing.15" ShapeID="_x0000_i1064" DrawAspect="Content" ObjectID="_1680816253" r:id="rId120"/>
+          <o:OLEObject Type="Embed" ProgID="Visio.Drawing.15" ShapeID="_x0000_i1064" DrawAspect="Content" ObjectID="_1680856902" r:id="rId120"/>
         </w:object>
       </w:r>
     </w:p>
@@ -45452,12 +46639,12 @@
       <w:pPr>
         <w:pStyle w:val="11"/>
       </w:pPr>
-      <w:bookmarkStart w:id="138" w:name="_Toc70159266"/>
+      <w:bookmarkStart w:id="146" w:name="_Toc70242237"/>
       <w:r>
         <w:lastRenderedPageBreak/>
         <w:t>Техническое задание</w:t>
       </w:r>
-      <w:bookmarkEnd w:id="138"/>
+      <w:bookmarkEnd w:id="146"/>
     </w:p>
     <w:p>
       <w:pPr>
@@ -47026,8 +48213,8 @@
           <w:szCs w:val="26"/>
         </w:rPr>
       </w:pPr>
-      <w:bookmarkStart w:id="139" w:name="_Toc3740427"/>
-      <w:bookmarkStart w:id="140" w:name="_Toc70159267"/>
+      <w:bookmarkStart w:id="147" w:name="_Toc3740427"/>
+      <w:bookmarkStart w:id="148" w:name="_Toc70242238"/>
       <w:r>
         <w:rPr>
           <w:rFonts w:eastAsiaTheme="majorEastAsia" w:cstheme="majorBidi"/>
@@ -47038,8 +48225,8 @@
         <w:lastRenderedPageBreak/>
         <w:t>Введение</w:t>
       </w:r>
-      <w:bookmarkEnd w:id="139"/>
-      <w:bookmarkEnd w:id="140"/>
+      <w:bookmarkEnd w:id="147"/>
+      <w:bookmarkEnd w:id="148"/>
     </w:p>
     <w:p>
       <w:r>
@@ -47088,8 +48275,8 @@
           <w:szCs w:val="26"/>
         </w:rPr>
       </w:pPr>
-      <w:bookmarkStart w:id="141" w:name="_Toc3740428"/>
-      <w:bookmarkStart w:id="142" w:name="_Toc70159268"/>
+      <w:bookmarkStart w:id="149" w:name="_Toc3740428"/>
+      <w:bookmarkStart w:id="150" w:name="_Toc70242239"/>
       <w:r>
         <w:rPr>
           <w:rFonts w:eastAsiaTheme="majorEastAsia" w:cstheme="majorBidi"/>
@@ -47099,8 +48286,8 @@
         </w:rPr>
         <w:t>Основание для разработки</w:t>
       </w:r>
-      <w:bookmarkEnd w:id="141"/>
-      <w:bookmarkEnd w:id="142"/>
+      <w:bookmarkEnd w:id="149"/>
+      <w:bookmarkEnd w:id="150"/>
     </w:p>
     <w:p>
       <w:r>
@@ -47131,8 +48318,8 @@
           <w:szCs w:val="26"/>
         </w:rPr>
       </w:pPr>
-      <w:bookmarkStart w:id="143" w:name="_Toc3740429"/>
-      <w:bookmarkStart w:id="144" w:name="_Toc70159269"/>
+      <w:bookmarkStart w:id="151" w:name="_Toc3740429"/>
+      <w:bookmarkStart w:id="152" w:name="_Toc70242240"/>
       <w:r>
         <w:rPr>
           <w:rFonts w:eastAsiaTheme="majorEastAsia" w:cstheme="majorBidi"/>
@@ -47142,8 +48329,8 @@
         </w:rPr>
         <w:t>Назначение разработки</w:t>
       </w:r>
-      <w:bookmarkEnd w:id="143"/>
-      <w:bookmarkEnd w:id="144"/>
+      <w:bookmarkEnd w:id="151"/>
+      <w:bookmarkEnd w:id="152"/>
     </w:p>
     <w:p>
       <w:r>
@@ -47180,11 +48367,11 @@
           <w:numId w:val="8"/>
         </w:numPr>
       </w:pPr>
-      <w:bookmarkStart w:id="145" w:name="_Toc70159270"/>
+      <w:bookmarkStart w:id="153" w:name="_Toc70242241"/>
       <w:r>
         <w:t>Требования к программе или программному изделию</w:t>
       </w:r>
-      <w:bookmarkEnd w:id="145"/>
+      <w:bookmarkEnd w:id="153"/>
     </w:p>
     <w:p>
       <w:pPr>
@@ -47648,7 +48835,7 @@
           <w:bCs/>
         </w:rPr>
       </w:pPr>
-      <w:bookmarkStart w:id="146" w:name="_Toc3740431"/>
+      <w:bookmarkStart w:id="154" w:name="_Toc3740431"/>
       <w:r>
         <w:rPr>
           <w:b/>
@@ -47657,7 +48844,7 @@
         <w:t>Требования к надежности</w:t>
       </w:r>
     </w:p>
-    <w:bookmarkEnd w:id="146"/>
+    <w:bookmarkEnd w:id="154"/>
     <w:p>
       <w:r>
         <w:t>Надежность ИС в целом зависит от надежности используемых технических средств и операционной системы.</w:t>
@@ -48686,8 +49873,8 @@
           <w:szCs w:val="26"/>
         </w:rPr>
       </w:pPr>
-      <w:bookmarkStart w:id="147" w:name="_Toc3740437"/>
-      <w:bookmarkStart w:id="148" w:name="_Toc70159271"/>
+      <w:bookmarkStart w:id="155" w:name="_Toc3740437"/>
+      <w:bookmarkStart w:id="156" w:name="_Toc70242242"/>
       <w:r>
         <w:rPr>
           <w:rFonts w:eastAsiaTheme="majorEastAsia" w:cstheme="majorBidi"/>
@@ -48697,8 +49884,8 @@
         </w:rPr>
         <w:t>Требования к программной документации</w:t>
       </w:r>
-      <w:bookmarkEnd w:id="147"/>
-      <w:bookmarkEnd w:id="148"/>
+      <w:bookmarkEnd w:id="155"/>
+      <w:bookmarkEnd w:id="156"/>
     </w:p>
     <w:p>
       <w:r>
@@ -49262,8 +50449,8 @@
           <w:szCs w:val="26"/>
         </w:rPr>
       </w:pPr>
-      <w:bookmarkStart w:id="149" w:name="_Toc3740438"/>
-      <w:bookmarkStart w:id="150" w:name="_Toc70159272"/>
+      <w:bookmarkStart w:id="157" w:name="_Toc3740438"/>
+      <w:bookmarkStart w:id="158" w:name="_Toc70242243"/>
       <w:r>
         <w:rPr>
           <w:rFonts w:eastAsiaTheme="majorEastAsia" w:cstheme="majorBidi"/>
@@ -49273,8 +50460,8 @@
         </w:rPr>
         <w:t>Технико-экономические показатели</w:t>
       </w:r>
-      <w:bookmarkEnd w:id="149"/>
-      <w:bookmarkEnd w:id="150"/>
+      <w:bookmarkEnd w:id="157"/>
+      <w:bookmarkEnd w:id="158"/>
     </w:p>
     <w:p>
       <w:r>
@@ -49312,8 +50499,8 @@
           <w:szCs w:val="26"/>
         </w:rPr>
       </w:pPr>
-      <w:bookmarkStart w:id="151" w:name="_Toc3740439"/>
-      <w:bookmarkStart w:id="152" w:name="_Toc70159273"/>
+      <w:bookmarkStart w:id="159" w:name="_Toc3740439"/>
+      <w:bookmarkStart w:id="160" w:name="_Toc70242244"/>
       <w:r>
         <w:rPr>
           <w:rFonts w:eastAsiaTheme="majorEastAsia" w:cstheme="majorBidi"/>
@@ -49323,8 +50510,8 @@
         </w:rPr>
         <w:t>Стадии и этапы разработки</w:t>
       </w:r>
-      <w:bookmarkEnd w:id="151"/>
-      <w:bookmarkEnd w:id="152"/>
+      <w:bookmarkEnd w:id="159"/>
+      <w:bookmarkEnd w:id="160"/>
     </w:p>
     <w:p>
       <w:r>
@@ -51415,8 +52602,8 @@
           <w:szCs w:val="26"/>
         </w:rPr>
       </w:pPr>
-      <w:bookmarkStart w:id="153" w:name="_Toc3740440"/>
-      <w:bookmarkStart w:id="154" w:name="_Toc70159274"/>
+      <w:bookmarkStart w:id="161" w:name="_Toc3740440"/>
+      <w:bookmarkStart w:id="162" w:name="_Toc70242245"/>
       <w:r>
         <w:rPr>
           <w:rFonts w:eastAsiaTheme="majorEastAsia" w:cstheme="majorBidi"/>
@@ -51426,8 +52613,8 @@
         </w:rPr>
         <w:t>Порядок контроля и приемки</w:t>
       </w:r>
-      <w:bookmarkEnd w:id="153"/>
-      <w:bookmarkEnd w:id="154"/>
+      <w:bookmarkEnd w:id="161"/>
+      <w:bookmarkEnd w:id="162"/>
     </w:p>
     <w:p>
       <w:r>
@@ -51534,6 +52721,7 @@
         <w:docPartUnique/>
       </w:docPartObj>
     </w:sdtPr>
+    <w:sdtEndPr/>
     <w:sdtContent>
       <w:p>
         <w:pPr>
@@ -51768,6 +52956,92 @@
     </w:lvl>
   </w:abstractNum>
   <w:abstractNum w:abstractNumId="2" w15:restartNumberingAfterBreak="0">
+    <w:nsid w:val="16CE04E0"/>
+    <w:multiLevelType w:val="hybridMultilevel"/>
+    <w:tmpl w:val="71346B40"/>
+    <w:lvl w:ilvl="0" w:tplc="0419000F">
+      <w:start w:val="1"/>
+      <w:numFmt w:val="decimal"/>
+      <w:lvlText w:val="%1."/>
+      <w:lvlJc w:val="left"/>
+      <w:pPr>
+        <w:ind w:left="1429" w:hanging="360"/>
+      </w:pPr>
+    </w:lvl>
+    <w:lvl w:ilvl="1" w:tplc="04190019" w:tentative="1">
+      <w:start w:val="1"/>
+      <w:numFmt w:val="lowerLetter"/>
+      <w:lvlText w:val="%2."/>
+      <w:lvlJc w:val="left"/>
+      <w:pPr>
+        <w:ind w:left="2149" w:hanging="360"/>
+      </w:pPr>
+    </w:lvl>
+    <w:lvl w:ilvl="2" w:tplc="0419001B" w:tentative="1">
+      <w:start w:val="1"/>
+      <w:numFmt w:val="lowerRoman"/>
+      <w:lvlText w:val="%3."/>
+      <w:lvlJc w:val="right"/>
+      <w:pPr>
+        <w:ind w:left="2869" w:hanging="180"/>
+      </w:pPr>
+    </w:lvl>
+    <w:lvl w:ilvl="3" w:tplc="0419000F" w:tentative="1">
+      <w:start w:val="1"/>
+      <w:numFmt w:val="decimal"/>
+      <w:lvlText w:val="%4."/>
+      <w:lvlJc w:val="left"/>
+      <w:pPr>
+        <w:ind w:left="3589" w:hanging="360"/>
+      </w:pPr>
+    </w:lvl>
+    <w:lvl w:ilvl="4" w:tplc="04190019" w:tentative="1">
+      <w:start w:val="1"/>
+      <w:numFmt w:val="lowerLetter"/>
+      <w:lvlText w:val="%5."/>
+      <w:lvlJc w:val="left"/>
+      <w:pPr>
+        <w:ind w:left="4309" w:hanging="360"/>
+      </w:pPr>
+    </w:lvl>
+    <w:lvl w:ilvl="5" w:tplc="0419001B" w:tentative="1">
+      <w:start w:val="1"/>
+      <w:numFmt w:val="lowerRoman"/>
+      <w:lvlText w:val="%6."/>
+      <w:lvlJc w:val="right"/>
+      <w:pPr>
+        <w:ind w:left="5029" w:hanging="180"/>
+      </w:pPr>
+    </w:lvl>
+    <w:lvl w:ilvl="6" w:tplc="0419000F" w:tentative="1">
+      <w:start w:val="1"/>
+      <w:numFmt w:val="decimal"/>
+      <w:lvlText w:val="%7."/>
+      <w:lvlJc w:val="left"/>
+      <w:pPr>
+        <w:ind w:left="5749" w:hanging="360"/>
+      </w:pPr>
+    </w:lvl>
+    <w:lvl w:ilvl="7" w:tplc="04190019" w:tentative="1">
+      <w:start w:val="1"/>
+      <w:numFmt w:val="lowerLetter"/>
+      <w:lvlText w:val="%8."/>
+      <w:lvlJc w:val="left"/>
+      <w:pPr>
+        <w:ind w:left="6469" w:hanging="360"/>
+      </w:pPr>
+    </w:lvl>
+    <w:lvl w:ilvl="8" w:tplc="0419001B" w:tentative="1">
+      <w:start w:val="1"/>
+      <w:numFmt w:val="lowerRoman"/>
+      <w:lvlText w:val="%9."/>
+      <w:lvlJc w:val="right"/>
+      <w:pPr>
+        <w:ind w:left="7189" w:hanging="180"/>
+      </w:pPr>
+    </w:lvl>
+  </w:abstractNum>
+  <w:abstractNum w:abstractNumId="3" w15:restartNumberingAfterBreak="0">
     <w:nsid w:val="20BD19E5"/>
     <w:multiLevelType w:val="multilevel"/>
     <w:tmpl w:val="577213A2"/>
@@ -51885,7 +53159,7 @@
       </w:rPr>
     </w:lvl>
   </w:abstractNum>
-  <w:abstractNum w:abstractNumId="3" w15:restartNumberingAfterBreak="0">
+  <w:abstractNum w:abstractNumId="4" w15:restartNumberingAfterBreak="0">
     <w:nsid w:val="264E3490"/>
     <w:multiLevelType w:val="hybridMultilevel"/>
     <w:tmpl w:val="7B0038EC"/>
@@ -51971,7 +53245,7 @@
       </w:pPr>
     </w:lvl>
   </w:abstractNum>
-  <w:abstractNum w:abstractNumId="4" w15:restartNumberingAfterBreak="0">
+  <w:abstractNum w:abstractNumId="5" w15:restartNumberingAfterBreak="0">
     <w:nsid w:val="28D23FB4"/>
     <w:multiLevelType w:val="hybridMultilevel"/>
     <w:tmpl w:val="4F48155E"/>
@@ -52057,7 +53331,7 @@
       </w:pPr>
     </w:lvl>
   </w:abstractNum>
-  <w:abstractNum w:abstractNumId="5" w15:restartNumberingAfterBreak="0">
+  <w:abstractNum w:abstractNumId="6" w15:restartNumberingAfterBreak="0">
     <w:nsid w:val="2D0D06F5"/>
     <w:multiLevelType w:val="hybridMultilevel"/>
     <w:tmpl w:val="7B0038EC"/>
@@ -52143,7 +53417,7 @@
       </w:pPr>
     </w:lvl>
   </w:abstractNum>
-  <w:abstractNum w:abstractNumId="6" w15:restartNumberingAfterBreak="0">
+  <w:abstractNum w:abstractNumId="7" w15:restartNumberingAfterBreak="0">
     <w:nsid w:val="349753D7"/>
     <w:multiLevelType w:val="multilevel"/>
     <w:tmpl w:val="E19A9086"/>
@@ -52287,7 +53561,7 @@
       </w:rPr>
     </w:lvl>
   </w:abstractNum>
-  <w:abstractNum w:abstractNumId="7" w15:restartNumberingAfterBreak="0">
+  <w:abstractNum w:abstractNumId="8" w15:restartNumberingAfterBreak="0">
     <w:nsid w:val="35FC301A"/>
     <w:multiLevelType w:val="multilevel"/>
     <w:tmpl w:val="EBCEC722"/>
@@ -52409,7 +53683,93 @@
       </w:rPr>
     </w:lvl>
   </w:abstractNum>
-  <w:abstractNum w:abstractNumId="8" w15:restartNumberingAfterBreak="0">
+  <w:abstractNum w:abstractNumId="9" w15:restartNumberingAfterBreak="0">
+    <w:nsid w:val="3AF0455A"/>
+    <w:multiLevelType w:val="hybridMultilevel"/>
+    <w:tmpl w:val="8CB2F024"/>
+    <w:lvl w:ilvl="0" w:tplc="0419000F">
+      <w:start w:val="1"/>
+      <w:numFmt w:val="decimal"/>
+      <w:lvlText w:val="%1."/>
+      <w:lvlJc w:val="left"/>
+      <w:pPr>
+        <w:ind w:left="1500" w:hanging="360"/>
+      </w:pPr>
+    </w:lvl>
+    <w:lvl w:ilvl="1" w:tplc="04190019" w:tentative="1">
+      <w:start w:val="1"/>
+      <w:numFmt w:val="lowerLetter"/>
+      <w:lvlText w:val="%2."/>
+      <w:lvlJc w:val="left"/>
+      <w:pPr>
+        <w:ind w:left="2220" w:hanging="360"/>
+      </w:pPr>
+    </w:lvl>
+    <w:lvl w:ilvl="2" w:tplc="0419001B" w:tentative="1">
+      <w:start w:val="1"/>
+      <w:numFmt w:val="lowerRoman"/>
+      <w:lvlText w:val="%3."/>
+      <w:lvlJc w:val="right"/>
+      <w:pPr>
+        <w:ind w:left="2940" w:hanging="180"/>
+      </w:pPr>
+    </w:lvl>
+    <w:lvl w:ilvl="3" w:tplc="0419000F" w:tentative="1">
+      <w:start w:val="1"/>
+      <w:numFmt w:val="decimal"/>
+      <w:lvlText w:val="%4."/>
+      <w:lvlJc w:val="left"/>
+      <w:pPr>
+        <w:ind w:left="3660" w:hanging="360"/>
+      </w:pPr>
+    </w:lvl>
+    <w:lvl w:ilvl="4" w:tplc="04190019" w:tentative="1">
+      <w:start w:val="1"/>
+      <w:numFmt w:val="lowerLetter"/>
+      <w:lvlText w:val="%5."/>
+      <w:lvlJc w:val="left"/>
+      <w:pPr>
+        <w:ind w:left="4380" w:hanging="360"/>
+      </w:pPr>
+    </w:lvl>
+    <w:lvl w:ilvl="5" w:tplc="0419001B" w:tentative="1">
+      <w:start w:val="1"/>
+      <w:numFmt w:val="lowerRoman"/>
+      <w:lvlText w:val="%6."/>
+      <w:lvlJc w:val="right"/>
+      <w:pPr>
+        <w:ind w:left="5100" w:hanging="180"/>
+      </w:pPr>
+    </w:lvl>
+    <w:lvl w:ilvl="6" w:tplc="0419000F" w:tentative="1">
+      <w:start w:val="1"/>
+      <w:numFmt w:val="decimal"/>
+      <w:lvlText w:val="%7."/>
+      <w:lvlJc w:val="left"/>
+      <w:pPr>
+        <w:ind w:left="5820" w:hanging="360"/>
+      </w:pPr>
+    </w:lvl>
+    <w:lvl w:ilvl="7" w:tplc="04190019" w:tentative="1">
+      <w:start w:val="1"/>
+      <w:numFmt w:val="lowerLetter"/>
+      <w:lvlText w:val="%8."/>
+      <w:lvlJc w:val="left"/>
+      <w:pPr>
+        <w:ind w:left="6540" w:hanging="360"/>
+      </w:pPr>
+    </w:lvl>
+    <w:lvl w:ilvl="8" w:tplc="0419001B" w:tentative="1">
+      <w:start w:val="1"/>
+      <w:numFmt w:val="lowerRoman"/>
+      <w:lvlText w:val="%9."/>
+      <w:lvlJc w:val="right"/>
+      <w:pPr>
+        <w:ind w:left="7260" w:hanging="180"/>
+      </w:pPr>
+    </w:lvl>
+  </w:abstractNum>
+  <w:abstractNum w:abstractNumId="10" w15:restartNumberingAfterBreak="0">
     <w:nsid w:val="3D442914"/>
     <w:multiLevelType w:val="multilevel"/>
     <w:tmpl w:val="D7207688"/>
@@ -52530,7 +53890,7 @@
       </w:rPr>
     </w:lvl>
   </w:abstractNum>
-  <w:abstractNum w:abstractNumId="9" w15:restartNumberingAfterBreak="0">
+  <w:abstractNum w:abstractNumId="11" w15:restartNumberingAfterBreak="0">
     <w:nsid w:val="44606652"/>
     <w:multiLevelType w:val="hybridMultilevel"/>
     <w:tmpl w:val="58F4DB16"/>
@@ -52616,7 +53976,7 @@
       </w:pPr>
     </w:lvl>
   </w:abstractNum>
-  <w:abstractNum w:abstractNumId="10" w15:restartNumberingAfterBreak="0">
+  <w:abstractNum w:abstractNumId="12" w15:restartNumberingAfterBreak="0">
     <w:nsid w:val="49F750AC"/>
     <w:multiLevelType w:val="hybridMultilevel"/>
     <w:tmpl w:val="359027B8"/>
@@ -52702,7 +54062,7 @@
       </w:pPr>
     </w:lvl>
   </w:abstractNum>
-  <w:abstractNum w:abstractNumId="11" w15:restartNumberingAfterBreak="0">
+  <w:abstractNum w:abstractNumId="13" w15:restartNumberingAfterBreak="0">
     <w:nsid w:val="4BB819BA"/>
     <w:multiLevelType w:val="hybridMultilevel"/>
     <w:tmpl w:val="C3D2F5F2"/>
@@ -52789,7 +54149,7 @@
       </w:pPr>
     </w:lvl>
   </w:abstractNum>
-  <w:abstractNum w:abstractNumId="12" w15:restartNumberingAfterBreak="0">
+  <w:abstractNum w:abstractNumId="14" w15:restartNumberingAfterBreak="0">
     <w:nsid w:val="4F676C20"/>
     <w:multiLevelType w:val="hybridMultilevel"/>
     <w:tmpl w:val="AE8E19F6"/>
@@ -52875,7 +54235,7 @@
       </w:pPr>
     </w:lvl>
   </w:abstractNum>
-  <w:abstractNum w:abstractNumId="13" w15:restartNumberingAfterBreak="0">
+  <w:abstractNum w:abstractNumId="15" w15:restartNumberingAfterBreak="0">
     <w:nsid w:val="585F0E4B"/>
     <w:multiLevelType w:val="hybridMultilevel"/>
     <w:tmpl w:val="29F87440"/>
@@ -52988,7 +54348,7 @@
       </w:rPr>
     </w:lvl>
   </w:abstractNum>
-  <w:abstractNum w:abstractNumId="14" w15:restartNumberingAfterBreak="0">
+  <w:abstractNum w:abstractNumId="16" w15:restartNumberingAfterBreak="0">
     <w:nsid w:val="5A3A2758"/>
     <w:multiLevelType w:val="hybridMultilevel"/>
     <w:tmpl w:val="430E044C"/>
@@ -53074,7 +54434,7 @@
       </w:pPr>
     </w:lvl>
   </w:abstractNum>
-  <w:abstractNum w:abstractNumId="15" w15:restartNumberingAfterBreak="0">
+  <w:abstractNum w:abstractNumId="17" w15:restartNumberingAfterBreak="0">
     <w:nsid w:val="5B5460F6"/>
     <w:multiLevelType w:val="hybridMultilevel"/>
     <w:tmpl w:val="2CC0163E"/>
@@ -53160,7 +54520,7 @@
       </w:pPr>
     </w:lvl>
   </w:abstractNum>
-  <w:abstractNum w:abstractNumId="16" w15:restartNumberingAfterBreak="0">
+  <w:abstractNum w:abstractNumId="18" w15:restartNumberingAfterBreak="0">
     <w:nsid w:val="5DFB2985"/>
     <w:multiLevelType w:val="hybridMultilevel"/>
     <w:tmpl w:val="FB964778"/>
@@ -53246,7 +54606,7 @@
       </w:pPr>
     </w:lvl>
   </w:abstractNum>
-  <w:abstractNum w:abstractNumId="17" w15:restartNumberingAfterBreak="0">
+  <w:abstractNum w:abstractNumId="19" w15:restartNumberingAfterBreak="0">
     <w:nsid w:val="5F7F67A5"/>
     <w:multiLevelType w:val="multilevel"/>
     <w:tmpl w:val="35902C48"/>
@@ -53375,7 +54735,7 @@
       </w:rPr>
     </w:lvl>
   </w:abstractNum>
-  <w:abstractNum w:abstractNumId="18" w15:restartNumberingAfterBreak="0">
+  <w:abstractNum w:abstractNumId="20" w15:restartNumberingAfterBreak="0">
     <w:nsid w:val="5FB1594B"/>
     <w:multiLevelType w:val="hybridMultilevel"/>
     <w:tmpl w:val="CA4A09F2"/>
@@ -53461,7 +54821,7 @@
       </w:pPr>
     </w:lvl>
   </w:abstractNum>
-  <w:abstractNum w:abstractNumId="19" w15:restartNumberingAfterBreak="0">
+  <w:abstractNum w:abstractNumId="21" w15:restartNumberingAfterBreak="0">
     <w:nsid w:val="64A00FB1"/>
     <w:multiLevelType w:val="hybridMultilevel"/>
     <w:tmpl w:val="04DEF992"/>
@@ -53551,7 +54911,7 @@
       </w:pPr>
     </w:lvl>
   </w:abstractNum>
-  <w:abstractNum w:abstractNumId="20" w15:restartNumberingAfterBreak="0">
+  <w:abstractNum w:abstractNumId="22" w15:restartNumberingAfterBreak="0">
     <w:nsid w:val="6BA721D0"/>
     <w:multiLevelType w:val="multilevel"/>
     <w:tmpl w:val="D73EFFD0"/>
@@ -53680,7 +55040,93 @@
       </w:rPr>
     </w:lvl>
   </w:abstractNum>
-  <w:abstractNum w:abstractNumId="21" w15:restartNumberingAfterBreak="0">
+  <w:abstractNum w:abstractNumId="23" w15:restartNumberingAfterBreak="0">
+    <w:nsid w:val="6C402279"/>
+    <w:multiLevelType w:val="hybridMultilevel"/>
+    <w:tmpl w:val="55D65E70"/>
+    <w:lvl w:ilvl="0" w:tplc="0419000F">
+      <w:start w:val="1"/>
+      <w:numFmt w:val="decimal"/>
+      <w:lvlText w:val="%1."/>
+      <w:lvlJc w:val="left"/>
+      <w:pPr>
+        <w:ind w:left="1429" w:hanging="360"/>
+      </w:pPr>
+    </w:lvl>
+    <w:lvl w:ilvl="1" w:tplc="04190019" w:tentative="1">
+      <w:start w:val="1"/>
+      <w:numFmt w:val="lowerLetter"/>
+      <w:lvlText w:val="%2."/>
+      <w:lvlJc w:val="left"/>
+      <w:pPr>
+        <w:ind w:left="2149" w:hanging="360"/>
+      </w:pPr>
+    </w:lvl>
+    <w:lvl w:ilvl="2" w:tplc="0419001B" w:tentative="1">
+      <w:start w:val="1"/>
+      <w:numFmt w:val="lowerRoman"/>
+      <w:lvlText w:val="%3."/>
+      <w:lvlJc w:val="right"/>
+      <w:pPr>
+        <w:ind w:left="2869" w:hanging="180"/>
+      </w:pPr>
+    </w:lvl>
+    <w:lvl w:ilvl="3" w:tplc="0419000F" w:tentative="1">
+      <w:start w:val="1"/>
+      <w:numFmt w:val="decimal"/>
+      <w:lvlText w:val="%4."/>
+      <w:lvlJc w:val="left"/>
+      <w:pPr>
+        <w:ind w:left="3589" w:hanging="360"/>
+      </w:pPr>
+    </w:lvl>
+    <w:lvl w:ilvl="4" w:tplc="04190019" w:tentative="1">
+      <w:start w:val="1"/>
+      <w:numFmt w:val="lowerLetter"/>
+      <w:lvlText w:val="%5."/>
+      <w:lvlJc w:val="left"/>
+      <w:pPr>
+        <w:ind w:left="4309" w:hanging="360"/>
+      </w:pPr>
+    </w:lvl>
+    <w:lvl w:ilvl="5" w:tplc="0419001B" w:tentative="1">
+      <w:start w:val="1"/>
+      <w:numFmt w:val="lowerRoman"/>
+      <w:lvlText w:val="%6."/>
+      <w:lvlJc w:val="right"/>
+      <w:pPr>
+        <w:ind w:left="5029" w:hanging="180"/>
+      </w:pPr>
+    </w:lvl>
+    <w:lvl w:ilvl="6" w:tplc="0419000F" w:tentative="1">
+      <w:start w:val="1"/>
+      <w:numFmt w:val="decimal"/>
+      <w:lvlText w:val="%7."/>
+      <w:lvlJc w:val="left"/>
+      <w:pPr>
+        <w:ind w:left="5749" w:hanging="360"/>
+      </w:pPr>
+    </w:lvl>
+    <w:lvl w:ilvl="7" w:tplc="04190019" w:tentative="1">
+      <w:start w:val="1"/>
+      <w:numFmt w:val="lowerLetter"/>
+      <w:lvlText w:val="%8."/>
+      <w:lvlJc w:val="left"/>
+      <w:pPr>
+        <w:ind w:left="6469" w:hanging="360"/>
+      </w:pPr>
+    </w:lvl>
+    <w:lvl w:ilvl="8" w:tplc="0419001B" w:tentative="1">
+      <w:start w:val="1"/>
+      <w:numFmt w:val="lowerRoman"/>
+      <w:lvlText w:val="%9."/>
+      <w:lvlJc w:val="right"/>
+      <w:pPr>
+        <w:ind w:left="7189" w:hanging="180"/>
+      </w:pPr>
+    </w:lvl>
+  </w:abstractNum>
+  <w:abstractNum w:abstractNumId="24" w15:restartNumberingAfterBreak="0">
     <w:nsid w:val="6D761F4A"/>
     <w:multiLevelType w:val="hybridMultilevel"/>
     <w:tmpl w:val="39F86FA2"/>
@@ -53766,7 +55212,7 @@
       </w:pPr>
     </w:lvl>
   </w:abstractNum>
-  <w:abstractNum w:abstractNumId="22" w15:restartNumberingAfterBreak="0">
+  <w:abstractNum w:abstractNumId="25" w15:restartNumberingAfterBreak="0">
     <w:nsid w:val="7694638F"/>
     <w:multiLevelType w:val="hybridMultilevel"/>
     <w:tmpl w:val="DC4E3494"/>
@@ -53885,7 +55331,7 @@
       </w:pPr>
     </w:lvl>
   </w:abstractNum>
-  <w:abstractNum w:abstractNumId="23" w15:restartNumberingAfterBreak="0">
+  <w:abstractNum w:abstractNumId="26" w15:restartNumberingAfterBreak="0">
     <w:nsid w:val="7DD64760"/>
     <w:multiLevelType w:val="hybridMultilevel"/>
     <w:tmpl w:val="C6229304"/>
@@ -53972,76 +55418,85 @@
     </w:lvl>
   </w:abstractNum>
   <w:num w:numId="1">
-    <w:abstractNumId w:val="19"/>
+    <w:abstractNumId w:val="21"/>
   </w:num>
   <w:num w:numId="2">
-    <w:abstractNumId w:val="2"/>
+    <w:abstractNumId w:val="3"/>
   </w:num>
   <w:num w:numId="3">
-    <w:abstractNumId w:val="6"/>
+    <w:abstractNumId w:val="7"/>
   </w:num>
   <w:num w:numId="4">
-    <w:abstractNumId w:val="7"/>
+    <w:abstractNumId w:val="8"/>
   </w:num>
   <w:num w:numId="5">
-    <w:abstractNumId w:val="22"/>
+    <w:abstractNumId w:val="25"/>
   </w:num>
   <w:num w:numId="6">
-    <w:abstractNumId w:val="16"/>
+    <w:abstractNumId w:val="18"/>
   </w:num>
   <w:num w:numId="7">
-    <w:abstractNumId w:val="18"/>
+    <w:abstractNumId w:val="20"/>
   </w:num>
   <w:num w:numId="8">
-    <w:abstractNumId w:val="8"/>
+    <w:abstractNumId w:val="10"/>
   </w:num>
   <w:num w:numId="9">
     <w:abstractNumId w:val="1"/>
   </w:num>
   <w:num w:numId="10">
-    <w:abstractNumId w:val="17"/>
+    <w:abstractNumId w:val="19"/>
   </w:num>
   <w:num w:numId="11">
-    <w:abstractNumId w:val="11"/>
+    <w:abstractNumId w:val="13"/>
   </w:num>
   <w:num w:numId="12">
-    <w:abstractNumId w:val="21"/>
+    <w:abstractNumId w:val="24"/>
   </w:num>
   <w:num w:numId="13">
-    <w:abstractNumId w:val="20"/>
+    <w:abstractNumId w:val="22"/>
   </w:num>
   <w:num w:numId="14">
-    <w:abstractNumId w:val="13"/>
+    <w:abstractNumId w:val="15"/>
   </w:num>
   <w:num w:numId="15">
     <w:abstractNumId w:val="0"/>
   </w:num>
   <w:num w:numId="16">
+    <w:abstractNumId w:val="16"/>
+  </w:num>
+  <w:num w:numId="17">
+    <w:abstractNumId w:val="5"/>
+  </w:num>
+  <w:num w:numId="18">
+    <w:abstractNumId w:val="12"/>
+  </w:num>
+  <w:num w:numId="19">
+    <w:abstractNumId w:val="17"/>
+  </w:num>
+  <w:num w:numId="20">
+    <w:abstractNumId w:val="11"/>
+  </w:num>
+  <w:num w:numId="21">
+    <w:abstractNumId w:val="26"/>
+  </w:num>
+  <w:num w:numId="22">
     <w:abstractNumId w:val="14"/>
   </w:num>
-  <w:num w:numId="17">
+  <w:num w:numId="23">
     <w:abstractNumId w:val="4"/>
   </w:num>
-  <w:num w:numId="18">
-    <w:abstractNumId w:val="10"/>
+  <w:num w:numId="24">
+    <w:abstractNumId w:val="6"/>
   </w:num>
-  <w:num w:numId="19">
-    <w:abstractNumId w:val="15"/>
+  <w:num w:numId="25">
+    <w:abstractNumId w:val="2"/>
   </w:num>
-  <w:num w:numId="20">
-    <w:abstractNumId w:val="9"/>
-  </w:num>
-  <w:num w:numId="21">
+  <w:num w:numId="26">
     <w:abstractNumId w:val="23"/>
   </w:num>
-  <w:num w:numId="22">
-    <w:abstractNumId w:val="12"/>
-  </w:num>
-  <w:num w:numId="23">
-    <w:abstractNumId w:val="3"/>
-  </w:num>
-  <w:num w:numId="24">
-    <w:abstractNumId w:val="5"/>
+  <w:num w:numId="27">
+    <w:abstractNumId w:val="9"/>
   </w:num>
   <w:numIdMacAtCleanup w:val="24"/>
 </w:numbering>

</xml_diff>

<commit_message>
Dec KR: made 99%
</commit_message>
<xml_diff>
--- a/Курсовая работа. Декомпилятор.docx
+++ b/Курсовая работа. Декомпилятор.docx
@@ -687,8 +687,251 @@
     </w:p>
     <w:p>
       <w:r>
-        <w:t>текст</w:t>
-      </w:r>
+        <w:t xml:space="preserve">В работе рассмотрен процесс поэтапной разработки </w:t>
+      </w:r>
+      <w:proofErr w:type="spellStart"/>
+      <w:r>
+        <w:t>декомпилятора</w:t>
+      </w:r>
+      <w:proofErr w:type="spellEnd"/>
+      <w:r>
+        <w:t xml:space="preserve">, который нужен для получения из машинного кода архитектуры </w:t>
+      </w:r>
+      <w:r>
+        <w:rPr>
+          <w:lang w:val="en-US"/>
+        </w:rPr>
+        <w:t>X</w:t>
+      </w:r>
+      <w:r>
+        <w:t>86-64</w:t>
+      </w:r>
+      <w:r>
+        <w:t xml:space="preserve"> читаемого кода на высокоуровневом языке программирования </w:t>
+      </w:r>
+      <w:r>
+        <w:rPr>
+          <w:lang w:val="en-US"/>
+        </w:rPr>
+        <w:t>C</w:t>
+      </w:r>
+      <w:r>
+        <w:t>.</w:t>
+      </w:r>
+    </w:p>
+    <w:p>
+      <w:r>
+        <w:t>Работа состоит из нескольких этапов</w:t>
+      </w:r>
+      <w:r>
+        <w:t>:</w:t>
+      </w:r>
+    </w:p>
+    <w:p>
+      <w:pPr>
+        <w:pStyle w:val="af0"/>
+        <w:numPr>
+          <w:ilvl w:val="0"/>
+          <w:numId w:val="31"/>
+        </w:numPr>
+      </w:pPr>
+      <w:r>
+        <w:t>Критический анализ существующих решений.</w:t>
+      </w:r>
+    </w:p>
+    <w:p>
+      <w:pPr>
+        <w:pStyle w:val="af0"/>
+        <w:numPr>
+          <w:ilvl w:val="0"/>
+          <w:numId w:val="31"/>
+        </w:numPr>
+      </w:pPr>
+      <w:r>
+        <w:t>Изучение теоретических основ процесса декомпиляции.</w:t>
+      </w:r>
+    </w:p>
+    <w:p>
+      <w:pPr>
+        <w:pStyle w:val="af0"/>
+        <w:numPr>
+          <w:ilvl w:val="0"/>
+          <w:numId w:val="31"/>
+        </w:numPr>
+      </w:pPr>
+      <w:r>
+        <w:t>Описание самостоятельно разработанных алгоритмов.</w:t>
+      </w:r>
+    </w:p>
+    <w:p>
+      <w:pPr>
+        <w:pStyle w:val="af0"/>
+        <w:numPr>
+          <w:ilvl w:val="0"/>
+          <w:numId w:val="31"/>
+        </w:numPr>
+      </w:pPr>
+      <w:r>
+        <w:t xml:space="preserve">Проектирование </w:t>
+      </w:r>
+      <w:proofErr w:type="spellStart"/>
+      <w:r>
+        <w:t>декомпилятора</w:t>
+      </w:r>
+      <w:proofErr w:type="spellEnd"/>
+      <w:r>
+        <w:t xml:space="preserve"> на языке объектно-ориентированного моделирования </w:t>
+      </w:r>
+      <w:r>
+        <w:rPr>
+          <w:lang w:val="en-US"/>
+        </w:rPr>
+        <w:t>UML</w:t>
+      </w:r>
+      <w:r>
+        <w:t>.</w:t>
+      </w:r>
+    </w:p>
+    <w:p>
+      <w:pPr>
+        <w:pStyle w:val="af0"/>
+        <w:numPr>
+          <w:ilvl w:val="0"/>
+          <w:numId w:val="31"/>
+        </w:numPr>
+      </w:pPr>
+      <w:r>
+        <w:t xml:space="preserve">Создание </w:t>
+      </w:r>
+      <w:proofErr w:type="spellStart"/>
+      <w:r>
+        <w:t>декомпилятора</w:t>
+      </w:r>
+      <w:proofErr w:type="spellEnd"/>
+      <w:r>
+        <w:t xml:space="preserve"> на языке программирования </w:t>
+      </w:r>
+      <w:r>
+        <w:rPr>
+          <w:lang w:val="en-US"/>
+        </w:rPr>
+        <w:t>C</w:t>
+      </w:r>
+      <w:r>
+        <w:t>++.</w:t>
+      </w:r>
+    </w:p>
+    <w:p>
+      <w:pPr>
+        <w:pStyle w:val="af0"/>
+        <w:numPr>
+          <w:ilvl w:val="0"/>
+          <w:numId w:val="31"/>
+        </w:numPr>
+      </w:pPr>
+      <w:r>
+        <w:t xml:space="preserve">Тестирование </w:t>
+      </w:r>
+      <w:proofErr w:type="spellStart"/>
+      <w:r>
+        <w:t>декомпилятора</w:t>
+      </w:r>
+      <w:proofErr w:type="spellEnd"/>
+      <w:r>
+        <w:t xml:space="preserve"> и сравнение его с другими </w:t>
+      </w:r>
+      <w:proofErr w:type="spellStart"/>
+      <w:r>
+        <w:t>декомпиляторами</w:t>
+      </w:r>
+      <w:proofErr w:type="spellEnd"/>
+      <w:r>
+        <w:t>.</w:t>
+      </w:r>
+    </w:p>
+    <w:p>
+      <w:r>
+        <w:t>Данная работа может быть полезна для ознакомления специалистам в области обратной разработки</w:t>
+      </w:r>
+      <w:r>
+        <w:t xml:space="preserve"> и </w:t>
+      </w:r>
+      <w:r>
+        <w:t xml:space="preserve">программистам, </w:t>
+      </w:r>
+      <w:r>
+        <w:t>которые имеют дело с</w:t>
+      </w:r>
+      <w:r>
+        <w:t xml:space="preserve"> </w:t>
+      </w:r>
+      <w:r>
+        <w:t>программами на низкоуровневых языках программирования.</w:t>
+      </w:r>
+    </w:p>
+    <w:p>
+      <w:r>
+        <w:t xml:space="preserve">Работа состоит из </w:t>
+      </w:r>
+      <w:r>
+        <w:t>4</w:t>
+      </w:r>
+      <w:r>
+        <w:t xml:space="preserve"> глав и содержит </w:t>
+      </w:r>
+      <w:r>
+        <w:t>48</w:t>
+      </w:r>
+      <w:r>
+        <w:t xml:space="preserve"> страниц А4 основного текста. В основной части содержится </w:t>
+      </w:r>
+      <w:r>
+        <w:t>7</w:t>
+      </w:r>
+      <w:r>
+        <w:t xml:space="preserve"> таблиц, </w:t>
+      </w:r>
+      <w:r>
+        <w:t>3</w:t>
+      </w:r>
+      <w:r>
+        <w:t xml:space="preserve"> формул</w:t>
+      </w:r>
+      <w:r>
+        <w:t>ы</w:t>
+      </w:r>
+      <w:r>
+        <w:t xml:space="preserve"> и </w:t>
+      </w:r>
+      <w:r>
+        <w:t>1</w:t>
+      </w:r>
+      <w:r>
+        <w:t>9</w:t>
+      </w:r>
+      <w:r>
+        <w:t xml:space="preserve"> </w:t>
+      </w:r>
+      <w:r>
+        <w:t>рисунков</w:t>
+      </w:r>
+      <w:r>
+        <w:t>. В приложени</w:t>
+      </w:r>
+      <w:r>
+        <w:t>и</w:t>
+      </w:r>
+      <w:r>
+        <w:t xml:space="preserve"> содержится</w:t>
+      </w:r>
+      <w:r>
+        <w:t xml:space="preserve"> ссылка на исходный код программы </w:t>
+      </w:r>
+      <w:proofErr w:type="spellStart"/>
+      <w:r>
+        <w:t>декомпилятора</w:t>
+      </w:r>
+      <w:proofErr w:type="spellEnd"/>
       <w:r>
         <w:t>.</w:t>
       </w:r>
@@ -721,7 +964,7 @@
       </w:pPr>
       <w:bookmarkStart w:id="12" w:name="_Toc35361854"/>
       <w:bookmarkStart w:id="13" w:name="_Toc35944719"/>
-      <w:bookmarkStart w:id="14" w:name="_Toc70290354"/>
+      <w:bookmarkStart w:id="14" w:name="_Toc70331426"/>
       <w:r>
         <w:lastRenderedPageBreak/>
         <w:t>Оглавление</w:t>
@@ -807,7 +1050,7 @@
             <w:rPr>
               <w:noProof/>
             </w:rPr>
-            <w:instrText xml:space="preserve"> PAGEREF _Toc70290354 \h </w:instrText>
+            <w:instrText xml:space="preserve"> PAGEREF _Toc70331426 \h </w:instrText>
           </w:r>
           <w:r>
             <w:rPr>
@@ -865,7 +1108,7 @@
             <w:rPr>
               <w:noProof/>
             </w:rPr>
-            <w:instrText xml:space="preserve"> PAGEREF _Toc70290355 \h </w:instrText>
+            <w:instrText xml:space="preserve"> PAGEREF _Toc70331427 \h </w:instrText>
           </w:r>
           <w:r>
             <w:rPr>
@@ -923,7 +1166,7 @@
             <w:rPr>
               <w:noProof/>
             </w:rPr>
-            <w:instrText xml:space="preserve"> PAGEREF _Toc70290356 \h </w:instrText>
+            <w:instrText xml:space="preserve"> PAGEREF _Toc70331428 \h </w:instrText>
           </w:r>
           <w:r>
             <w:rPr>
@@ -981,7 +1224,7 @@
             <w:rPr>
               <w:noProof/>
             </w:rPr>
-            <w:instrText xml:space="preserve"> PAGEREF _Toc70290357 \h </w:instrText>
+            <w:instrText xml:space="preserve"> PAGEREF _Toc70331429 \h </w:instrText>
           </w:r>
           <w:r>
             <w:rPr>
@@ -1039,7 +1282,7 @@
             <w:rPr>
               <w:noProof/>
             </w:rPr>
-            <w:instrText xml:space="preserve"> PAGEREF _Toc70290358 \h </w:instrText>
+            <w:instrText xml:space="preserve"> PAGEREF _Toc70331430 \h </w:instrText>
           </w:r>
           <w:r>
             <w:rPr>
@@ -1097,7 +1340,7 @@
             <w:rPr>
               <w:noProof/>
             </w:rPr>
-            <w:instrText xml:space="preserve"> PAGEREF _Toc70290359 \h </w:instrText>
+            <w:instrText xml:space="preserve"> PAGEREF _Toc70331431 \h </w:instrText>
           </w:r>
           <w:r>
             <w:rPr>
@@ -1142,7 +1385,7 @@
             <w:fldChar w:fldCharType="begin"/>
           </w:r>
           <w:r>
-            <w:instrText xml:space="preserve"> PAGEREF _Toc70290360 \h </w:instrText>
+            <w:instrText xml:space="preserve"> PAGEREF _Toc70331432 \h </w:instrText>
           </w:r>
           <w:r>
             <w:fldChar w:fldCharType="separate"/>
@@ -1182,7 +1425,7 @@
             <w:fldChar w:fldCharType="begin"/>
           </w:r>
           <w:r>
-            <w:instrText xml:space="preserve"> PAGEREF _Toc70290361 \h </w:instrText>
+            <w:instrText xml:space="preserve"> PAGEREF _Toc70331433 \h </w:instrText>
           </w:r>
           <w:r>
             <w:fldChar w:fldCharType="separate"/>
@@ -1222,7 +1465,7 @@
             <w:fldChar w:fldCharType="begin"/>
           </w:r>
           <w:r>
-            <w:instrText xml:space="preserve"> PAGEREF _Toc70290362 \h </w:instrText>
+            <w:instrText xml:space="preserve"> PAGEREF _Toc70331434 \h </w:instrText>
           </w:r>
           <w:r>
             <w:fldChar w:fldCharType="separate"/>
@@ -1253,7 +1496,7 @@
             <w:fldChar w:fldCharType="begin"/>
           </w:r>
           <w:r>
-            <w:instrText xml:space="preserve"> PAGEREF _Toc70290363 \h </w:instrText>
+            <w:instrText xml:space="preserve"> PAGEREF _Toc70331435 \h </w:instrText>
           </w:r>
           <w:r>
             <w:fldChar w:fldCharType="separate"/>
@@ -1284,7 +1527,7 @@
             <w:fldChar w:fldCharType="begin"/>
           </w:r>
           <w:r>
-            <w:instrText xml:space="preserve"> PAGEREF _Toc70290364 \h </w:instrText>
+            <w:instrText xml:space="preserve"> PAGEREF _Toc70331436 \h </w:instrText>
           </w:r>
           <w:r>
             <w:fldChar w:fldCharType="separate"/>
@@ -1315,7 +1558,7 @@
             <w:fldChar w:fldCharType="begin"/>
           </w:r>
           <w:r>
-            <w:instrText xml:space="preserve"> PAGEREF _Toc70290365 \h </w:instrText>
+            <w:instrText xml:space="preserve"> PAGEREF _Toc70331437 \h </w:instrText>
           </w:r>
           <w:r>
             <w:fldChar w:fldCharType="separate"/>
@@ -1346,7 +1589,7 @@
             <w:fldChar w:fldCharType="begin"/>
           </w:r>
           <w:r>
-            <w:instrText xml:space="preserve"> PAGEREF _Toc70290366 \h </w:instrText>
+            <w:instrText xml:space="preserve"> PAGEREF _Toc70331438 \h </w:instrText>
           </w:r>
           <w:r>
             <w:fldChar w:fldCharType="separate"/>
@@ -1377,7 +1620,7 @@
             <w:fldChar w:fldCharType="begin"/>
           </w:r>
           <w:r>
-            <w:instrText xml:space="preserve"> PAGEREF _Toc70290367 \h </w:instrText>
+            <w:instrText xml:space="preserve"> PAGEREF _Toc70331439 \h </w:instrText>
           </w:r>
           <w:r>
             <w:fldChar w:fldCharType="separate"/>
@@ -1428,7 +1671,7 @@
             <w:rPr>
               <w:noProof/>
             </w:rPr>
-            <w:instrText xml:space="preserve"> PAGEREF _Toc70290368 \h </w:instrText>
+            <w:instrText xml:space="preserve"> PAGEREF _Toc70331440 \h </w:instrText>
           </w:r>
           <w:r>
             <w:rPr>
@@ -1473,7 +1716,7 @@
             <w:fldChar w:fldCharType="begin"/>
           </w:r>
           <w:r>
-            <w:instrText xml:space="preserve"> PAGEREF _Toc70290369 \h </w:instrText>
+            <w:instrText xml:space="preserve"> PAGEREF _Toc70331441 \h </w:instrText>
           </w:r>
           <w:r>
             <w:fldChar w:fldCharType="separate"/>
@@ -1504,7 +1747,7 @@
             <w:fldChar w:fldCharType="begin"/>
           </w:r>
           <w:r>
-            <w:instrText xml:space="preserve"> PAGEREF _Toc70290370 \h </w:instrText>
+            <w:instrText xml:space="preserve"> PAGEREF _Toc70331442 \h </w:instrText>
           </w:r>
           <w:r>
             <w:fldChar w:fldCharType="separate"/>
@@ -1535,7 +1778,7 @@
             <w:fldChar w:fldCharType="begin"/>
           </w:r>
           <w:r>
-            <w:instrText xml:space="preserve"> PAGEREF _Toc70290371 \h </w:instrText>
+            <w:instrText xml:space="preserve"> PAGEREF _Toc70331443 \h </w:instrText>
           </w:r>
           <w:r>
             <w:fldChar w:fldCharType="separate"/>
@@ -1566,7 +1809,7 @@
             <w:fldChar w:fldCharType="begin"/>
           </w:r>
           <w:r>
-            <w:instrText xml:space="preserve"> PAGEREF _Toc70290372 \h </w:instrText>
+            <w:instrText xml:space="preserve"> PAGEREF _Toc70331444 \h </w:instrText>
           </w:r>
           <w:r>
             <w:fldChar w:fldCharType="separate"/>
@@ -1597,7 +1840,7 @@
             <w:fldChar w:fldCharType="begin"/>
           </w:r>
           <w:r>
-            <w:instrText xml:space="preserve"> PAGEREF _Toc70290373 \h </w:instrText>
+            <w:instrText xml:space="preserve"> PAGEREF _Toc70331445 \h </w:instrText>
           </w:r>
           <w:r>
             <w:fldChar w:fldCharType="separate"/>
@@ -1628,7 +1871,7 @@
             <w:fldChar w:fldCharType="begin"/>
           </w:r>
           <w:r>
-            <w:instrText xml:space="preserve"> PAGEREF _Toc70290374 \h </w:instrText>
+            <w:instrText xml:space="preserve"> PAGEREF _Toc70331446 \h </w:instrText>
           </w:r>
           <w:r>
             <w:fldChar w:fldCharType="separate"/>
@@ -1691,7 +1934,7 @@
             <w:rPr>
               <w:noProof/>
             </w:rPr>
-            <w:instrText xml:space="preserve"> PAGEREF _Toc70290375 \h </w:instrText>
+            <w:instrText xml:space="preserve"> PAGEREF _Toc70331447 \h </w:instrText>
           </w:r>
           <w:r>
             <w:rPr>
@@ -1736,7 +1979,7 @@
             <w:fldChar w:fldCharType="begin"/>
           </w:r>
           <w:r>
-            <w:instrText xml:space="preserve"> PAGEREF _Toc70290376 \h </w:instrText>
+            <w:instrText xml:space="preserve"> PAGEREF _Toc70331448 \h </w:instrText>
           </w:r>
           <w:r>
             <w:fldChar w:fldCharType="separate"/>
@@ -1767,7 +2010,7 @@
             <w:fldChar w:fldCharType="begin"/>
           </w:r>
           <w:r>
-            <w:instrText xml:space="preserve"> PAGEREF _Toc70290377 \h </w:instrText>
+            <w:instrText xml:space="preserve"> PAGEREF _Toc70331449 \h </w:instrText>
           </w:r>
           <w:r>
             <w:fldChar w:fldCharType="separate"/>
@@ -1798,7 +2041,7 @@
             <w:fldChar w:fldCharType="begin"/>
           </w:r>
           <w:r>
-            <w:instrText xml:space="preserve"> PAGEREF _Toc70290378 \h </w:instrText>
+            <w:instrText xml:space="preserve"> PAGEREF _Toc70331450 \h </w:instrText>
           </w:r>
           <w:r>
             <w:fldChar w:fldCharType="separate"/>
@@ -1829,7 +2072,7 @@
             <w:fldChar w:fldCharType="begin"/>
           </w:r>
           <w:r>
-            <w:instrText xml:space="preserve"> PAGEREF _Toc70290379 \h </w:instrText>
+            <w:instrText xml:space="preserve"> PAGEREF _Toc70331451 \h </w:instrText>
           </w:r>
           <w:r>
             <w:fldChar w:fldCharType="separate"/>
@@ -1873,7 +2116,7 @@
             <w:rPr>
               <w:noProof/>
             </w:rPr>
-            <w:instrText xml:space="preserve"> PAGEREF _Toc70290380 \h </w:instrText>
+            <w:instrText xml:space="preserve"> PAGEREF _Toc70331452 \h </w:instrText>
           </w:r>
           <w:r>
             <w:rPr>
@@ -1931,7 +2174,7 @@
             <w:rPr>
               <w:noProof/>
             </w:rPr>
-            <w:instrText xml:space="preserve"> PAGEREF _Toc70290381 \h </w:instrText>
+            <w:instrText xml:space="preserve"> PAGEREF _Toc70331453 \h </w:instrText>
           </w:r>
           <w:r>
             <w:rPr>
@@ -1989,7 +2232,7 @@
             <w:rPr>
               <w:noProof/>
             </w:rPr>
-            <w:instrText xml:space="preserve"> PAGEREF _Toc70290382 \h </w:instrText>
+            <w:instrText xml:space="preserve"> PAGEREF _Toc70331454 \h </w:instrText>
           </w:r>
           <w:r>
             <w:rPr>
@@ -2040,7 +2283,7 @@
             <w:fldChar w:fldCharType="begin"/>
           </w:r>
           <w:r>
-            <w:instrText xml:space="preserve"> PAGEREF _Toc70290383 \h </w:instrText>
+            <w:instrText xml:space="preserve"> PAGEREF _Toc70331455 \h </w:instrText>
           </w:r>
           <w:r>
             <w:fldChar w:fldCharType="separate"/>
@@ -2086,7 +2329,7 @@
             <w:fldChar w:fldCharType="begin"/>
           </w:r>
           <w:r>
-            <w:instrText xml:space="preserve"> PAGEREF _Toc70290384 \h </w:instrText>
+            <w:instrText xml:space="preserve"> PAGEREF _Toc70331456 \h </w:instrText>
           </w:r>
           <w:r>
             <w:fldChar w:fldCharType="separate"/>
@@ -2129,7 +2372,7 @@
             <w:fldChar w:fldCharType="begin"/>
           </w:r>
           <w:r>
-            <w:instrText xml:space="preserve"> PAGEREF _Toc70290385 \h </w:instrText>
+            <w:instrText xml:space="preserve"> PAGEREF _Toc70331457 \h </w:instrText>
           </w:r>
           <w:r>
             <w:fldChar w:fldCharType="separate"/>
@@ -2173,7 +2416,7 @@
             <w:rPr>
               <w:noProof/>
             </w:rPr>
-            <w:instrText xml:space="preserve"> PAGEREF _Toc70290386 \h </w:instrText>
+            <w:instrText xml:space="preserve"> PAGEREF _Toc70331458 \h </w:instrText>
           </w:r>
           <w:r>
             <w:rPr>
@@ -2232,7 +2475,7 @@
             <w:rPr>
               <w:noProof/>
             </w:rPr>
-            <w:instrText xml:space="preserve"> PAGEREF _Toc70290387 \h </w:instrText>
+            <w:instrText xml:space="preserve"> PAGEREF _Toc70331459 \h </w:instrText>
           </w:r>
           <w:r>
             <w:rPr>
@@ -2277,7 +2520,7 @@
             <w:fldChar w:fldCharType="begin"/>
           </w:r>
           <w:r>
-            <w:instrText xml:space="preserve"> PAGEREF _Toc70290388 \h </w:instrText>
+            <w:instrText xml:space="preserve"> PAGEREF _Toc70331460 \h </w:instrText>
           </w:r>
           <w:r>
             <w:fldChar w:fldCharType="separate"/>
@@ -2308,7 +2551,7 @@
             <w:fldChar w:fldCharType="begin"/>
           </w:r>
           <w:r>
-            <w:instrText xml:space="preserve"> PAGEREF _Toc70290389 \h </w:instrText>
+            <w:instrText xml:space="preserve"> PAGEREF _Toc70331461 \h </w:instrText>
           </w:r>
           <w:r>
             <w:fldChar w:fldCharType="separate"/>
@@ -2352,7 +2595,7 @@
             <w:rPr>
               <w:noProof/>
             </w:rPr>
-            <w:instrText xml:space="preserve"> PAGEREF _Toc70290390 \h </w:instrText>
+            <w:instrText xml:space="preserve"> PAGEREF _Toc70331462 \h </w:instrText>
           </w:r>
           <w:r>
             <w:rPr>
@@ -2397,7 +2640,7 @@
             <w:fldChar w:fldCharType="begin"/>
           </w:r>
           <w:r>
-            <w:instrText xml:space="preserve"> PAGEREF _Toc70290391 \h </w:instrText>
+            <w:instrText xml:space="preserve"> PAGEREF _Toc70331463 \h </w:instrText>
           </w:r>
           <w:r>
             <w:fldChar w:fldCharType="separate"/>
@@ -2428,7 +2671,7 @@
             <w:fldChar w:fldCharType="begin"/>
           </w:r>
           <w:r>
-            <w:instrText xml:space="preserve"> PAGEREF _Toc70290392 \h </w:instrText>
+            <w:instrText xml:space="preserve"> PAGEREF _Toc70331464 \h </w:instrText>
           </w:r>
           <w:r>
             <w:fldChar w:fldCharType="separate"/>
@@ -2472,7 +2715,7 @@
             <w:rPr>
               <w:noProof/>
             </w:rPr>
-            <w:instrText xml:space="preserve"> PAGEREF _Toc70290393 \h </w:instrText>
+            <w:instrText xml:space="preserve"> PAGEREF _Toc70331465 \h </w:instrText>
           </w:r>
           <w:r>
             <w:rPr>
@@ -2517,7 +2760,7 @@
             <w:fldChar w:fldCharType="begin"/>
           </w:r>
           <w:r>
-            <w:instrText xml:space="preserve"> PAGEREF _Toc70290394 \h </w:instrText>
+            <w:instrText xml:space="preserve"> PAGEREF _Toc70331466 \h </w:instrText>
           </w:r>
           <w:r>
             <w:fldChar w:fldCharType="separate"/>
@@ -2548,7 +2791,7 @@
             <w:fldChar w:fldCharType="begin"/>
           </w:r>
           <w:r>
-            <w:instrText xml:space="preserve"> PAGEREF _Toc70290395 \h </w:instrText>
+            <w:instrText xml:space="preserve"> PAGEREF _Toc70331467 \h </w:instrText>
           </w:r>
           <w:r>
             <w:fldChar w:fldCharType="separate"/>
@@ -2592,7 +2835,7 @@
             <w:rPr>
               <w:noProof/>
             </w:rPr>
-            <w:instrText xml:space="preserve"> PAGEREF _Toc70290396 \h </w:instrText>
+            <w:instrText xml:space="preserve"> PAGEREF _Toc70331468 \h </w:instrText>
           </w:r>
           <w:r>
             <w:rPr>
@@ -2637,7 +2880,7 @@
             <w:fldChar w:fldCharType="begin"/>
           </w:r>
           <w:r>
-            <w:instrText xml:space="preserve"> PAGEREF _Toc70290397 \h </w:instrText>
+            <w:instrText xml:space="preserve"> PAGEREF _Toc70331469 \h </w:instrText>
           </w:r>
           <w:r>
             <w:fldChar w:fldCharType="separate"/>
@@ -2668,7 +2911,7 @@
             <w:fldChar w:fldCharType="begin"/>
           </w:r>
           <w:r>
-            <w:instrText xml:space="preserve"> PAGEREF _Toc70290398 \h </w:instrText>
+            <w:instrText xml:space="preserve"> PAGEREF _Toc70331470 \h </w:instrText>
           </w:r>
           <w:r>
             <w:fldChar w:fldCharType="separate"/>
@@ -2699,15 +2942,73 @@
             <w:fldChar w:fldCharType="begin"/>
           </w:r>
           <w:r>
-            <w:instrText xml:space="preserve"> PAGEREF _Toc70290399 \h </w:instrText>
+            <w:instrText xml:space="preserve"> PAGEREF _Toc70331471 \h </w:instrText>
           </w:r>
           <w:r>
             <w:fldChar w:fldCharType="separate"/>
           </w:r>
           <w:r>
-            <w:t>41</w:t>
+            <w:t>42</w:t>
           </w:r>
           <w:r>
+            <w:fldChar w:fldCharType="end"/>
+          </w:r>
+        </w:p>
+        <w:p>
+          <w:pPr>
+            <w:pStyle w:val="26"/>
+            <w:rPr>
+              <w:rFonts w:asciiTheme="minorHAnsi" w:eastAsiaTheme="minorEastAsia" w:hAnsiTheme="minorHAnsi" w:cstheme="minorBidi"/>
+              <w:noProof/>
+              <w:sz w:val="22"/>
+              <w:lang w:eastAsia="ru-RU"/>
+            </w:rPr>
+          </w:pPr>
+          <w:r>
+            <w:rPr>
+              <w:noProof/>
+            </w:rPr>
+            <w:t>3.5. Разработка графического интерфейса пользователя</w:t>
+          </w:r>
+          <w:r>
+            <w:rPr>
+              <w:noProof/>
+            </w:rPr>
+            <w:tab/>
+          </w:r>
+          <w:r>
+            <w:rPr>
+              <w:noProof/>
+            </w:rPr>
+            <w:fldChar w:fldCharType="begin"/>
+          </w:r>
+          <w:r>
+            <w:rPr>
+              <w:noProof/>
+            </w:rPr>
+            <w:instrText xml:space="preserve"> PAGEREF _Toc70331472 \h </w:instrText>
+          </w:r>
+          <w:r>
+            <w:rPr>
+              <w:noProof/>
+            </w:rPr>
+          </w:r>
+          <w:r>
+            <w:rPr>
+              <w:noProof/>
+            </w:rPr>
+            <w:fldChar w:fldCharType="separate"/>
+          </w:r>
+          <w:r>
+            <w:rPr>
+              <w:noProof/>
+            </w:rPr>
+            <w:t>43</w:t>
+          </w:r>
+          <w:r>
+            <w:rPr>
+              <w:noProof/>
+            </w:rPr>
             <w:fldChar w:fldCharType="end"/>
           </w:r>
         </w:p>
@@ -2743,7 +3044,7 @@
             <w:rPr>
               <w:noProof/>
             </w:rPr>
-            <w:instrText xml:space="preserve"> PAGEREF _Toc70290400 \h </w:instrText>
+            <w:instrText xml:space="preserve"> PAGEREF _Toc70331473 \h </w:instrText>
           </w:r>
           <w:r>
             <w:rPr>
@@ -2760,7 +3061,7 @@
             <w:rPr>
               <w:noProof/>
             </w:rPr>
-            <w:t>43</w:t>
+            <w:t>45</w:t>
           </w:r>
           <w:r>
             <w:rPr>
@@ -2783,7 +3084,7 @@
             <w:rPr>
               <w:noProof/>
             </w:rPr>
-            <w:t>4.1. Тестрование декомпилятора</w:t>
+            <w:t>4.1. Тестирование декомпилятора</w:t>
           </w:r>
           <w:r>
             <w:rPr>
@@ -2801,7 +3102,7 @@
             <w:rPr>
               <w:noProof/>
             </w:rPr>
-            <w:instrText xml:space="preserve"> PAGEREF _Toc70290401 \h </w:instrText>
+            <w:instrText xml:space="preserve"> PAGEREF _Toc70331474 \h </w:instrText>
           </w:r>
           <w:r>
             <w:rPr>
@@ -2818,7 +3119,7 @@
             <w:rPr>
               <w:noProof/>
             </w:rPr>
-            <w:t>43</w:t>
+            <w:t>45</w:t>
           </w:r>
           <w:r>
             <w:rPr>
@@ -2885,7 +3186,7 @@
             <w:rPr>
               <w:noProof/>
             </w:rPr>
-            <w:instrText xml:space="preserve"> PAGEREF _Toc70290402 \h </w:instrText>
+            <w:instrText xml:space="preserve"> PAGEREF _Toc70331475 \h </w:instrText>
           </w:r>
           <w:r>
             <w:rPr>
@@ -2902,7 +3203,7 @@
             <w:rPr>
               <w:noProof/>
             </w:rPr>
-            <w:t>43</w:t>
+            <w:t>45</w:t>
           </w:r>
           <w:r>
             <w:rPr>
@@ -2930,13 +3231,13 @@
             <w:fldChar w:fldCharType="begin"/>
           </w:r>
           <w:r>
-            <w:instrText xml:space="preserve"> PAGEREF _Toc70290403 \h </w:instrText>
+            <w:instrText xml:space="preserve"> PAGEREF _Toc70331476 \h </w:instrText>
           </w:r>
           <w:r>
             <w:fldChar w:fldCharType="separate"/>
           </w:r>
           <w:r>
-            <w:t>43</w:t>
+            <w:t>45</w:t>
           </w:r>
           <w:r>
             <w:fldChar w:fldCharType="end"/>
@@ -2961,13 +3262,13 @@
             <w:fldChar w:fldCharType="begin"/>
           </w:r>
           <w:r>
-            <w:instrText xml:space="preserve"> PAGEREF _Toc70290404 \h </w:instrText>
+            <w:instrText xml:space="preserve"> PAGEREF _Toc70331477 \h </w:instrText>
           </w:r>
           <w:r>
             <w:fldChar w:fldCharType="separate"/>
           </w:r>
           <w:r>
-            <w:t>45</w:t>
+            <w:t>47</w:t>
           </w:r>
           <w:r>
             <w:fldChar w:fldCharType="end"/>
@@ -2992,13 +3293,13 @@
             <w:fldChar w:fldCharType="begin"/>
           </w:r>
           <w:r>
-            <w:instrText xml:space="preserve"> PAGEREF _Toc70290405 \h </w:instrText>
+            <w:instrText xml:space="preserve"> PAGEREF _Toc70331478 \h </w:instrText>
           </w:r>
           <w:r>
             <w:fldChar w:fldCharType="separate"/>
           </w:r>
           <w:r>
-            <w:t>45</w:t>
+            <w:t>47</w:t>
           </w:r>
           <w:r>
             <w:fldChar w:fldCharType="end"/>
@@ -3036,7 +3337,7 @@
             <w:rPr>
               <w:noProof/>
             </w:rPr>
-            <w:instrText xml:space="preserve"> PAGEREF _Toc70290406 \h </w:instrText>
+            <w:instrText xml:space="preserve"> PAGEREF _Toc70331479 \h </w:instrText>
           </w:r>
           <w:r>
             <w:rPr>
@@ -3053,7 +3354,7 @@
             <w:rPr>
               <w:noProof/>
             </w:rPr>
-            <w:t>46</w:t>
+            <w:t>48</w:t>
           </w:r>
           <w:r>
             <w:rPr>
@@ -3094,7 +3395,7 @@
             <w:rPr>
               <w:noProof/>
             </w:rPr>
-            <w:instrText xml:space="preserve"> PAGEREF _Toc70290407 \h </w:instrText>
+            <w:instrText xml:space="preserve"> PAGEREF _Toc70331480 \h </w:instrText>
           </w:r>
           <w:r>
             <w:rPr>
@@ -3111,7 +3412,7 @@
             <w:rPr>
               <w:noProof/>
             </w:rPr>
-            <w:t>48</w:t>
+            <w:t>50</w:t>
           </w:r>
           <w:r>
             <w:rPr>
@@ -3171,7 +3472,7 @@
             <w:rPr>
               <w:noProof/>
             </w:rPr>
-            <w:instrText xml:space="preserve"> PAGEREF _Toc70290408 \h </w:instrText>
+            <w:instrText xml:space="preserve"> PAGEREF _Toc70331481 \h </w:instrText>
           </w:r>
           <w:r>
             <w:rPr>
@@ -3188,7 +3489,7 @@
             <w:rPr>
               <w:noProof/>
             </w:rPr>
-            <w:t>49</w:t>
+            <w:t>51</w:t>
           </w:r>
           <w:r>
             <w:rPr>
@@ -3218,7 +3519,7 @@
         <w:pStyle w:val="13"/>
       </w:pPr>
       <w:bookmarkStart w:id="15" w:name="_Toc509306764"/>
-      <w:bookmarkStart w:id="16" w:name="_Toc70290355"/>
+      <w:bookmarkStart w:id="16" w:name="_Toc70331427"/>
       <w:r>
         <w:lastRenderedPageBreak/>
         <w:t>В</w:t>
@@ -3246,7 +3547,118 @@
       </w:r>
       <w:proofErr w:type="spellEnd"/>
       <w:r>
-        <w:t xml:space="preserve"> и другие. Мотивация использования языков программирования с высоким уровнем абстракции обусловлена желанием иметь понятный, расширяемый код, который имеет возможность исполняться на разных видах операционных систем и архитектур процессора. Однако существует множество открытых программ, которые были написаны под определенную архитектуру процессора для конкретной операционной системы с использованием языка ассемблер. Среди такого рода программ можно выделить драйверы устройств или прошивки для микропроцессорной техники. Более того, программисты часто используют вставки кода на ассемблере в своих программах, написанных на высокоуровневых языках.</w:t>
+        <w:t xml:space="preserve"> и другие</w:t>
+      </w:r>
+      <w:r>
+        <w:t xml:space="preserve"> </w:t>
+      </w:r>
+      <w:r>
+        <w:t>[</w:t>
+      </w:r>
+      <w:r>
+        <w:fldChar w:fldCharType="begin"/>
+      </w:r>
+      <w:r>
+        <w:instrText xml:space="preserve"> REF _Ref70331482 \r \h </w:instrText>
+      </w:r>
+      <w:r>
+        <w:fldChar w:fldCharType="separate"/>
+      </w:r>
+      <w:r>
+        <w:t>1</w:t>
+      </w:r>
+      <w:r>
+        <w:fldChar w:fldCharType="end"/>
+      </w:r>
+      <w:r>
+        <w:t>]</w:t>
+      </w:r>
+      <w:r>
+        <w:t>. Мотивация использования языков программирования с высоким уровнем абстракции обусловлена желанием иметь понятный, расширяемый код, который имеет возможность исполняться на разных видах операционных систем и архитектур процессора</w:t>
+      </w:r>
+      <w:r>
+        <w:t xml:space="preserve"> [</w:t>
+      </w:r>
+      <w:r>
+        <w:fldChar w:fldCharType="begin"/>
+      </w:r>
+      <w:r>
+        <w:instrText xml:space="preserve"> REF _Ref70332110 \r \h </w:instrText>
+      </w:r>
+      <w:r>
+        <w:fldChar w:fldCharType="separate"/>
+      </w:r>
+      <w:r>
+        <w:t>4</w:t>
+      </w:r>
+      <w:r>
+        <w:fldChar w:fldCharType="end"/>
+      </w:r>
+      <w:r>
+        <w:t xml:space="preserve">, </w:t>
+      </w:r>
+      <w:r>
+        <w:fldChar w:fldCharType="begin"/>
+      </w:r>
+      <w:r>
+        <w:instrText xml:space="preserve"> REF _Ref70332072 \r \h </w:instrText>
+      </w:r>
+      <w:r>
+        <w:fldChar w:fldCharType="separate"/>
+      </w:r>
+      <w:r>
+        <w:t>5</w:t>
+      </w:r>
+      <w:r>
+        <w:fldChar w:fldCharType="end"/>
+      </w:r>
+      <w:r>
+        <w:t>]</w:t>
+      </w:r>
+      <w:r>
+        <w:t xml:space="preserve">. Однако существует множество открытых программ, которые были написаны под определенную архитектуру процессора для конкретной операционной системы с использованием языка ассемблер. Среди такого рода программ можно выделить драйверы устройств или прошивки для микропроцессорной техники. </w:t>
+      </w:r>
+      <w:r>
+        <w:t>Также</w:t>
+      </w:r>
+      <w:r>
+        <w:t xml:space="preserve"> программисты часто используют вставки кода на ассемблере в своих программах, написанных на высокоуровневых языках.</w:t>
+      </w:r>
+      <w:r>
+        <w:t xml:space="preserve"> </w:t>
+      </w:r>
+      <w:r>
+        <w:t>Помимо всего прочего, с</w:t>
+      </w:r>
+      <w:r>
+        <w:t xml:space="preserve">тоит отметить </w:t>
+      </w:r>
+      <w:r>
+        <w:t xml:space="preserve">такую обширную область </w:t>
+      </w:r>
+      <w:r>
+        <w:rPr>
+          <w:lang w:val="en-US"/>
+        </w:rPr>
+        <w:t>IT</w:t>
+      </w:r>
+      <w:r>
+        <w:t>-сферы как обратная разработка программ</w:t>
+      </w:r>
+      <w:r>
+        <w:t>, которые не имеют</w:t>
+      </w:r>
+      <w:r>
+        <w:t xml:space="preserve"> в общем доступе</w:t>
+      </w:r>
+      <w:r>
+        <w:t xml:space="preserve"> исходного кода на </w:t>
+      </w:r>
+      <w:r>
+        <w:t>высокоуровневом</w:t>
+      </w:r>
+      <w:r>
+        <w:t xml:space="preserve"> языке программирования.</w:t>
       </w:r>
     </w:p>
     <w:p>
@@ -3259,6 +3671,27 @@
       </w:r>
       <w:proofErr w:type="spellEnd"/>
       <w:r>
+        <w:t xml:space="preserve"> [</w:t>
+      </w:r>
+      <w:r>
+        <w:fldChar w:fldCharType="begin"/>
+      </w:r>
+      <w:r>
+        <w:instrText xml:space="preserve"> REF _Ref70331533 \r \h </w:instrText>
+      </w:r>
+      <w:r>
+        <w:fldChar w:fldCharType="separate"/>
+      </w:r>
+      <w:r>
+        <w:t>6</w:t>
+      </w:r>
+      <w:r>
+        <w:fldChar w:fldCharType="end"/>
+      </w:r>
+      <w:r>
+        <w:t>]</w:t>
+      </w:r>
+      <w:r>
         <w:t xml:space="preserve">, который транслирует код из низкоуровневого представления в высокоуровневое. Среди существующих </w:t>
       </w:r>
       <w:proofErr w:type="spellStart"/>
@@ -3267,50 +3700,101 @@
       </w:r>
       <w:proofErr w:type="spellEnd"/>
       <w:r>
-        <w:t xml:space="preserve"> можно выделить: IDA </w:t>
+        <w:t xml:space="preserve"> можно выделить: </w:t>
+      </w:r>
+      <w:r>
+        <w:rPr>
+          <w:i/>
+          <w:iCs/>
+        </w:rPr>
+        <w:t xml:space="preserve">IDA </w:t>
       </w:r>
       <w:proofErr w:type="spellStart"/>
       <w:r>
+        <w:rPr>
+          <w:i/>
+          <w:iCs/>
+        </w:rPr>
         <w:t>Hex-Rays</w:t>
       </w:r>
       <w:proofErr w:type="spellEnd"/>
       <w:r>
+        <w:rPr>
+          <w:i/>
+          <w:iCs/>
+        </w:rPr>
         <w:t xml:space="preserve"> </w:t>
       </w:r>
       <w:proofErr w:type="spellStart"/>
       <w:r>
+        <w:rPr>
+          <w:i/>
+          <w:iCs/>
+        </w:rPr>
         <w:t>Decompiler</w:t>
       </w:r>
       <w:proofErr w:type="spellEnd"/>
       <w:r>
+        <w:rPr>
+          <w:i/>
+          <w:iCs/>
+        </w:rPr>
         <w:t xml:space="preserve">, </w:t>
       </w:r>
       <w:proofErr w:type="spellStart"/>
       <w:r>
+        <w:rPr>
+          <w:i/>
+          <w:iCs/>
+        </w:rPr>
         <w:t>Ghidra</w:t>
       </w:r>
       <w:proofErr w:type="spellEnd"/>
       <w:r>
+        <w:rPr>
+          <w:i/>
+          <w:iCs/>
+        </w:rPr>
         <w:t xml:space="preserve"> </w:t>
       </w:r>
       <w:proofErr w:type="spellStart"/>
       <w:r>
+        <w:rPr>
+          <w:i/>
+          <w:iCs/>
+        </w:rPr>
         <w:t>Decompiler</w:t>
       </w:r>
       <w:proofErr w:type="spellEnd"/>
       <w:r>
+        <w:rPr>
+          <w:i/>
+          <w:iCs/>
+        </w:rPr>
         <w:t xml:space="preserve">, </w:t>
       </w:r>
       <w:proofErr w:type="spellStart"/>
       <w:r>
+        <w:rPr>
+          <w:i/>
+          <w:iCs/>
+        </w:rPr>
         <w:t>RetDec</w:t>
       </w:r>
       <w:proofErr w:type="spellEnd"/>
       <w:r>
+        <w:rPr>
+          <w:i/>
+          <w:iCs/>
+        </w:rPr>
         <w:t xml:space="preserve">, </w:t>
       </w:r>
       <w:proofErr w:type="spellStart"/>
       <w:r>
+        <w:rPr>
+          <w:i/>
+          <w:iCs/>
+        </w:rPr>
         <w:t>Snowman</w:t>
       </w:r>
       <w:proofErr w:type="spellEnd"/>
@@ -3326,7 +3810,31 @@
         <w:t>-</w:t>
       </w:r>
       <w:r>
-        <w:t>64. Предмет исследования – представление такого кода в высокоуровневой форме.</w:t>
+        <w:t>64</w:t>
+      </w:r>
+      <w:r>
+        <w:t xml:space="preserve"> [</w:t>
+      </w:r>
+      <w:r>
+        <w:fldChar w:fldCharType="begin"/>
+      </w:r>
+      <w:r>
+        <w:instrText xml:space="preserve"> REF _Ref70331510 \r \h </w:instrText>
+      </w:r>
+      <w:r>
+        <w:fldChar w:fldCharType="separate"/>
+      </w:r>
+      <w:r>
+        <w:t>9</w:t>
+      </w:r>
+      <w:r>
+        <w:fldChar w:fldCharType="end"/>
+      </w:r>
+      <w:r>
+        <w:t>]</w:t>
+      </w:r>
+      <w:r>
+        <w:t>. Предмет исследования – представление такого кода в высокоуровневой форме.</w:t>
       </w:r>
     </w:p>
     <w:p>
@@ -3342,12 +3850,12 @@
     </w:p>
     <w:p>
       <w:r>
+        <w:lastRenderedPageBreak/>
         <w:t>Для достижения поставленной цели должны быть решены следующие задачи:</w:t>
       </w:r>
     </w:p>
     <w:p>
       <w:r>
-        <w:lastRenderedPageBreak/>
         <w:t>1.</w:t>
       </w:r>
       <w:r>
@@ -3396,7 +3904,7 @@
       <w:pPr>
         <w:pStyle w:val="10"/>
       </w:pPr>
-      <w:bookmarkStart w:id="17" w:name="_Toc70290356"/>
+      <w:bookmarkStart w:id="17" w:name="_Toc70331428"/>
       <w:bookmarkEnd w:id="15"/>
       <w:r>
         <w:lastRenderedPageBreak/>
@@ -3581,34 +4089,54 @@
       </w:pPr>
       <w:r>
         <w:rPr>
+          <w:i/>
+          <w:iCs/>
           <w:lang w:val="en-US"/>
         </w:rPr>
         <w:t>IDA</w:t>
       </w:r>
       <w:r>
+        <w:rPr>
+          <w:i/>
+          <w:iCs/>
+        </w:rPr>
         <w:t xml:space="preserve"> </w:t>
       </w:r>
       <w:r>
         <w:rPr>
+          <w:i/>
+          <w:iCs/>
           <w:lang w:val="en-US"/>
         </w:rPr>
         <w:t>Hex</w:t>
       </w:r>
       <w:r>
+        <w:rPr>
+          <w:i/>
+          <w:iCs/>
+        </w:rPr>
         <w:t>-</w:t>
       </w:r>
       <w:r>
         <w:rPr>
+          <w:i/>
+          <w:iCs/>
           <w:lang w:val="en-US"/>
         </w:rPr>
         <w:t>Rays</w:t>
       </w:r>
       <w:r>
+        <w:rPr>
+          <w:i/>
+          <w:iCs/>
+        </w:rPr>
         <w:t xml:space="preserve"> </w:t>
       </w:r>
       <w:proofErr w:type="spellStart"/>
       <w:r>
         <w:rPr>
+          <w:i/>
+          <w:iCs/>
           <w:lang w:val="en-US"/>
         </w:rPr>
         <w:t>Decompiler</w:t>
@@ -3655,6 +4183,8 @@
       <w:proofErr w:type="spellStart"/>
       <w:r>
         <w:rPr>
+          <w:i/>
+          <w:iCs/>
           <w:lang w:val="en-US"/>
         </w:rPr>
         <w:t>RetDec</w:t>
@@ -3748,6 +4278,8 @@
       </w:pPr>
       <w:r>
         <w:rPr>
+          <w:i/>
+          <w:iCs/>
           <w:lang w:val="en-US"/>
         </w:rPr>
         <w:t>Snowman</w:t>
@@ -3815,17 +4347,25 @@
       <w:proofErr w:type="spellStart"/>
       <w:r>
         <w:rPr>
+          <w:i/>
+          <w:iCs/>
           <w:lang w:val="en-US"/>
         </w:rPr>
         <w:t>Ghidra</w:t>
       </w:r>
       <w:proofErr w:type="spellEnd"/>
       <w:r>
+        <w:rPr>
+          <w:i/>
+          <w:iCs/>
+        </w:rPr>
         <w:t xml:space="preserve"> </w:t>
       </w:r>
       <w:proofErr w:type="spellStart"/>
       <w:r>
         <w:rPr>
+          <w:i/>
+          <w:iCs/>
           <w:lang w:val="en-US"/>
         </w:rPr>
         <w:t>Decompiler</w:t>
@@ -3972,19 +4512,19 @@
     </w:p>
     <w:tbl>
       <w:tblPr>
-        <w:tblW w:w="5055" w:type="pct"/>
+        <w:tblW w:w="5045" w:type="pct"/>
         <w:tblLook w:val="04A0" w:firstRow="1" w:lastRow="0" w:firstColumn="1" w:lastColumn="0" w:noHBand="0" w:noVBand="1"/>
       </w:tblPr>
       <w:tblGrid>
-        <w:gridCol w:w="2001"/>
-        <w:gridCol w:w="2997"/>
-        <w:gridCol w:w="973"/>
-        <w:gridCol w:w="1243"/>
-        <w:gridCol w:w="2233"/>
+        <w:gridCol w:w="1996"/>
+        <w:gridCol w:w="2991"/>
+        <w:gridCol w:w="971"/>
+        <w:gridCol w:w="1241"/>
+        <w:gridCol w:w="2229"/>
       </w:tblGrid>
       <w:tr>
         <w:trPr>
-          <w:trHeight w:val="659"/>
+          <w:trHeight w:val="1196"/>
         </w:trPr>
         <w:tc>
           <w:tcPr>
@@ -4140,7 +4680,7 @@
         </w:tc>
         <w:tc>
           <w:tcPr>
-            <w:tcW w:w="1183" w:type="pct"/>
+            <w:tcW w:w="1182" w:type="pct"/>
             <w:tcBorders>
               <w:top w:val="single" w:sz="4" w:space="0" w:color="auto"/>
               <w:left w:val="nil"/>
@@ -4194,7 +4734,7 @@
       </w:tr>
       <w:tr>
         <w:trPr>
-          <w:trHeight w:val="679"/>
+          <w:trHeight w:val="1233"/>
         </w:trPr>
         <w:tc>
           <w:tcPr>
@@ -4302,7 +4842,7 @@
         </w:tc>
         <w:tc>
           <w:tcPr>
-            <w:tcW w:w="1183" w:type="pct"/>
+            <w:tcW w:w="1182" w:type="pct"/>
             <w:tcBorders>
               <w:top w:val="nil"/>
               <w:left w:val="nil"/>
@@ -4329,7 +4869,7 @@
       </w:tr>
       <w:tr>
         <w:trPr>
-          <w:trHeight w:val="400"/>
+          <w:trHeight w:val="725"/>
         </w:trPr>
         <w:tc>
           <w:tcPr>
@@ -4437,7 +4977,7 @@
         </w:tc>
         <w:tc>
           <w:tcPr>
-            <w:tcW w:w="1183" w:type="pct"/>
+            <w:tcW w:w="1182" w:type="pct"/>
             <w:tcBorders>
               <w:top w:val="nil"/>
               <w:left w:val="nil"/>
@@ -4464,7 +5004,7 @@
       </w:tr>
       <w:tr>
         <w:trPr>
-          <w:trHeight w:val="400"/>
+          <w:trHeight w:val="725"/>
         </w:trPr>
         <w:tc>
           <w:tcPr>
@@ -4568,7 +5108,7 @@
         </w:tc>
         <w:tc>
           <w:tcPr>
-            <w:tcW w:w="1183" w:type="pct"/>
+            <w:tcW w:w="1182" w:type="pct"/>
             <w:tcBorders>
               <w:top w:val="nil"/>
               <w:left w:val="nil"/>
@@ -4594,7 +5134,7 @@
       </w:tr>
       <w:tr>
         <w:trPr>
-          <w:trHeight w:val="486"/>
+          <w:trHeight w:val="882"/>
         </w:trPr>
         <w:tc>
           <w:tcPr>
@@ -4702,7 +5242,7 @@
         </w:tc>
         <w:tc>
           <w:tcPr>
-            <w:tcW w:w="1183" w:type="pct"/>
+            <w:tcW w:w="1182" w:type="pct"/>
             <w:tcBorders>
               <w:top w:val="nil"/>
               <w:left w:val="nil"/>
@@ -4729,7 +5269,7 @@
       </w:tr>
       <w:tr>
         <w:trPr>
-          <w:trHeight w:val="486"/>
+          <w:trHeight w:val="882"/>
         </w:trPr>
         <w:tc>
           <w:tcPr>
@@ -4836,7 +5376,7 @@
         </w:tc>
         <w:tc>
           <w:tcPr>
-            <w:tcW w:w="1183" w:type="pct"/>
+            <w:tcW w:w="1182" w:type="pct"/>
             <w:tcBorders>
               <w:top w:val="nil"/>
               <w:left w:val="nil"/>
@@ -4862,7 +5402,7 @@
       </w:tr>
       <w:tr>
         <w:trPr>
-          <w:trHeight w:val="452"/>
+          <w:trHeight w:val="820"/>
         </w:trPr>
         <w:tc>
           <w:tcPr>
@@ -4970,7 +5510,7 @@
         </w:tc>
         <w:tc>
           <w:tcPr>
-            <w:tcW w:w="1183" w:type="pct"/>
+            <w:tcW w:w="1182" w:type="pct"/>
             <w:tcBorders>
               <w:top w:val="nil"/>
               <w:left w:val="nil"/>
@@ -4997,7 +5537,7 @@
       </w:tr>
       <w:tr>
         <w:trPr>
-          <w:trHeight w:val="638"/>
+          <w:trHeight w:val="1158"/>
         </w:trPr>
         <w:tc>
           <w:tcPr>
@@ -5105,7 +5645,7 @@
         </w:tc>
         <w:tc>
           <w:tcPr>
-            <w:tcW w:w="1183" w:type="pct"/>
+            <w:tcW w:w="1182" w:type="pct"/>
             <w:tcBorders>
               <w:top w:val="nil"/>
               <w:left w:val="nil"/>
@@ -5187,34 +5727,54 @@
       </w:pPr>
       <w:r>
         <w:rPr>
+          <w:i/>
+          <w:iCs/>
           <w:lang w:val="en-US"/>
         </w:rPr>
         <w:t>IDA</w:t>
       </w:r>
       <w:r>
+        <w:rPr>
+          <w:i/>
+          <w:iCs/>
+        </w:rPr>
         <w:t xml:space="preserve"> </w:t>
       </w:r>
       <w:r>
         <w:rPr>
+          <w:i/>
+          <w:iCs/>
           <w:lang w:val="en-US"/>
         </w:rPr>
         <w:t>Hex</w:t>
       </w:r>
       <w:r>
+        <w:rPr>
+          <w:i/>
+          <w:iCs/>
+        </w:rPr>
         <w:t>-</w:t>
       </w:r>
       <w:r>
         <w:rPr>
+          <w:i/>
+          <w:iCs/>
           <w:lang w:val="en-US"/>
         </w:rPr>
         <w:t>Rays</w:t>
       </w:r>
       <w:r>
+        <w:rPr>
+          <w:i/>
+          <w:iCs/>
+        </w:rPr>
         <w:t xml:space="preserve"> </w:t>
       </w:r>
       <w:proofErr w:type="spellStart"/>
       <w:r>
         <w:rPr>
+          <w:i/>
+          <w:iCs/>
           <w:lang w:val="en-US"/>
         </w:rPr>
         <w:t>Decompiler</w:t>
@@ -5241,6 +5801,11 @@
       </w:pPr>
       <w:proofErr w:type="spellStart"/>
       <w:r>
+        <w:rPr>
+          <w:i/>
+          <w:iCs/>
+        </w:rPr>
+        <w:lastRenderedPageBreak/>
         <w:t>RetDec</w:t>
       </w:r>
       <w:proofErr w:type="spellEnd"/>
@@ -5257,7 +5822,6 @@
       </w:r>
       <w:proofErr w:type="spellStart"/>
       <w:r>
-        <w:lastRenderedPageBreak/>
         <w:t>декомпилятора</w:t>
       </w:r>
       <w:proofErr w:type="spellEnd"/>
@@ -5274,6 +5838,10 @@
       </w:pPr>
       <w:proofErr w:type="spellStart"/>
       <w:r>
+        <w:rPr>
+          <w:i/>
+          <w:iCs/>
+        </w:rPr>
         <w:t>Snowman</w:t>
       </w:r>
       <w:proofErr w:type="spellEnd"/>
@@ -5306,19 +5874,38 @@
       </w:pPr>
       <w:proofErr w:type="spellStart"/>
       <w:r>
+        <w:rPr>
+          <w:i/>
+          <w:iCs/>
+        </w:rPr>
         <w:t>Ghidra</w:t>
       </w:r>
       <w:proofErr w:type="spellEnd"/>
       <w:r>
+        <w:rPr>
+          <w:i/>
+          <w:iCs/>
+        </w:rPr>
         <w:t xml:space="preserve"> </w:t>
       </w:r>
       <w:proofErr w:type="spellStart"/>
       <w:r>
+        <w:rPr>
+          <w:i/>
+          <w:iCs/>
+        </w:rPr>
         <w:t>Decompiler</w:t>
       </w:r>
       <w:proofErr w:type="spellEnd"/>
       <w:r>
-        <w:t xml:space="preserve">. Данный </w:t>
+        <w:rPr>
+          <w:i/>
+          <w:iCs/>
+        </w:rPr>
+        <w:t>.</w:t>
+      </w:r>
+      <w:r>
+        <w:t xml:space="preserve"> Данный </w:t>
       </w:r>
       <w:proofErr w:type="spellStart"/>
       <w:r>
@@ -5356,7 +5943,7 @@
       <w:pPr>
         <w:pStyle w:val="10"/>
       </w:pPr>
-      <w:bookmarkStart w:id="30" w:name="_Toc70290357"/>
+      <w:bookmarkStart w:id="30" w:name="_Toc70331429"/>
       <w:r>
         <w:lastRenderedPageBreak/>
         <w:t>Теоретические основы декомпиляции</w:t>
@@ -5381,7 +5968,7 @@
       <w:pPr>
         <w:pStyle w:val="20"/>
       </w:pPr>
-      <w:bookmarkStart w:id="31" w:name="_Toc70290358"/>
+      <w:bookmarkStart w:id="31" w:name="_Toc70331430"/>
       <w:r>
         <w:t>Постановка задачи декомпиляции</w:t>
       </w:r>
@@ -5415,10 +6002,10 @@
             <v:path o:extrusionok="f" gradientshapeok="t" o:connecttype="rect"/>
             <o:lock v:ext="edit" aspectratio="t"/>
           </v:shapetype>
-          <v:shape id="_x0000_i1257" type="#_x0000_t75" style="width:59.25pt;height:18.75pt" o:ole="">
+          <v:shape id="_x0000_i1201" type="#_x0000_t75" style="width:59.25pt;height:18.75pt" o:ole="">
             <v:imagedata r:id="rId9" o:title=""/>
           </v:shape>
-          <o:OLEObject Type="Embed" ProgID="Equation.DSMT4" ShapeID="_x0000_i1257" DrawAspect="Content" ObjectID="_1680904929" r:id="rId10"/>
+          <o:OLEObject Type="Embed" ProgID="Equation.DSMT4" ShapeID="_x0000_i1201" DrawAspect="Content" ObjectID="_1680945957" r:id="rId10"/>
         </w:object>
       </w:r>
       <w:r>
@@ -5432,10 +6019,10 @@
           <w:position w:val="-12"/>
         </w:rPr>
         <w:object w:dxaOrig="240" w:dyaOrig="360" w14:anchorId="3271F1A5">
-          <v:shape id="_x0000_i1258" type="#_x0000_t75" style="width:12pt;height:18pt" o:ole="">
+          <v:shape id="_x0000_i1202" type="#_x0000_t75" style="width:12pt;height:18pt" o:ole="">
             <v:imagedata r:id="rId11" o:title=""/>
           </v:shape>
-          <o:OLEObject Type="Embed" ProgID="Equation.DSMT4" ShapeID="_x0000_i1258" DrawAspect="Content" ObjectID="_1680904930" r:id="rId12"/>
+          <o:OLEObject Type="Embed" ProgID="Equation.DSMT4" ShapeID="_x0000_i1202" DrawAspect="Content" ObjectID="_1680945958" r:id="rId12"/>
         </w:object>
       </w:r>
       <w:r>
@@ -5446,10 +6033,10 @@
           <w:position w:val="-6"/>
         </w:rPr>
         <w:object w:dxaOrig="139" w:dyaOrig="279" w14:anchorId="58500BA6">
-          <v:shape id="_x0000_i1259" type="#_x0000_t75" style="width:6.75pt;height:14.25pt" o:ole="">
+          <v:shape id="_x0000_i1203" type="#_x0000_t75" style="width:6.75pt;height:14.25pt" o:ole="">
             <v:imagedata r:id="rId13" o:title=""/>
           </v:shape>
-          <o:OLEObject Type="Embed" ProgID="Equation.DSMT4" ShapeID="_x0000_i1259" DrawAspect="Content" ObjectID="_1680904931" r:id="rId14"/>
+          <o:OLEObject Type="Embed" ProgID="Equation.DSMT4" ShapeID="_x0000_i1203" DrawAspect="Content" ObjectID="_1680945959" r:id="rId14"/>
         </w:object>
       </w:r>
       <w:r>
@@ -5460,10 +6047,10 @@
           <w:position w:val="-14"/>
         </w:rPr>
         <w:object w:dxaOrig="300" w:dyaOrig="380" w14:anchorId="11DBCECD">
-          <v:shape id="_x0000_i1260" type="#_x0000_t75" style="width:15pt;height:18.75pt" o:ole="">
+          <v:shape id="_x0000_i1204" type="#_x0000_t75" style="width:15pt;height:18.75pt" o:ole="">
             <v:imagedata r:id="rId15" o:title=""/>
           </v:shape>
-          <o:OLEObject Type="Embed" ProgID="Equation.DSMT4" ShapeID="_x0000_i1260" DrawAspect="Content" ObjectID="_1680904932" r:id="rId16"/>
+          <o:OLEObject Type="Embed" ProgID="Equation.DSMT4" ShapeID="_x0000_i1204" DrawAspect="Content" ObjectID="_1680945960" r:id="rId16"/>
         </w:object>
       </w:r>
       <w:r>
@@ -5477,10 +6064,10 @@
           <w:position w:val="-10"/>
         </w:rPr>
         <w:object w:dxaOrig="240" w:dyaOrig="260" w14:anchorId="38994CBD">
-          <v:shape id="_x0000_i1261" type="#_x0000_t75" style="width:12pt;height:12.75pt" o:ole="">
+          <v:shape id="_x0000_i1205" type="#_x0000_t75" style="width:12pt;height:12.75pt" o:ole="">
             <v:imagedata r:id="rId17" o:title=""/>
           </v:shape>
-          <o:OLEObject Type="Embed" ProgID="Equation.DSMT4" ShapeID="_x0000_i1261" DrawAspect="Content" ObjectID="_1680904933" r:id="rId18"/>
+          <o:OLEObject Type="Embed" ProgID="Equation.DSMT4" ShapeID="_x0000_i1205" DrawAspect="Content" ObjectID="_1680945961" r:id="rId18"/>
         </w:object>
       </w:r>
       <w:r>
@@ -5498,27 +6085,77 @@
           <w:lang w:val="en-US"/>
         </w:rPr>
         <w:object w:dxaOrig="260" w:dyaOrig="260" w14:anchorId="6C21C653">
-          <v:shape id="_x0000_i1262" type="#_x0000_t75" style="width:12.75pt;height:12.75pt" o:ole="">
+          <v:shape id="_x0000_i1206" type="#_x0000_t75" style="width:12.75pt;height:12.75pt" o:ole="">
             <v:imagedata r:id="rId19" o:title=""/>
           </v:shape>
-          <o:OLEObject Type="Embed" ProgID="Equation.DSMT4" ShapeID="_x0000_i1262" DrawAspect="Content" ObjectID="_1680904934" r:id="rId20"/>
+          <o:OLEObject Type="Embed" ProgID="Equation.DSMT4" ShapeID="_x0000_i1206" DrawAspect="Content" ObjectID="_1680945962" r:id="rId20"/>
         </w:object>
       </w:r>
       <w:r>
         <w:t xml:space="preserve"> </w:t>
       </w:r>
       <w:r>
-        <w:t xml:space="preserve">компилятором. Тогда отображение  </w:t>
+        <w:t>компилятором</w:t>
+      </w:r>
+      <w:r>
+        <w:rPr>
+          <w:lang w:val="en-US"/>
+        </w:rPr>
+        <w:t xml:space="preserve"> [</w:t>
+      </w:r>
+      <w:r>
+        <w:rPr>
+          <w:lang w:val="en-US"/>
+        </w:rPr>
+        <w:fldChar w:fldCharType="begin"/>
+      </w:r>
+      <w:r>
+        <w:rPr>
+          <w:lang w:val="en-US"/>
+        </w:rPr>
+        <w:instrText xml:space="preserve"> REF _Ref70331640 \r \h </w:instrText>
+      </w:r>
+      <w:r>
+        <w:rPr>
+          <w:lang w:val="en-US"/>
+        </w:rPr>
+      </w:r>
+      <w:r>
+        <w:rPr>
+          <w:lang w:val="en-US"/>
+        </w:rPr>
+        <w:fldChar w:fldCharType="separate"/>
+      </w:r>
+      <w:r>
+        <w:rPr>
+          <w:lang w:val="en-US"/>
+        </w:rPr>
+        <w:t>3</w:t>
+      </w:r>
+      <w:r>
+        <w:rPr>
+          <w:lang w:val="en-US"/>
+        </w:rPr>
+        <w:fldChar w:fldCharType="end"/>
+      </w:r>
+      <w:r>
+        <w:rPr>
+          <w:lang w:val="en-US"/>
+        </w:rPr>
+        <w:t>]</w:t>
+      </w:r>
+      <w:r>
+        <w:t xml:space="preserve">. Тогда отображение  </w:t>
       </w:r>
       <w:r>
         <w:rPr>
           <w:position w:val="-14"/>
         </w:rPr>
         <w:object w:dxaOrig="1340" w:dyaOrig="400" w14:anchorId="66C24BEC">
-          <v:shape id="_x0000_i1263" type="#_x0000_t75" style="width:66.75pt;height:20.25pt" o:ole="">
+          <v:shape id="_x0000_i1207" type="#_x0000_t75" style="width:66.75pt;height:20.25pt" o:ole="">
             <v:imagedata r:id="rId21" o:title=""/>
           </v:shape>
-          <o:OLEObject Type="Embed" ProgID="Equation.DSMT4" ShapeID="_x0000_i1263" DrawAspect="Content" ObjectID="_1680904935" r:id="rId22"/>
+          <o:OLEObject Type="Embed" ProgID="Equation.DSMT4" ShapeID="_x0000_i1207" DrawAspect="Content" ObjectID="_1680945963" r:id="rId22"/>
         </w:object>
       </w:r>
       <w:r>
@@ -5594,10 +6231,10 @@
           <w:position w:val="-4"/>
         </w:rPr>
         <w:object w:dxaOrig="260" w:dyaOrig="260" w14:anchorId="3BBC3F91">
-          <v:shape id="_x0000_i1264" type="#_x0000_t75" style="width:12.75pt;height:12.75pt" o:ole="">
+          <v:shape id="_x0000_i1208" type="#_x0000_t75" style="width:12.75pt;height:12.75pt" o:ole="">
             <v:imagedata r:id="rId23" o:title=""/>
           </v:shape>
-          <o:OLEObject Type="Embed" ProgID="Equation.DSMT4" ShapeID="_x0000_i1264" DrawAspect="Content" ObjectID="_1680904936" r:id="rId24"/>
+          <o:OLEObject Type="Embed" ProgID="Equation.DSMT4" ShapeID="_x0000_i1208" DrawAspect="Content" ObjectID="_1680945964" r:id="rId24"/>
         </w:object>
       </w:r>
       <w:r>
@@ -5608,10 +6245,10 @@
           <w:position w:val="-14"/>
         </w:rPr>
         <w:object w:dxaOrig="1680" w:dyaOrig="400" w14:anchorId="068E015C">
-          <v:shape id="_x0000_i1265" type="#_x0000_t75" style="width:84pt;height:20.25pt" o:ole="">
+          <v:shape id="_x0000_i1209" type="#_x0000_t75" style="width:84pt;height:20.25pt" o:ole="">
             <v:imagedata r:id="rId25" o:title=""/>
           </v:shape>
-          <o:OLEObject Type="Embed" ProgID="Equation.DSMT4" ShapeID="_x0000_i1265" DrawAspect="Content" ObjectID="_1680904937" r:id="rId26"/>
+          <o:OLEObject Type="Embed" ProgID="Equation.DSMT4" ShapeID="_x0000_i1209" DrawAspect="Content" ObjectID="_1680945965" r:id="rId26"/>
         </w:object>
       </w:r>
       <w:r>
@@ -5625,10 +6262,10 @@
           <w:position w:val="-4"/>
         </w:rPr>
         <w:object w:dxaOrig="260" w:dyaOrig="260" w14:anchorId="1B7106B0">
-          <v:shape id="_x0000_i1266" type="#_x0000_t75" style="width:12.75pt;height:12.75pt" o:ole="">
+          <v:shape id="_x0000_i1210" type="#_x0000_t75" style="width:12.75pt;height:12.75pt" o:ole="">
             <v:imagedata r:id="rId23" o:title=""/>
           </v:shape>
-          <o:OLEObject Type="Embed" ProgID="Equation.DSMT4" ShapeID="_x0000_i1266" DrawAspect="Content" ObjectID="_1680904938" r:id="rId27"/>
+          <o:OLEObject Type="Embed" ProgID="Equation.DSMT4" ShapeID="_x0000_i1210" DrawAspect="Content" ObjectID="_1680945966" r:id="rId27"/>
         </w:object>
       </w:r>
       <w:r>
@@ -5647,7 +6284,7 @@
       <w:pPr>
         <w:pStyle w:val="20"/>
       </w:pPr>
-      <w:bookmarkStart w:id="32" w:name="_Toc70290359"/>
+      <w:bookmarkStart w:id="32" w:name="_Toc70331431"/>
       <w:r>
         <w:t xml:space="preserve">Конвейер </w:t>
       </w:r>
@@ -5664,6 +6301,27 @@
     <w:p>
       <w:r>
         <w:t>Процесс декомпиляции можно представить в виде нескольких основных этапов преобразования данных из низкоуровневого кода в высокоуровневый код</w:t>
+      </w:r>
+      <w:r>
+        <w:t xml:space="preserve"> [</w:t>
+      </w:r>
+      <w:r>
+        <w:fldChar w:fldCharType="begin"/>
+      </w:r>
+      <w:r>
+        <w:instrText xml:space="preserve"> REF _Ref70331533 \r \h </w:instrText>
+      </w:r>
+      <w:r>
+        <w:fldChar w:fldCharType="separate"/>
+      </w:r>
+      <w:r>
+        <w:t>6</w:t>
+      </w:r>
+      <w:r>
+        <w:fldChar w:fldCharType="end"/>
+      </w:r>
+      <w:r>
+        <w:t>]</w:t>
       </w:r>
       <w:r>
         <w:t>.</w:t>
@@ -5924,7 +6582,7 @@
       <w:r>
         <w:t xml:space="preserve"> </w:t>
       </w:r>
-      <w:bookmarkStart w:id="33" w:name="_Toc70290360"/>
+      <w:bookmarkStart w:id="33" w:name="_Toc70331432"/>
       <w:r>
         <w:t>Декодирование</w:t>
       </w:r>
@@ -5935,7 +6593,31 @@
         <w:pStyle w:val="affe"/>
       </w:pPr>
       <w:r>
-        <w:t xml:space="preserve">Первым этапом является декодирование машинного кода, который представляет из себя последовательность байт, в структуры описания инструкций языка ассемблер. Структуры описания инструкций содержат информацию о типе инструкции, значениях и типах операндов, их количестве и т.д. Например, из инструкции </w:t>
+        <w:t>Первым этапом является декодирование машинного кода, который представляет из себя последовательность байт, в структуры описания инструкций языка ассемблер</w:t>
+      </w:r>
+      <w:r>
+        <w:t xml:space="preserve"> [</w:t>
+      </w:r>
+      <w:r>
+        <w:fldChar w:fldCharType="begin"/>
+      </w:r>
+      <w:r>
+        <w:instrText xml:space="preserve"> REF _Ref70331510 \r \h </w:instrText>
+      </w:r>
+      <w:r>
+        <w:fldChar w:fldCharType="separate"/>
+      </w:r>
+      <w:r>
+        <w:t>9</w:t>
+      </w:r>
+      <w:r>
+        <w:fldChar w:fldCharType="end"/>
+      </w:r>
+      <w:r>
+        <w:t>]</w:t>
+      </w:r>
+      <w:r>
+        <w:t xml:space="preserve">. Структуры описания инструкций содержат информацию о типе инструкции, значениях и типах операндов, их количестве и т.д. Например, из инструкции </w:t>
       </w:r>
       <w:r>
         <w:t>“</w:t>
@@ -6090,7 +6772,7 @@
       <w:pPr>
         <w:pStyle w:val="3"/>
       </w:pPr>
-      <w:bookmarkStart w:id="34" w:name="_Toc70290361"/>
+      <w:bookmarkStart w:id="34" w:name="_Toc70331433"/>
       <w:r>
         <w:t>Трансл</w:t>
       </w:r>
@@ -6117,7 +6799,31 @@
       </w:r>
       <w:r>
         <w:lastRenderedPageBreak/>
-        <w:t>языком ассемблер X86-64 и высокоуровневым языком C. P-код содержит минимальный набор команд, благодаря которому можно реализовать любой алгоритм, таким образом P-код имеет полноту по Тьюрингу.</w:t>
+        <w:t>языком ассемблер X86-64 и высокоуровневым языком C</w:t>
+      </w:r>
+      <w:r>
+        <w:t xml:space="preserve"> [</w:t>
+      </w:r>
+      <w:r>
+        <w:fldChar w:fldCharType="begin"/>
+      </w:r>
+      <w:r>
+        <w:instrText xml:space="preserve"> REF _Ref70331640 \r \h </w:instrText>
+      </w:r>
+      <w:r>
+        <w:fldChar w:fldCharType="separate"/>
+      </w:r>
+      <w:r>
+        <w:t>3</w:t>
+      </w:r>
+      <w:r>
+        <w:fldChar w:fldCharType="end"/>
+      </w:r>
+      <w:r>
+        <w:t>]</w:t>
+      </w:r>
+      <w:r>
+        <w:t>. P-код содержит минимальный набор команд, благодаря которому можно реализовать любой алгоритм, таким образом P-код имеет полноту по Тьюрингу.</w:t>
       </w:r>
       <w:r>
         <w:t xml:space="preserve"> На рис.</w:t>
@@ -6266,7 +6972,7 @@
       <w:pPr>
         <w:pStyle w:val="3"/>
       </w:pPr>
-      <w:bookmarkStart w:id="35" w:name="_Toc70290362"/>
+      <w:bookmarkStart w:id="35" w:name="_Toc70331434"/>
       <w:r>
         <w:t>Построение графа потока управления</w:t>
       </w:r>
@@ -6453,7 +7159,7 @@
       <w:pPr>
         <w:pStyle w:val="3"/>
       </w:pPr>
-      <w:bookmarkStart w:id="36" w:name="_Toc70290363"/>
+      <w:bookmarkStart w:id="36" w:name="_Toc70331435"/>
       <w:r>
         <w:t xml:space="preserve">Построение </w:t>
       </w:r>
@@ -6616,7 +7322,7 @@
       <w:pPr>
         <w:pStyle w:val="3"/>
       </w:pPr>
-      <w:bookmarkStart w:id="38" w:name="_Toc70290364"/>
+      <w:bookmarkStart w:id="38" w:name="_Toc70331436"/>
       <w:r>
         <w:t>Оптимизация</w:t>
       </w:r>
@@ -7062,18 +7768,13 @@
       <w:pPr>
         <w:pStyle w:val="3"/>
       </w:pPr>
-      <w:bookmarkStart w:id="39" w:name="_Toc70290365"/>
+      <w:bookmarkStart w:id="39" w:name="_Toc70331437"/>
       <w:r>
         <w:t>Символизация</w:t>
       </w:r>
       <w:bookmarkEnd w:id="39"/>
     </w:p>
     <w:p>
-      <w:pPr>
-        <w:rPr>
-          <w:lang w:val="en-US"/>
-        </w:rPr>
-      </w:pPr>
       <w:r>
         <w:t>Шестым этапом является процесс соотнесения узлам абстрактного синтаксического дерева символов. Символом в контексте теории компиляции является наименование</w:t>
       </w:r>
@@ -7081,15 +7782,36 @@
         <w:t xml:space="preserve"> и тип</w:t>
       </w:r>
       <w:r>
-        <w:t xml:space="preserve"> сущности, которой могут быть переменные или функции.</w:t>
+        <w:t xml:space="preserve"> сущности, которой могут быть переменные или функции</w:t>
+      </w:r>
+      <w:r>
+        <w:t xml:space="preserve"> [</w:t>
+      </w:r>
+      <w:r>
+        <w:fldChar w:fldCharType="begin"/>
+      </w:r>
+      <w:r>
+        <w:instrText xml:space="preserve"> REF _Ref70331640 \r \h </w:instrText>
+      </w:r>
+      <w:r>
+        <w:fldChar w:fldCharType="separate"/>
+      </w:r>
+      <w:r>
+        <w:t>3</w:t>
+      </w:r>
+      <w:r>
+        <w:fldChar w:fldCharType="end"/>
+      </w:r>
+      <w:r>
+        <w:t>]</w:t>
+      </w:r>
+      <w:r>
+        <w:t>.</w:t>
       </w:r>
       <w:r>
         <w:t xml:space="preserve"> Более подробно</w:t>
       </w:r>
       <w:r>
-        <w:rPr>
-          <w:lang w:val="en-US"/>
-        </w:rPr>
         <w:t>,</w:t>
       </w:r>
       <w:r>
@@ -7102,9 +7824,6 @@
         <w:t xml:space="preserve"> являться</w:t>
       </w:r>
       <w:r>
-        <w:rPr>
-          <w:lang w:val="en-US"/>
-        </w:rPr>
         <w:t>:</w:t>
       </w:r>
     </w:p>
@@ -7239,7 +7958,7 @@
       <w:pPr>
         <w:pStyle w:val="3"/>
       </w:pPr>
-      <w:bookmarkStart w:id="40" w:name="_Toc70290366"/>
+      <w:bookmarkStart w:id="40" w:name="_Toc70331438"/>
       <w:r>
         <w:t>Типизация</w:t>
       </w:r>
@@ -7287,7 +8006,7 @@
       <w:pPr>
         <w:pStyle w:val="3"/>
       </w:pPr>
-      <w:bookmarkStart w:id="41" w:name="_Toc70290367"/>
+      <w:bookmarkStart w:id="41" w:name="_Toc70331439"/>
       <w:r>
         <w:t>Генерация кода</w:t>
       </w:r>
@@ -7302,7 +8021,7 @@
       <w:pPr>
         <w:pStyle w:val="20"/>
       </w:pPr>
-      <w:bookmarkStart w:id="42" w:name="_Toc70290368"/>
+      <w:bookmarkStart w:id="42" w:name="_Toc70331440"/>
       <w:r>
         <w:t>Стандартное п</w:t>
       </w:r>
@@ -7346,6 +8065,27 @@
         <w:t>C</w:t>
       </w:r>
       <w:r>
+        <w:t xml:space="preserve"> [</w:t>
+      </w:r>
+      <w:r>
+        <w:fldChar w:fldCharType="begin"/>
+      </w:r>
+      <w:r>
+        <w:instrText xml:space="preserve"> REF _Ref70331790 \r \h </w:instrText>
+      </w:r>
+      <w:r>
+        <w:fldChar w:fldCharType="separate"/>
+      </w:r>
+      <w:r>
+        <w:t>2</w:t>
+      </w:r>
+      <w:r>
+        <w:fldChar w:fldCharType="end"/>
+      </w:r>
+      <w:r>
+        <w:t>]</w:t>
+      </w:r>
+      <w:r>
         <w:t>.</w:t>
       </w:r>
     </w:p>
@@ -7353,7 +8093,7 @@
       <w:pPr>
         <w:pStyle w:val="3"/>
       </w:pPr>
-      <w:bookmarkStart w:id="43" w:name="_Toc70290369"/>
+      <w:bookmarkStart w:id="43" w:name="_Toc70331441"/>
       <w:r>
         <w:t>Арифметические преобразования типов</w:t>
       </w:r>
@@ -8165,7 +8905,7 @@
       <w:pPr>
         <w:pStyle w:val="3"/>
       </w:pPr>
-      <w:bookmarkStart w:id="44" w:name="_Toc70290370"/>
+      <w:bookmarkStart w:id="44" w:name="_Toc70331442"/>
       <w:r>
         <w:t>Преобразование указателей</w:t>
       </w:r>
@@ -8259,7 +8999,7 @@
       <w:pPr>
         <w:pStyle w:val="3"/>
       </w:pPr>
-      <w:bookmarkStart w:id="45" w:name="_Toc70290371"/>
+      <w:bookmarkStart w:id="45" w:name="_Toc70331443"/>
       <w:r>
         <w:lastRenderedPageBreak/>
         <w:t>Преобразование чисел со знаком в числа без знака</w:t>
@@ -8281,7 +9021,7 @@
       <w:pPr>
         <w:pStyle w:val="3"/>
       </w:pPr>
-      <w:bookmarkStart w:id="46" w:name="_Toc70290372"/>
+      <w:bookmarkStart w:id="46" w:name="_Toc70331444"/>
       <w:r>
         <w:t>Преобразование чисел без знака в числа со знаком</w:t>
       </w:r>
@@ -8299,7 +9039,7 @@
       <w:pPr>
         <w:pStyle w:val="3"/>
       </w:pPr>
-      <w:bookmarkStart w:id="47" w:name="_Toc70290373"/>
+      <w:bookmarkStart w:id="47" w:name="_Toc70331445"/>
       <w:r>
         <w:t>Преобразование чисел с плавающей запятой</w:t>
       </w:r>
@@ -8354,7 +9094,7 @@
       <w:pPr>
         <w:pStyle w:val="3"/>
       </w:pPr>
-      <w:bookmarkStart w:id="48" w:name="_Toc70290374"/>
+      <w:bookmarkStart w:id="48" w:name="_Toc70331446"/>
       <w:r>
         <w:t>Преобразования между целочисленным типом и типом с плавающей запятой</w:t>
       </w:r>
@@ -8404,7 +9144,7 @@
           <w:lang w:val="en-US"/>
         </w:rPr>
       </w:pPr>
-      <w:bookmarkStart w:id="49" w:name="_Toc70290375"/>
+      <w:bookmarkStart w:id="49" w:name="_Toc70331447"/>
       <w:r>
         <w:t xml:space="preserve">Язык ассемблера архитектуры </w:t>
       </w:r>
@@ -8631,6 +9371,30 @@
         <w:t>оманды расширения SSE</w:t>
       </w:r>
       <w:r>
+        <w:t xml:space="preserve"> </w:t>
+      </w:r>
+      <w:r>
+        <w:t>[</w:t>
+      </w:r>
+      <w:r>
+        <w:fldChar w:fldCharType="begin"/>
+      </w:r>
+      <w:r>
+        <w:instrText xml:space="preserve"> REF _Ref70331927 \r \h </w:instrText>
+      </w:r>
+      <w:r>
+        <w:fldChar w:fldCharType="separate"/>
+      </w:r>
+      <w:r>
+        <w:t>8</w:t>
+      </w:r>
+      <w:r>
+        <w:fldChar w:fldCharType="end"/>
+      </w:r>
+      <w:r>
+        <w:t>]</w:t>
+      </w:r>
+      <w:r>
         <w:t>.</w:t>
       </w:r>
     </w:p>
@@ -8638,7 +9402,7 @@
       <w:pPr>
         <w:pStyle w:val="3"/>
       </w:pPr>
-      <w:bookmarkStart w:id="50" w:name="_Toc70290376"/>
+      <w:bookmarkStart w:id="50" w:name="_Toc70331448"/>
       <w:r>
         <w:t>Размеры операндов команд</w:t>
       </w:r>
@@ -8990,7 +9754,7 @@
       <w:pPr>
         <w:pStyle w:val="3"/>
       </w:pPr>
-      <w:bookmarkStart w:id="51" w:name="_Toc70290377"/>
+      <w:bookmarkStart w:id="51" w:name="_Toc70331449"/>
       <w:r>
         <w:t>Команды общего назначения</w:t>
       </w:r>
@@ -13511,7 +14275,7 @@
       <w:pPr>
         <w:pStyle w:val="3"/>
       </w:pPr>
-      <w:bookmarkStart w:id="53" w:name="_Toc70290378"/>
+      <w:bookmarkStart w:id="53" w:name="_Toc70331450"/>
       <w:r>
         <w:t>Команды блока MMX</w:t>
       </w:r>
@@ -17736,7 +18500,7 @@
       <w:pPr>
         <w:pStyle w:val="3"/>
       </w:pPr>
-      <w:bookmarkStart w:id="54" w:name="_Toc70290379"/>
+      <w:bookmarkStart w:id="54" w:name="_Toc70331451"/>
       <w:r>
         <w:t>Команды блока XMM</w:t>
       </w:r>
@@ -33370,7 +34134,7 @@
       <w:pPr>
         <w:pStyle w:val="20"/>
       </w:pPr>
-      <w:bookmarkStart w:id="55" w:name="_Toc70290380"/>
+      <w:bookmarkStart w:id="55" w:name="_Toc70331452"/>
       <w:r>
         <w:t>Маски выражений</w:t>
       </w:r>
@@ -33628,7 +34392,7 @@
       <w:pPr>
         <w:pStyle w:val="20"/>
       </w:pPr>
-      <w:bookmarkStart w:id="56" w:name="_Toc70290381"/>
+      <w:bookmarkStart w:id="56" w:name="_Toc70331453"/>
       <w:r>
         <w:t>Адресация элементов</w:t>
       </w:r>
@@ -33654,7 +34418,31 @@
         <w:t xml:space="preserve"> в памяти</w:t>
       </w:r>
       <w:r>
-        <w:t xml:space="preserve"> в виде непрерывной последовательности байт.</w:t>
+        <w:t xml:space="preserve"> в виде непрерывной последовательности байт</w:t>
+      </w:r>
+      <w:r>
+        <w:t xml:space="preserve"> [</w:t>
+      </w:r>
+      <w:r>
+        <w:fldChar w:fldCharType="begin"/>
+      </w:r>
+      <w:r>
+        <w:instrText xml:space="preserve"> REF _Ref70331927 \r \h </w:instrText>
+      </w:r>
+      <w:r>
+        <w:fldChar w:fldCharType="separate"/>
+      </w:r>
+      <w:r>
+        <w:t>8</w:t>
+      </w:r>
+      <w:r>
+        <w:fldChar w:fldCharType="end"/>
+      </w:r>
+      <w:r>
+        <w:t>]</w:t>
+      </w:r>
+      <w:r>
+        <w:t>.</w:t>
       </w:r>
       <w:r>
         <w:t xml:space="preserve"> У каждого массива есть базовый адрес, по которому располагается первый элемент массива.</w:t>
@@ -33722,10 +34510,10 @@
                 <w:position w:val="-12"/>
               </w:rPr>
               <w:object w:dxaOrig="1740" w:dyaOrig="360" w14:anchorId="765A1A72">
-                <v:shape id="_x0000_i1267" type="#_x0000_t75" style="width:108pt;height:21.75pt" o:ole="">
+                <v:shape id="_x0000_i1211" type="#_x0000_t75" style="width:108pt;height:21.75pt" o:ole="">
                   <v:imagedata r:id="rId34" o:title=""/>
                 </v:shape>
-                <o:OLEObject Type="Embed" ProgID="Equation.DSMT4" ShapeID="_x0000_i1267" DrawAspect="Content" ObjectID="_1680904939" r:id="rId35"/>
+                <o:OLEObject Type="Embed" ProgID="Equation.DSMT4" ShapeID="_x0000_i1211" DrawAspect="Content" ObjectID="_1680945967" r:id="rId35"/>
               </w:object>
             </w:r>
             <w:r>
@@ -33875,10 +34663,10 @@
                 <w:position w:val="-12"/>
               </w:rPr>
               <w:object w:dxaOrig="4520" w:dyaOrig="380" w14:anchorId="0F7105DC">
-                <v:shape id="_x0000_i1268" type="#_x0000_t75" style="width:280.5pt;height:23.25pt" o:ole="">
+                <v:shape id="_x0000_i1212" type="#_x0000_t75" style="width:280.5pt;height:23.25pt" o:ole="">
                   <v:imagedata r:id="rId36" o:title=""/>
                 </v:shape>
-                <o:OLEObject Type="Embed" ProgID="Equation.DSMT4" ShapeID="_x0000_i1268" DrawAspect="Content" ObjectID="_1680904940" r:id="rId37"/>
+                <o:OLEObject Type="Embed" ProgID="Equation.DSMT4" ShapeID="_x0000_i1212" DrawAspect="Content" ObjectID="_1680945968" r:id="rId37"/>
               </w:object>
             </w:r>
             <w:r>
@@ -33930,10 +34718,10 @@
           <w:position w:val="-12"/>
         </w:rPr>
         <w:object w:dxaOrig="200" w:dyaOrig="360" w14:anchorId="2E265451">
-          <v:shape id="_x0000_i1269" type="#_x0000_t75" style="width:9.75pt;height:18pt" o:ole="">
+          <v:shape id="_x0000_i1213" type="#_x0000_t75" style="width:9.75pt;height:18pt" o:ole="">
             <v:imagedata r:id="rId38" o:title=""/>
           </v:shape>
-          <o:OLEObject Type="Embed" ProgID="Equation.DSMT4" ShapeID="_x0000_i1269" DrawAspect="Content" ObjectID="_1680904941" r:id="rId39"/>
+          <o:OLEObject Type="Embed" ProgID="Equation.DSMT4" ShapeID="_x0000_i1213" DrawAspect="Content" ObjectID="_1680945969" r:id="rId39"/>
         </w:object>
       </w:r>
       <w:r>
@@ -33962,10 +34750,10 @@
           <w:position w:val="-6"/>
         </w:rPr>
         <w:object w:dxaOrig="300" w:dyaOrig="320" w14:anchorId="596CCE33">
-          <v:shape id="_x0000_i1270" type="#_x0000_t75" style="width:15pt;height:15.75pt" o:ole="">
+          <v:shape id="_x0000_i1214" type="#_x0000_t75" style="width:15pt;height:15.75pt" o:ole="">
             <v:imagedata r:id="rId40" o:title=""/>
           </v:shape>
-          <o:OLEObject Type="Embed" ProgID="Equation.DSMT4" ShapeID="_x0000_i1270" DrawAspect="Content" ObjectID="_1680904942" r:id="rId41"/>
+          <o:OLEObject Type="Embed" ProgID="Equation.DSMT4" ShapeID="_x0000_i1214" DrawAspect="Content" ObjectID="_1680945970" r:id="rId41"/>
         </w:object>
       </w:r>
       <w:r>
@@ -33991,10 +34779,10 @@
           <w:position w:val="-6"/>
         </w:rPr>
         <w:object w:dxaOrig="300" w:dyaOrig="320" w14:anchorId="0325A496">
-          <v:shape id="_x0000_i1271" type="#_x0000_t75" style="width:15pt;height:15.75pt" o:ole="">
+          <v:shape id="_x0000_i1215" type="#_x0000_t75" style="width:15pt;height:15.75pt" o:ole="">
             <v:imagedata r:id="rId42" o:title=""/>
           </v:shape>
-          <o:OLEObject Type="Embed" ProgID="Equation.DSMT4" ShapeID="_x0000_i1271" DrawAspect="Content" ObjectID="_1680904943" r:id="rId43"/>
+          <o:OLEObject Type="Embed" ProgID="Equation.DSMT4" ShapeID="_x0000_i1215" DrawAspect="Content" ObjectID="_1680945971" r:id="rId43"/>
         </w:object>
       </w:r>
       <w:r>
@@ -34078,10 +34866,10 @@
                 <w:position w:val="-30"/>
               </w:rPr>
               <w:object w:dxaOrig="1880" w:dyaOrig="700" w14:anchorId="6859BED2">
-                <v:shape id="_x0000_i1272" type="#_x0000_t75" style="width:116.25pt;height:42.75pt" o:ole="">
+                <v:shape id="_x0000_i1216" type="#_x0000_t75" style="width:116.25pt;height:42.75pt" o:ole="">
                   <v:imagedata r:id="rId44" o:title=""/>
                 </v:shape>
-                <o:OLEObject Type="Embed" ProgID="Equation.DSMT4" ShapeID="_x0000_i1272" DrawAspect="Content" ObjectID="_1680904944" r:id="rId45"/>
+                <o:OLEObject Type="Embed" ProgID="Equation.DSMT4" ShapeID="_x0000_i1216" DrawAspect="Content" ObjectID="_1680945972" r:id="rId45"/>
               </w:object>
             </w:r>
           </w:p>
@@ -34118,7 +34906,7 @@
       <w:pPr>
         <w:pStyle w:val="20"/>
       </w:pPr>
-      <w:bookmarkStart w:id="58" w:name="_Toc70290382"/>
+      <w:bookmarkStart w:id="58" w:name="_Toc70331454"/>
       <w:r>
         <w:lastRenderedPageBreak/>
         <w:t>Линеаризация графа потока управления</w:t>
@@ -34183,7 +34971,7 @@
       <w:pPr>
         <w:pStyle w:val="3"/>
       </w:pPr>
-      <w:bookmarkStart w:id="59" w:name="_Toc70290383"/>
+      <w:bookmarkStart w:id="59" w:name="_Toc70331455"/>
       <w:r>
         <w:t>Условн</w:t>
       </w:r>
@@ -34321,7 +35109,7 @@
       <w:pPr>
         <w:pStyle w:val="3"/>
       </w:pPr>
-      <w:bookmarkStart w:id="60" w:name="_Toc70290384"/>
+      <w:bookmarkStart w:id="60" w:name="_Toc70331456"/>
       <w:r>
         <w:t>Условн</w:t>
       </w:r>
@@ -34468,7 +35256,7 @@
           <w:lang w:val="en-US"/>
         </w:rPr>
       </w:pPr>
-      <w:bookmarkStart w:id="61" w:name="_Toc70290385"/>
+      <w:bookmarkStart w:id="61" w:name="_Toc70331457"/>
       <w:r>
         <w:t>Цикл</w:t>
       </w:r>
@@ -34574,7 +35362,7 @@
       <w:pPr>
         <w:pStyle w:val="10"/>
       </w:pPr>
-      <w:bookmarkStart w:id="62" w:name="_Toc70290386"/>
+      <w:bookmarkStart w:id="62" w:name="_Toc70331458"/>
       <w:r>
         <w:lastRenderedPageBreak/>
         <w:t>Проектирование</w:t>
@@ -34626,7 +35414,31 @@
         <w:t xml:space="preserve">% </w:t>
       </w:r>
       <w:r>
-        <w:t>ошибок.</w:t>
+        <w:t>ошибок</w:t>
+      </w:r>
+      <w:r>
+        <w:t xml:space="preserve"> [</w:t>
+      </w:r>
+      <w:r>
+        <w:fldChar w:fldCharType="begin"/>
+      </w:r>
+      <w:r>
+        <w:instrText xml:space="preserve"> REF _Ref70331849 \r \h </w:instrText>
+      </w:r>
+      <w:r>
+        <w:fldChar w:fldCharType="separate"/>
+      </w:r>
+      <w:r>
+        <w:t>11</w:t>
+      </w:r>
+      <w:r>
+        <w:fldChar w:fldCharType="end"/>
+      </w:r>
+      <w:r>
+        <w:t>]</w:t>
+      </w:r>
+      <w:r>
+        <w:t>.</w:t>
       </w:r>
     </w:p>
     <w:p>
@@ -34640,6 +35452,27 @@
         <w:t>UML</w:t>
       </w:r>
       <w:r>
+        <w:t xml:space="preserve"> [</w:t>
+      </w:r>
+      <w:r>
+        <w:fldChar w:fldCharType="begin"/>
+      </w:r>
+      <w:r>
+        <w:instrText xml:space="preserve"> REF _Ref70331861 \r \h </w:instrText>
+      </w:r>
+      <w:r>
+        <w:fldChar w:fldCharType="separate"/>
+      </w:r>
+      <w:r>
+        <w:t>10</w:t>
+      </w:r>
+      <w:r>
+        <w:fldChar w:fldCharType="end"/>
+      </w:r>
+      <w:r>
+        <w:t>]</w:t>
+      </w:r>
+      <w:r>
         <w:t>.</w:t>
       </w:r>
     </w:p>
@@ -34664,7 +35497,7 @@
       <w:pPr>
         <w:pStyle w:val="20"/>
       </w:pPr>
-      <w:bookmarkStart w:id="63" w:name="_Toc70290387"/>
+      <w:bookmarkStart w:id="63" w:name="_Toc70331459"/>
       <w:r>
         <w:t>Этап анализа</w:t>
       </w:r>
@@ -34726,7 +35559,7 @@
       <w:pPr>
         <w:pStyle w:val="3"/>
       </w:pPr>
-      <w:bookmarkStart w:id="64" w:name="_Toc70290388"/>
+      <w:bookmarkStart w:id="64" w:name="_Toc70331460"/>
       <w:r>
         <w:t>Диаграмма прецедентов</w:t>
       </w:r>
@@ -34878,7 +35711,7 @@
       <w:pPr>
         <w:pStyle w:val="3"/>
       </w:pPr>
-      <w:bookmarkStart w:id="65" w:name="_Toc70290389"/>
+      <w:bookmarkStart w:id="65" w:name="_Toc70331461"/>
       <w:r>
         <w:t>Диаграмма активностей</w:t>
       </w:r>
@@ -35023,7 +35856,7 @@
       <w:pPr>
         <w:pStyle w:val="20"/>
       </w:pPr>
-      <w:bookmarkStart w:id="66" w:name="_Toc70290390"/>
+      <w:bookmarkStart w:id="66" w:name="_Toc70331462"/>
       <w:r>
         <w:t>Этап проектирования</w:t>
       </w:r>
@@ -35078,7 +35911,7 @@
       <w:pPr>
         <w:pStyle w:val="3"/>
       </w:pPr>
-      <w:bookmarkStart w:id="67" w:name="_Toc70290391"/>
+      <w:bookmarkStart w:id="67" w:name="_Toc70331463"/>
       <w:r>
         <w:lastRenderedPageBreak/>
         <w:t>Создание классов</w:t>
@@ -35631,7 +36464,7 @@
       <w:pPr>
         <w:pStyle w:val="3"/>
       </w:pPr>
-      <w:bookmarkStart w:id="68" w:name="_Toc70290392"/>
+      <w:bookmarkStart w:id="68" w:name="_Toc70331464"/>
       <w:r>
         <w:t>Диаграмм</w:t>
       </w:r>
@@ -35816,7 +36649,7 @@
       <w:pPr>
         <w:pStyle w:val="20"/>
       </w:pPr>
-      <w:bookmarkStart w:id="69" w:name="_Toc70290393"/>
+      <w:bookmarkStart w:id="69" w:name="_Toc70331465"/>
       <w:r>
         <w:t>Этап реализации</w:t>
       </w:r>
@@ -35843,7 +36676,7 @@
       <w:pPr>
         <w:pStyle w:val="3"/>
       </w:pPr>
-      <w:bookmarkStart w:id="70" w:name="_Toc70290394"/>
+      <w:bookmarkStart w:id="70" w:name="_Toc70331466"/>
       <w:r>
         <w:t>Использование сторонних библиотек</w:t>
       </w:r>
@@ -35867,6 +36700,8 @@
       </w:pPr>
       <w:r>
         <w:rPr>
+          <w:i/>
+          <w:iCs/>
           <w:lang w:val="en-US"/>
         </w:rPr>
         <w:t>SDA</w:t>
@@ -35897,6 +36732,10 @@
       </w:pPr>
       <w:proofErr w:type="spellStart"/>
       <w:r>
+        <w:rPr>
+          <w:i/>
+          <w:iCs/>
+        </w:rPr>
         <w:t>ZydisDisassembler</w:t>
       </w:r>
       <w:proofErr w:type="spellEnd"/>
@@ -35932,52 +36771,83 @@
       </w:pPr>
       <w:r>
         <w:rPr>
+          <w:i/>
+          <w:iCs/>
           <w:lang w:val="en-US"/>
         </w:rPr>
         <w:t>A</w:t>
       </w:r>
       <w:proofErr w:type="spellStart"/>
       <w:r>
+        <w:rPr>
+          <w:i/>
+          <w:iCs/>
+        </w:rPr>
         <w:t>smjit</w:t>
       </w:r>
       <w:proofErr w:type="spellEnd"/>
       <w:r>
+        <w:rPr>
+          <w:i/>
+          <w:iCs/>
+        </w:rPr>
         <w:t>/</w:t>
       </w:r>
       <w:proofErr w:type="spellStart"/>
       <w:r>
         <w:rPr>
+          <w:i/>
+          <w:iCs/>
           <w:lang w:val="en-US"/>
         </w:rPr>
-        <w:t>A</w:t>
-      </w:r>
+        <w:t>Asmtk</w:t>
+      </w:r>
+      <w:proofErr w:type="spellEnd"/>
+      <w:r>
+        <w:t xml:space="preserve">. </w:t>
+      </w:r>
+      <w:r>
+        <w:t xml:space="preserve">Данный набор библиотек необходим для трансляции текстового кода на языке ассемблер </w:t>
+      </w:r>
+      <w:r>
+        <w:t>архитектуры X86-64</w:t>
+      </w:r>
+      <w:r>
+        <w:t xml:space="preserve"> в машинный код.</w:t>
+      </w:r>
+    </w:p>
+    <w:p>
+      <w:pPr>
+        <w:pStyle w:val="af0"/>
+        <w:numPr>
+          <w:ilvl w:val="0"/>
+          <w:numId w:val="27"/>
+        </w:numPr>
+      </w:pPr>
+      <w:proofErr w:type="spellStart"/>
       <w:r>
         <w:rPr>
+          <w:i/>
+          <w:iCs/>
           <w:lang w:val="en-US"/>
         </w:rPr>
-        <w:t>smtk</w:t>
+        <w:lastRenderedPageBreak/>
+        <w:t>ImGUI</w:t>
       </w:r>
       <w:proofErr w:type="spellEnd"/>
       <w:r>
         <w:t xml:space="preserve">. </w:t>
       </w:r>
       <w:r>
-        <w:t xml:space="preserve">Данный набор библиотек необходим для трансляции текстового кода на языке ассемблер </w:t>
-      </w:r>
-      <w:r>
-        <w:t>архитектуры X86-64</w:t>
-      </w:r>
-      <w:r>
-        <w:t xml:space="preserve"> в машинный код.</w:t>
+        <w:t>Данная библиотека нужна для кроссплатформенной отрисовки графического интерфейса пользователя.</w:t>
       </w:r>
     </w:p>
     <w:p>
       <w:pPr>
         <w:pStyle w:val="3"/>
       </w:pPr>
-      <w:bookmarkStart w:id="71" w:name="_Toc70290395"/>
-      <w:r>
-        <w:lastRenderedPageBreak/>
+      <w:bookmarkStart w:id="71" w:name="_Toc70331467"/>
+      <w:r>
         <w:t>Диаграмма компонентов</w:t>
       </w:r>
       <w:bookmarkEnd w:id="71"/>
@@ -35999,8 +36869,8 @@
           <w:noProof/>
         </w:rPr>
         <w:drawing>
-          <wp:inline distT="0" distB="0" distL="0" distR="0" wp14:anchorId="6FD64D17" wp14:editId="6851F726">
-            <wp:extent cx="5943600" cy="4245428"/>
+          <wp:inline distT="0" distB="0" distL="0" distR="0" wp14:anchorId="6FD64D17" wp14:editId="30C681A5">
+            <wp:extent cx="5943599" cy="4245428"/>
             <wp:effectExtent l="0" t="0" r="0" b="0"/>
             <wp:docPr id="33" name="Рисунок 33"/>
             <wp:cNvGraphicFramePr>
@@ -36030,7 +36900,7 @@
                   <pic:spPr bwMode="auto">
                     <a:xfrm>
                       <a:off x="0" y="0"/>
-                      <a:ext cx="5943600" cy="4245428"/>
+                      <a:ext cx="5943599" cy="4245428"/>
                     </a:xfrm>
                     <a:prstGeom prst="rect">
                       <a:avLst/>
@@ -36065,7 +36935,7 @@
       <w:pPr>
         <w:pStyle w:val="20"/>
       </w:pPr>
-      <w:bookmarkStart w:id="72" w:name="_Toc70290396"/>
+      <w:bookmarkStart w:id="72" w:name="_Toc70331468"/>
       <w:r>
         <w:t>Реализация основных алгоритмов</w:t>
       </w:r>
@@ -36080,7 +36950,7 @@
       <w:pPr>
         <w:pStyle w:val="3"/>
       </w:pPr>
-      <w:bookmarkStart w:id="73" w:name="_Toc70290397"/>
+      <w:bookmarkStart w:id="73" w:name="_Toc70331469"/>
       <w:r>
         <w:t>Алгоритм п</w:t>
       </w:r>
@@ -36137,6 +37007,7 @@
         </w:numPr>
       </w:pPr>
       <w:r>
+        <w:lastRenderedPageBreak/>
         <w:t xml:space="preserve">Указывается </w:t>
       </w:r>
       <w:r>
@@ -36147,7 +37018,6 @@
       </w:r>
       <w:proofErr w:type="spellStart"/>
       <w:r>
-        <w:lastRenderedPageBreak/>
         <w:t>декомпилировать</w:t>
       </w:r>
       <w:proofErr w:type="spellEnd"/>
@@ -36357,7 +37227,7 @@
       <w:pPr>
         <w:pStyle w:val="3"/>
       </w:pPr>
-      <w:bookmarkStart w:id="75" w:name="_Toc70290398"/>
+      <w:bookmarkStart w:id="75" w:name="_Toc70331470"/>
       <w:r>
         <w:t>Итерационный алгоритм вычисления типов выражений</w:t>
       </w:r>
@@ -36455,6 +37325,7 @@
         </w:numPr>
       </w:pPr>
       <w:r>
+        <w:lastRenderedPageBreak/>
         <w:t>Если встретилась бинарная операция, то по правилам преобразования типов</w:t>
       </w:r>
       <w:r>
@@ -36482,11 +37353,7 @@
         <w:t xml:space="preserve">происходит </w:t>
       </w:r>
       <w:r>
-        <w:t xml:space="preserve">явное или </w:t>
-      </w:r>
-      <w:r>
-        <w:lastRenderedPageBreak/>
-        <w:t xml:space="preserve">неявное </w:t>
+        <w:t xml:space="preserve">явное или неявное </w:t>
       </w:r>
       <w:r>
         <w:t>приведение к этому типу</w:t>
@@ -36581,6 +37448,7 @@
         <w:rPr>
           <w:noProof/>
         </w:rPr>
+        <w:lastRenderedPageBreak/>
         <w:drawing>
           <wp:inline distT="0" distB="0" distL="0" distR="0" wp14:anchorId="5C40391A" wp14:editId="511C8E66">
             <wp:extent cx="3204513" cy="4991100"/>
@@ -36638,7 +37506,7 @@
       <w:pPr>
         <w:pStyle w:val="3"/>
       </w:pPr>
-      <w:bookmarkStart w:id="76" w:name="_Toc70290399"/>
+      <w:bookmarkStart w:id="76" w:name="_Toc70331471"/>
       <w:r>
         <w:t xml:space="preserve">Алгоритм оптимизации выражений, </w:t>
       </w:r>
@@ -36674,7 +37542,6 @@
         </w:rPr>
       </w:pPr>
       <w:r>
-        <w:lastRenderedPageBreak/>
         <w:t>Краткое описание алгоритма</w:t>
       </w:r>
       <w:r>
@@ -36750,7 +37617,11 @@
         <w:t>, то создается снимок значения и проекция этого снимка на указанную в присваивании область памяти</w:t>
       </w:r>
       <w:r>
-        <w:t>, а также происходит связывание этой области памяти с целевой переменной</w:t>
+        <w:t xml:space="preserve">, а также происходит связывание этой области памяти с целевой </w:t>
+      </w:r>
+      <w:r>
+        <w:lastRenderedPageBreak/>
+        <w:t>переменной</w:t>
       </w:r>
       <w:r>
         <w:t>.</w:t>
@@ -36872,55 +37743,276 @@
         <w:t>. Пример оптимизации выражений памяти</w:t>
       </w:r>
     </w:p>
+    <w:p/>
     <w:p>
       <w:pPr>
-        <w:pStyle w:val="10"/>
-      </w:pPr>
-      <w:bookmarkStart w:id="77" w:name="_Toc70290400"/>
-      <w:r>
-        <w:lastRenderedPageBreak/>
-        <w:t>Тестирование и сравнение</w:t>
+        <w:pStyle w:val="20"/>
+      </w:pPr>
+      <w:bookmarkStart w:id="77" w:name="_Toc70331472"/>
+      <w:r>
+        <w:t>Разработка графического интерфейса пользователя</w:t>
       </w:r>
       <w:bookmarkEnd w:id="77"/>
     </w:p>
     <w:p>
       <w:r>
-        <w:t>Тестирование является очень важным этапом в разработке программного обеспечения</w:t>
-      </w:r>
-      <w:r>
-        <w:t xml:space="preserve">, поскольку позволяет выявить большинство ошибок еще до того, как разработанный продукт появится в доступе </w:t>
-      </w:r>
-      <w:r>
-        <w:t>у</w:t>
-      </w:r>
-      <w:r>
-        <w:t xml:space="preserve"> </w:t>
-      </w:r>
-      <w:r>
-        <w:t>конечных</w:t>
-      </w:r>
-      <w:r>
-        <w:t xml:space="preserve"> пользователей.</w:t>
+        <w:t xml:space="preserve">Графический интерфейс пользователя разрабатывался на основе библиотеки </w:t>
+      </w:r>
+      <w:proofErr w:type="spellStart"/>
+      <w:r>
+        <w:rPr>
+          <w:lang w:val="en-US"/>
+        </w:rPr>
+        <w:t>ImGUI</w:t>
+      </w:r>
+      <w:proofErr w:type="spellEnd"/>
+      <w:r>
+        <w:t>, которая позволяет производить кроссплатформенную отрисовку интерфейса.</w:t>
       </w:r>
     </w:p>
     <w:p>
+      <w:r>
+        <w:t>Графический интерфейс пользователя должен быть прост и</w:t>
+      </w:r>
+      <w:r>
+        <w:t xml:space="preserve"> </w:t>
+      </w:r>
+      <w:r>
+        <w:t>интуитивно</w:t>
+      </w:r>
+      <w:r>
+        <w:t xml:space="preserve"> понятен</w:t>
+      </w:r>
+      <w:r>
+        <w:t xml:space="preserve"> [</w:t>
+      </w:r>
+      <w:r>
+        <w:fldChar w:fldCharType="begin"/>
+      </w:r>
+      <w:r>
+        <w:instrText xml:space="preserve"> REF _Ref70331893 \r \h </w:instrText>
+      </w:r>
+      <w:r>
+        <w:fldChar w:fldCharType="separate"/>
+      </w:r>
+      <w:r>
+        <w:t>7</w:t>
+      </w:r>
+      <w:r>
+        <w:fldChar w:fldCharType="end"/>
+      </w:r>
+      <w:r>
+        <w:t>]</w:t>
+      </w:r>
+      <w:r>
+        <w:t xml:space="preserve">. Интерфейс должен иметь две вкладки. Первая вкладка – это текстовый ввод кода на </w:t>
+      </w:r>
+      <w:proofErr w:type="spellStart"/>
+      <w:r>
+        <w:t>ассмблере</w:t>
+      </w:r>
+      <w:proofErr w:type="spellEnd"/>
+      <w:r>
+        <w:t xml:space="preserve"> или машинного кода архитектуры </w:t>
+      </w:r>
+      <w:r>
+        <w:rPr>
+          <w:lang w:val="en-US"/>
+        </w:rPr>
+        <w:t>X</w:t>
+      </w:r>
+      <w:r>
+        <w:t>86-64.</w:t>
+      </w:r>
+      <w:r>
+        <w:t xml:space="preserve"> Вторая вкладка – это текстовое поле, в котором будет располагаться вывод результата декомпиляции.</w:t>
+      </w:r>
+      <w:r>
+        <w:t xml:space="preserve"> На рис. 3.8 и рис 3.9 представлен разработанный графический интерфейс пользователя.</w:t>
+      </w:r>
+    </w:p>
+    <w:p>
+      <w:pPr>
+        <w:pStyle w:val="a4"/>
+        <w:keepNext/>
+        <w:keepLines/>
+        <w:jc w:val="center"/>
+      </w:pPr>
+      <w:r>
+        <w:lastRenderedPageBreak/>
+        <w:drawing>
+          <wp:inline distT="0" distB="0" distL="0" distR="0" wp14:anchorId="7C870686" wp14:editId="0B99126F">
+            <wp:extent cx="5939790" cy="4342130"/>
+            <wp:effectExtent l="0" t="0" r="3810" b="1270"/>
+            <wp:docPr id="4" name="Рисунок 4"/>
+            <wp:cNvGraphicFramePr>
+              <a:graphicFrameLocks xmlns:a="http://schemas.openxmlformats.org/drawingml/2006/main" noChangeAspect="1"/>
+            </wp:cNvGraphicFramePr>
+            <a:graphic xmlns:a="http://schemas.openxmlformats.org/drawingml/2006/main">
+              <a:graphicData uri="http://schemas.openxmlformats.org/drawingml/2006/picture">
+                <pic:pic xmlns:pic="http://schemas.openxmlformats.org/drawingml/2006/picture">
+                  <pic:nvPicPr>
+                    <pic:cNvPr id="1" name=""/>
+                    <pic:cNvPicPr/>
+                  </pic:nvPicPr>
+                  <pic:blipFill>
+                    <a:blip r:embed="rId56"/>
+                    <a:stretch>
+                      <a:fillRect/>
+                    </a:stretch>
+                  </pic:blipFill>
+                  <pic:spPr>
+                    <a:xfrm>
+                      <a:off x="0" y="0"/>
+                      <a:ext cx="5939790" cy="4342130"/>
+                    </a:xfrm>
+                    <a:prstGeom prst="rect">
+                      <a:avLst/>
+                    </a:prstGeom>
+                  </pic:spPr>
+                </pic:pic>
+              </a:graphicData>
+            </a:graphic>
+          </wp:inline>
+        </w:drawing>
+      </w:r>
+    </w:p>
+    <w:p>
+      <w:pPr>
+        <w:pStyle w:val="afd"/>
+        <w:keepNext/>
+        <w:keepLines/>
+        <w:spacing w:after="120" w:line="360" w:lineRule="auto"/>
+        <w:ind w:firstLine="0"/>
+        <w:jc w:val="center"/>
+      </w:pPr>
+      <w:r>
+        <w:t>Рисунок 3.</w:t>
+      </w:r>
+      <w:r>
+        <w:t>8</w:t>
+      </w:r>
+      <w:r>
+        <w:t xml:space="preserve">. </w:t>
+      </w:r>
+      <w:r>
+        <w:t>Первая вкладка, в которой располагается машинный код</w:t>
+      </w:r>
+    </w:p>
+    <w:p>
+      <w:pPr>
+        <w:pStyle w:val="a4"/>
+        <w:keepNext/>
+        <w:keepLines/>
+        <w:jc w:val="center"/>
+      </w:pPr>
+      <w:r>
+        <w:drawing>
+          <wp:inline distT="0" distB="0" distL="0" distR="0" wp14:anchorId="194B7C8F" wp14:editId="2E7CF640">
+            <wp:extent cx="5939790" cy="4324350"/>
+            <wp:effectExtent l="0" t="0" r="3810" b="0"/>
+            <wp:docPr id="5" name="Рисунок 5"/>
+            <wp:cNvGraphicFramePr>
+              <a:graphicFrameLocks xmlns:a="http://schemas.openxmlformats.org/drawingml/2006/main" noChangeAspect="1"/>
+            </wp:cNvGraphicFramePr>
+            <a:graphic xmlns:a="http://schemas.openxmlformats.org/drawingml/2006/main">
+              <a:graphicData uri="http://schemas.openxmlformats.org/drawingml/2006/picture">
+                <pic:pic xmlns:pic="http://schemas.openxmlformats.org/drawingml/2006/picture">
+                  <pic:nvPicPr>
+                    <pic:cNvPr id="1" name=""/>
+                    <pic:cNvPicPr/>
+                  </pic:nvPicPr>
+                  <pic:blipFill>
+                    <a:blip r:embed="rId57"/>
+                    <a:stretch>
+                      <a:fillRect/>
+                    </a:stretch>
+                  </pic:blipFill>
+                  <pic:spPr>
+                    <a:xfrm>
+                      <a:off x="0" y="0"/>
+                      <a:ext cx="5939790" cy="4324350"/>
+                    </a:xfrm>
+                    <a:prstGeom prst="rect">
+                      <a:avLst/>
+                    </a:prstGeom>
+                  </pic:spPr>
+                </pic:pic>
+              </a:graphicData>
+            </a:graphic>
+          </wp:inline>
+        </w:drawing>
+      </w:r>
+    </w:p>
+    <w:p>
+      <w:pPr>
+        <w:pStyle w:val="afd"/>
+        <w:keepNext/>
+        <w:keepLines/>
+        <w:spacing w:after="120" w:line="360" w:lineRule="auto"/>
+        <w:ind w:firstLine="0"/>
+        <w:jc w:val="center"/>
+      </w:pPr>
+      <w:r>
+        <w:t>Рисунок 3.</w:t>
+      </w:r>
+      <w:r>
+        <w:t>9</w:t>
+      </w:r>
+      <w:r>
+        <w:t xml:space="preserve">. </w:t>
+      </w:r>
+      <w:r>
+        <w:t>Вторая вкладка, в которой располагается вывод декомпиляции</w:t>
+      </w:r>
+    </w:p>
+    <w:p>
+      <w:pPr>
+        <w:pStyle w:val="10"/>
+      </w:pPr>
+      <w:bookmarkStart w:id="78" w:name="_Toc70331473"/>
+      <w:r>
+        <w:lastRenderedPageBreak/>
+        <w:t>Тестирование и сравнение</w:t>
+      </w:r>
+      <w:bookmarkEnd w:id="78"/>
+    </w:p>
+    <w:p>
+      <w:r>
+        <w:t>Тестирование является очень важным этапом в разработке программного обеспечения</w:t>
+      </w:r>
+      <w:r>
+        <w:t xml:space="preserve">, поскольку позволяет выявить большинство ошибок еще до того, как разработанный продукт появится в доступе </w:t>
+      </w:r>
+      <w:r>
+        <w:t>у</w:t>
+      </w:r>
+      <w:r>
+        <w:t xml:space="preserve"> </w:t>
+      </w:r>
+      <w:r>
+        <w:t>конечных</w:t>
+      </w:r>
+      <w:r>
+        <w:t xml:space="preserve"> пользователей.</w:t>
+      </w:r>
+    </w:p>
+    <w:p>
       <w:pPr>
         <w:pStyle w:val="20"/>
       </w:pPr>
-      <w:bookmarkStart w:id="78" w:name="_Toc70290401"/>
+      <w:bookmarkStart w:id="79" w:name="_Toc70331474"/>
+      <w:r>
+        <w:t>Тестирование</w:t>
+      </w:r>
+      <w:r>
+        <w:t xml:space="preserve"> </w:t>
+      </w:r>
       <w:proofErr w:type="spellStart"/>
       <w:r>
-        <w:t>Тестрование</w:t>
-      </w:r>
-      <w:proofErr w:type="spellEnd"/>
-      <w:r>
-        <w:t xml:space="preserve"> </w:t>
-      </w:r>
-      <w:proofErr w:type="spellStart"/>
-      <w:r>
         <w:t>декомпилятора</w:t>
       </w:r>
-      <w:bookmarkEnd w:id="78"/>
+      <w:bookmarkEnd w:id="79"/>
       <w:proofErr w:type="spellEnd"/>
     </w:p>
     <w:p>
@@ -36949,11 +38041,11 @@
           <w:lang w:val="en-US"/>
         </w:rPr>
       </w:pPr>
-      <w:bookmarkStart w:id="79" w:name="_Toc70290402"/>
+      <w:bookmarkStart w:id="80" w:name="_Toc70331475"/>
       <w:r>
         <w:t xml:space="preserve">Сравнение с </w:t>
       </w:r>
-      <w:bookmarkStart w:id="80" w:name="_Hlk70266430"/>
+      <w:bookmarkStart w:id="81" w:name="_Hlk70266430"/>
       <w:proofErr w:type="spellStart"/>
       <w:r>
         <w:rPr>
@@ -36975,8 +38067,8 @@
         </w:rPr>
         <w:t>Decompiler</w:t>
       </w:r>
-      <w:bookmarkEnd w:id="79"/>
       <w:bookmarkEnd w:id="80"/>
+      <w:bookmarkEnd w:id="81"/>
       <w:proofErr w:type="spellEnd"/>
     </w:p>
     <w:p>
@@ -37020,11 +38112,11 @@
       <w:pPr>
         <w:pStyle w:val="3"/>
       </w:pPr>
-      <w:bookmarkStart w:id="81" w:name="_Toc70290403"/>
+      <w:bookmarkStart w:id="82" w:name="_Toc70331476"/>
       <w:r>
         <w:t>Векторные и математические операции</w:t>
       </w:r>
-      <w:bookmarkEnd w:id="81"/>
+      <w:bookmarkEnd w:id="82"/>
     </w:p>
     <w:p>
       <w:r>
@@ -37142,7 +38234,7 @@
                     <pic:cNvPicPr/>
                   </pic:nvPicPr>
                   <pic:blipFill>
-                    <a:blip r:embed="rId56"/>
+                    <a:blip r:embed="rId58"/>
                     <a:stretch>
                       <a:fillRect/>
                     </a:stretch>
@@ -37261,7 +38353,7 @@
                     <pic:cNvPicPr/>
                   </pic:nvPicPr>
                   <pic:blipFill>
-                    <a:blip r:embed="rId57"/>
+                    <a:blip r:embed="rId59"/>
                     <a:stretch>
                       <a:fillRect/>
                     </a:stretch>
@@ -37312,12 +38404,12 @@
       <w:pPr>
         <w:pStyle w:val="3"/>
       </w:pPr>
-      <w:bookmarkStart w:id="82" w:name="_Toc70290404"/>
+      <w:bookmarkStart w:id="83" w:name="_Toc70331477"/>
       <w:r>
         <w:lastRenderedPageBreak/>
         <w:t>Интенсивная работа со стеком</w:t>
       </w:r>
-      <w:bookmarkEnd w:id="82"/>
+      <w:bookmarkEnd w:id="83"/>
     </w:p>
     <w:p>
       <w:r>
@@ -37460,7 +38552,7 @@
                     <pic:cNvPicPr/>
                   </pic:nvPicPr>
                   <pic:blipFill>
-                    <a:blip r:embed="rId58"/>
+                    <a:blip r:embed="rId60"/>
                     <a:stretch>
                       <a:fillRect/>
                     </a:stretch>
@@ -37499,11 +38591,11 @@
       <w:pPr>
         <w:pStyle w:val="3"/>
       </w:pPr>
-      <w:bookmarkStart w:id="83" w:name="_Toc70290405"/>
+      <w:bookmarkStart w:id="84" w:name="_Toc70331478"/>
       <w:r>
         <w:t>Сравнение скорости</w:t>
       </w:r>
-      <w:bookmarkEnd w:id="83"/>
+      <w:bookmarkEnd w:id="84"/>
     </w:p>
     <w:p>
       <w:r>
@@ -37907,12 +38999,12 @@
       <w:pPr>
         <w:pStyle w:val="13"/>
       </w:pPr>
-      <w:bookmarkStart w:id="84" w:name="_Toc70290406"/>
+      <w:bookmarkStart w:id="85" w:name="_Toc70331479"/>
       <w:r>
         <w:lastRenderedPageBreak/>
         <w:t>Заключение</w:t>
       </w:r>
-      <w:bookmarkEnd w:id="84"/>
+      <w:bookmarkEnd w:id="85"/>
     </w:p>
     <w:p>
       <w:r>
@@ -37944,10 +39036,7 @@
       </w:r>
       <w:proofErr w:type="spellEnd"/>
       <w:r>
-        <w:t xml:space="preserve">: </w:t>
-      </w:r>
-      <w:r>
-        <w:t xml:space="preserve">IDA </w:t>
+        <w:t xml:space="preserve">: IDA </w:t>
       </w:r>
       <w:proofErr w:type="spellStart"/>
       <w:r>
@@ -38186,14 +39275,11 @@
     </w:p>
     <w:p>
       <w:r>
-        <w:t>Результатом данного исследования стало то, что р</w:t>
-      </w:r>
-      <w:r>
-        <w:t>азработанный д</w:t>
+        <w:t xml:space="preserve">Результатом данного исследования стало то, что разработанный </w:t>
       </w:r>
       <w:proofErr w:type="spellStart"/>
       <w:r>
-        <w:t>екомпилятор</w:t>
+        <w:t>декомпилятор</w:t>
       </w:r>
       <w:proofErr w:type="spellEnd"/>
       <w:r>
@@ -38279,15 +39365,15 @@
         <w:pStyle w:val="13"/>
         <w:ind w:firstLine="708"/>
       </w:pPr>
-      <w:bookmarkStart w:id="85" w:name="_Toc509306794"/>
-      <w:bookmarkStart w:id="86" w:name="_Toc70290407"/>
+      <w:bookmarkStart w:id="86" w:name="_Toc509306794"/>
+      <w:bookmarkStart w:id="87" w:name="_Toc70331480"/>
       <w:bookmarkEnd w:id="11"/>
       <w:r>
         <w:lastRenderedPageBreak/>
         <w:t>Библиографический список</w:t>
       </w:r>
-      <w:bookmarkEnd w:id="85"/>
       <w:bookmarkEnd w:id="86"/>
+      <w:bookmarkEnd w:id="87"/>
     </w:p>
     <w:p>
       <w:pPr>
@@ -38298,93 +39384,913 @@
         </w:numPr>
         <w:ind w:left="1134" w:hanging="283"/>
       </w:pPr>
-      <w:bookmarkStart w:id="87" w:name="_Ref27247449"/>
-      <w:proofErr w:type="spellStart"/>
+      <w:bookmarkStart w:id="88" w:name="_Ref27247449"/>
+      <w:bookmarkStart w:id="89" w:name="_Ref70331482"/>
       <w:r>
         <w:rPr>
           <w:i/>
           <w:iCs/>
         </w:rPr>
-        <w:t>Брыксин</w:t>
-      </w:r>
-      <w:proofErr w:type="spellEnd"/>
+        <w:t>Баженова</w:t>
+      </w:r>
       <w:r>
         <w:rPr>
           <w:i/>
           <w:iCs/>
         </w:rPr>
-        <w:t> </w:t>
+        <w:t xml:space="preserve"> </w:t>
       </w:r>
       <w:r>
         <w:rPr>
           <w:i/>
           <w:iCs/>
         </w:rPr>
-        <w:t>Т.А</w:t>
-      </w:r>
-      <w:r>
-        <w:t xml:space="preserve">. Платформа для создания специализированных визуальных сред разработки программного </w:t>
-      </w:r>
-      <w:proofErr w:type="gramStart"/>
-      <w:r>
-        <w:t xml:space="preserve">обеспечения </w:t>
-      </w:r>
-      <w:r>
-        <w:t>:</w:t>
-      </w:r>
-      <w:proofErr w:type="gramEnd"/>
+        <w:t>И.Ю.</w:t>
+      </w:r>
       <w:r>
         <w:t xml:space="preserve"> </w:t>
       </w:r>
-      <w:proofErr w:type="spellStart"/>
-      <w:r>
-        <w:t>дис</w:t>
-      </w:r>
-      <w:proofErr w:type="spellEnd"/>
-      <w:r>
-        <w:t xml:space="preserve">. … канд. техн. наук: 05.13.11 / </w:t>
-      </w:r>
-      <w:proofErr w:type="spellStart"/>
+      <w:r>
+        <w:t>Языки программирования</w:t>
+      </w:r>
+      <w:r>
+        <w:t xml:space="preserve"> / </w:t>
+      </w:r>
       <w:r>
         <w:rPr>
           <w:i/>
           <w:iCs/>
         </w:rPr>
-        <w:t>Брыксин</w:t>
-      </w:r>
-      <w:proofErr w:type="spellEnd"/>
+        <w:t>И.Ю.</w:t>
+      </w:r>
       <w:r>
         <w:rPr>
           <w:i/>
           <w:iCs/>
         </w:rPr>
-        <w:t xml:space="preserve"> Тимофей Александрович</w:t>
-      </w:r>
-      <w:r>
-        <w:t xml:space="preserve">. </w:t>
-      </w:r>
-      <w:r>
-        <w:t>СПб</w:t>
+        <w:t xml:space="preserve"> </w:t>
+      </w:r>
+      <w:r>
+        <w:rPr>
+          <w:i/>
+          <w:iCs/>
+        </w:rPr>
+        <w:t>Баженова</w:t>
+      </w:r>
+      <w:r>
+        <w:rPr>
+          <w:i/>
+          <w:iCs/>
+        </w:rPr>
+        <w:t xml:space="preserve"> </w:t>
+      </w:r>
+      <w:r>
+        <w:t xml:space="preserve">// </w:t>
+      </w:r>
+      <w:proofErr w:type="spellStart"/>
+      <w:r>
+        <w:t>Academia</w:t>
+      </w:r>
+      <w:proofErr w:type="spellEnd"/>
+      <w:r>
+        <w:t>, 2016.</w:t>
+      </w:r>
+      <w:bookmarkEnd w:id="88"/>
+      <w:r>
+        <w:t xml:space="preserve"> – </w:t>
+      </w:r>
+      <w:r>
+        <w:t xml:space="preserve">С. </w:t>
+      </w:r>
+      <w:r>
+        <w:t>5</w:t>
+      </w:r>
+      <w:r>
+        <w:t>3</w:t>
+      </w:r>
+      <w:r>
+        <w:t>-66</w:t>
       </w:r>
       <w:r>
         <w:t>.</w:t>
       </w:r>
-      <w:r>
-        <w:t>, 2016.</w:t>
-      </w:r>
-      <w:bookmarkEnd w:id="87"/>
-      <w:r>
-        <w:t xml:space="preserve"> – </w:t>
-      </w:r>
-      <w:r>
-        <w:t>159 с.</w:t>
-      </w:r>
+      <w:bookmarkEnd w:id="89"/>
     </w:p>
     <w:p>
       <w:pPr>
+        <w:pStyle w:val="af0"/>
+        <w:numPr>
+          <w:ilvl w:val="0"/>
+          <w:numId w:val="1"/>
+        </w:numPr>
+        <w:ind w:left="1134" w:hanging="283"/>
+      </w:pPr>
+      <w:bookmarkStart w:id="90" w:name="_Ref70331790"/>
+      <w:r>
+        <w:rPr>
+          <w:i/>
+          <w:iCs/>
+        </w:rPr>
+        <w:t>Бенджамин</w:t>
+      </w:r>
+      <w:r>
+        <w:rPr>
+          <w:i/>
+          <w:iCs/>
+        </w:rPr>
+        <w:t xml:space="preserve"> П.</w:t>
+      </w:r>
+      <w:r>
+        <w:t xml:space="preserve"> </w:t>
+      </w:r>
+      <w:r>
+        <w:t>Типы в языках программирования</w:t>
+      </w:r>
+      <w:r>
+        <w:t xml:space="preserve"> </w:t>
+      </w:r>
+      <w:r>
+        <w:t xml:space="preserve">/ </w:t>
+      </w:r>
+      <w:r>
+        <w:rPr>
+          <w:i/>
+          <w:iCs/>
+        </w:rPr>
+        <w:t xml:space="preserve">Пирс </w:t>
+      </w:r>
+      <w:r>
+        <w:rPr>
+          <w:i/>
+          <w:iCs/>
+        </w:rPr>
+        <w:t>Бенджамин</w:t>
+      </w:r>
+      <w:r>
+        <w:t xml:space="preserve"> </w:t>
+      </w:r>
+      <w:r>
+        <w:t xml:space="preserve">// </w:t>
+      </w:r>
+      <w:proofErr w:type="spellStart"/>
+      <w:r>
+        <w:t>Добросвет</w:t>
+      </w:r>
+      <w:proofErr w:type="spellEnd"/>
+      <w:r>
+        <w:t>, Лямбда пресс</w:t>
+      </w:r>
+      <w:r>
+        <w:t xml:space="preserve">, 2014. – </w:t>
+      </w:r>
+      <w:r>
+        <w:t xml:space="preserve">С. </w:t>
+      </w:r>
+      <w:r>
+        <w:t>132</w:t>
+      </w:r>
+      <w:r>
+        <w:t>-14</w:t>
+      </w:r>
+      <w:r>
+        <w:t>3</w:t>
+      </w:r>
+      <w:r>
+        <w:t>.</w:t>
+      </w:r>
+      <w:bookmarkEnd w:id="90"/>
+    </w:p>
+    <w:p>
+      <w:pPr>
+        <w:pStyle w:val="af0"/>
+        <w:numPr>
+          <w:ilvl w:val="0"/>
+          <w:numId w:val="1"/>
+        </w:numPr>
+        <w:ind w:left="1134" w:hanging="283"/>
+      </w:pPr>
+      <w:bookmarkStart w:id="91" w:name="_Ref70331640"/>
+      <w:proofErr w:type="spellStart"/>
+      <w:r>
+        <w:rPr>
+          <w:i/>
+          <w:iCs/>
+        </w:rPr>
+        <w:t>Ахо</w:t>
+      </w:r>
+      <w:proofErr w:type="spellEnd"/>
+      <w:r>
+        <w:rPr>
+          <w:i/>
+          <w:iCs/>
+        </w:rPr>
+        <w:t xml:space="preserve"> </w:t>
+      </w:r>
+      <w:r>
+        <w:rPr>
+          <w:i/>
+          <w:iCs/>
+        </w:rPr>
+        <w:t>Альфред В</w:t>
+      </w:r>
+      <w:r>
+        <w:t>.</w:t>
+      </w:r>
+      <w:r>
+        <w:t xml:space="preserve"> </w:t>
+      </w:r>
+      <w:r>
+        <w:t>Компиляторы. Принципы, технологии и инструментарий</w:t>
+      </w:r>
+      <w:r>
+        <w:t xml:space="preserve"> / </w:t>
+      </w:r>
+      <w:proofErr w:type="spellStart"/>
+      <w:r>
+        <w:rPr>
+          <w:i/>
+          <w:iCs/>
+        </w:rPr>
+        <w:t>Ахо</w:t>
+      </w:r>
+      <w:proofErr w:type="spellEnd"/>
+      <w:r>
+        <w:rPr>
+          <w:i/>
+          <w:iCs/>
+        </w:rPr>
+        <w:t xml:space="preserve"> Альфред В., Лам Моника С., Сети </w:t>
+      </w:r>
+      <w:proofErr w:type="spellStart"/>
+      <w:r>
+        <w:rPr>
+          <w:i/>
+          <w:iCs/>
+        </w:rPr>
+        <w:t>Рави</w:t>
+      </w:r>
+      <w:proofErr w:type="spellEnd"/>
+      <w:r>
+        <w:rPr>
+          <w:i/>
+          <w:iCs/>
+        </w:rPr>
+        <w:t>, Ульман Джеффри Д</w:t>
+      </w:r>
+      <w:r>
+        <w:t>.</w:t>
+      </w:r>
+      <w:r>
+        <w:t xml:space="preserve"> // </w:t>
+      </w:r>
+      <w:r>
+        <w:t>Диалектика-Вильямс</w:t>
+      </w:r>
+      <w:r>
+        <w:t xml:space="preserve">, 2017. </w:t>
+      </w:r>
+      <w:r>
+        <w:t>–</w:t>
+      </w:r>
+      <w:r>
+        <w:t xml:space="preserve"> </w:t>
+      </w:r>
+      <w:r>
+        <w:t xml:space="preserve">С. </w:t>
+      </w:r>
+      <w:r>
+        <w:t>78-234</w:t>
+      </w:r>
+      <w:r>
+        <w:t>.</w:t>
+      </w:r>
+      <w:bookmarkEnd w:id="91"/>
+    </w:p>
+    <w:p>
+      <w:pPr>
+        <w:pStyle w:val="af0"/>
+        <w:numPr>
+          <w:ilvl w:val="0"/>
+          <w:numId w:val="1"/>
+        </w:numPr>
+        <w:ind w:left="1134" w:hanging="283"/>
+      </w:pPr>
+      <w:bookmarkStart w:id="92" w:name="_Ref70332110"/>
+      <w:r>
+        <w:rPr>
+          <w:i/>
+          <w:iCs/>
+        </w:rPr>
+        <w:t>Таненбаум</w:t>
+      </w:r>
+      <w:r>
+        <w:rPr>
+          <w:i/>
+          <w:iCs/>
+        </w:rPr>
+        <w:t xml:space="preserve"> Э</w:t>
+      </w:r>
+      <w:r>
+        <w:t xml:space="preserve">. </w:t>
+      </w:r>
+      <w:r>
+        <w:t>Архитектура компьютера</w:t>
+      </w:r>
+      <w:r>
+        <w:t xml:space="preserve"> </w:t>
+      </w:r>
+      <w:r>
+        <w:t xml:space="preserve">/ </w:t>
+      </w:r>
+      <w:r>
+        <w:rPr>
+          <w:i/>
+          <w:iCs/>
+        </w:rPr>
+        <w:t>Э. Таненбаум, Т. Остин</w:t>
+      </w:r>
+      <w:r>
+        <w:t xml:space="preserve"> </w:t>
+      </w:r>
+      <w:r>
+        <w:t>//</w:t>
+      </w:r>
+      <w:r>
+        <w:t xml:space="preserve"> </w:t>
+      </w:r>
+      <w:r>
+        <w:t>Питер</w:t>
+      </w:r>
+      <w:r>
+        <w:t xml:space="preserve">, 2017. </w:t>
+      </w:r>
+      <w:r>
+        <w:t xml:space="preserve">С. </w:t>
+      </w:r>
+      <w:r>
+        <w:t>1</w:t>
+      </w:r>
+      <w:r>
+        <w:t>56</w:t>
+      </w:r>
+      <w:r>
+        <w:t>-</w:t>
+      </w:r>
+      <w:r>
+        <w:t>312</w:t>
+      </w:r>
+      <w:r>
+        <w:t>.</w:t>
+      </w:r>
+      <w:bookmarkEnd w:id="92"/>
+    </w:p>
+    <w:p>
+      <w:pPr>
+        <w:pStyle w:val="af0"/>
+        <w:numPr>
+          <w:ilvl w:val="0"/>
+          <w:numId w:val="1"/>
+        </w:numPr>
+        <w:ind w:left="1134" w:hanging="283"/>
+      </w:pPr>
+      <w:bookmarkStart w:id="93" w:name="_Ref70332072"/>
+      <w:r>
+        <w:rPr>
+          <w:i/>
+          <w:iCs/>
+        </w:rPr>
+        <w:t>Таненбаум Э</w:t>
+      </w:r>
+      <w:r>
+        <w:t>.</w:t>
+      </w:r>
+      <w:r>
+        <w:t xml:space="preserve"> </w:t>
+      </w:r>
+      <w:r>
+        <w:t>Современные операционные системы</w:t>
+      </w:r>
+      <w:r>
+        <w:t xml:space="preserve"> </w:t>
+      </w:r>
+      <w:r>
+        <w:t xml:space="preserve">/ </w:t>
+      </w:r>
+      <w:r>
+        <w:rPr>
+          <w:i/>
+          <w:iCs/>
+        </w:rPr>
+        <w:t>Э. Таненбаум, Х. Бос</w:t>
+      </w:r>
+      <w:r>
+        <w:t xml:space="preserve"> // </w:t>
+      </w:r>
+      <w:r>
+        <w:t>Питер</w:t>
+      </w:r>
+      <w:r>
+        <w:t>, 201</w:t>
+      </w:r>
+      <w:r>
+        <w:t>8</w:t>
+      </w:r>
+      <w:r>
+        <w:t xml:space="preserve">. С. </w:t>
+      </w:r>
+      <w:r>
+        <w:rPr>
+          <w:lang w:val="en-US"/>
+        </w:rPr>
+        <w:t>231</w:t>
+      </w:r>
+      <w:r>
+        <w:t>-</w:t>
+      </w:r>
+      <w:r>
+        <w:rPr>
+          <w:lang w:val="en-US"/>
+        </w:rPr>
+        <w:t>296</w:t>
+      </w:r>
+      <w:r>
+        <w:t>.</w:t>
+      </w:r>
+      <w:bookmarkEnd w:id="93"/>
+    </w:p>
+    <w:p>
+      <w:pPr>
+        <w:pStyle w:val="af0"/>
+        <w:numPr>
+          <w:ilvl w:val="0"/>
+          <w:numId w:val="1"/>
+        </w:numPr>
+        <w:ind w:left="1134" w:hanging="283"/>
+      </w:pPr>
+      <w:bookmarkStart w:id="94" w:name="_Ref70331533"/>
+      <w:r>
+        <w:rPr>
+          <w:i/>
+          <w:iCs/>
+        </w:rPr>
+        <w:t>Трошина</w:t>
+      </w:r>
+      <w:r>
+        <w:rPr>
+          <w:i/>
+          <w:iCs/>
+        </w:rPr>
+        <w:t xml:space="preserve"> Е.Н.</w:t>
+      </w:r>
+      <w:r>
+        <w:t xml:space="preserve"> </w:t>
+      </w:r>
+      <w:r>
+        <w:t>Инструментальная среда восстановления исходного кода программы</w:t>
+      </w:r>
+      <w:r>
+        <w:t xml:space="preserve"> </w:t>
+      </w:r>
+      <w:r>
+        <w:t xml:space="preserve">/ </w:t>
+      </w:r>
+      <w:r>
+        <w:rPr>
+          <w:i/>
+          <w:iCs/>
+        </w:rPr>
+        <w:t>Е. Н. Трошина, А. В. Чернов</w:t>
+      </w:r>
+      <w:r>
+        <w:t xml:space="preserve"> </w:t>
+      </w:r>
+      <w:r>
+        <w:t xml:space="preserve">// </w:t>
+      </w:r>
+      <w:r>
+        <w:t>Синергия</w:t>
+      </w:r>
+      <w:r>
+        <w:t xml:space="preserve">, 2010. </w:t>
+      </w:r>
+      <w:r>
+        <w:t>–</w:t>
+      </w:r>
+      <w:r>
+        <w:t xml:space="preserve"> </w:t>
+      </w:r>
+      <w:r>
+        <w:t>С. 73-112.</w:t>
+      </w:r>
+      <w:bookmarkEnd w:id="94"/>
+    </w:p>
+    <w:p>
+      <w:pPr>
+        <w:pStyle w:val="af0"/>
+        <w:numPr>
+          <w:ilvl w:val="0"/>
+          <w:numId w:val="1"/>
+        </w:numPr>
+        <w:ind w:left="1134" w:hanging="283"/>
+      </w:pPr>
+      <w:bookmarkStart w:id="95" w:name="_Ref70331893"/>
+      <w:r>
+        <w:rPr>
+          <w:i/>
+          <w:iCs/>
+        </w:rPr>
+        <w:t>Купер А</w:t>
+      </w:r>
+      <w:r>
+        <w:rPr>
+          <w:i/>
+          <w:iCs/>
+        </w:rPr>
+        <w:t>.</w:t>
+      </w:r>
+      <w:r>
+        <w:t xml:space="preserve"> </w:t>
+      </w:r>
+      <w:r>
+        <w:t>Интерфейс. Основы проектирования взаимодействия</w:t>
+      </w:r>
+      <w:r>
+        <w:t xml:space="preserve"> </w:t>
+      </w:r>
+      <w:r>
+        <w:t xml:space="preserve">/ </w:t>
+      </w:r>
+      <w:r>
+        <w:rPr>
+          <w:i/>
+          <w:iCs/>
+        </w:rPr>
+        <w:t xml:space="preserve">Купер Алан, </w:t>
+      </w:r>
+      <w:proofErr w:type="spellStart"/>
+      <w:r>
+        <w:rPr>
+          <w:i/>
+          <w:iCs/>
+        </w:rPr>
+        <w:t>Носсел</w:t>
+      </w:r>
+      <w:proofErr w:type="spellEnd"/>
+      <w:r>
+        <w:rPr>
+          <w:i/>
+          <w:iCs/>
+        </w:rPr>
+        <w:t xml:space="preserve"> Кристофер, </w:t>
+      </w:r>
+      <w:proofErr w:type="spellStart"/>
+      <w:r>
+        <w:rPr>
+          <w:i/>
+          <w:iCs/>
+        </w:rPr>
+        <w:t>Кронин</w:t>
+      </w:r>
+      <w:proofErr w:type="spellEnd"/>
+      <w:r>
+        <w:rPr>
+          <w:i/>
+          <w:iCs/>
+        </w:rPr>
+        <w:t xml:space="preserve"> </w:t>
+      </w:r>
+      <w:proofErr w:type="gramStart"/>
+      <w:r>
+        <w:rPr>
+          <w:i/>
+          <w:iCs/>
+        </w:rPr>
+        <w:t>Дэвид ,</w:t>
+      </w:r>
+      <w:proofErr w:type="gramEnd"/>
+      <w:r>
+        <w:rPr>
+          <w:i/>
+          <w:iCs/>
+        </w:rPr>
+        <w:t xml:space="preserve"> Рейман Роберт</w:t>
+      </w:r>
+      <w:r>
+        <w:t xml:space="preserve"> </w:t>
+      </w:r>
+      <w:r>
+        <w:t xml:space="preserve">// </w:t>
+      </w:r>
+      <w:r>
+        <w:t>Питер</w:t>
+      </w:r>
+      <w:r>
+        <w:t>, 2017. – 189 с.</w:t>
+      </w:r>
+      <w:bookmarkEnd w:id="95"/>
+    </w:p>
+    <w:p>
+      <w:pPr>
+        <w:pStyle w:val="af0"/>
+        <w:numPr>
+          <w:ilvl w:val="0"/>
+          <w:numId w:val="1"/>
+        </w:numPr>
+        <w:ind w:left="1134" w:hanging="283"/>
+      </w:pPr>
+      <w:bookmarkStart w:id="96" w:name="_Ref70331927"/>
+      <w:proofErr w:type="spellStart"/>
+      <w:r>
+        <w:rPr>
+          <w:i/>
+          <w:iCs/>
+        </w:rPr>
+        <w:t>Касперски</w:t>
+      </w:r>
+      <w:proofErr w:type="spellEnd"/>
+      <w:r>
+        <w:rPr>
+          <w:i/>
+          <w:iCs/>
+        </w:rPr>
+        <w:t xml:space="preserve"> К</w:t>
+      </w:r>
+      <w:r>
+        <w:t xml:space="preserve">. </w:t>
+      </w:r>
+      <w:r>
+        <w:t>Искусство дизассемблирования</w:t>
+      </w:r>
+      <w:r>
+        <w:t xml:space="preserve"> </w:t>
+      </w:r>
+      <w:r>
+        <w:t xml:space="preserve">/ </w:t>
+      </w:r>
+      <w:r>
+        <w:rPr>
+          <w:i/>
+          <w:iCs/>
+        </w:rPr>
+        <w:t xml:space="preserve">Крис </w:t>
+      </w:r>
+      <w:proofErr w:type="spellStart"/>
+      <w:r>
+        <w:rPr>
+          <w:i/>
+          <w:iCs/>
+        </w:rPr>
+        <w:t>Касперски</w:t>
+      </w:r>
+      <w:proofErr w:type="spellEnd"/>
+      <w:r>
+        <w:rPr>
+          <w:i/>
+          <w:iCs/>
+        </w:rPr>
+        <w:t xml:space="preserve">, Ева </w:t>
+      </w:r>
+      <w:proofErr w:type="spellStart"/>
+      <w:r>
+        <w:rPr>
+          <w:i/>
+          <w:iCs/>
+        </w:rPr>
+        <w:t>Рокко</w:t>
+      </w:r>
+      <w:proofErr w:type="spellEnd"/>
+      <w:r>
+        <w:t xml:space="preserve"> // </w:t>
+      </w:r>
+      <w:r>
+        <w:t>БХВ-Петербург</w:t>
+      </w:r>
+      <w:r>
+        <w:t xml:space="preserve">, 2008. </w:t>
+      </w:r>
+      <w:r>
+        <w:t>–</w:t>
+      </w:r>
+      <w:r>
+        <w:t xml:space="preserve"> </w:t>
+      </w:r>
+      <w:r>
+        <w:t>С. 84-236.</w:t>
+      </w:r>
+      <w:bookmarkEnd w:id="96"/>
+    </w:p>
+    <w:p>
+      <w:pPr>
+        <w:pStyle w:val="af0"/>
+        <w:numPr>
+          <w:ilvl w:val="0"/>
+          <w:numId w:val="1"/>
+        </w:numPr>
+        <w:ind w:left="1134" w:hanging="283"/>
+      </w:pPr>
+      <w:bookmarkStart w:id="97" w:name="_Ref70331510"/>
+      <w:r>
+        <w:rPr>
+          <w:i/>
+          <w:iCs/>
+        </w:rPr>
+        <w:t>Аблязов</w:t>
+      </w:r>
+      <w:r>
+        <w:rPr>
+          <w:i/>
+          <w:iCs/>
+        </w:rPr>
+        <w:t xml:space="preserve"> Р.</w:t>
+      </w:r>
+      <w:r>
+        <w:t xml:space="preserve"> </w:t>
+      </w:r>
+      <w:r>
+        <w:t>Программирование на ассемблере на платформе x86-64</w:t>
+      </w:r>
+      <w:r>
+        <w:t xml:space="preserve"> / </w:t>
+      </w:r>
+      <w:r>
+        <w:rPr>
+          <w:i/>
+          <w:iCs/>
+        </w:rPr>
+        <w:t>Руслан Аблязов</w:t>
+      </w:r>
+      <w:r>
+        <w:t xml:space="preserve"> </w:t>
+      </w:r>
+      <w:r>
+        <w:t xml:space="preserve">// </w:t>
+      </w:r>
+      <w:proofErr w:type="spellStart"/>
+      <w:r>
+        <w:t>ЛитРес</w:t>
+      </w:r>
+      <w:proofErr w:type="spellEnd"/>
+      <w:r>
+        <w:t>, 2017. – С. 34-102.</w:t>
+      </w:r>
+      <w:bookmarkEnd w:id="97"/>
+    </w:p>
+    <w:p>
+      <w:pPr>
+        <w:pStyle w:val="af0"/>
+        <w:numPr>
+          <w:ilvl w:val="0"/>
+          <w:numId w:val="1"/>
+        </w:numPr>
+        <w:ind w:left="1134" w:hanging="283"/>
+      </w:pPr>
+      <w:bookmarkStart w:id="98" w:name="_Ref70331861"/>
+      <w:r>
+        <w:rPr>
+          <w:i/>
+          <w:iCs/>
+        </w:rPr>
+        <w:t>Буч Г.</w:t>
+      </w:r>
+      <w:r>
+        <w:t xml:space="preserve"> </w:t>
+      </w:r>
+      <w:r>
+        <w:t>Язык UML Руководство пользователя</w:t>
+      </w:r>
+      <w:r>
+        <w:t xml:space="preserve"> </w:t>
+      </w:r>
+      <w:r>
+        <w:t xml:space="preserve">/ </w:t>
+      </w:r>
+      <w:r>
+        <w:rPr>
+          <w:i/>
+          <w:iCs/>
+        </w:rPr>
+        <w:t xml:space="preserve">Буч Г., </w:t>
+      </w:r>
+      <w:proofErr w:type="spellStart"/>
+      <w:r>
+        <w:rPr>
+          <w:i/>
+          <w:iCs/>
+        </w:rPr>
+        <w:t>Рамбо</w:t>
+      </w:r>
+      <w:proofErr w:type="spellEnd"/>
+      <w:r>
+        <w:rPr>
+          <w:i/>
+          <w:iCs/>
+        </w:rPr>
+        <w:t xml:space="preserve"> Д., Якобсон И</w:t>
+      </w:r>
+      <w:r>
+        <w:rPr>
+          <w:i/>
+          <w:iCs/>
+        </w:rPr>
+        <w:t>.</w:t>
+      </w:r>
+      <w:r>
+        <w:t xml:space="preserve"> // </w:t>
+      </w:r>
+      <w:r>
+        <w:t>М.: ДМК Пресс, 2006. – 496 с</w:t>
+      </w:r>
+      <w:r>
+        <w:t>.</w:t>
+      </w:r>
+      <w:bookmarkEnd w:id="98"/>
+    </w:p>
+    <w:p>
+      <w:pPr>
+        <w:pStyle w:val="af0"/>
+        <w:numPr>
+          <w:ilvl w:val="0"/>
+          <w:numId w:val="1"/>
+        </w:numPr>
+        <w:ind w:left="1134" w:hanging="283"/>
+      </w:pPr>
+      <w:bookmarkStart w:id="99" w:name="_Ref70331849"/>
+      <w:proofErr w:type="spellStart"/>
+      <w:r>
+        <w:rPr>
+          <w:i/>
+          <w:iCs/>
+        </w:rPr>
+        <w:t>Макконнелл</w:t>
+      </w:r>
+      <w:proofErr w:type="spellEnd"/>
+      <w:r>
+        <w:rPr>
+          <w:i/>
+          <w:iCs/>
+        </w:rPr>
+        <w:t xml:space="preserve"> С</w:t>
+      </w:r>
+      <w:r>
+        <w:rPr>
+          <w:i/>
+          <w:iCs/>
+        </w:rPr>
+        <w:t>.</w:t>
+      </w:r>
+      <w:r>
+        <w:t xml:space="preserve"> </w:t>
+      </w:r>
+      <w:r>
+        <w:t>Совершенный код. Практическое руководство по разработке программного обеспечения</w:t>
+      </w:r>
+      <w:r>
+        <w:t xml:space="preserve"> / </w:t>
+      </w:r>
+      <w:proofErr w:type="spellStart"/>
+      <w:r>
+        <w:rPr>
+          <w:i/>
+          <w:iCs/>
+        </w:rPr>
+        <w:t>Макконнелл</w:t>
+      </w:r>
+      <w:proofErr w:type="spellEnd"/>
+      <w:r>
+        <w:rPr>
+          <w:i/>
+          <w:iCs/>
+        </w:rPr>
+        <w:t xml:space="preserve"> Стив</w:t>
+      </w:r>
+      <w:r>
+        <w:t xml:space="preserve"> // </w:t>
+      </w:r>
+      <w:r>
+        <w:t>Русская Редакция</w:t>
+      </w:r>
+      <w:r>
+        <w:t xml:space="preserve">, 2021. </w:t>
+      </w:r>
+      <w:r>
+        <w:t>–</w:t>
+      </w:r>
+      <w:r>
+        <w:t xml:space="preserve"> </w:t>
+      </w:r>
+      <w:r>
+        <w:t>2</w:t>
+      </w:r>
+      <w:r>
+        <w:t>96 с.</w:t>
+      </w:r>
+      <w:bookmarkEnd w:id="99"/>
+    </w:p>
+    <w:p>
+      <w:pPr>
         <w:pStyle w:val="11"/>
       </w:pPr>
-      <w:bookmarkStart w:id="88" w:name="_Toc70290408"/>
+      <w:bookmarkStart w:id="100" w:name="_Toc70331481"/>
       <w:r>
         <w:lastRenderedPageBreak/>
         <w:t xml:space="preserve">Исходный код </w:t>
@@ -38393,7 +40299,7 @@
       <w:r>
         <w:t>декомпилятора</w:t>
       </w:r>
-      <w:bookmarkEnd w:id="88"/>
+      <w:bookmarkEnd w:id="100"/>
       <w:proofErr w:type="spellEnd"/>
     </w:p>
     <w:p>
@@ -38465,7 +40371,6 @@
         <w:docPartUnique/>
       </w:docPartObj>
     </w:sdtPr>
-    <w:sdtEndPr/>
     <w:sdtContent>
       <w:p>
         <w:pPr>
@@ -39807,6 +41712,92 @@
     </w:lvl>
   </w:abstractNum>
   <w:abstractNum w:abstractNumId="13" w15:restartNumberingAfterBreak="0">
+    <w:nsid w:val="491F6116"/>
+    <w:multiLevelType w:val="hybridMultilevel"/>
+    <w:tmpl w:val="B34ABD6E"/>
+    <w:lvl w:ilvl="0" w:tplc="0419000F">
+      <w:start w:val="1"/>
+      <w:numFmt w:val="decimal"/>
+      <w:lvlText w:val="%1."/>
+      <w:lvlJc w:val="left"/>
+      <w:pPr>
+        <w:ind w:left="1429" w:hanging="360"/>
+      </w:pPr>
+    </w:lvl>
+    <w:lvl w:ilvl="1" w:tplc="04190019" w:tentative="1">
+      <w:start w:val="1"/>
+      <w:numFmt w:val="lowerLetter"/>
+      <w:lvlText w:val="%2."/>
+      <w:lvlJc w:val="left"/>
+      <w:pPr>
+        <w:ind w:left="2149" w:hanging="360"/>
+      </w:pPr>
+    </w:lvl>
+    <w:lvl w:ilvl="2" w:tplc="0419001B" w:tentative="1">
+      <w:start w:val="1"/>
+      <w:numFmt w:val="lowerRoman"/>
+      <w:lvlText w:val="%3."/>
+      <w:lvlJc w:val="right"/>
+      <w:pPr>
+        <w:ind w:left="2869" w:hanging="180"/>
+      </w:pPr>
+    </w:lvl>
+    <w:lvl w:ilvl="3" w:tplc="0419000F" w:tentative="1">
+      <w:start w:val="1"/>
+      <w:numFmt w:val="decimal"/>
+      <w:lvlText w:val="%4."/>
+      <w:lvlJc w:val="left"/>
+      <w:pPr>
+        <w:ind w:left="3589" w:hanging="360"/>
+      </w:pPr>
+    </w:lvl>
+    <w:lvl w:ilvl="4" w:tplc="04190019" w:tentative="1">
+      <w:start w:val="1"/>
+      <w:numFmt w:val="lowerLetter"/>
+      <w:lvlText w:val="%5."/>
+      <w:lvlJc w:val="left"/>
+      <w:pPr>
+        <w:ind w:left="4309" w:hanging="360"/>
+      </w:pPr>
+    </w:lvl>
+    <w:lvl w:ilvl="5" w:tplc="0419001B" w:tentative="1">
+      <w:start w:val="1"/>
+      <w:numFmt w:val="lowerRoman"/>
+      <w:lvlText w:val="%6."/>
+      <w:lvlJc w:val="right"/>
+      <w:pPr>
+        <w:ind w:left="5029" w:hanging="180"/>
+      </w:pPr>
+    </w:lvl>
+    <w:lvl w:ilvl="6" w:tplc="0419000F" w:tentative="1">
+      <w:start w:val="1"/>
+      <w:numFmt w:val="decimal"/>
+      <w:lvlText w:val="%7."/>
+      <w:lvlJc w:val="left"/>
+      <w:pPr>
+        <w:ind w:left="5749" w:hanging="360"/>
+      </w:pPr>
+    </w:lvl>
+    <w:lvl w:ilvl="7" w:tplc="04190019" w:tentative="1">
+      <w:start w:val="1"/>
+      <w:numFmt w:val="lowerLetter"/>
+      <w:lvlText w:val="%8."/>
+      <w:lvlJc w:val="left"/>
+      <w:pPr>
+        <w:ind w:left="6469" w:hanging="360"/>
+      </w:pPr>
+    </w:lvl>
+    <w:lvl w:ilvl="8" w:tplc="0419001B" w:tentative="1">
+      <w:start w:val="1"/>
+      <w:numFmt w:val="lowerRoman"/>
+      <w:lvlText w:val="%9."/>
+      <w:lvlJc w:val="right"/>
+      <w:pPr>
+        <w:ind w:left="7189" w:hanging="180"/>
+      </w:pPr>
+    </w:lvl>
+  </w:abstractNum>
+  <w:abstractNum w:abstractNumId="14" w15:restartNumberingAfterBreak="0">
     <w:nsid w:val="49F750AC"/>
     <w:multiLevelType w:val="hybridMultilevel"/>
     <w:tmpl w:val="359027B8"/>
@@ -39892,7 +41883,7 @@
       </w:pPr>
     </w:lvl>
   </w:abstractNum>
-  <w:abstractNum w:abstractNumId="14" w15:restartNumberingAfterBreak="0">
+  <w:abstractNum w:abstractNumId="15" w15:restartNumberingAfterBreak="0">
     <w:nsid w:val="4BB819BA"/>
     <w:multiLevelType w:val="hybridMultilevel"/>
     <w:tmpl w:val="C3D2F5F2"/>
@@ -39979,7 +41970,7 @@
       </w:pPr>
     </w:lvl>
   </w:abstractNum>
-  <w:abstractNum w:abstractNumId="15" w15:restartNumberingAfterBreak="0">
+  <w:abstractNum w:abstractNumId="16" w15:restartNumberingAfterBreak="0">
     <w:nsid w:val="4F676C20"/>
     <w:multiLevelType w:val="hybridMultilevel"/>
     <w:tmpl w:val="AE8E19F6"/>
@@ -40065,7 +42056,7 @@
       </w:pPr>
     </w:lvl>
   </w:abstractNum>
-  <w:abstractNum w:abstractNumId="16" w15:restartNumberingAfterBreak="0">
+  <w:abstractNum w:abstractNumId="17" w15:restartNumberingAfterBreak="0">
     <w:nsid w:val="54DE1504"/>
     <w:multiLevelType w:val="hybridMultilevel"/>
     <w:tmpl w:val="F550A744"/>
@@ -40151,7 +42142,7 @@
       </w:pPr>
     </w:lvl>
   </w:abstractNum>
-  <w:abstractNum w:abstractNumId="17" w15:restartNumberingAfterBreak="0">
+  <w:abstractNum w:abstractNumId="18" w15:restartNumberingAfterBreak="0">
     <w:nsid w:val="585F0E4B"/>
     <w:multiLevelType w:val="hybridMultilevel"/>
     <w:tmpl w:val="29F87440"/>
@@ -40264,7 +42255,7 @@
       </w:rPr>
     </w:lvl>
   </w:abstractNum>
-  <w:abstractNum w:abstractNumId="18" w15:restartNumberingAfterBreak="0">
+  <w:abstractNum w:abstractNumId="19" w15:restartNumberingAfterBreak="0">
     <w:nsid w:val="5A3A2758"/>
     <w:multiLevelType w:val="hybridMultilevel"/>
     <w:tmpl w:val="430E044C"/>
@@ -40350,7 +42341,7 @@
       </w:pPr>
     </w:lvl>
   </w:abstractNum>
-  <w:abstractNum w:abstractNumId="19" w15:restartNumberingAfterBreak="0">
+  <w:abstractNum w:abstractNumId="20" w15:restartNumberingAfterBreak="0">
     <w:nsid w:val="5B5460F6"/>
     <w:multiLevelType w:val="hybridMultilevel"/>
     <w:tmpl w:val="2CC0163E"/>
@@ -40436,7 +42427,7 @@
       </w:pPr>
     </w:lvl>
   </w:abstractNum>
-  <w:abstractNum w:abstractNumId="20" w15:restartNumberingAfterBreak="0">
+  <w:abstractNum w:abstractNumId="21" w15:restartNumberingAfterBreak="0">
     <w:nsid w:val="5DFB2985"/>
     <w:multiLevelType w:val="hybridMultilevel"/>
     <w:tmpl w:val="FB964778"/>
@@ -40522,7 +42513,7 @@
       </w:pPr>
     </w:lvl>
   </w:abstractNum>
-  <w:abstractNum w:abstractNumId="21" w15:restartNumberingAfterBreak="0">
+  <w:abstractNum w:abstractNumId="22" w15:restartNumberingAfterBreak="0">
     <w:nsid w:val="5F7F67A5"/>
     <w:multiLevelType w:val="multilevel"/>
     <w:tmpl w:val="35902C48"/>
@@ -40651,7 +42642,7 @@
       </w:rPr>
     </w:lvl>
   </w:abstractNum>
-  <w:abstractNum w:abstractNumId="22" w15:restartNumberingAfterBreak="0">
+  <w:abstractNum w:abstractNumId="23" w15:restartNumberingAfterBreak="0">
     <w:nsid w:val="5FB1594B"/>
     <w:multiLevelType w:val="hybridMultilevel"/>
     <w:tmpl w:val="CA4A09F2"/>
@@ -40737,7 +42728,7 @@
       </w:pPr>
     </w:lvl>
   </w:abstractNum>
-  <w:abstractNum w:abstractNumId="23" w15:restartNumberingAfterBreak="0">
+  <w:abstractNum w:abstractNumId="24" w15:restartNumberingAfterBreak="0">
     <w:nsid w:val="64A00FB1"/>
     <w:multiLevelType w:val="hybridMultilevel"/>
     <w:tmpl w:val="04DEF992"/>
@@ -40827,7 +42818,7 @@
       </w:pPr>
     </w:lvl>
   </w:abstractNum>
-  <w:abstractNum w:abstractNumId="24" w15:restartNumberingAfterBreak="0">
+  <w:abstractNum w:abstractNumId="25" w15:restartNumberingAfterBreak="0">
     <w:nsid w:val="6BA721D0"/>
     <w:multiLevelType w:val="multilevel"/>
     <w:tmpl w:val="D73EFFD0"/>
@@ -40956,7 +42947,7 @@
       </w:rPr>
     </w:lvl>
   </w:abstractNum>
-  <w:abstractNum w:abstractNumId="25" w15:restartNumberingAfterBreak="0">
+  <w:abstractNum w:abstractNumId="26" w15:restartNumberingAfterBreak="0">
     <w:nsid w:val="6C402279"/>
     <w:multiLevelType w:val="hybridMultilevel"/>
     <w:tmpl w:val="55D65E70"/>
@@ -41042,7 +43033,7 @@
       </w:pPr>
     </w:lvl>
   </w:abstractNum>
-  <w:abstractNum w:abstractNumId="26" w15:restartNumberingAfterBreak="0">
+  <w:abstractNum w:abstractNumId="27" w15:restartNumberingAfterBreak="0">
     <w:nsid w:val="6D761F4A"/>
     <w:multiLevelType w:val="hybridMultilevel"/>
     <w:tmpl w:val="39F86FA2"/>
@@ -41128,7 +43119,7 @@
       </w:pPr>
     </w:lvl>
   </w:abstractNum>
-  <w:abstractNum w:abstractNumId="27" w15:restartNumberingAfterBreak="0">
+  <w:abstractNum w:abstractNumId="28" w15:restartNumberingAfterBreak="0">
     <w:nsid w:val="7694638F"/>
     <w:multiLevelType w:val="hybridMultilevel"/>
     <w:tmpl w:val="DC4E3494"/>
@@ -41247,7 +43238,7 @@
       </w:pPr>
     </w:lvl>
   </w:abstractNum>
-  <w:abstractNum w:abstractNumId="28" w15:restartNumberingAfterBreak="0">
+  <w:abstractNum w:abstractNumId="29" w15:restartNumberingAfterBreak="0">
     <w:nsid w:val="7C2F601D"/>
     <w:multiLevelType w:val="hybridMultilevel"/>
     <w:tmpl w:val="0148926E"/>
@@ -41333,7 +43324,7 @@
       </w:pPr>
     </w:lvl>
   </w:abstractNum>
-  <w:abstractNum w:abstractNumId="29" w15:restartNumberingAfterBreak="0">
+  <w:abstractNum w:abstractNumId="30" w15:restartNumberingAfterBreak="0">
     <w:nsid w:val="7DD64760"/>
     <w:multiLevelType w:val="hybridMultilevel"/>
     <w:tmpl w:val="C6229304"/>
@@ -41420,7 +43411,7 @@
     </w:lvl>
   </w:abstractNum>
   <w:num w:numId="1">
-    <w:abstractNumId w:val="23"/>
+    <w:abstractNumId w:val="24"/>
   </w:num>
   <w:num w:numId="2">
     <w:abstractNumId w:val="3"/>
@@ -41432,13 +43423,13 @@
     <w:abstractNumId w:val="8"/>
   </w:num>
   <w:num w:numId="5">
-    <w:abstractNumId w:val="27"/>
+    <w:abstractNumId w:val="28"/>
   </w:num>
   <w:num w:numId="6">
-    <w:abstractNumId w:val="20"/>
+    <w:abstractNumId w:val="21"/>
   </w:num>
   <w:num w:numId="7">
-    <w:abstractNumId w:val="22"/>
+    <w:abstractNumId w:val="23"/>
   </w:num>
   <w:num w:numId="8">
     <w:abstractNumId w:val="10"/>
@@ -41447,43 +43438,43 @@
     <w:abstractNumId w:val="1"/>
   </w:num>
   <w:num w:numId="10">
-    <w:abstractNumId w:val="21"/>
+    <w:abstractNumId w:val="22"/>
   </w:num>
   <w:num w:numId="11">
-    <w:abstractNumId w:val="14"/>
+    <w:abstractNumId w:val="15"/>
   </w:num>
   <w:num w:numId="12">
-    <w:abstractNumId w:val="26"/>
+    <w:abstractNumId w:val="27"/>
   </w:num>
   <w:num w:numId="13">
-    <w:abstractNumId w:val="24"/>
+    <w:abstractNumId w:val="25"/>
   </w:num>
   <w:num w:numId="14">
-    <w:abstractNumId w:val="17"/>
+    <w:abstractNumId w:val="18"/>
   </w:num>
   <w:num w:numId="15">
     <w:abstractNumId w:val="0"/>
   </w:num>
   <w:num w:numId="16">
-    <w:abstractNumId w:val="18"/>
+    <w:abstractNumId w:val="19"/>
   </w:num>
   <w:num w:numId="17">
     <w:abstractNumId w:val="5"/>
   </w:num>
   <w:num w:numId="18">
-    <w:abstractNumId w:val="13"/>
+    <w:abstractNumId w:val="14"/>
   </w:num>
   <w:num w:numId="19">
-    <w:abstractNumId w:val="19"/>
+    <w:abstractNumId w:val="20"/>
   </w:num>
   <w:num w:numId="20">
     <w:abstractNumId w:val="12"/>
   </w:num>
   <w:num w:numId="21">
-    <w:abstractNumId w:val="29"/>
+    <w:abstractNumId w:val="30"/>
   </w:num>
   <w:num w:numId="22">
-    <w:abstractNumId w:val="15"/>
+    <w:abstractNumId w:val="16"/>
   </w:num>
   <w:num w:numId="23">
     <w:abstractNumId w:val="4"/>
@@ -41495,19 +43486,22 @@
     <w:abstractNumId w:val="2"/>
   </w:num>
   <w:num w:numId="26">
-    <w:abstractNumId w:val="25"/>
+    <w:abstractNumId w:val="26"/>
   </w:num>
   <w:num w:numId="27">
     <w:abstractNumId w:val="9"/>
   </w:num>
   <w:num w:numId="28">
-    <w:abstractNumId w:val="28"/>
+    <w:abstractNumId w:val="29"/>
   </w:num>
   <w:num w:numId="29">
     <w:abstractNumId w:val="11"/>
   </w:num>
   <w:num w:numId="30">
-    <w:abstractNumId w:val="16"/>
+    <w:abstractNumId w:val="17"/>
+  </w:num>
+  <w:num w:numId="31">
+    <w:abstractNumId w:val="13"/>
   </w:num>
   <w:numIdMacAtCleanup w:val="24"/>
 </w:numbering>

</xml_diff>